<commit_message>
Redacción de la importación de datos
</commit_message>
<xml_diff>
--- a/Clasificación de Imágenes.docx
+++ b/Clasificación de Imágenes.docx
@@ -412,7 +412,7 @@
                 <w:noProof/>
                 <w:webHidden/>
               </w:rPr>
-              <w:t>3</w:t>
+              <w:t>4</w:t>
             </w:r>
             <w:r>
               <w:rPr>
@@ -480,7 +480,7 @@
                 <w:noProof/>
                 <w:webHidden/>
               </w:rPr>
-              <w:t>3</w:t>
+              <w:t>4</w:t>
             </w:r>
             <w:r>
               <w:rPr>
@@ -548,7 +548,7 @@
                 <w:noProof/>
                 <w:webHidden/>
               </w:rPr>
-              <w:t>3</w:t>
+              <w:t>4</w:t>
             </w:r>
             <w:r>
               <w:rPr>
@@ -616,7 +616,7 @@
                 <w:noProof/>
                 <w:webHidden/>
               </w:rPr>
-              <w:t>3</w:t>
+              <w:t>5</w:t>
             </w:r>
             <w:r>
               <w:rPr>
@@ -684,7 +684,7 @@
                 <w:noProof/>
                 <w:webHidden/>
               </w:rPr>
-              <w:t>3</w:t>
+              <w:t>5</w:t>
             </w:r>
             <w:r>
               <w:rPr>
@@ -752,7 +752,7 @@
                 <w:noProof/>
                 <w:webHidden/>
               </w:rPr>
-              <w:t>3</w:t>
+              <w:t>6</w:t>
             </w:r>
             <w:r>
               <w:rPr>
@@ -820,7 +820,7 @@
                 <w:noProof/>
                 <w:webHidden/>
               </w:rPr>
-              <w:t>3</w:t>
+              <w:t>6</w:t>
             </w:r>
             <w:r>
               <w:rPr>
@@ -888,7 +888,7 @@
                 <w:noProof/>
                 <w:webHidden/>
               </w:rPr>
-              <w:t>3</w:t>
+              <w:t>6</w:t>
             </w:r>
             <w:r>
               <w:rPr>
@@ -956,7 +956,7 @@
                 <w:noProof/>
                 <w:webHidden/>
               </w:rPr>
-              <w:t>3</w:t>
+              <w:t>6</w:t>
             </w:r>
             <w:r>
               <w:rPr>
@@ -1024,7 +1024,7 @@
                 <w:noProof/>
                 <w:webHidden/>
               </w:rPr>
-              <w:t>3</w:t>
+              <w:t>6</w:t>
             </w:r>
             <w:r>
               <w:rPr>
@@ -1092,7 +1092,7 @@
                 <w:noProof/>
                 <w:webHidden/>
               </w:rPr>
-              <w:t>3</w:t>
+              <w:t>6</w:t>
             </w:r>
             <w:r>
               <w:rPr>
@@ -1160,7 +1160,7 @@
                 <w:noProof/>
                 <w:webHidden/>
               </w:rPr>
-              <w:t>3</w:t>
+              <w:t>6</w:t>
             </w:r>
             <w:r>
               <w:rPr>
@@ -1228,7 +1228,7 @@
                 <w:noProof/>
                 <w:webHidden/>
               </w:rPr>
-              <w:t>3</w:t>
+              <w:t>6</w:t>
             </w:r>
             <w:r>
               <w:rPr>
@@ -1595,14 +1595,22 @@
       </w:r>
       <w:bookmarkEnd w:id="4"/>
     </w:p>
-    <w:p/>
+    <w:p>
+      <w:r>
+        <w:t>Esta fase del proyecto es el inicio de la implementación en código y consiste en importar todas las imágenes recopiladas dentro de nuestro programa para, posteriormente, ser procesadas, manipuladas y utilizadas por los modelos.</w:t>
+      </w:r>
+    </w:p>
+    <w:p>
+      <w:r>
+        <w:t>Dentro de este punto se explicará cómo se han obtenido las imágenes, cómo se han almacenado y que pasos han sido necesarios implementar para poder hacer uso de ellas dentro del código.</w:t>
+      </w:r>
+    </w:p>
     <w:p>
       <w:pPr>
         <w:pStyle w:val="Ttulo2"/>
       </w:pPr>
       <w:bookmarkStart w:id="5" w:name="_Toc186443997"/>
       <w:r>
-        <w:lastRenderedPageBreak/>
         <w:t xml:space="preserve">2.1 </w:t>
       </w:r>
       <w:r>
@@ -1616,6 +1624,141 @@
       <w:proofErr w:type="spellEnd"/>
     </w:p>
     <w:p>
+      <w:r>
+        <w:t xml:space="preserve">El </w:t>
+      </w:r>
+      <w:proofErr w:type="spellStart"/>
+      <w:r>
+        <w:t>dataset</w:t>
+      </w:r>
+      <w:proofErr w:type="spellEnd"/>
+      <w:r>
+        <w:t xml:space="preserve"> o conjunto de información que se ha construido ha sido elaborado a partir de fotografías reales de paisajes y ciudades tomadas por los integrantes del proyecto haciendo uso de sus dispositivos móviles.</w:t>
+      </w:r>
+    </w:p>
+    <w:p>
+      <w:r>
+        <w:t>El requisito necesario para escoger las fotos era que pudiera visualizarse, al menos, una parte del cielo. Esto se debe al objetivo principal del modelo de inteligencia artificial que es clasificar si las imágenes son de un día soleado, nublado o si, en cambio, se han tomado durante la noche.</w:t>
+      </w:r>
+    </w:p>
+    <w:p>
+      <w:r>
+        <w:lastRenderedPageBreak/>
+        <w:t xml:space="preserve">Para almacenar y compartir este </w:t>
+      </w:r>
+      <w:proofErr w:type="spellStart"/>
+      <w:r>
+        <w:t>dataset</w:t>
+      </w:r>
+      <w:proofErr w:type="spellEnd"/>
+      <w:r>
+        <w:t xml:space="preserve"> entre los integrantes del grupo </w:t>
+      </w:r>
+      <w:r>
+        <w:t>se ha creado una carpeta con tres subcarpetas (una por cada clase) usando Google Drive. Esta estructura también permite facilitar el etiquetado de las muestras manual desde el código ya que cada subcarpeta tiene el nombre de la clase correspondiente.</w:t>
+      </w:r>
+    </w:p>
+    <w:p>
+      <w:r>
+        <w:t>La implementación del etiquetado se ha realizado a parte del código principal</w:t>
+      </w:r>
+      <w:r>
+        <w:t>,</w:t>
+      </w:r>
+      <w:r>
+        <w:t xml:space="preserve"> en el script “</w:t>
+      </w:r>
+      <w:proofErr w:type="spellStart"/>
+      <w:r>
+        <w:t>generacionMetadatos.R</w:t>
+      </w:r>
+      <w:proofErr w:type="spellEnd"/>
+      <w:r>
+        <w:t>”</w:t>
+      </w:r>
+      <w:r>
+        <w:t xml:space="preserve">. En este script se utilizan los nombres de las carpetas, junto a la dirección de la carpeta local del </w:t>
+      </w:r>
+      <w:proofErr w:type="spellStart"/>
+      <w:r>
+        <w:t>dataset</w:t>
+      </w:r>
+      <w:proofErr w:type="spellEnd"/>
+      <w:r>
+        <w:t xml:space="preserve"> (</w:t>
+      </w:r>
+      <w:proofErr w:type="gramStart"/>
+      <w:r>
+        <w:t>“./</w:t>
+      </w:r>
+      <w:proofErr w:type="gramEnd"/>
+      <w:r>
+        <w:t xml:space="preserve">data”) para recorrer todas las imágenes y estructurar su </w:t>
+      </w:r>
+      <w:proofErr w:type="spellStart"/>
+      <w:r>
+        <w:t>path</w:t>
+      </w:r>
+      <w:proofErr w:type="spellEnd"/>
+      <w:r>
+        <w:t xml:space="preserve"> local junto con el nombre de la clase a la que pertenecen, todo ello almacenado dentro de un contenedor de tipo </w:t>
+      </w:r>
+      <w:proofErr w:type="spellStart"/>
+      <w:r>
+        <w:t>dataframe</w:t>
+      </w:r>
+      <w:proofErr w:type="spellEnd"/>
+      <w:r>
+        <w:t xml:space="preserve"> y posteriormente exportado a un CSV para poder acceder desde el código principal cuando se considere necesario.</w:t>
+      </w:r>
+    </w:p>
+    <w:p>
+      <w:r>
+        <w:t>El balanceo de estas tres clases va a ser un punto importante para que el modelo nos devuelva buenos resultados sin importar la clase que estemos intentado predecir. Para ello, se han obtenido unos porcentajes de la proporción por clase y se han mostrado con una gráfica circular para tener un control de la distribución.</w:t>
+      </w:r>
+    </w:p>
+    <w:p/>
+    <w:p>
+      <w:r>
+        <w:drawing>
+          <wp:inline distT="0" distB="0" distL="0" distR="0" wp14:anchorId="41D3AA2F" wp14:editId="1D1F267B">
+            <wp:extent cx="4259580" cy="2465387"/>
+            <wp:effectExtent l="0" t="0" r="0" b="0"/>
+            <wp:docPr id="748120269" name="Imagen 1" descr="Gráfico, Gráfico circular&#10;&#10;Descripción generada automáticamente"/>
+            <wp:cNvGraphicFramePr>
+              <a:graphicFrameLocks xmlns:a="http://schemas.openxmlformats.org/drawingml/2006/main" noChangeAspect="1"/>
+            </wp:cNvGraphicFramePr>
+            <a:graphic xmlns:a="http://schemas.openxmlformats.org/drawingml/2006/main">
+              <a:graphicData uri="http://schemas.openxmlformats.org/drawingml/2006/picture">
+                <pic:pic xmlns:pic="http://schemas.openxmlformats.org/drawingml/2006/picture">
+                  <pic:nvPicPr>
+                    <pic:cNvPr id="748120269" name="Imagen 1" descr="Gráfico, Gráfico circular&#10;&#10;Descripción generada automáticamente"/>
+                    <pic:cNvPicPr/>
+                  </pic:nvPicPr>
+                  <pic:blipFill>
+                    <a:blip r:embed="rId7"/>
+                    <a:stretch>
+                      <a:fillRect/>
+                    </a:stretch>
+                  </pic:blipFill>
+                  <pic:spPr>
+                    <a:xfrm>
+                      <a:off x="0" y="0"/>
+                      <a:ext cx="4265922" cy="2469057"/>
+                    </a:xfrm>
+                    <a:prstGeom prst="rect">
+                      <a:avLst/>
+                    </a:prstGeom>
+                  </pic:spPr>
+                </pic:pic>
+              </a:graphicData>
+            </a:graphic>
+          </wp:inline>
+        </w:drawing>
+      </w:r>
+    </w:p>
+    <w:p/>
+    <w:p>
       <w:pPr>
         <w:pStyle w:val="Ttulo2"/>
       </w:pPr>
@@ -1627,6 +1770,66 @@
         <w:t>Importación</w:t>
       </w:r>
       <w:bookmarkEnd w:id="6"/>
+    </w:p>
+    <w:p>
+      <w:r>
+        <w:t>Para el proceso de importación se han incluido las imágenes almacenadas en Google drive como una carpeta local del proyecto llamada “data”.</w:t>
+      </w:r>
+      <w:r>
+        <w:t xml:space="preserve"> A partir de esta carpeta se leerán cada una de las imágenes y se comprobarán si tienen formato “.</w:t>
+      </w:r>
+      <w:proofErr w:type="spellStart"/>
+      <w:r>
+        <w:t>jpg</w:t>
+      </w:r>
+      <w:proofErr w:type="spellEnd"/>
+      <w:r>
+        <w:t>” (es el formato estándar que hemos escogido para normalizar las imágenes)</w:t>
+      </w:r>
+      <w:r>
+        <w:t xml:space="preserve"> y las que tengan uno distinto serán transformada a este otro.</w:t>
+      </w:r>
+    </w:p>
+    <w:p>
+      <w:r>
+        <w:t xml:space="preserve">Una vez convertidas todas al mismo formato </w:t>
+      </w:r>
+      <w:r>
+        <w:t>se utilizarán las rutas para identificar a cada imagen y se dividirá en conjunto de entrenamiento y conjunto de pruebas. El mismo procedimiento se aplicará para el contenedor de metadatos que se construirá con el script explicado en el punto 2.1. Además, se codificarán las etiquetas con números para que pueda ser interpretado por el modelo. (</w:t>
+      </w:r>
+      <w:r>
+        <w:t>NOCHE   -&gt; 0</w:t>
+      </w:r>
+      <w:r>
+        <w:t xml:space="preserve">, </w:t>
+      </w:r>
+      <w:r>
+        <w:t>SOLEADO -&gt; 1</w:t>
+      </w:r>
+      <w:r>
+        <w:t xml:space="preserve">, </w:t>
+      </w:r>
+      <w:r>
+        <w:t>NUBLADO -&gt; 2</w:t>
+      </w:r>
+      <w:r>
+        <w:t>).</w:t>
+      </w:r>
+    </w:p>
+    <w:p/>
+    <w:p>
+      <w:r>
+        <w:lastRenderedPageBreak/>
+        <w:t xml:space="preserve">Por último, se aplicará un </w:t>
+      </w:r>
+      <w:proofErr w:type="spellStart"/>
+      <w:r>
+        <w:t>reescalado</w:t>
+      </w:r>
+      <w:proofErr w:type="spellEnd"/>
+      <w:r>
+        <w:t xml:space="preserve"> a las imágenes para trabajar a partir de una resolución uniforme en los datos. </w:t>
+      </w:r>
     </w:p>
     <w:p>
       <w:pPr>

</xml_diff>

<commit_message>
Añadido selección de modelo y conclusión
</commit_message>
<xml_diff>
--- a/Clasificación de Imágenes.docx
+++ b/Clasificación de Imágenes.docx
@@ -350,10 +350,15 @@
           <w:pPr>
             <w:pStyle w:val="TDC1"/>
             <w:tabs>
+              <w:tab w:val="left" w:pos="480"/>
               <w:tab w:val="right" w:leader="dot" w:pos="8494"/>
             </w:tabs>
             <w:rPr>
+              <w:rFonts w:eastAsiaTheme="minorEastAsia"/>
               <w:noProof/>
+              <w:sz w:val="24"/>
+              <w:szCs w:val="24"/>
+              <w:lang w:eastAsia="es-ES"/>
             </w:rPr>
           </w:pPr>
           <w:r>
@@ -365,12 +370,29 @@
           <w:r>
             <w:fldChar w:fldCharType="separate"/>
           </w:r>
-          <w:hyperlink w:anchor="_Toc186443992" w:history="1">
+          <w:hyperlink w:anchor="_Toc187175852" w:history="1">
             <w:r>
               <w:rPr>
                 <w:rStyle w:val="Hipervnculo"/>
                 <w:noProof/>
               </w:rPr>
+              <w:t>1.</w:t>
+            </w:r>
+            <w:r>
+              <w:rPr>
+                <w:rFonts w:eastAsiaTheme="minorEastAsia"/>
+                <w:noProof/>
+                <w:sz w:val="24"/>
+                <w:szCs w:val="24"/>
+                <w:lang w:eastAsia="es-ES"/>
+              </w:rPr>
+              <w:tab/>
+            </w:r>
+            <w:r>
+              <w:rPr>
+                <w:rStyle w:val="Hipervnculo"/>
+                <w:noProof/>
+              </w:rPr>
               <w:t>Introducción</w:t>
             </w:r>
             <w:r>
@@ -392,7 +414,259 @@
                 <w:noProof/>
                 <w:webHidden/>
               </w:rPr>
-              <w:instrText xml:space="preserve"> PAGEREF _Toc186443992 \h </w:instrText>
+              <w:instrText xml:space="preserve"> PAGEREF _Toc187175852 \h </w:instrText>
+            </w:r>
+            <w:r>
+              <w:rPr>
+                <w:noProof/>
+                <w:webHidden/>
+              </w:rPr>
+            </w:r>
+            <w:r>
+              <w:rPr>
+                <w:noProof/>
+                <w:webHidden/>
+              </w:rPr>
+              <w:fldChar w:fldCharType="separate"/>
+            </w:r>
+            <w:r>
+              <w:rPr>
+                <w:noProof/>
+                <w:webHidden/>
+              </w:rPr>
+              <w:t>3</w:t>
+            </w:r>
+            <w:r>
+              <w:rPr>
+                <w:noProof/>
+                <w:webHidden/>
+              </w:rPr>
+              <w:fldChar w:fldCharType="end"/>
+            </w:r>
+          </w:hyperlink>
+        </w:p>
+        <w:p>
+          <w:pPr>
+            <w:pStyle w:val="TDC2"/>
+            <w:tabs>
+              <w:tab w:val="left" w:pos="960"/>
+              <w:tab w:val="right" w:leader="dot" w:pos="8494"/>
+            </w:tabs>
+            <w:rPr>
+              <w:rFonts w:eastAsiaTheme="minorEastAsia"/>
+              <w:noProof/>
+              <w:sz w:val="24"/>
+              <w:szCs w:val="24"/>
+              <w:lang w:eastAsia="es-ES"/>
+            </w:rPr>
+          </w:pPr>
+          <w:hyperlink w:anchor="_Toc187175853" w:history="1">
+            <w:r>
+              <w:rPr>
+                <w:rStyle w:val="Hipervnculo"/>
+                <w:noProof/>
+              </w:rPr>
+              <w:t>1.1</w:t>
+            </w:r>
+            <w:r>
+              <w:rPr>
+                <w:rFonts w:eastAsiaTheme="minorEastAsia"/>
+                <w:noProof/>
+                <w:sz w:val="24"/>
+                <w:szCs w:val="24"/>
+                <w:lang w:eastAsia="es-ES"/>
+              </w:rPr>
+              <w:tab/>
+            </w:r>
+            <w:r>
+              <w:rPr>
+                <w:rStyle w:val="Hipervnculo"/>
+                <w:noProof/>
+              </w:rPr>
+              <w:t>Datos</w:t>
+            </w:r>
+            <w:r>
+              <w:rPr>
+                <w:noProof/>
+                <w:webHidden/>
+              </w:rPr>
+              <w:tab/>
+            </w:r>
+            <w:r>
+              <w:rPr>
+                <w:noProof/>
+                <w:webHidden/>
+              </w:rPr>
+              <w:fldChar w:fldCharType="begin"/>
+            </w:r>
+            <w:r>
+              <w:rPr>
+                <w:noProof/>
+                <w:webHidden/>
+              </w:rPr>
+              <w:instrText xml:space="preserve"> PAGEREF _Toc187175853 \h </w:instrText>
+            </w:r>
+            <w:r>
+              <w:rPr>
+                <w:noProof/>
+                <w:webHidden/>
+              </w:rPr>
+            </w:r>
+            <w:r>
+              <w:rPr>
+                <w:noProof/>
+                <w:webHidden/>
+              </w:rPr>
+              <w:fldChar w:fldCharType="separate"/>
+            </w:r>
+            <w:r>
+              <w:rPr>
+                <w:noProof/>
+                <w:webHidden/>
+              </w:rPr>
+              <w:t>3</w:t>
+            </w:r>
+            <w:r>
+              <w:rPr>
+                <w:noProof/>
+                <w:webHidden/>
+              </w:rPr>
+              <w:fldChar w:fldCharType="end"/>
+            </w:r>
+          </w:hyperlink>
+        </w:p>
+        <w:p>
+          <w:pPr>
+            <w:pStyle w:val="TDC2"/>
+            <w:tabs>
+              <w:tab w:val="left" w:pos="960"/>
+              <w:tab w:val="right" w:leader="dot" w:pos="8494"/>
+            </w:tabs>
+            <w:rPr>
+              <w:rFonts w:eastAsiaTheme="minorEastAsia"/>
+              <w:noProof/>
+              <w:sz w:val="24"/>
+              <w:szCs w:val="24"/>
+              <w:lang w:eastAsia="es-ES"/>
+            </w:rPr>
+          </w:pPr>
+          <w:hyperlink w:anchor="_Toc187175854" w:history="1">
+            <w:r>
+              <w:rPr>
+                <w:rStyle w:val="Hipervnculo"/>
+                <w:noProof/>
+              </w:rPr>
+              <w:t>1.2</w:t>
+            </w:r>
+            <w:r>
+              <w:rPr>
+                <w:rFonts w:eastAsiaTheme="minorEastAsia"/>
+                <w:noProof/>
+                <w:sz w:val="24"/>
+                <w:szCs w:val="24"/>
+                <w:lang w:eastAsia="es-ES"/>
+              </w:rPr>
+              <w:tab/>
+            </w:r>
+            <w:r>
+              <w:rPr>
+                <w:rStyle w:val="Hipervnculo"/>
+                <w:noProof/>
+              </w:rPr>
+              <w:t>Metodología de Trabajo</w:t>
+            </w:r>
+            <w:r>
+              <w:rPr>
+                <w:noProof/>
+                <w:webHidden/>
+              </w:rPr>
+              <w:tab/>
+            </w:r>
+            <w:r>
+              <w:rPr>
+                <w:noProof/>
+                <w:webHidden/>
+              </w:rPr>
+              <w:fldChar w:fldCharType="begin"/>
+            </w:r>
+            <w:r>
+              <w:rPr>
+                <w:noProof/>
+                <w:webHidden/>
+              </w:rPr>
+              <w:instrText xml:space="preserve"> PAGEREF _Toc187175854 \h </w:instrText>
+            </w:r>
+            <w:r>
+              <w:rPr>
+                <w:noProof/>
+                <w:webHidden/>
+              </w:rPr>
+            </w:r>
+            <w:r>
+              <w:rPr>
+                <w:noProof/>
+                <w:webHidden/>
+              </w:rPr>
+              <w:fldChar w:fldCharType="separate"/>
+            </w:r>
+            <w:r>
+              <w:rPr>
+                <w:noProof/>
+                <w:webHidden/>
+              </w:rPr>
+              <w:t>3</w:t>
+            </w:r>
+            <w:r>
+              <w:rPr>
+                <w:noProof/>
+                <w:webHidden/>
+              </w:rPr>
+              <w:fldChar w:fldCharType="end"/>
+            </w:r>
+          </w:hyperlink>
+        </w:p>
+        <w:p>
+          <w:pPr>
+            <w:pStyle w:val="TDC1"/>
+            <w:tabs>
+              <w:tab w:val="right" w:leader="dot" w:pos="8494"/>
+            </w:tabs>
+            <w:rPr>
+              <w:rFonts w:eastAsiaTheme="minorEastAsia"/>
+              <w:noProof/>
+              <w:sz w:val="24"/>
+              <w:szCs w:val="24"/>
+              <w:lang w:eastAsia="es-ES"/>
+            </w:rPr>
+          </w:pPr>
+          <w:hyperlink w:anchor="_Toc187175855" w:history="1">
+            <w:r>
+              <w:rPr>
+                <w:rStyle w:val="Hipervnculo"/>
+                <w:noProof/>
+              </w:rPr>
+              <w:t>2. Importación de Imágenes</w:t>
+            </w:r>
+            <w:r>
+              <w:rPr>
+                <w:noProof/>
+                <w:webHidden/>
+              </w:rPr>
+              <w:tab/>
+            </w:r>
+            <w:r>
+              <w:rPr>
+                <w:noProof/>
+                <w:webHidden/>
+              </w:rPr>
+              <w:fldChar w:fldCharType="begin"/>
+            </w:r>
+            <w:r>
+              <w:rPr>
+                <w:noProof/>
+                <w:webHidden/>
+              </w:rPr>
+              <w:instrText xml:space="preserve"> PAGEREF _Toc187175855 \h </w:instrText>
             </w:r>
             <w:r>
               <w:rPr>
@@ -430,16 +704,20 @@
               <w:tab w:val="right" w:leader="dot" w:pos="8494"/>
             </w:tabs>
             <w:rPr>
+              <w:rFonts w:eastAsiaTheme="minorEastAsia"/>
               <w:noProof/>
+              <w:sz w:val="24"/>
+              <w:szCs w:val="24"/>
+              <w:lang w:eastAsia="es-ES"/>
             </w:rPr>
           </w:pPr>
-          <w:hyperlink w:anchor="_Toc186443993" w:history="1">
+          <w:hyperlink w:anchor="_Toc187175856" w:history="1">
             <w:r>
               <w:rPr>
                 <w:rStyle w:val="Hipervnculo"/>
                 <w:noProof/>
               </w:rPr>
-              <w:t>Datos</w:t>
+              <w:t>2.1 Construcción y Etiquetado del Dataset</w:t>
             </w:r>
             <w:r>
               <w:rPr>
@@ -460,7 +738,7 @@
                 <w:noProof/>
                 <w:webHidden/>
               </w:rPr>
-              <w:instrText xml:space="preserve"> PAGEREF _Toc186443993 \h </w:instrText>
+              <w:instrText xml:space="preserve"> PAGEREF _Toc187175856 \h </w:instrText>
             </w:r>
             <w:r>
               <w:rPr>
@@ -498,16 +776,20 @@
               <w:tab w:val="right" w:leader="dot" w:pos="8494"/>
             </w:tabs>
             <w:rPr>
+              <w:rFonts w:eastAsiaTheme="minorEastAsia"/>
               <w:noProof/>
+              <w:sz w:val="24"/>
+              <w:szCs w:val="24"/>
+              <w:lang w:eastAsia="es-ES"/>
             </w:rPr>
           </w:pPr>
-          <w:hyperlink w:anchor="_Toc186443994" w:history="1">
+          <w:hyperlink w:anchor="_Toc187175857" w:history="1">
             <w:r>
               <w:rPr>
                 <w:rStyle w:val="Hipervnculo"/>
                 <w:noProof/>
               </w:rPr>
-              <w:t>Metodología de Trabajo</w:t>
+              <w:t>2.2 Importación</w:t>
             </w:r>
             <w:r>
               <w:rPr>
@@ -528,7 +810,7 @@
                 <w:noProof/>
                 <w:webHidden/>
               </w:rPr>
-              <w:instrText xml:space="preserve"> PAGEREF _Toc186443994 \h </w:instrText>
+              <w:instrText xml:space="preserve"> PAGEREF _Toc187175857 \h </w:instrText>
             </w:r>
             <w:r>
               <w:rPr>
@@ -548,7 +830,97 @@
                 <w:noProof/>
                 <w:webHidden/>
               </w:rPr>
-              <w:t>4</w:t>
+              <w:t>5</w:t>
+            </w:r>
+            <w:r>
+              <w:rPr>
+                <w:noProof/>
+                <w:webHidden/>
+              </w:rPr>
+              <w:fldChar w:fldCharType="end"/>
+            </w:r>
+          </w:hyperlink>
+        </w:p>
+        <w:p>
+          <w:pPr>
+            <w:pStyle w:val="TDC1"/>
+            <w:tabs>
+              <w:tab w:val="left" w:pos="480"/>
+              <w:tab w:val="right" w:leader="dot" w:pos="8494"/>
+            </w:tabs>
+            <w:rPr>
+              <w:rFonts w:eastAsiaTheme="minorEastAsia"/>
+              <w:noProof/>
+              <w:sz w:val="24"/>
+              <w:szCs w:val="24"/>
+              <w:lang w:eastAsia="es-ES"/>
+            </w:rPr>
+          </w:pPr>
+          <w:hyperlink w:anchor="_Toc187175858" w:history="1">
+            <w:r>
+              <w:rPr>
+                <w:rStyle w:val="Hipervnculo"/>
+                <w:noProof/>
+              </w:rPr>
+              <w:t>3.</w:t>
+            </w:r>
+            <w:r>
+              <w:rPr>
+                <w:rFonts w:eastAsiaTheme="minorEastAsia"/>
+                <w:noProof/>
+                <w:sz w:val="24"/>
+                <w:szCs w:val="24"/>
+                <w:lang w:eastAsia="es-ES"/>
+              </w:rPr>
+              <w:tab/>
+            </w:r>
+            <w:r>
+              <w:rPr>
+                <w:rStyle w:val="Hipervnculo"/>
+                <w:noProof/>
+              </w:rPr>
+              <w:t>Preprocesamiento de Imágenes</w:t>
+            </w:r>
+            <w:r>
+              <w:rPr>
+                <w:noProof/>
+                <w:webHidden/>
+              </w:rPr>
+              <w:tab/>
+            </w:r>
+            <w:r>
+              <w:rPr>
+                <w:noProof/>
+                <w:webHidden/>
+              </w:rPr>
+              <w:fldChar w:fldCharType="begin"/>
+            </w:r>
+            <w:r>
+              <w:rPr>
+                <w:noProof/>
+                <w:webHidden/>
+              </w:rPr>
+              <w:instrText xml:space="preserve"> PAGEREF _Toc187175858 \h </w:instrText>
+            </w:r>
+            <w:r>
+              <w:rPr>
+                <w:noProof/>
+                <w:webHidden/>
+              </w:rPr>
+            </w:r>
+            <w:r>
+              <w:rPr>
+                <w:noProof/>
+                <w:webHidden/>
+              </w:rPr>
+              <w:fldChar w:fldCharType="separate"/>
+            </w:r>
+            <w:r>
+              <w:rPr>
+                <w:noProof/>
+                <w:webHidden/>
+              </w:rPr>
+              <w:t>6</w:t>
             </w:r>
             <w:r>
               <w:rPr>
@@ -563,29 +935,51 @@
           <w:pPr>
             <w:pStyle w:val="TDC2"/>
             <w:tabs>
+              <w:tab w:val="left" w:pos="960"/>
               <w:tab w:val="right" w:leader="dot" w:pos="8494"/>
             </w:tabs>
             <w:rPr>
+              <w:rFonts w:eastAsiaTheme="minorEastAsia"/>
               <w:noProof/>
+              <w:sz w:val="24"/>
+              <w:szCs w:val="24"/>
+              <w:lang w:eastAsia="es-ES"/>
             </w:rPr>
           </w:pPr>
-          <w:hyperlink w:anchor="_Toc186443995" w:history="1">
+          <w:hyperlink w:anchor="_Toc187175859" w:history="1">
             <w:r>
               <w:rPr>
                 <w:rStyle w:val="Hipervnculo"/>
                 <w:noProof/>
               </w:rPr>
-              <w:t>Propuesta de solución</w:t>
-            </w:r>
-            <w:r>
-              <w:rPr>
-                <w:noProof/>
-                <w:webHidden/>
+              <w:t>3.1</w:t>
+            </w:r>
+            <w:r>
+              <w:rPr>
+                <w:rFonts w:eastAsiaTheme="minorEastAsia"/>
+                <w:noProof/>
+                <w:sz w:val="24"/>
+                <w:szCs w:val="24"/>
+                <w:lang w:eastAsia="es-ES"/>
               </w:rPr>
               <w:tab/>
             </w:r>
             <w:r>
               <w:rPr>
+                <w:rStyle w:val="Hipervnculo"/>
+                <w:noProof/>
+              </w:rPr>
+              <w:t>Selección de Características</w:t>
+            </w:r>
+            <w:r>
+              <w:rPr>
+                <w:noProof/>
+                <w:webHidden/>
+              </w:rPr>
+              <w:tab/>
+            </w:r>
+            <w:r>
+              <w:rPr>
                 <w:noProof/>
                 <w:webHidden/>
               </w:rPr>
@@ -596,7 +990,7 @@
                 <w:noProof/>
                 <w:webHidden/>
               </w:rPr>
-              <w:instrText xml:space="preserve"> PAGEREF _Toc186443995 \h </w:instrText>
+              <w:instrText xml:space="preserve"> PAGEREF _Toc187175859 \h </w:instrText>
             </w:r>
             <w:r>
               <w:rPr>
@@ -616,7 +1010,97 @@
                 <w:noProof/>
                 <w:webHidden/>
               </w:rPr>
-              <w:t>5</w:t>
+              <w:t>7</w:t>
+            </w:r>
+            <w:r>
+              <w:rPr>
+                <w:noProof/>
+                <w:webHidden/>
+              </w:rPr>
+              <w:fldChar w:fldCharType="end"/>
+            </w:r>
+          </w:hyperlink>
+        </w:p>
+        <w:p>
+          <w:pPr>
+            <w:pStyle w:val="TDC2"/>
+            <w:tabs>
+              <w:tab w:val="left" w:pos="960"/>
+              <w:tab w:val="right" w:leader="dot" w:pos="8494"/>
+            </w:tabs>
+            <w:rPr>
+              <w:rFonts w:eastAsiaTheme="minorEastAsia"/>
+              <w:noProof/>
+              <w:sz w:val="24"/>
+              <w:szCs w:val="24"/>
+              <w:lang w:eastAsia="es-ES"/>
+            </w:rPr>
+          </w:pPr>
+          <w:hyperlink w:anchor="_Toc187175860" w:history="1">
+            <w:r>
+              <w:rPr>
+                <w:rStyle w:val="Hipervnculo"/>
+                <w:noProof/>
+              </w:rPr>
+              <w:t>3.2</w:t>
+            </w:r>
+            <w:r>
+              <w:rPr>
+                <w:rFonts w:eastAsiaTheme="minorEastAsia"/>
+                <w:noProof/>
+                <w:sz w:val="24"/>
+                <w:szCs w:val="24"/>
+                <w:lang w:eastAsia="es-ES"/>
+              </w:rPr>
+              <w:tab/>
+            </w:r>
+            <w:r>
+              <w:rPr>
+                <w:rStyle w:val="Hipervnculo"/>
+                <w:noProof/>
+              </w:rPr>
+              <w:t>Técnicas de preprocesado</w:t>
+            </w:r>
+            <w:r>
+              <w:rPr>
+                <w:noProof/>
+                <w:webHidden/>
+              </w:rPr>
+              <w:tab/>
+            </w:r>
+            <w:r>
+              <w:rPr>
+                <w:noProof/>
+                <w:webHidden/>
+              </w:rPr>
+              <w:fldChar w:fldCharType="begin"/>
+            </w:r>
+            <w:r>
+              <w:rPr>
+                <w:noProof/>
+                <w:webHidden/>
+              </w:rPr>
+              <w:instrText xml:space="preserve"> PAGEREF _Toc187175860 \h </w:instrText>
+            </w:r>
+            <w:r>
+              <w:rPr>
+                <w:noProof/>
+                <w:webHidden/>
+              </w:rPr>
+            </w:r>
+            <w:r>
+              <w:rPr>
+                <w:noProof/>
+                <w:webHidden/>
+              </w:rPr>
+              <w:fldChar w:fldCharType="separate"/>
+            </w:r>
+            <w:r>
+              <w:rPr>
+                <w:noProof/>
+                <w:webHidden/>
+              </w:rPr>
+              <w:t>7</w:t>
             </w:r>
             <w:r>
               <w:rPr>
@@ -631,29 +1115,51 @@
           <w:pPr>
             <w:pStyle w:val="TDC1"/>
             <w:tabs>
+              <w:tab w:val="left" w:pos="480"/>
               <w:tab w:val="right" w:leader="dot" w:pos="8494"/>
             </w:tabs>
             <w:rPr>
+              <w:rFonts w:eastAsiaTheme="minorEastAsia"/>
               <w:noProof/>
+              <w:sz w:val="24"/>
+              <w:szCs w:val="24"/>
+              <w:lang w:eastAsia="es-ES"/>
             </w:rPr>
           </w:pPr>
-          <w:hyperlink w:anchor="_Toc186443996" w:history="1">
+          <w:hyperlink w:anchor="_Toc187175861" w:history="1">
             <w:r>
               <w:rPr>
                 <w:rStyle w:val="Hipervnculo"/>
                 <w:noProof/>
               </w:rPr>
-              <w:t>Importación de Imágenes</w:t>
-            </w:r>
-            <w:r>
-              <w:rPr>
-                <w:noProof/>
-                <w:webHidden/>
+              <w:t>4.</w:t>
+            </w:r>
+            <w:r>
+              <w:rPr>
+                <w:rFonts w:eastAsiaTheme="minorEastAsia"/>
+                <w:noProof/>
+                <w:sz w:val="24"/>
+                <w:szCs w:val="24"/>
+                <w:lang w:eastAsia="es-ES"/>
               </w:rPr>
               <w:tab/>
             </w:r>
             <w:r>
               <w:rPr>
+                <w:rStyle w:val="Hipervnculo"/>
+                <w:noProof/>
+              </w:rPr>
+              <w:t>Selección del modelo</w:t>
+            </w:r>
+            <w:r>
+              <w:rPr>
+                <w:noProof/>
+                <w:webHidden/>
+              </w:rPr>
+              <w:tab/>
+            </w:r>
+            <w:r>
+              <w:rPr>
                 <w:noProof/>
                 <w:webHidden/>
               </w:rPr>
@@ -664,7 +1170,7 @@
                 <w:noProof/>
                 <w:webHidden/>
               </w:rPr>
-              <w:instrText xml:space="preserve"> PAGEREF _Toc186443996 \h </w:instrText>
+              <w:instrText xml:space="preserve"> PAGEREF _Toc187175861 \h </w:instrText>
             </w:r>
             <w:r>
               <w:rPr>
@@ -684,143 +1190,7 @@
                 <w:noProof/>
                 <w:webHidden/>
               </w:rPr>
-              <w:t>5</w:t>
-            </w:r>
-            <w:r>
-              <w:rPr>
-                <w:noProof/>
-                <w:webHidden/>
-              </w:rPr>
-              <w:fldChar w:fldCharType="end"/>
-            </w:r>
-          </w:hyperlink>
-        </w:p>
-        <w:p>
-          <w:pPr>
-            <w:pStyle w:val="TDC2"/>
-            <w:tabs>
-              <w:tab w:val="right" w:leader="dot" w:pos="8494"/>
-            </w:tabs>
-            <w:rPr>
-              <w:noProof/>
-            </w:rPr>
-          </w:pPr>
-          <w:hyperlink w:anchor="_Toc186443997" w:history="1">
-            <w:r>
-              <w:rPr>
-                <w:rStyle w:val="Hipervnculo"/>
-                <w:noProof/>
-              </w:rPr>
-              <w:t>Construcción y Etiquetado del Dataset</w:t>
-            </w:r>
-            <w:r>
-              <w:rPr>
-                <w:noProof/>
-                <w:webHidden/>
-              </w:rPr>
-              <w:tab/>
-            </w:r>
-            <w:r>
-              <w:rPr>
-                <w:noProof/>
-                <w:webHidden/>
-              </w:rPr>
-              <w:fldChar w:fldCharType="begin"/>
-            </w:r>
-            <w:r>
-              <w:rPr>
-                <w:noProof/>
-                <w:webHidden/>
-              </w:rPr>
-              <w:instrText xml:space="preserve"> PAGEREF _Toc186443997 \h </w:instrText>
-            </w:r>
-            <w:r>
-              <w:rPr>
-                <w:noProof/>
-                <w:webHidden/>
-              </w:rPr>
-            </w:r>
-            <w:r>
-              <w:rPr>
-                <w:noProof/>
-                <w:webHidden/>
-              </w:rPr>
-              <w:fldChar w:fldCharType="separate"/>
-            </w:r>
-            <w:r>
-              <w:rPr>
-                <w:noProof/>
-                <w:webHidden/>
-              </w:rPr>
-              <w:t>6</w:t>
-            </w:r>
-            <w:r>
-              <w:rPr>
-                <w:noProof/>
-                <w:webHidden/>
-              </w:rPr>
-              <w:fldChar w:fldCharType="end"/>
-            </w:r>
-          </w:hyperlink>
-        </w:p>
-        <w:p>
-          <w:pPr>
-            <w:pStyle w:val="TDC2"/>
-            <w:tabs>
-              <w:tab w:val="right" w:leader="dot" w:pos="8494"/>
-            </w:tabs>
-            <w:rPr>
-              <w:noProof/>
-            </w:rPr>
-          </w:pPr>
-          <w:hyperlink w:anchor="_Toc186443998" w:history="1">
-            <w:r>
-              <w:rPr>
-                <w:rStyle w:val="Hipervnculo"/>
-                <w:noProof/>
-              </w:rPr>
-              <w:t>Importación</w:t>
-            </w:r>
-            <w:r>
-              <w:rPr>
-                <w:noProof/>
-                <w:webHidden/>
-              </w:rPr>
-              <w:tab/>
-            </w:r>
-            <w:r>
-              <w:rPr>
-                <w:noProof/>
-                <w:webHidden/>
-              </w:rPr>
-              <w:fldChar w:fldCharType="begin"/>
-            </w:r>
-            <w:r>
-              <w:rPr>
-                <w:noProof/>
-                <w:webHidden/>
-              </w:rPr>
-              <w:instrText xml:space="preserve"> PAGEREF _Toc186443998 \h </w:instrText>
-            </w:r>
-            <w:r>
-              <w:rPr>
-                <w:noProof/>
-                <w:webHidden/>
-              </w:rPr>
-            </w:r>
-            <w:r>
-              <w:rPr>
-                <w:noProof/>
-                <w:webHidden/>
-              </w:rPr>
-              <w:fldChar w:fldCharType="separate"/>
-            </w:r>
-            <w:r>
-              <w:rPr>
-                <w:noProof/>
-                <w:webHidden/>
-              </w:rPr>
-              <w:t>6</w:t>
+              <w:t>14</w:t>
             </w:r>
             <w:r>
               <w:rPr>
@@ -835,29 +1205,51 @@
           <w:pPr>
             <w:pStyle w:val="TDC1"/>
             <w:tabs>
+              <w:tab w:val="left" w:pos="480"/>
               <w:tab w:val="right" w:leader="dot" w:pos="8494"/>
             </w:tabs>
             <w:rPr>
+              <w:rFonts w:eastAsiaTheme="minorEastAsia"/>
               <w:noProof/>
+              <w:sz w:val="24"/>
+              <w:szCs w:val="24"/>
+              <w:lang w:eastAsia="es-ES"/>
             </w:rPr>
           </w:pPr>
-          <w:hyperlink w:anchor="_Toc186443999" w:history="1">
+          <w:hyperlink w:anchor="_Toc187175862" w:history="1">
             <w:r>
               <w:rPr>
                 <w:rStyle w:val="Hipervnculo"/>
                 <w:noProof/>
               </w:rPr>
-              <w:t>Preprocesamiento de Imágenes</w:t>
-            </w:r>
-            <w:r>
-              <w:rPr>
-                <w:noProof/>
-                <w:webHidden/>
+              <w:t>5.</w:t>
+            </w:r>
+            <w:r>
+              <w:rPr>
+                <w:rFonts w:eastAsiaTheme="minorEastAsia"/>
+                <w:noProof/>
+                <w:sz w:val="24"/>
+                <w:szCs w:val="24"/>
+                <w:lang w:eastAsia="es-ES"/>
               </w:rPr>
               <w:tab/>
             </w:r>
             <w:r>
               <w:rPr>
+                <w:rStyle w:val="Hipervnculo"/>
+                <w:noProof/>
+              </w:rPr>
+              <w:t>Conclusión</w:t>
+            </w:r>
+            <w:r>
+              <w:rPr>
+                <w:noProof/>
+                <w:webHidden/>
+              </w:rPr>
+              <w:tab/>
+            </w:r>
+            <w:r>
+              <w:rPr>
                 <w:noProof/>
                 <w:webHidden/>
               </w:rPr>
@@ -868,7 +1260,7 @@
                 <w:noProof/>
                 <w:webHidden/>
               </w:rPr>
-              <w:instrText xml:space="preserve"> PAGEREF _Toc186443999 \h </w:instrText>
+              <w:instrText xml:space="preserve"> PAGEREF _Toc187175862 \h </w:instrText>
             </w:r>
             <w:r>
               <w:rPr>
@@ -888,347 +1280,7 @@
                 <w:noProof/>
                 <w:webHidden/>
               </w:rPr>
-              <w:t>6</w:t>
-            </w:r>
-            <w:r>
-              <w:rPr>
-                <w:noProof/>
-                <w:webHidden/>
-              </w:rPr>
-              <w:fldChar w:fldCharType="end"/>
-            </w:r>
-          </w:hyperlink>
-        </w:p>
-        <w:p>
-          <w:pPr>
-            <w:pStyle w:val="TDC2"/>
-            <w:tabs>
-              <w:tab w:val="right" w:leader="dot" w:pos="8494"/>
-            </w:tabs>
-            <w:rPr>
-              <w:noProof/>
-            </w:rPr>
-          </w:pPr>
-          <w:hyperlink w:anchor="_Toc186444000" w:history="1">
-            <w:r>
-              <w:rPr>
-                <w:rStyle w:val="Hipervnculo"/>
-                <w:noProof/>
-              </w:rPr>
-              <w:t>Selección de Características</w:t>
-            </w:r>
-            <w:r>
-              <w:rPr>
-                <w:noProof/>
-                <w:webHidden/>
-              </w:rPr>
-              <w:tab/>
-            </w:r>
-            <w:r>
-              <w:rPr>
-                <w:noProof/>
-                <w:webHidden/>
-              </w:rPr>
-              <w:fldChar w:fldCharType="begin"/>
-            </w:r>
-            <w:r>
-              <w:rPr>
-                <w:noProof/>
-                <w:webHidden/>
-              </w:rPr>
-              <w:instrText xml:space="preserve"> PAGEREF _Toc186444000 \h </w:instrText>
-            </w:r>
-            <w:r>
-              <w:rPr>
-                <w:noProof/>
-                <w:webHidden/>
-              </w:rPr>
-            </w:r>
-            <w:r>
-              <w:rPr>
-                <w:noProof/>
-                <w:webHidden/>
-              </w:rPr>
-              <w:fldChar w:fldCharType="separate"/>
-            </w:r>
-            <w:r>
-              <w:rPr>
-                <w:noProof/>
-                <w:webHidden/>
-              </w:rPr>
-              <w:t>6</w:t>
-            </w:r>
-            <w:r>
-              <w:rPr>
-                <w:noProof/>
-                <w:webHidden/>
-              </w:rPr>
-              <w:fldChar w:fldCharType="end"/>
-            </w:r>
-          </w:hyperlink>
-        </w:p>
-        <w:p>
-          <w:pPr>
-            <w:pStyle w:val="TDC2"/>
-            <w:tabs>
-              <w:tab w:val="right" w:leader="dot" w:pos="8494"/>
-            </w:tabs>
-            <w:rPr>
-              <w:noProof/>
-            </w:rPr>
-          </w:pPr>
-          <w:hyperlink w:anchor="_Toc186444001" w:history="1">
-            <w:r>
-              <w:rPr>
-                <w:rStyle w:val="Hipervnculo"/>
-                <w:noProof/>
-              </w:rPr>
-              <w:t>Técnicas de preprocesado</w:t>
-            </w:r>
-            <w:r>
-              <w:rPr>
-                <w:noProof/>
-                <w:webHidden/>
-              </w:rPr>
-              <w:tab/>
-            </w:r>
-            <w:r>
-              <w:rPr>
-                <w:noProof/>
-                <w:webHidden/>
-              </w:rPr>
-              <w:fldChar w:fldCharType="begin"/>
-            </w:r>
-            <w:r>
-              <w:rPr>
-                <w:noProof/>
-                <w:webHidden/>
-              </w:rPr>
-              <w:instrText xml:space="preserve"> PAGEREF _Toc186444001 \h </w:instrText>
-            </w:r>
-            <w:r>
-              <w:rPr>
-                <w:noProof/>
-                <w:webHidden/>
-              </w:rPr>
-            </w:r>
-            <w:r>
-              <w:rPr>
-                <w:noProof/>
-                <w:webHidden/>
-              </w:rPr>
-              <w:fldChar w:fldCharType="separate"/>
-            </w:r>
-            <w:r>
-              <w:rPr>
-                <w:noProof/>
-                <w:webHidden/>
-              </w:rPr>
-              <w:t>6</w:t>
-            </w:r>
-            <w:r>
-              <w:rPr>
-                <w:noProof/>
-                <w:webHidden/>
-              </w:rPr>
-              <w:fldChar w:fldCharType="end"/>
-            </w:r>
-          </w:hyperlink>
-        </w:p>
-        <w:p>
-          <w:pPr>
-            <w:pStyle w:val="TDC1"/>
-            <w:tabs>
-              <w:tab w:val="right" w:leader="dot" w:pos="8494"/>
-            </w:tabs>
-            <w:rPr>
-              <w:noProof/>
-            </w:rPr>
-          </w:pPr>
-          <w:hyperlink w:anchor="_Toc186444002" w:history="1">
-            <w:r>
-              <w:rPr>
-                <w:rStyle w:val="Hipervnculo"/>
-                <w:noProof/>
-              </w:rPr>
-              <w:t>Selección del modelo y parametrizado</w:t>
-            </w:r>
-            <w:r>
-              <w:rPr>
-                <w:noProof/>
-                <w:webHidden/>
-              </w:rPr>
-              <w:tab/>
-            </w:r>
-            <w:r>
-              <w:rPr>
-                <w:noProof/>
-                <w:webHidden/>
-              </w:rPr>
-              <w:fldChar w:fldCharType="begin"/>
-            </w:r>
-            <w:r>
-              <w:rPr>
-                <w:noProof/>
-                <w:webHidden/>
-              </w:rPr>
-              <w:instrText xml:space="preserve"> PAGEREF _Toc186444002 \h </w:instrText>
-            </w:r>
-            <w:r>
-              <w:rPr>
-                <w:noProof/>
-                <w:webHidden/>
-              </w:rPr>
-            </w:r>
-            <w:r>
-              <w:rPr>
-                <w:noProof/>
-                <w:webHidden/>
-              </w:rPr>
-              <w:fldChar w:fldCharType="separate"/>
-            </w:r>
-            <w:r>
-              <w:rPr>
-                <w:noProof/>
-                <w:webHidden/>
-              </w:rPr>
-              <w:t>6</w:t>
-            </w:r>
-            <w:r>
-              <w:rPr>
-                <w:noProof/>
-                <w:webHidden/>
-              </w:rPr>
-              <w:fldChar w:fldCharType="end"/>
-            </w:r>
-          </w:hyperlink>
-        </w:p>
-        <w:p>
-          <w:pPr>
-            <w:pStyle w:val="TDC1"/>
-            <w:tabs>
-              <w:tab w:val="right" w:leader="dot" w:pos="8494"/>
-            </w:tabs>
-            <w:rPr>
-              <w:noProof/>
-            </w:rPr>
-          </w:pPr>
-          <w:hyperlink w:anchor="_Toc186444003" w:history="1">
-            <w:r>
-              <w:rPr>
-                <w:rStyle w:val="Hipervnculo"/>
-                <w:noProof/>
-              </w:rPr>
-              <w:t>Visualización de Datos y Resultados</w:t>
-            </w:r>
-            <w:r>
-              <w:rPr>
-                <w:noProof/>
-                <w:webHidden/>
-              </w:rPr>
-              <w:tab/>
-            </w:r>
-            <w:r>
-              <w:rPr>
-                <w:noProof/>
-                <w:webHidden/>
-              </w:rPr>
-              <w:fldChar w:fldCharType="begin"/>
-            </w:r>
-            <w:r>
-              <w:rPr>
-                <w:noProof/>
-                <w:webHidden/>
-              </w:rPr>
-              <w:instrText xml:space="preserve"> PAGEREF _Toc186444003 \h </w:instrText>
-            </w:r>
-            <w:r>
-              <w:rPr>
-                <w:noProof/>
-                <w:webHidden/>
-              </w:rPr>
-            </w:r>
-            <w:r>
-              <w:rPr>
-                <w:noProof/>
-                <w:webHidden/>
-              </w:rPr>
-              <w:fldChar w:fldCharType="separate"/>
-            </w:r>
-            <w:r>
-              <w:rPr>
-                <w:noProof/>
-                <w:webHidden/>
-              </w:rPr>
-              <w:t>6</w:t>
-            </w:r>
-            <w:r>
-              <w:rPr>
-                <w:noProof/>
-                <w:webHidden/>
-              </w:rPr>
-              <w:fldChar w:fldCharType="end"/>
-            </w:r>
-          </w:hyperlink>
-        </w:p>
-        <w:p>
-          <w:pPr>
-            <w:pStyle w:val="TDC1"/>
-            <w:tabs>
-              <w:tab w:val="right" w:leader="dot" w:pos="8494"/>
-            </w:tabs>
-            <w:rPr>
-              <w:noProof/>
-            </w:rPr>
-          </w:pPr>
-          <w:hyperlink w:anchor="_Toc186444004" w:history="1">
-            <w:r>
-              <w:rPr>
-                <w:rStyle w:val="Hipervnculo"/>
-                <w:noProof/>
-              </w:rPr>
-              <w:t>Conclusión</w:t>
-            </w:r>
-            <w:r>
-              <w:rPr>
-                <w:noProof/>
-                <w:webHidden/>
-              </w:rPr>
-              <w:tab/>
-            </w:r>
-            <w:r>
-              <w:rPr>
-                <w:noProof/>
-                <w:webHidden/>
-              </w:rPr>
-              <w:fldChar w:fldCharType="begin"/>
-            </w:r>
-            <w:r>
-              <w:rPr>
-                <w:noProof/>
-                <w:webHidden/>
-              </w:rPr>
-              <w:instrText xml:space="preserve"> PAGEREF _Toc186444004 \h </w:instrText>
-            </w:r>
-            <w:r>
-              <w:rPr>
-                <w:noProof/>
-                <w:webHidden/>
-              </w:rPr>
-            </w:r>
-            <w:r>
-              <w:rPr>
-                <w:noProof/>
-                <w:webHidden/>
-              </w:rPr>
-              <w:fldChar w:fldCharType="separate"/>
-            </w:r>
-            <w:r>
-              <w:rPr>
-                <w:noProof/>
-                <w:webHidden/>
-              </w:rPr>
-              <w:t>6</w:t>
+              <w:t>19</w:t>
             </w:r>
             <w:r>
               <w:rPr>
@@ -1285,51 +1337,10 @@
         <w:pStyle w:val="Ttulo1"/>
       </w:pPr>
     </w:p>
-    <w:p>
-      <w:pPr>
-        <w:pStyle w:val="Ttulo1"/>
-      </w:pPr>
-    </w:p>
-    <w:p>
-      <w:pPr>
-        <w:pStyle w:val="Ttulo1"/>
-      </w:pPr>
-    </w:p>
-    <w:p>
-      <w:pPr>
-        <w:pStyle w:val="Ttulo1"/>
-      </w:pPr>
-    </w:p>
-    <w:p>
-      <w:pPr>
-        <w:pStyle w:val="Ttulo1"/>
-      </w:pPr>
-    </w:p>
-    <w:p>
-      <w:pPr>
-        <w:pStyle w:val="Ttulo1"/>
-      </w:pPr>
-    </w:p>
-    <w:p>
-      <w:pPr>
-        <w:pStyle w:val="Ttulo1"/>
-      </w:pPr>
-    </w:p>
-    <w:p>
-      <w:pPr>
-        <w:pStyle w:val="Ttulo1"/>
-      </w:pPr>
-    </w:p>
-    <w:p>
-      <w:pPr>
-        <w:pStyle w:val="Ttulo1"/>
-      </w:pPr>
-    </w:p>
-    <w:p>
-      <w:pPr>
-        <w:pStyle w:val="Ttulo1"/>
-      </w:pPr>
-    </w:p>
+    <w:p/>
+    <w:p/>
+    <w:p/>
+    <w:p/>
     <w:p>
       <w:pPr>
         <w:pStyle w:val="Ttulo1"/>
@@ -1338,7 +1349,7 @@
           <w:numId w:val="3"/>
         </w:numPr>
       </w:pPr>
-      <w:bookmarkStart w:id="0" w:name="_Toc186443992"/>
+      <w:bookmarkStart w:id="0" w:name="_Toc187175852"/>
       <w:r>
         <w:lastRenderedPageBreak/>
         <w:t>Introducción</w:t>
@@ -1397,7 +1408,7 @@
           <w:numId w:val="3"/>
         </w:numPr>
       </w:pPr>
-      <w:bookmarkStart w:id="1" w:name="_Toc186443993"/>
+      <w:bookmarkStart w:id="1" w:name="_Toc187175853"/>
       <w:r>
         <w:t>Datos</w:t>
       </w:r>
@@ -1440,7 +1451,7 @@
           <w:numId w:val="3"/>
         </w:numPr>
       </w:pPr>
-      <w:bookmarkStart w:id="2" w:name="_Toc186443994"/>
+      <w:bookmarkStart w:id="2" w:name="_Toc187175854"/>
       <w:r>
         <w:t>Metodología de Trabajo</w:t>
       </w:r>
@@ -1571,61 +1582,66 @@
     </w:p>
     <w:p>
       <w:pPr>
+        <w:pStyle w:val="Ttulo1"/>
+      </w:pPr>
+      <w:bookmarkStart w:id="3" w:name="_Toc187175855"/>
+      <w:r>
+        <w:t xml:space="preserve">2. </w:t>
+      </w:r>
+      <w:r>
+        <w:t>Importación de Imágenes</w:t>
+      </w:r>
+      <w:bookmarkEnd w:id="3"/>
+    </w:p>
+    <w:p>
+      <w:r>
+        <w:t>Esta fase del proyecto es el inicio de la implementación en código y consiste en importar todas las imágenes recopiladas dentro de nuestro programa para, posteriormente, ser procesadas, manipuladas y utilizadas por los modelos.</w:t>
+      </w:r>
+    </w:p>
+    <w:p>
+      <w:r>
+        <w:t>Dentro de este punto se explicará cómo se han obtenido las imágenes, cómo se han almacenado y que pasos han sido necesarios implementar para poder hacer uso de ellas dentro del código.</w:t>
+      </w:r>
+    </w:p>
+    <w:p>
+      <w:pPr>
         <w:pStyle w:val="Ttulo2"/>
       </w:pPr>
-      <w:bookmarkStart w:id="3" w:name="_Toc186443995"/>
-      <w:r>
-        <w:t xml:space="preserve">1.3 </w:t>
-      </w:r>
-      <w:r>
-        <w:t>Propuesta de solución</w:t>
-      </w:r>
-      <w:bookmarkEnd w:id="3"/>
-    </w:p>
-    <w:p>
-      <w:pPr>
-        <w:pStyle w:val="Ttulo1"/>
-      </w:pPr>
-      <w:bookmarkStart w:id="4" w:name="_Toc186443996"/>
-      <w:r>
-        <w:t xml:space="preserve">2. </w:t>
-      </w:r>
-      <w:r>
-        <w:t>Importación de Imágenes</w:t>
+      <w:bookmarkStart w:id="4" w:name="_Toc187175856"/>
+      <w:r>
+        <w:t xml:space="preserve">2.1 </w:t>
+      </w:r>
+      <w:r>
+        <w:t xml:space="preserve">Construcción y Etiquetado del </w:t>
+      </w:r>
+      <w:proofErr w:type="spellStart"/>
+      <w:r>
+        <w:t>Dataset</w:t>
       </w:r>
       <w:bookmarkEnd w:id="4"/>
-    </w:p>
-    <w:p>
-      <w:r>
-        <w:t>Esta fase del proyecto es el inicio de la implementación en código y consiste en importar todas las imágenes recopiladas dentro de nuestro programa para, posteriormente, ser procesadas, manipuladas y utilizadas por los modelos.</w:t>
-      </w:r>
-    </w:p>
-    <w:p>
-      <w:r>
-        <w:t>Dentro de este punto se explicará cómo se han obtenido las imágenes, cómo se han almacenado y que pasos han sido necesarios implementar para poder hacer uso de ellas dentro del código.</w:t>
-      </w:r>
-    </w:p>
-    <w:p>
-      <w:pPr>
-        <w:pStyle w:val="Ttulo2"/>
-      </w:pPr>
-      <w:bookmarkStart w:id="5" w:name="_Toc186443997"/>
-      <w:r>
-        <w:t xml:space="preserve">2.1 </w:t>
-      </w:r>
-      <w:r>
-        <w:t xml:space="preserve">Construcción y Etiquetado del </w:t>
+      <w:proofErr w:type="spellEnd"/>
+    </w:p>
+    <w:p>
+      <w:r>
+        <w:t xml:space="preserve">El </w:t>
       </w:r>
       <w:proofErr w:type="spellStart"/>
       <w:r>
-        <w:t>Dataset</w:t>
-      </w:r>
-      <w:bookmarkEnd w:id="5"/>
+        <w:t>dataset</w:t>
+      </w:r>
       <w:proofErr w:type="spellEnd"/>
-    </w:p>
-    <w:p>
-      <w:r>
-        <w:t xml:space="preserve">El </w:t>
+      <w:r>
+        <w:t xml:space="preserve"> o conjunto de información que se ha construido ha sido elaborado a partir de fotografías reales de paisajes y ciudades tomadas por los integrantes del proyecto haciendo uso de sus dispositivos móviles.</w:t>
+      </w:r>
+    </w:p>
+    <w:p>
+      <w:r>
+        <w:t>El requisito necesario para escoger las fotos era que pudiera visualizarse, al menos, una parte del cielo. Esto se debe al objetivo principal del modelo de inteligencia artificial que es clasificar si las imágenes son de un día soleado, nublado o si, en cambio, se han tomado durante la noche.</w:t>
+      </w:r>
+    </w:p>
+    <w:p>
+      <w:r>
+        <w:t xml:space="preserve">Para almacenar y compartir este </w:t>
       </w:r>
       <w:proofErr w:type="spellStart"/>
       <w:r>
@@ -1633,82 +1649,67 @@
       </w:r>
       <w:proofErr w:type="spellEnd"/>
       <w:r>
-        <w:t xml:space="preserve"> o conjunto de información que se ha construido ha sido elaborado a partir de fotografías reales de paisajes y ciudades tomadas por los integrantes del proyecto haciendo uso de sus dispositivos móviles.</w:t>
-      </w:r>
-    </w:p>
-    <w:p>
-      <w:r>
-        <w:t>El requisito necesario para escoger las fotos era que pudiera visualizarse, al menos, una parte del cielo. Esto se debe al objetivo principal del modelo de inteligencia artificial que es clasificar si las imágenes son de un día soleado, nublado o si, en cambio, se han tomado durante la noche.</w:t>
-      </w:r>
-    </w:p>
-    <w:p>
+        <w:t xml:space="preserve"> entre los integrantes del grupo </w:t>
+      </w:r>
+      <w:r>
+        <w:t xml:space="preserve">se ha creado una carpeta con tres subcarpetas (una por cada clase) usando Google Drive. Esta estructura </w:t>
+      </w:r>
       <w:r>
         <w:lastRenderedPageBreak/>
-        <w:t xml:space="preserve">Para almacenar y compartir este </w:t>
+        <w:t>también permite facilitar el etiquetado de las muestras manual desde el código ya que cada subcarpeta tiene el nombre de la clase correspondiente.</w:t>
+      </w:r>
+    </w:p>
+    <w:p>
+      <w:r>
+        <w:t>La implementación del etiquetado se ha realizado a parte del código principal</w:t>
+      </w:r>
+      <w:r>
+        <w:t>,</w:t>
+      </w:r>
+      <w:r>
+        <w:t xml:space="preserve"> en el script “</w:t>
       </w:r>
       <w:proofErr w:type="spellStart"/>
       <w:r>
+        <w:t>generacionMetadatos.R</w:t>
+      </w:r>
+      <w:proofErr w:type="spellEnd"/>
+      <w:r>
+        <w:t>”</w:t>
+      </w:r>
+      <w:r>
+        <w:t xml:space="preserve">. En este script se utilizan los nombres de las carpetas, junto a la dirección de la carpeta local del </w:t>
+      </w:r>
+      <w:proofErr w:type="spellStart"/>
+      <w:r>
         <w:t>dataset</w:t>
       </w:r>
       <w:proofErr w:type="spellEnd"/>
       <w:r>
-        <w:t xml:space="preserve"> entre los integrantes del grupo </w:t>
-      </w:r>
-      <w:r>
-        <w:t>se ha creado una carpeta con tres subcarpetas (una por cada clase) usando Google Drive. Esta estructura también permite facilitar el etiquetado de las muestras manual desde el código ya que cada subcarpeta tiene el nombre de la clase correspondiente.</w:t>
-      </w:r>
-    </w:p>
-    <w:p>
-      <w:r>
-        <w:t>La implementación del etiquetado se ha realizado a parte del código principal</w:t>
-      </w:r>
-      <w:r>
-        <w:t>,</w:t>
-      </w:r>
-      <w:r>
-        <w:t xml:space="preserve"> en el script “</w:t>
+        <w:t xml:space="preserve"> (</w:t>
+      </w:r>
+      <w:proofErr w:type="gramStart"/>
+      <w:r>
+        <w:t>“./</w:t>
+      </w:r>
+      <w:proofErr w:type="gramEnd"/>
+      <w:r>
+        <w:t xml:space="preserve">data”) para recorrer todas las imágenes y estructurar su </w:t>
       </w:r>
       <w:proofErr w:type="spellStart"/>
       <w:r>
-        <w:t>generacionMetadatos.R</w:t>
+        <w:t>path</w:t>
       </w:r>
       <w:proofErr w:type="spellEnd"/>
       <w:r>
-        <w:t>”</w:t>
-      </w:r>
-      <w:r>
-        <w:t xml:space="preserve">. En este script se utilizan los nombres de las carpetas, junto a la dirección de la carpeta local del </w:t>
+        <w:t xml:space="preserve"> local junto con el nombre de la clase a la que pertenecen, todo ello almacenado dentro de un contenedor de tipo </w:t>
       </w:r>
       <w:proofErr w:type="spellStart"/>
       <w:r>
-        <w:t>dataset</w:t>
+        <w:t>dataframe</w:t>
       </w:r>
       <w:proofErr w:type="spellEnd"/>
       <w:r>
-        <w:t xml:space="preserve"> (</w:t>
-      </w:r>
-      <w:proofErr w:type="gramStart"/>
-      <w:r>
-        <w:t>“./</w:t>
-      </w:r>
-      <w:proofErr w:type="gramEnd"/>
-      <w:r>
-        <w:t xml:space="preserve">data”) para recorrer todas las imágenes y estructurar su </w:t>
-      </w:r>
-      <w:proofErr w:type="spellStart"/>
-      <w:r>
-        <w:t>path</w:t>
-      </w:r>
-      <w:proofErr w:type="spellEnd"/>
-      <w:r>
-        <w:t xml:space="preserve"> local junto con el nombre de la clase a la que pertenecen, todo ello almacenado dentro de un contenedor de tipo </w:t>
-      </w:r>
-      <w:proofErr w:type="spellStart"/>
-      <w:r>
-        <w:t>dataframe</w:t>
-      </w:r>
-      <w:proofErr w:type="spellEnd"/>
-      <w:r>
         <w:t xml:space="preserve"> y posteriormente exportado a un CSV para poder acceder desde el código principal cuando se considere necesario.</w:t>
       </w:r>
     </w:p>
@@ -1719,6 +1720,10 @@
     </w:p>
     <w:p/>
     <w:p>
+      <w:pPr>
+        <w:keepNext/>
+        <w:jc w:val="center"/>
+      </w:pPr>
       <w:r>
         <w:rPr>
           <w:noProof/>
@@ -1760,19 +1765,39 @@
         </w:drawing>
       </w:r>
     </w:p>
+    <w:p>
+      <w:pPr>
+        <w:pStyle w:val="Descripcin"/>
+        <w:jc w:val="center"/>
+      </w:pPr>
+      <w:r>
+        <w:t xml:space="preserve">Ilustración </w:t>
+      </w:r>
+      <w:fldSimple w:instr=" SEQ Ilustración \* ARABIC ">
+        <w:r>
+          <w:rPr>
+            <w:noProof/>
+          </w:rPr>
+          <w:t>1</w:t>
+        </w:r>
+      </w:fldSimple>
+      <w:r>
+        <w:t>: Distribución de Clases - Entrenamiento</w:t>
+      </w:r>
+    </w:p>
     <w:p/>
     <w:p>
       <w:pPr>
         <w:pStyle w:val="Ttulo2"/>
       </w:pPr>
-      <w:bookmarkStart w:id="6" w:name="_Toc186443998"/>
+      <w:bookmarkStart w:id="5" w:name="_Toc187175857"/>
       <w:r>
         <w:t xml:space="preserve">2.2 </w:t>
       </w:r>
       <w:r>
         <w:t>Importación</w:t>
       </w:r>
-      <w:bookmarkEnd w:id="6"/>
+      <w:bookmarkEnd w:id="5"/>
     </w:p>
     <w:p>
       <w:r>
@@ -1817,7 +1842,13 @@
       </w:r>
     </w:p>
     <w:p>
-      <w:r>
+      <w:pPr>
+        <w:keepNext/>
+      </w:pPr>
+      <w:r>
+        <w:rPr>
+          <w:noProof/>
+        </w:rPr>
         <w:drawing>
           <wp:inline distT="0" distB="0" distL="0" distR="0" wp14:anchorId="12FC34DB" wp14:editId="276F8FB8">
             <wp:extent cx="5400040" cy="2978785"/>
@@ -1857,17 +1888,45 @@
     </w:p>
     <w:p>
       <w:pPr>
+        <w:pStyle w:val="Descripcin"/>
+        <w:jc w:val="center"/>
+      </w:pPr>
+      <w:r>
+        <w:t xml:space="preserve">Ilustración </w:t>
+      </w:r>
+      <w:fldSimple w:instr=" SEQ Ilustración \* ARABIC ">
+        <w:r>
+          <w:rPr>
+            <w:noProof/>
+          </w:rPr>
+          <w:t>2</w:t>
+        </w:r>
+      </w:fldSimple>
+      <w:r>
+        <w:t xml:space="preserve">: </w:t>
+      </w:r>
+      <w:proofErr w:type="spellStart"/>
+      <w:r>
+        <w:t>Reescalado</w:t>
+      </w:r>
+      <w:proofErr w:type="spellEnd"/>
+      <w:r>
+        <w:t xml:space="preserve"> Original a 640x640</w:t>
+      </w:r>
+    </w:p>
+    <w:p>
+      <w:pPr>
         <w:pStyle w:val="Ttulo1"/>
         <w:numPr>
           <w:ilvl w:val="0"/>
           <w:numId w:val="5"/>
         </w:numPr>
       </w:pPr>
-      <w:bookmarkStart w:id="7" w:name="_Toc186443999"/>
+      <w:bookmarkStart w:id="6" w:name="_Toc187175858"/>
       <w:r>
         <w:t>Preprocesamiento de Imágenes</w:t>
       </w:r>
-      <w:bookmarkEnd w:id="7"/>
+      <w:bookmarkEnd w:id="6"/>
     </w:p>
     <w:p>
       <w:r>
@@ -1929,7 +1988,11 @@
         <w:t>A partir de las imágenes de entrada</w:t>
       </w:r>
       <w:r>
-        <w:t xml:space="preserve"> se aplicarán un conjunto de técnicas de preprocesamiento para extraer cualitativamente una serie de características que constituirán las entradas que se le suministrará al modelo, cada una de ellas será detallada en los siguientes subapartados.</w:t>
+        <w:t xml:space="preserve"> se aplicarán un conjunto de técnicas de preprocesamiento para extraer cualitativamente una serie de características que </w:t>
+      </w:r>
+      <w:r>
+        <w:lastRenderedPageBreak/>
+        <w:t>constituirán las entradas que se le suministrará al modelo, cada una de ellas será detallada en los siguientes subapartados.</w:t>
       </w:r>
     </w:p>
     <w:p>
@@ -1940,12 +2003,11 @@
           <w:numId w:val="5"/>
         </w:numPr>
       </w:pPr>
-      <w:bookmarkStart w:id="8" w:name="_Toc186444000"/>
-      <w:r>
-        <w:lastRenderedPageBreak/>
+      <w:bookmarkStart w:id="7" w:name="_Toc187175859"/>
+      <w:r>
         <w:t>Selección de Características</w:t>
       </w:r>
-      <w:bookmarkEnd w:id="8"/>
+      <w:bookmarkEnd w:id="7"/>
     </w:p>
     <w:p>
       <w:r>
@@ -2019,13 +2081,7 @@
       </w:r>
       <w:proofErr w:type="spellEnd"/>
       <w:r>
-        <w:t xml:space="preserve"> </w:t>
-      </w:r>
-      <w:r>
-        <w:t>(Asimetría)</w:t>
-      </w:r>
-      <w:r>
-        <w:t xml:space="preserve"> por cada componente de color (3 características) </w:t>
+        <w:t xml:space="preserve"> (Asimetría) por cada componente de color (3 características) </w:t>
       </w:r>
     </w:p>
     <w:p>
@@ -2113,11 +2169,11 @@
           <w:numId w:val="5"/>
         </w:numPr>
       </w:pPr>
-      <w:bookmarkStart w:id="9" w:name="_Toc186444001"/>
+      <w:bookmarkStart w:id="8" w:name="_Toc187175860"/>
       <w:r>
         <w:t>Técnicas de preprocesado</w:t>
       </w:r>
-      <w:bookmarkEnd w:id="9"/>
+      <w:bookmarkEnd w:id="8"/>
     </w:p>
     <w:p>
       <w:r>
@@ -2158,7 +2214,13 @@
     </w:p>
     <w:p/>
     <w:p>
-      <w:r>
+      <w:pPr>
+        <w:keepNext/>
+      </w:pPr>
+      <w:r>
+        <w:rPr>
+          <w:noProof/>
+        </w:rPr>
         <w:lastRenderedPageBreak/>
         <w:drawing>
           <wp:inline distT="0" distB="0" distL="0" distR="0" wp14:anchorId="2A8A6CD2" wp14:editId="67B7C608">
@@ -2198,6 +2260,42 @@
       </w:r>
     </w:p>
     <w:p>
+      <w:pPr>
+        <w:pStyle w:val="Descripcin"/>
+        <w:jc w:val="center"/>
+      </w:pPr>
+      <w:r>
+        <w:t xml:space="preserve">Ilustración </w:t>
+      </w:r>
+      <w:fldSimple w:instr=" SEQ Ilustración \* ARABIC ">
+        <w:r>
+          <w:rPr>
+            <w:noProof/>
+          </w:rPr>
+          <w:t>3</w:t>
+        </w:r>
+      </w:fldSimple>
+      <w:r>
+        <w:t xml:space="preserve">: </w:t>
+      </w:r>
+      <w:proofErr w:type="spellStart"/>
+      <w:r>
+        <w:t>Imágen</w:t>
+      </w:r>
+      <w:proofErr w:type="spellEnd"/>
+      <w:r>
+        <w:t xml:space="preserve"> </w:t>
+      </w:r>
+      <w:proofErr w:type="spellStart"/>
+      <w:r>
+        <w:t>dataset</w:t>
+      </w:r>
+      <w:proofErr w:type="spellEnd"/>
+      <w:r>
+        <w:t xml:space="preserve"> RGB</w:t>
+      </w:r>
+    </w:p>
+    <w:p>
       <w:r>
         <w:t xml:space="preserve">La distribución de los rangos de valores por cada componente la podemos visualizar utilizando un </w:t>
       </w:r>
@@ -2212,7 +2310,13 @@
     </w:p>
     <w:p/>
     <w:p>
-      <w:r>
+      <w:pPr>
+        <w:keepNext/>
+      </w:pPr>
+      <w:r>
+        <w:rPr>
+          <w:noProof/>
+        </w:rPr>
         <w:drawing>
           <wp:inline distT="0" distB="0" distL="0" distR="0" wp14:anchorId="5D9EAA15" wp14:editId="2BAA3A19">
             <wp:extent cx="5400040" cy="3121025"/>
@@ -2250,6 +2354,26 @@
         </w:drawing>
       </w:r>
     </w:p>
+    <w:p>
+      <w:pPr>
+        <w:pStyle w:val="Descripcin"/>
+        <w:jc w:val="center"/>
+      </w:pPr>
+      <w:r>
+        <w:t xml:space="preserve">Ilustración </w:t>
+      </w:r>
+      <w:fldSimple w:instr=" SEQ Ilustración \* ARABIC ">
+        <w:r>
+          <w:rPr>
+            <w:noProof/>
+          </w:rPr>
+          <w:t>4</w:t>
+        </w:r>
+      </w:fldSimple>
+      <w:r>
+        <w:t>: Distribución de valores en los canales de color para cada clase</w:t>
+      </w:r>
+    </w:p>
     <w:p/>
     <w:p>
       <w:r>
@@ -2277,20 +2401,12 @@
     </w:p>
     <w:p>
       <w:r>
-        <w:t xml:space="preserve">Una transformación habitual durante el preprocesamiento de este tipo de datos es la de convertir los canales RGB a HSV ya que aún siendo sólo un cambio en el modelo de color, </w:t>
-      </w:r>
-      <w:r>
         <w:lastRenderedPageBreak/>
-        <w:t>permite aportar información de valor al modelo porque en lugar de separar por colores separa por tonalidad, saturación y brillo las cuales son unas características que tienen un rango de valores definido para cada una de las clases que intentamos predecir (</w:t>
-      </w:r>
-      <w:r>
-        <w:t xml:space="preserve">para nublado una saturación baja y brillos medios, para noche brillos bajos y tonos azulados y para soleado </w:t>
-      </w:r>
-      <w:proofErr w:type="gramStart"/>
-      <w:r>
-        <w:t>brillos altos y saturaciones altas</w:t>
-      </w:r>
-      <w:proofErr w:type="gramEnd"/>
+        <w:t>Una transformación habitual durante el preprocesamiento de este tipo de datos es la de convertir los canales RGB a HSV ya que aún siendo sólo un cambio en el modelo de color, permite aportar información de valor al modelo porque en lugar de separar por colores separa por tonalidad, saturación y brillo las cuales son unas características que tienen un rango de valores definido para cada una de las clases que intentamos predecir (</w:t>
+      </w:r>
+      <w:r>
+        <w:t>para nublado una saturación baja y brillos medios, para noche brillos bajos y tonos azulados y para soleado brillos altos y saturaciones altas</w:t>
+      </w:r>
       <w:r>
         <w:t>)</w:t>
       </w:r>
@@ -2299,7 +2415,13 @@
       </w:r>
     </w:p>
     <w:p>
-      <w:r>
+      <w:pPr>
+        <w:keepNext/>
+      </w:pPr>
+      <w:r>
+        <w:rPr>
+          <w:noProof/>
+        </w:rPr>
         <w:drawing>
           <wp:inline distT="0" distB="0" distL="0" distR="0" wp14:anchorId="52BC0BFE" wp14:editId="724A530E">
             <wp:extent cx="5400040" cy="2254250"/>
@@ -2338,7 +2460,49 @@
       </w:r>
     </w:p>
     <w:p>
-      <w:r>
+      <w:pPr>
+        <w:pStyle w:val="Descripcin"/>
+        <w:jc w:val="center"/>
+      </w:pPr>
+      <w:r>
+        <w:t xml:space="preserve">Ilustración </w:t>
+      </w:r>
+      <w:fldSimple w:instr=" SEQ Ilustración \* ARABIC ">
+        <w:r>
+          <w:rPr>
+            <w:noProof/>
+          </w:rPr>
+          <w:t>5</w:t>
+        </w:r>
+      </w:fldSimple>
+      <w:r>
+        <w:t xml:space="preserve">: </w:t>
+      </w:r>
+      <w:proofErr w:type="spellStart"/>
+      <w:r>
+        <w:t>Imágen</w:t>
+      </w:r>
+      <w:proofErr w:type="spellEnd"/>
+      <w:r>
+        <w:t xml:space="preserve"> </w:t>
+      </w:r>
+      <w:proofErr w:type="spellStart"/>
+      <w:r>
+        <w:t>dataset</w:t>
+      </w:r>
+      <w:proofErr w:type="spellEnd"/>
+      <w:r>
+        <w:t xml:space="preserve"> HSV</w:t>
+      </w:r>
+    </w:p>
+    <w:p>
+      <w:pPr>
+        <w:keepNext/>
+      </w:pPr>
+      <w:r>
+        <w:rPr>
+          <w:noProof/>
+        </w:rPr>
         <w:drawing>
           <wp:inline distT="0" distB="0" distL="0" distR="0" wp14:anchorId="4DD0A8E1" wp14:editId="3C885437">
             <wp:extent cx="5400040" cy="3046095"/>
@@ -2378,6 +2542,26 @@
     </w:p>
     <w:p>
       <w:pPr>
+        <w:pStyle w:val="Descripcin"/>
+        <w:jc w:val="center"/>
+      </w:pPr>
+      <w:r>
+        <w:t xml:space="preserve">Ilustración </w:t>
+      </w:r>
+      <w:fldSimple w:instr=" SEQ Ilustración \* ARABIC ">
+        <w:r>
+          <w:rPr>
+            <w:noProof/>
+          </w:rPr>
+          <w:t>6</w:t>
+        </w:r>
+      </w:fldSimple>
+      <w:r>
+        <w:t>: Distribución de valores por cada canal HSV para cada clase</w:t>
+      </w:r>
+    </w:p>
+    <w:p>
+      <w:pPr>
         <w:rPr>
           <w:b/>
           <w:bCs/>
@@ -2449,6 +2633,7 @@
     </w:p>
     <w:p>
       <w:r>
+        <w:lastRenderedPageBreak/>
         <w:t xml:space="preserve">El </w:t>
       </w:r>
       <w:proofErr w:type="spellStart"/>
@@ -2465,15 +2650,17 @@
       </w:r>
       <w:proofErr w:type="spellEnd"/>
       <w:r>
-        <w:t xml:space="preserve"> simétricamente o tienen un sesgo en algún lado. La interpretación de este valor se observa de la siguiente manera: Si el valor es 0, la distribución es simétrica, si es positivo los valores tienden a acumularse en el lado izquierdo y si es negativo, en cambio, al lado derecho. Tratándose se </w:t>
-      </w:r>
-      <w:r>
-        <w:lastRenderedPageBreak/>
-        <w:t>procesamiento de imágenes tanto si el coeficiente obtenido es negativo como positivo puede significar cambios en los niveles de brillos o de color predominantes.</w:t>
-      </w:r>
-    </w:p>
-    <w:p>
-      <w:r>
+        <w:t xml:space="preserve"> simétricamente o tienen un sesgo en algún lado. La interpretación de este valor se observa de la siguiente manera: Si el valor es 0, la distribución es simétrica, si es positivo los valores tienden a acumularse en el lado izquierdo y si es negativo, en cambio, al lado derecho. Tratándose se procesamiento de imágenes tanto si el coeficiente obtenido es negativo como positivo puede significar cambios en los niveles de brillos o de color predominantes.</w:t>
+      </w:r>
+    </w:p>
+    <w:p>
+      <w:pPr>
+        <w:keepNext/>
+      </w:pPr>
+      <w:r>
+        <w:rPr>
+          <w:noProof/>
+        </w:rPr>
         <w:drawing>
           <wp:inline distT="0" distB="0" distL="0" distR="0" wp14:anchorId="485BBDFF" wp14:editId="1710FCB7">
             <wp:extent cx="5400040" cy="3300730"/>
@@ -2511,6 +2698,34 @@
         </w:drawing>
       </w:r>
     </w:p>
+    <w:p>
+      <w:pPr>
+        <w:pStyle w:val="Descripcin"/>
+        <w:jc w:val="center"/>
+      </w:pPr>
+      <w:r>
+        <w:t xml:space="preserve">Ilustración </w:t>
+      </w:r>
+      <w:fldSimple w:instr=" SEQ Ilustración \* ARABIC ">
+        <w:r>
+          <w:rPr>
+            <w:noProof/>
+          </w:rPr>
+          <w:t>7</w:t>
+        </w:r>
+      </w:fldSimple>
+      <w:r>
+        <w:t xml:space="preserve">: Distribución de </w:t>
+      </w:r>
+      <w:proofErr w:type="spellStart"/>
+      <w:r>
+        <w:t>Skewness</w:t>
+      </w:r>
+      <w:proofErr w:type="spellEnd"/>
+      <w:r>
+        <w:t xml:space="preserve"> por cada canal de color para cada clase</w:t>
+      </w:r>
+    </w:p>
     <w:p/>
     <w:p>
       <w:r>
@@ -2549,7 +2764,14 @@
       </w:r>
     </w:p>
     <w:p>
-      <w:r>
+      <w:pPr>
+        <w:keepNext/>
+      </w:pPr>
+      <w:r>
+        <w:rPr>
+          <w:noProof/>
+        </w:rPr>
+        <w:lastRenderedPageBreak/>
         <w:drawing>
           <wp:inline distT="0" distB="0" distL="0" distR="0" wp14:anchorId="5056549A" wp14:editId="035D4C83">
             <wp:extent cx="5400040" cy="3271520"/>
@@ -2587,6 +2809,34 @@
         </w:drawing>
       </w:r>
     </w:p>
+    <w:p>
+      <w:pPr>
+        <w:pStyle w:val="Descripcin"/>
+        <w:jc w:val="center"/>
+      </w:pPr>
+      <w:r>
+        <w:t xml:space="preserve">Ilustración </w:t>
+      </w:r>
+      <w:fldSimple w:instr=" SEQ Ilustración \* ARABIC ">
+        <w:r>
+          <w:rPr>
+            <w:noProof/>
+          </w:rPr>
+          <w:t>8</w:t>
+        </w:r>
+      </w:fldSimple>
+      <w:r>
+        <w:t xml:space="preserve">: Distribución de </w:t>
+      </w:r>
+      <w:proofErr w:type="spellStart"/>
+      <w:r>
+        <w:t>Kurtosis</w:t>
+      </w:r>
+      <w:proofErr w:type="spellEnd"/>
+      <w:r>
+        <w:t xml:space="preserve"> por cada canal de color para cada clase</w:t>
+      </w:r>
+    </w:p>
     <w:p/>
     <w:p>
       <w:r>
@@ -2606,7 +2856,13 @@
       </w:r>
     </w:p>
     <w:p>
-      <w:r>
+      <w:pPr>
+        <w:keepNext/>
+      </w:pPr>
+      <w:r>
+        <w:rPr>
+          <w:noProof/>
+        </w:rPr>
         <w:drawing>
           <wp:inline distT="0" distB="0" distL="0" distR="0" wp14:anchorId="72BB3EEB" wp14:editId="35E79EC8">
             <wp:extent cx="5400040" cy="3261360"/>
@@ -2645,7 +2901,28 @@
       </w:r>
     </w:p>
     <w:p>
-      <w:r>
+      <w:pPr>
+        <w:pStyle w:val="Descripcin"/>
+        <w:jc w:val="center"/>
+      </w:pPr>
+      <w:r>
+        <w:t xml:space="preserve">Ilustración </w:t>
+      </w:r>
+      <w:fldSimple w:instr=" SEQ Ilustración \* ARABIC ">
+        <w:r>
+          <w:rPr>
+            <w:noProof/>
+          </w:rPr>
+          <w:t>9</w:t>
+        </w:r>
+      </w:fldSimple>
+      <w:r>
+        <w:t>: Distribución de brillo y contraste para cada clase</w:t>
+      </w:r>
+    </w:p>
+    <w:p>
+      <w:r>
+        <w:lastRenderedPageBreak/>
         <w:t>Tal y como se puede visualizar en la distribución de estas dos características podemos delimitar fácilmente la noche de las imágenes nubladas y soleadas y distinguir mejor, estas dos últimas con el rango de valores del brillo medio, ya que las imágenes nubladas muestran un brillo muy similar en sus muestras, mientras que las imágenes soleadas varían más en cuanto a la característica</w:t>
       </w:r>
     </w:p>
@@ -2678,8 +2955,13 @@
     </w:p>
     <w:p/>
     <w:p>
-      <w:r>
-        <w:lastRenderedPageBreak/>
+      <w:pPr>
+        <w:keepNext/>
+      </w:pPr>
+      <w:r>
+        <w:rPr>
+          <w:noProof/>
+        </w:rPr>
         <w:drawing>
           <wp:inline distT="0" distB="0" distL="0" distR="0" wp14:anchorId="5DA21A50" wp14:editId="1E9DA1E8">
             <wp:extent cx="5400040" cy="3295650"/>
@@ -2718,11 +3000,35 @@
       </w:r>
     </w:p>
     <w:p>
+      <w:pPr>
+        <w:pStyle w:val="Descripcin"/>
+        <w:jc w:val="center"/>
+      </w:pPr>
+      <w:r>
+        <w:t xml:space="preserve">Ilustración </w:t>
+      </w:r>
+      <w:fldSimple w:instr=" SEQ Ilustración \* ARABIC ">
+        <w:r>
+          <w:rPr>
+            <w:noProof/>
+          </w:rPr>
+          <w:t>10</w:t>
+        </w:r>
+      </w:fldSimple>
+      <w:r>
+        <w:t>: Distribución de porcentaje de píxeles claros y oscuros para cada clase</w:t>
+      </w:r>
+    </w:p>
+    <w:p>
       <w:r>
         <w:t>Observando la distribución de estas dos características se puede observar como claramente para las imágenes de noche predominan los píxeles oscuros</w:t>
       </w:r>
       <w:r>
-        <w:t>, aunque, pueda haber partes donde exista iluminación. Las imágenes nubladas presentan tanto parte claras como partes oscuras, al igual que las soleadas, lo que tiene sentido teniendo en cuenta las imágenes que se han utilizado para la clase soleada, donde se incorporan también fotos de atardecer donde sólo una parte de las imágenes son claras, mientras el resto de la foto muestra las partes donde está oscureciendo. Otra peculiaridad que ocurre con este tipo de imágenes soleadas es que las que se han tomado durante el día no incluyen al sol ni partes con mucho brillo, es por eso por lo que parte de estas imágenes no son tomadas en cuenta por estas características, porque se sitúan por encima del umbral de oscuridad y por debajo del umbral de claridad.</w:t>
+        <w:t xml:space="preserve">, aunque, pueda haber partes donde exista iluminación. Las imágenes nubladas presentan tanto parte claras como partes oscuras, al igual que las soleadas, lo que tiene sentido teniendo en cuenta las imágenes que se han utilizado para la clase soleada, donde se incorporan también fotos de atardecer donde sólo una parte de las imágenes son claras, mientras el resto de la foto muestra las partes donde está oscureciendo. Otra peculiaridad que ocurre con este tipo de imágenes soleadas es que las que se han tomado durante el día no incluyen al sol ni partes con mucho brillo, es por eso por lo que parte de estas imágenes </w:t>
+      </w:r>
+      <w:r>
+        <w:lastRenderedPageBreak/>
+        <w:t>no son tomadas en cuenta por estas características, porque se sitúan por encima del umbral de oscuridad y por debajo del umbral de claridad.</w:t>
       </w:r>
     </w:p>
     <w:p>
@@ -2851,8 +3157,13 @@
       </w:r>
     </w:p>
     <w:p>
-      <w:r>
-        <w:lastRenderedPageBreak/>
+      <w:pPr>
+        <w:keepNext/>
+      </w:pPr>
+      <w:r>
+        <w:rPr>
+          <w:noProof/>
+        </w:rPr>
         <w:drawing>
           <wp:inline distT="0" distB="0" distL="0" distR="0" wp14:anchorId="7D7EEC37" wp14:editId="451C772A">
             <wp:extent cx="5400040" cy="3288665"/>
@@ -2890,6 +3201,26 @@
         </w:drawing>
       </w:r>
     </w:p>
+    <w:p>
+      <w:pPr>
+        <w:pStyle w:val="Descripcin"/>
+        <w:jc w:val="center"/>
+      </w:pPr>
+      <w:r>
+        <w:t xml:space="preserve">Ilustración </w:t>
+      </w:r>
+      <w:fldSimple w:instr=" SEQ Ilustración \* ARABIC ">
+        <w:r>
+          <w:rPr>
+            <w:noProof/>
+          </w:rPr>
+          <w:t>11</w:t>
+        </w:r>
+      </w:fldSimple>
+      <w:r>
+        <w:t>: Distribución de porcentaje de píxeles claros, grises y oscuros para cada clase</w:t>
+      </w:r>
+    </w:p>
     <w:p/>
     <w:p>
       <w:r>
@@ -2926,7 +3257,11 @@
         <w:t>).</w:t>
       </w:r>
       <w:r>
-        <w:t xml:space="preserve"> Nublado y Soleado sigue siendo muy similar comparando estas características más específicas, debido, como se ha explicado con anterioridad, a los atardeceres que también están incluidos en la categoría soleada, sin embargo, la mediana de los valores grises es mayor en las imágenes nubladas como cabría esperar.</w:t>
+        <w:t xml:space="preserve"> Nublado y Soleado sigue siendo muy similar comparando estas características más específicas, debido, como se ha explicado con anterioridad, a los atardeceres que también están incluidos en la categoría soleada, </w:t>
+      </w:r>
+      <w:r>
+        <w:lastRenderedPageBreak/>
+        <w:t>sin embargo, la mediana de los valores grises es mayor en las imágenes nubladas como cabría esperar.</w:t>
       </w:r>
     </w:p>
     <w:p>
@@ -3015,35 +3350,1250 @@
     <w:p>
       <w:pPr>
         <w:pStyle w:val="Ttulo1"/>
-      </w:pPr>
-      <w:bookmarkStart w:id="10" w:name="_Toc186444002"/>
+        <w:numPr>
+          <w:ilvl w:val="0"/>
+          <w:numId w:val="5"/>
+        </w:numPr>
+      </w:pPr>
+      <w:bookmarkStart w:id="9" w:name="_Toc187175861"/>
+      <w:r>
+        <w:t>Selección del modelo</w:t>
+      </w:r>
+      <w:bookmarkEnd w:id="9"/>
+    </w:p>
+    <w:p/>
+    <w:p>
+      <w:r>
+        <w:t xml:space="preserve">Una vez los datos están preparados y contienen la información necesaria para que el modelo sea capaz de aprender a realizar una tarea, comienza el proceso de entrenamiento. Depende del algoritmo que se escoja este entrenamiento minimizará la función de error de una forma u otra. </w:t>
+      </w:r>
+    </w:p>
+    <w:p>
+      <w:r>
+        <w:t>Ya que durante esta asignatura no se ha trabajado ni se ha estudiado los diferentes modelos de aprendizaje máquina, cómo funcionan y para que tipo de datos se suelen utilizar se realizará una comparativa de los resultados para distintos modelos que sean adecuados para los datos que tratamos y para el aprendizaje supervisado que buscamos.</w:t>
+      </w:r>
+    </w:p>
+    <w:p>
+      <w:pPr>
+        <w:rPr>
+          <w:b/>
+          <w:bCs/>
+          <w:sz w:val="32"/>
+          <w:szCs w:val="32"/>
+        </w:rPr>
+      </w:pPr>
+      <w:proofErr w:type="spellStart"/>
+      <w:r>
+        <w:rPr>
+          <w:b/>
+          <w:bCs/>
+          <w:sz w:val="32"/>
+          <w:szCs w:val="32"/>
+        </w:rPr>
+        <w:t>Normalizacion</w:t>
+      </w:r>
+      <w:proofErr w:type="spellEnd"/>
+      <w:r>
+        <w:rPr>
+          <w:b/>
+          <w:bCs/>
+          <w:sz w:val="32"/>
+          <w:szCs w:val="32"/>
+        </w:rPr>
+        <w:t xml:space="preserve"> y Estandarización de los datos</w:t>
+      </w:r>
+    </w:p>
+    <w:p>
+      <w:r>
+        <w:t xml:space="preserve">Previamente a entrenar los modelos se realizará un normalizado o estandarización de las características ya que, como se puede apreciar en las gráficas del apartado de preprocesamiento, cada una tiene distribuciones distintas y algunas con magnitudes muy superiores al resto, lo que daría más importancia a estas características y lo que se quiere lograr es que se le de la misma importancia a cada una. </w:t>
+      </w:r>
+    </w:p>
+    <w:p>
+      <w:r>
+        <w:t xml:space="preserve">Después de probar la normalización basada en máximos y mínimos, se observó que existían características que tomaban valores muy bajos. Todo esto a causa de los </w:t>
+      </w:r>
+      <w:proofErr w:type="spellStart"/>
+      <w:r>
+        <w:t>outliers</w:t>
+      </w:r>
+      <w:proofErr w:type="spellEnd"/>
+      <w:r>
+        <w:t xml:space="preserve">, los </w:t>
+      </w:r>
+      <w:proofErr w:type="spellStart"/>
+      <w:r>
+        <w:t>cúales</w:t>
+      </w:r>
+      <w:proofErr w:type="spellEnd"/>
+      <w:r>
+        <w:t xml:space="preserve"> representaban máximos o mínimos muy alejados de la distribución real de los datos. </w:t>
+      </w:r>
+    </w:p>
+    <w:p>
+      <w:pPr>
+        <w:keepNext/>
+        <w:jc w:val="center"/>
+      </w:pPr>
       <w:r>
         <w:lastRenderedPageBreak/>
-        <w:t xml:space="preserve">4. </w:t>
-      </w:r>
-      <w:r>
-        <w:t>Selección del modelo</w:t>
-      </w:r>
-      <w:r>
-        <w:t xml:space="preserve"> y parametrizado</w:t>
+        <w:drawing>
+          <wp:inline distT="0" distB="0" distL="0" distR="0" wp14:anchorId="5D9A845C" wp14:editId="0BD498C3">
+            <wp:extent cx="3724795" cy="200053"/>
+            <wp:effectExtent l="0" t="0" r="0" b="9525"/>
+            <wp:docPr id="1374452478" name="Imagen 1"/>
+            <wp:cNvGraphicFramePr>
+              <a:graphicFrameLocks xmlns:a="http://schemas.openxmlformats.org/drawingml/2006/main" noChangeAspect="1"/>
+            </wp:cNvGraphicFramePr>
+            <a:graphic xmlns:a="http://schemas.openxmlformats.org/drawingml/2006/main">
+              <a:graphicData uri="http://schemas.openxmlformats.org/drawingml/2006/picture">
+                <pic:pic xmlns:pic="http://schemas.openxmlformats.org/drawingml/2006/picture">
+                  <pic:nvPicPr>
+                    <pic:cNvPr id="1374452478" name=""/>
+                    <pic:cNvPicPr/>
+                  </pic:nvPicPr>
+                  <pic:blipFill>
+                    <a:blip r:embed="rId18"/>
+                    <a:stretch>
+                      <a:fillRect/>
+                    </a:stretch>
+                  </pic:blipFill>
+                  <pic:spPr>
+                    <a:xfrm>
+                      <a:off x="0" y="0"/>
+                      <a:ext cx="3724795" cy="200053"/>
+                    </a:xfrm>
+                    <a:prstGeom prst="rect">
+                      <a:avLst/>
+                    </a:prstGeom>
+                  </pic:spPr>
+                </pic:pic>
+              </a:graphicData>
+            </a:graphic>
+          </wp:inline>
+        </w:drawing>
+      </w:r>
+    </w:p>
+    <w:p>
+      <w:pPr>
+        <w:pStyle w:val="Descripcin"/>
+        <w:jc w:val="center"/>
+      </w:pPr>
+      <w:r>
+        <w:t xml:space="preserve">Ilustración </w:t>
+      </w:r>
+      <w:fldSimple w:instr=" SEQ Ilustración \* ARABIC ">
+        <w:r>
+          <w:rPr>
+            <w:noProof/>
+          </w:rPr>
+          <w:t>12</w:t>
+        </w:r>
+      </w:fldSimple>
+      <w:r>
+        <w:t>: Función de Normalización para los datos de entrada</w:t>
+      </w:r>
+    </w:p>
+    <w:p>
+      <w:r>
+        <w:t>Para resolver este problema se aplicó una estandarización de los datos</w:t>
+      </w:r>
+      <w:r>
+        <w:t xml:space="preserve"> que tiene en cuenta la media y la desviación estándar y distribuye mejor los coeficientes entre el rango deseado sin ser tan sensible a </w:t>
+      </w:r>
+      <w:proofErr w:type="spellStart"/>
+      <w:r>
+        <w:t>outliers</w:t>
+      </w:r>
+      <w:proofErr w:type="spellEnd"/>
+      <w:r>
+        <w:t>.</w:t>
+      </w:r>
+    </w:p>
+    <w:p>
+      <w:pPr>
+        <w:keepNext/>
+        <w:jc w:val="center"/>
+      </w:pPr>
+      <w:r>
+        <w:drawing>
+          <wp:inline distT="0" distB="0" distL="0" distR="0" wp14:anchorId="6A7005FF" wp14:editId="66A2E8D1">
+            <wp:extent cx="2419688" cy="238158"/>
+            <wp:effectExtent l="0" t="0" r="0" b="9525"/>
+            <wp:docPr id="131638005" name="Imagen 1"/>
+            <wp:cNvGraphicFramePr>
+              <a:graphicFrameLocks xmlns:a="http://schemas.openxmlformats.org/drawingml/2006/main" noChangeAspect="1"/>
+            </wp:cNvGraphicFramePr>
+            <a:graphic xmlns:a="http://schemas.openxmlformats.org/drawingml/2006/main">
+              <a:graphicData uri="http://schemas.openxmlformats.org/drawingml/2006/picture">
+                <pic:pic xmlns:pic="http://schemas.openxmlformats.org/drawingml/2006/picture">
+                  <pic:nvPicPr>
+                    <pic:cNvPr id="131638005" name=""/>
+                    <pic:cNvPicPr/>
+                  </pic:nvPicPr>
+                  <pic:blipFill>
+                    <a:blip r:embed="rId19"/>
+                    <a:stretch>
+                      <a:fillRect/>
+                    </a:stretch>
+                  </pic:blipFill>
+                  <pic:spPr>
+                    <a:xfrm>
+                      <a:off x="0" y="0"/>
+                      <a:ext cx="2419688" cy="238158"/>
+                    </a:xfrm>
+                    <a:prstGeom prst="rect">
+                      <a:avLst/>
+                    </a:prstGeom>
+                  </pic:spPr>
+                </pic:pic>
+              </a:graphicData>
+            </a:graphic>
+          </wp:inline>
+        </w:drawing>
+      </w:r>
+    </w:p>
+    <w:p>
+      <w:pPr>
+        <w:pStyle w:val="Descripcin"/>
+        <w:jc w:val="center"/>
+      </w:pPr>
+      <w:r>
+        <w:t xml:space="preserve">Ilustración </w:t>
+      </w:r>
+      <w:fldSimple w:instr=" SEQ Ilustración \* ARABIC ">
+        <w:r>
+          <w:rPr>
+            <w:noProof/>
+          </w:rPr>
+          <w:t>13</w:t>
+        </w:r>
+      </w:fldSimple>
+      <w:r>
+        <w:t>: Función de Estandarización para los datos de entrada</w:t>
+      </w:r>
+    </w:p>
+    <w:p>
+      <w:pPr>
+        <w:rPr>
+          <w:b/>
+          <w:bCs/>
+          <w:sz w:val="32"/>
+          <w:szCs w:val="32"/>
+        </w:rPr>
+      </w:pPr>
+      <w:r>
+        <w:rPr>
+          <w:b/>
+          <w:bCs/>
+          <w:sz w:val="32"/>
+          <w:szCs w:val="32"/>
+        </w:rPr>
+        <w:t>Prueba de Modelos</w:t>
+      </w:r>
+    </w:p>
+    <w:p>
+      <w:r>
+        <w:t xml:space="preserve">Para probar cada uno de los modelos compatibles con el problema a resolver se ha utilizado una metodología sencilla. Primero instanciando el modelo, entrenándolo para los datos de </w:t>
+      </w:r>
+      <w:proofErr w:type="spellStart"/>
+      <w:r>
+        <w:t>train</w:t>
+      </w:r>
+      <w:proofErr w:type="spellEnd"/>
+      <w:r>
+        <w:t xml:space="preserve"> con sus respectivas características y probándolo, utilizando el mismo para predecir resultados en base a los datos </w:t>
+      </w:r>
+      <w:proofErr w:type="gramStart"/>
+      <w:r>
+        <w:t>de test</w:t>
+      </w:r>
+      <w:proofErr w:type="gramEnd"/>
+      <w:r>
+        <w:t>. Por último, se evalúa el modelo comparando las etiquetas reales con las predichas, extrayendo el porcentaje de acierto y mostrando las matrices de confusión para poder visualizar más intuitivamente los resultados.</w:t>
+      </w:r>
+    </w:p>
+    <w:p>
+      <w:r>
+        <w:t>A continuación, se mostrará una tabla con los distintos algoritmos de entrenamiento utilizados y sus porcentajes de acierto:</w:t>
+      </w:r>
+    </w:p>
+    <w:p>
+      <w:r>
+        <w:t xml:space="preserve"> </w:t>
+      </w:r>
+    </w:p>
+    <w:p/>
+    <w:tbl>
+      <w:tblPr>
+        <w:tblStyle w:val="Tablaconcuadrcula"/>
+        <w:tblW w:w="0" w:type="auto"/>
+        <w:tblLook w:val="04A0" w:firstRow="1" w:lastRow="0" w:firstColumn="1" w:lastColumn="0" w:noHBand="0" w:noVBand="1"/>
+      </w:tblPr>
+      <w:tblGrid>
+        <w:gridCol w:w="3369"/>
+        <w:gridCol w:w="2268"/>
+        <w:gridCol w:w="3083"/>
+      </w:tblGrid>
+      <w:tr>
+        <w:tc>
+          <w:tcPr>
+            <w:tcW w:w="3369" w:type="dxa"/>
+            <w:shd w:val="clear" w:color="auto" w:fill="45B0E1" w:themeFill="accent1" w:themeFillTint="99"/>
+          </w:tcPr>
+          <w:p>
+            <w:r>
+              <w:t>Algoritmo</w:t>
+            </w:r>
+          </w:p>
+        </w:tc>
+        <w:tc>
+          <w:tcPr>
+            <w:tcW w:w="2268" w:type="dxa"/>
+            <w:shd w:val="clear" w:color="auto" w:fill="45B0E1" w:themeFill="accent1" w:themeFillTint="99"/>
+          </w:tcPr>
+          <w:p>
+            <w:r>
+              <w:rPr>
+                <w:shd w:val="clear" w:color="auto" w:fill="45B0E1" w:themeFill="accent1" w:themeFillTint="99"/>
+              </w:rPr>
+              <w:t>Porcentaje</w:t>
+            </w:r>
+            <w:r>
+              <w:t xml:space="preserve"> de Acierto</w:t>
+            </w:r>
+          </w:p>
+        </w:tc>
+        <w:tc>
+          <w:tcPr>
+            <w:tcW w:w="3083" w:type="dxa"/>
+            <w:shd w:val="clear" w:color="auto" w:fill="45B0E1" w:themeFill="accent1" w:themeFillTint="99"/>
+          </w:tcPr>
+          <w:p>
+            <w:pPr>
+              <w:rPr>
+                <w:shd w:val="clear" w:color="auto" w:fill="45B0E1" w:themeFill="accent1" w:themeFillTint="99"/>
+              </w:rPr>
+            </w:pPr>
+            <w:r>
+              <w:rPr>
+                <w:shd w:val="clear" w:color="auto" w:fill="45B0E1" w:themeFill="accent1" w:themeFillTint="99"/>
+              </w:rPr>
+              <w:t>Índice Kappa</w:t>
+            </w:r>
+          </w:p>
+        </w:tc>
+      </w:tr>
+      <w:tr>
+        <w:tc>
+          <w:tcPr>
+            <w:tcW w:w="3369" w:type="dxa"/>
+          </w:tcPr>
+          <w:p>
+            <w:pPr>
+              <w:rPr>
+                <w:b/>
+                <w:bCs/>
+              </w:rPr>
+            </w:pPr>
+            <w:r>
+              <w:rPr>
+                <w:b/>
+                <w:bCs/>
+              </w:rPr>
+              <w:t>SVR (</w:t>
+            </w:r>
+            <w:proofErr w:type="spellStart"/>
+            <w:r>
+              <w:rPr>
+                <w:b/>
+                <w:bCs/>
+              </w:rPr>
+              <w:t>Support</w:t>
+            </w:r>
+            <w:proofErr w:type="spellEnd"/>
+            <w:r>
+              <w:rPr>
+                <w:b/>
+                <w:bCs/>
+              </w:rPr>
+              <w:t xml:space="preserve"> Vector </w:t>
+            </w:r>
+            <w:proofErr w:type="spellStart"/>
+            <w:r>
+              <w:rPr>
+                <w:b/>
+                <w:bCs/>
+              </w:rPr>
+              <w:t>Classifier</w:t>
+            </w:r>
+            <w:proofErr w:type="spellEnd"/>
+            <w:r>
+              <w:rPr>
+                <w:b/>
+                <w:bCs/>
+              </w:rPr>
+              <w:t>)</w:t>
+            </w:r>
+          </w:p>
+        </w:tc>
+        <w:tc>
+          <w:tcPr>
+            <w:tcW w:w="2268" w:type="dxa"/>
+          </w:tcPr>
+          <w:p>
+            <w:pPr>
+              <w:rPr>
+                <w:b/>
+                <w:bCs/>
+              </w:rPr>
+            </w:pPr>
+            <w:r>
+              <w:rPr>
+                <w:b/>
+                <w:bCs/>
+              </w:rPr>
+              <w:t>0.8805970</w:t>
+            </w:r>
+          </w:p>
+        </w:tc>
+        <w:tc>
+          <w:tcPr>
+            <w:tcW w:w="3083" w:type="dxa"/>
+          </w:tcPr>
+          <w:p>
+            <w:pPr>
+              <w:rPr>
+                <w:b/>
+                <w:bCs/>
+              </w:rPr>
+            </w:pPr>
+            <w:r>
+              <w:rPr>
+                <w:b/>
+                <w:bCs/>
+              </w:rPr>
+              <w:t>0.8189189</w:t>
+            </w:r>
+          </w:p>
+        </w:tc>
+      </w:tr>
+      <w:tr>
+        <w:tc>
+          <w:tcPr>
+            <w:tcW w:w="3369" w:type="dxa"/>
+          </w:tcPr>
+          <w:p>
+            <w:proofErr w:type="spellStart"/>
+            <w:r>
+              <w:t>XGBoost</w:t>
+            </w:r>
+            <w:proofErr w:type="spellEnd"/>
+          </w:p>
+        </w:tc>
+        <w:tc>
+          <w:tcPr>
+            <w:tcW w:w="2268" w:type="dxa"/>
+          </w:tcPr>
+          <w:p>
+            <w:r>
+              <w:t>0.8208955</w:t>
+            </w:r>
+          </w:p>
+        </w:tc>
+        <w:tc>
+          <w:tcPr>
+            <w:tcW w:w="3083" w:type="dxa"/>
+          </w:tcPr>
+          <w:p>
+            <w:r>
+              <w:t>0.7270876</w:t>
+            </w:r>
+          </w:p>
+        </w:tc>
+      </w:tr>
+      <w:tr>
+        <w:tc>
+          <w:tcPr>
+            <w:tcW w:w="3369" w:type="dxa"/>
+          </w:tcPr>
+          <w:p>
+            <w:r>
+              <w:t>KNN</w:t>
+            </w:r>
+          </w:p>
+        </w:tc>
+        <w:tc>
+          <w:tcPr>
+            <w:tcW w:w="2268" w:type="dxa"/>
+          </w:tcPr>
+          <w:p>
+            <w:r>
+              <w:t>0.8208955</w:t>
+            </w:r>
+          </w:p>
+        </w:tc>
+        <w:tc>
+          <w:tcPr>
+            <w:tcW w:w="3083" w:type="dxa"/>
+          </w:tcPr>
+          <w:p>
+            <w:r>
+              <w:t>0.7283784</w:t>
+            </w:r>
+          </w:p>
+        </w:tc>
+      </w:tr>
+      <w:tr>
+        <w:tc>
+          <w:tcPr>
+            <w:tcW w:w="3369" w:type="dxa"/>
+          </w:tcPr>
+          <w:p>
+            <w:proofErr w:type="spellStart"/>
+            <w:r>
+              <w:t>Random</w:t>
+            </w:r>
+            <w:proofErr w:type="spellEnd"/>
+            <w:r>
+              <w:t xml:space="preserve"> Forest</w:t>
+            </w:r>
+          </w:p>
+        </w:tc>
+        <w:tc>
+          <w:tcPr>
+            <w:tcW w:w="2268" w:type="dxa"/>
+          </w:tcPr>
+          <w:p>
+            <w:r>
+              <w:t>0.8507463</w:t>
+            </w:r>
+          </w:p>
+        </w:tc>
+        <w:tc>
+          <w:tcPr>
+            <w:tcW w:w="3083" w:type="dxa"/>
+          </w:tcPr>
+          <w:p>
+            <w:r>
+              <w:t>0.7741827</w:t>
+            </w:r>
+          </w:p>
+        </w:tc>
+      </w:tr>
+      <w:tr>
+        <w:tc>
+          <w:tcPr>
+            <w:tcW w:w="3369" w:type="dxa"/>
+          </w:tcPr>
+          <w:p>
+            <w:proofErr w:type="spellStart"/>
+            <w:r>
+              <w:t>Naive</w:t>
+            </w:r>
+            <w:proofErr w:type="spellEnd"/>
+            <w:r>
+              <w:t xml:space="preserve"> Bayes</w:t>
+            </w:r>
+          </w:p>
+        </w:tc>
+        <w:tc>
+          <w:tcPr>
+            <w:tcW w:w="2268" w:type="dxa"/>
+          </w:tcPr>
+          <w:p>
+            <w:r>
+              <w:t>0.5074627</w:t>
+            </w:r>
+          </w:p>
+        </w:tc>
+        <w:tc>
+          <w:tcPr>
+            <w:tcW w:w="3083" w:type="dxa"/>
+          </w:tcPr>
+          <w:p>
+            <w:r>
+              <w:t>0.2349481</w:t>
+            </w:r>
+          </w:p>
+        </w:tc>
+      </w:tr>
+      <w:tr>
+        <w:tc>
+          <w:tcPr>
+            <w:tcW w:w="3369" w:type="dxa"/>
+          </w:tcPr>
+          <w:p>
+            <w:r>
+              <w:t>Regresión logística</w:t>
+            </w:r>
+          </w:p>
+        </w:tc>
+        <w:tc>
+          <w:tcPr>
+            <w:tcW w:w="2268" w:type="dxa"/>
+          </w:tcPr>
+          <w:p>
+            <w:r>
+              <w:t>0.5820896</w:t>
+            </w:r>
+          </w:p>
+        </w:tc>
+        <w:tc>
+          <w:tcPr>
+            <w:tcW w:w="3083" w:type="dxa"/>
+          </w:tcPr>
+          <w:p>
+            <w:r>
+              <w:t>0.3750833</w:t>
+            </w:r>
+          </w:p>
+        </w:tc>
+      </w:tr>
+    </w:tbl>
+    <w:p/>
+    <w:p>
+      <w:r>
+        <w:t>El porcentaje de acierto se calcula sumando todas las respuestas del modelo acertadas divididas entre el total de predicciones que se han hecho. Esto da lugar a un valor entre 0 y 1 en el que 0 significa que no ha acertado ninguna predicción y 1 significa que ha acertado todas.</w:t>
+      </w:r>
+    </w:p>
+    <w:p>
+      <w:r>
+        <w:t>El índice Kappa es otra medida de evaluación del modelo que se calcula de forma distinta</w:t>
+      </w:r>
+      <w:r>
+        <w:t>. Este coeficiente no mide directamente si los resultados están bien o no, sino la concordancia entre los valores de los dos evaluadores, sin embargo, como estos evaluadores son los reales y los predichos su concordancia si que está relacionada con el nivel de acierto.</w:t>
+      </w:r>
+      <w:r>
+        <w:t xml:space="preserve"> Para calcularla se utiliza la siguiente fórmula:</w:t>
+      </w:r>
+    </w:p>
+    <w:p>
+      <w:pPr>
+        <w:keepNext/>
+        <w:jc w:val="center"/>
+      </w:pPr>
+      <w:r>
+        <w:lastRenderedPageBreak/>
+        <w:drawing>
+          <wp:inline distT="0" distB="0" distL="0" distR="0" wp14:anchorId="4D56CF5D" wp14:editId="3046A590">
+            <wp:extent cx="1838582" cy="943107"/>
+            <wp:effectExtent l="0" t="0" r="9525" b="9525"/>
+            <wp:docPr id="1829479280" name="Imagen 1" descr="Imagen que contiene objeto, reloj&#10;&#10;Descripción generada automáticamente"/>
+            <wp:cNvGraphicFramePr>
+              <a:graphicFrameLocks xmlns:a="http://schemas.openxmlformats.org/drawingml/2006/main" noChangeAspect="1"/>
+            </wp:cNvGraphicFramePr>
+            <a:graphic xmlns:a="http://schemas.openxmlformats.org/drawingml/2006/main">
+              <a:graphicData uri="http://schemas.openxmlformats.org/drawingml/2006/picture">
+                <pic:pic xmlns:pic="http://schemas.openxmlformats.org/drawingml/2006/picture">
+                  <pic:nvPicPr>
+                    <pic:cNvPr id="1829479280" name="Imagen 1" descr="Imagen que contiene objeto, reloj&#10;&#10;Descripción generada automáticamente"/>
+                    <pic:cNvPicPr/>
+                  </pic:nvPicPr>
+                  <pic:blipFill>
+                    <a:blip r:embed="rId20"/>
+                    <a:stretch>
+                      <a:fillRect/>
+                    </a:stretch>
+                  </pic:blipFill>
+                  <pic:spPr>
+                    <a:xfrm>
+                      <a:off x="0" y="0"/>
+                      <a:ext cx="1838582" cy="943107"/>
+                    </a:xfrm>
+                    <a:prstGeom prst="rect">
+                      <a:avLst/>
+                    </a:prstGeom>
+                  </pic:spPr>
+                </pic:pic>
+              </a:graphicData>
+            </a:graphic>
+          </wp:inline>
+        </w:drawing>
+      </w:r>
+    </w:p>
+    <w:p>
+      <w:pPr>
+        <w:pStyle w:val="Descripcin"/>
+        <w:jc w:val="center"/>
+      </w:pPr>
+      <w:r>
+        <w:t xml:space="preserve">Ilustración </w:t>
+      </w:r>
+      <w:fldSimple w:instr=" SEQ Ilustración \* ARABIC ">
+        <w:r>
+          <w:rPr>
+            <w:noProof/>
+          </w:rPr>
+          <w:t>14</w:t>
+        </w:r>
+      </w:fldSimple>
+      <w:r>
+        <w:t>: Cálculo del índice Kappa</w:t>
+      </w:r>
+    </w:p>
+    <w:p>
+      <w:r>
+        <w:t xml:space="preserve">Donde p0 es </w:t>
+      </w:r>
+      <w:r>
+        <w:t>el número de coincidencias entre el número total de predicciones y pe</w:t>
+      </w:r>
+      <w:r>
+        <w:t xml:space="preserve"> la probabilidad hipotética de una coincidencia aleatoria.</w:t>
+      </w:r>
+    </w:p>
+    <w:p>
+      <w:r>
+        <w:t>Cuanto mayor es el coeficiente kappa mayor es la concordancia entre las respuestas reales y las predichas y, por tanto, mayor es el número de muestras que acierta.</w:t>
+      </w:r>
+    </w:p>
+    <w:p>
+      <w:r>
+        <w:t>Como se puede observar, el algoritmo que devuelve mejores resultados para ambas métricas de evaluación es el SVR. Usando este algoritmo se van a mostrar algunas de las imágenes que no se han acertado durante la clasificación junto a su posible explicación.</w:t>
+      </w:r>
+    </w:p>
+    <w:p>
+      <w:r>
+        <w:t>Del total de las imágenes a predecir (67) se han acertado 59 y 8 han fallado al clasificar algunas de ellas son las siguientes:</w:t>
+      </w:r>
+    </w:p>
+    <w:p>
+      <w:pPr>
+        <w:keepNext/>
+        <w:jc w:val="center"/>
+      </w:pPr>
+      <w:r>
+        <w:drawing>
+          <wp:inline distT="0" distB="0" distL="0" distR="0" wp14:anchorId="53501282" wp14:editId="0FABA90C">
+            <wp:extent cx="1981163" cy="2227668"/>
+            <wp:effectExtent l="0" t="0" r="0" b="0"/>
+            <wp:docPr id="1635024626" name="Imagen 1"/>
+            <wp:cNvGraphicFramePr>
+              <a:graphicFrameLocks xmlns:a="http://schemas.openxmlformats.org/drawingml/2006/main" noChangeAspect="1"/>
+            </wp:cNvGraphicFramePr>
+            <a:graphic xmlns:a="http://schemas.openxmlformats.org/drawingml/2006/main">
+              <a:graphicData uri="http://schemas.openxmlformats.org/drawingml/2006/picture">
+                <pic:pic xmlns:pic="http://schemas.openxmlformats.org/drawingml/2006/picture">
+                  <pic:nvPicPr>
+                    <pic:cNvPr id="1635024626" name=""/>
+                    <pic:cNvPicPr/>
+                  </pic:nvPicPr>
+                  <pic:blipFill>
+                    <a:blip r:embed="rId21"/>
+                    <a:stretch>
+                      <a:fillRect/>
+                    </a:stretch>
+                  </pic:blipFill>
+                  <pic:spPr>
+                    <a:xfrm>
+                      <a:off x="0" y="0"/>
+                      <a:ext cx="1984518" cy="2231440"/>
+                    </a:xfrm>
+                    <a:prstGeom prst="rect">
+                      <a:avLst/>
+                    </a:prstGeom>
+                  </pic:spPr>
+                </pic:pic>
+              </a:graphicData>
+            </a:graphic>
+          </wp:inline>
+        </w:drawing>
+      </w:r>
+    </w:p>
+    <w:p>
+      <w:pPr>
+        <w:pStyle w:val="Descripcin"/>
+        <w:jc w:val="center"/>
+      </w:pPr>
+      <w:r>
+        <w:t xml:space="preserve">Ilustración </w:t>
+      </w:r>
+      <w:fldSimple w:instr=" SEQ Ilustración \* ARABIC ">
+        <w:r>
+          <w:rPr>
+            <w:noProof/>
+          </w:rPr>
+          <w:t>15</w:t>
+        </w:r>
+      </w:fldSimple>
+      <w:r>
+        <w:t xml:space="preserve">: </w:t>
+      </w:r>
+      <w:proofErr w:type="spellStart"/>
+      <w:r>
+        <w:t>Imágen</w:t>
+      </w:r>
+      <w:proofErr w:type="spellEnd"/>
+      <w:r>
+        <w:t xml:space="preserve"> Test mal clasificada 1</w:t>
+      </w:r>
+    </w:p>
+    <w:p>
+      <w:pPr>
+        <w:jc w:val="both"/>
+      </w:pPr>
+      <w:r>
+        <w:t>Como se puede observar de esta predicción tiene sentido la equivocación ya que, a pesar de ser una imagen de noche, se compone de más colores claros y brillantes (a causa de la iluminación) que de colores oscuros.</w:t>
+      </w:r>
+    </w:p>
+    <w:p>
+      <w:pPr>
+        <w:keepNext/>
+        <w:jc w:val="center"/>
+      </w:pPr>
+      <w:r>
+        <w:drawing>
+          <wp:inline distT="0" distB="0" distL="0" distR="0" wp14:anchorId="22E84827" wp14:editId="6FA489B1">
+            <wp:extent cx="1645920" cy="1908948"/>
+            <wp:effectExtent l="0" t="0" r="0" b="0"/>
+            <wp:docPr id="1796442827" name="Imagen 1" descr="Imagen digital de una ciudad&#10;&#10;Descripción generada automáticamente"/>
+            <wp:cNvGraphicFramePr>
+              <a:graphicFrameLocks xmlns:a="http://schemas.openxmlformats.org/drawingml/2006/main" noChangeAspect="1"/>
+            </wp:cNvGraphicFramePr>
+            <a:graphic xmlns:a="http://schemas.openxmlformats.org/drawingml/2006/main">
+              <a:graphicData uri="http://schemas.openxmlformats.org/drawingml/2006/picture">
+                <pic:pic xmlns:pic="http://schemas.openxmlformats.org/drawingml/2006/picture">
+                  <pic:nvPicPr>
+                    <pic:cNvPr id="1796442827" name="Imagen 1" descr="Imagen digital de una ciudad&#10;&#10;Descripción generada automáticamente"/>
+                    <pic:cNvPicPr/>
+                  </pic:nvPicPr>
+                  <pic:blipFill>
+                    <a:blip r:embed="rId22"/>
+                    <a:stretch>
+                      <a:fillRect/>
+                    </a:stretch>
+                  </pic:blipFill>
+                  <pic:spPr>
+                    <a:xfrm>
+                      <a:off x="0" y="0"/>
+                      <a:ext cx="1647303" cy="1910552"/>
+                    </a:xfrm>
+                    <a:prstGeom prst="rect">
+                      <a:avLst/>
+                    </a:prstGeom>
+                  </pic:spPr>
+                </pic:pic>
+              </a:graphicData>
+            </a:graphic>
+          </wp:inline>
+        </w:drawing>
+      </w:r>
+    </w:p>
+    <w:p>
+      <w:pPr>
+        <w:pStyle w:val="Descripcin"/>
+        <w:jc w:val="center"/>
+      </w:pPr>
+      <w:r>
+        <w:t xml:space="preserve">Ilustración </w:t>
+      </w:r>
+      <w:fldSimple w:instr=" SEQ Ilustración \* ARABIC ">
+        <w:r>
+          <w:rPr>
+            <w:noProof/>
+          </w:rPr>
+          <w:t>16</w:t>
+        </w:r>
+      </w:fldSimple>
+      <w:r>
+        <w:t xml:space="preserve">: </w:t>
+      </w:r>
+      <w:proofErr w:type="spellStart"/>
+      <w:r>
+        <w:t>Imágen</w:t>
+      </w:r>
+      <w:proofErr w:type="spellEnd"/>
+      <w:r>
+        <w:t xml:space="preserve"> Test mal clasificada </w:t>
+      </w:r>
+      <w:r>
+        <w:t>2</w:t>
+      </w:r>
+    </w:p>
+    <w:p>
+      <w:pPr>
+        <w:jc w:val="both"/>
+      </w:pPr>
+      <w:r>
+        <w:lastRenderedPageBreak/>
+        <w:t>En este caso es lo contrario, es una imagen de soleado, pero a punto de anochecer que se ha clasificado como soleada, pero, en cambio, se ha predicho como noche a causa de los colores oscuros que tiene la fotografía.</w:t>
+      </w:r>
+    </w:p>
+    <w:p>
+      <w:pPr>
+        <w:keepNext/>
+        <w:jc w:val="center"/>
+      </w:pPr>
+      <w:r>
+        <w:drawing>
+          <wp:inline distT="0" distB="0" distL="0" distR="0" wp14:anchorId="69FCB685" wp14:editId="7EE6BF4D">
+            <wp:extent cx="1656721" cy="1805940"/>
+            <wp:effectExtent l="0" t="0" r="0" b="0"/>
+            <wp:docPr id="687863740" name="Imagen 1" descr="Foto montaje de una roca&#10;&#10;Descripción generada automáticamente con confianza baja"/>
+            <wp:cNvGraphicFramePr>
+              <a:graphicFrameLocks xmlns:a="http://schemas.openxmlformats.org/drawingml/2006/main" noChangeAspect="1"/>
+            </wp:cNvGraphicFramePr>
+            <a:graphic xmlns:a="http://schemas.openxmlformats.org/drawingml/2006/main">
+              <a:graphicData uri="http://schemas.openxmlformats.org/drawingml/2006/picture">
+                <pic:pic xmlns:pic="http://schemas.openxmlformats.org/drawingml/2006/picture">
+                  <pic:nvPicPr>
+                    <pic:cNvPr id="687863740" name="Imagen 1" descr="Foto montaje de una roca&#10;&#10;Descripción generada automáticamente con confianza baja"/>
+                    <pic:cNvPicPr/>
+                  </pic:nvPicPr>
+                  <pic:blipFill>
+                    <a:blip r:embed="rId23"/>
+                    <a:stretch>
+                      <a:fillRect/>
+                    </a:stretch>
+                  </pic:blipFill>
+                  <pic:spPr>
+                    <a:xfrm>
+                      <a:off x="0" y="0"/>
+                      <a:ext cx="1663728" cy="1813578"/>
+                    </a:xfrm>
+                    <a:prstGeom prst="rect">
+                      <a:avLst/>
+                    </a:prstGeom>
+                  </pic:spPr>
+                </pic:pic>
+              </a:graphicData>
+            </a:graphic>
+          </wp:inline>
+        </w:drawing>
+      </w:r>
+    </w:p>
+    <w:p>
+      <w:pPr>
+        <w:pStyle w:val="Descripcin"/>
+        <w:jc w:val="center"/>
+      </w:pPr>
+      <w:r>
+        <w:t xml:space="preserve">Ilustración </w:t>
+      </w:r>
+      <w:fldSimple w:instr=" SEQ Ilustración \* ARABIC ">
+        <w:r>
+          <w:rPr>
+            <w:noProof/>
+          </w:rPr>
+          <w:t>17</w:t>
+        </w:r>
+      </w:fldSimple>
+      <w:r>
+        <w:t xml:space="preserve">: </w:t>
+      </w:r>
+      <w:proofErr w:type="spellStart"/>
+      <w:r>
+        <w:t>Imágen</w:t>
+      </w:r>
+      <w:proofErr w:type="spellEnd"/>
+      <w:r>
+        <w:t xml:space="preserve"> Test mal clasificada 3</w:t>
+      </w:r>
+    </w:p>
+    <w:p>
+      <w:pPr>
+        <w:jc w:val="both"/>
+      </w:pPr>
+      <w:r>
+        <w:t xml:space="preserve">Este último caso es el que menos sentido tiene, sin embargo, si revisamos las características extraídas durante la fase de preprocesamiento, </w:t>
+      </w:r>
+      <w:r>
+        <w:t>las frecuencias obtenidas</w:t>
+      </w:r>
+      <w:r>
+        <w:t xml:space="preserve"> durante la transformada de Fourier y el coeficiente de </w:t>
+      </w:r>
+      <w:proofErr w:type="spellStart"/>
+      <w:r>
+        <w:t>Kurtosis</w:t>
+      </w:r>
+      <w:proofErr w:type="spellEnd"/>
+      <w:r>
+        <w:t xml:space="preserve">, lo más probable es que presenten una </w:t>
+      </w:r>
+      <w:proofErr w:type="spellStart"/>
+      <w:r>
+        <w:t>Kurtosis</w:t>
+      </w:r>
+      <w:proofErr w:type="spellEnd"/>
+      <w:r>
+        <w:t xml:space="preserve"> baja y frecuencias bajas que caracterizan a las imágenes nubladas ya que gran parte de la imagen es el cielo que presenta cambios suaves y uniformes a lo largo del eje Y. Tampoco existen brillos, cambios bruscos ni sombras que es lo que más identifica a una imagen soleada.</w:t>
+      </w:r>
+    </w:p>
+    <w:p>
+      <w:pPr>
+        <w:jc w:val="both"/>
+      </w:pPr>
+      <w:r>
+        <w:t>Para visualizar mejor todo el conjunto de estadísticas e identificar distintos grupos de forma intuitiva se ha hecho uso de algunos algoritmos de reducción de dimensionalidad como PCA, MDS y T-SNE</w:t>
+      </w:r>
+    </w:p>
+    <w:p>
+      <w:pPr>
+        <w:keepNext/>
+        <w:jc w:val="both"/>
+      </w:pPr>
+      <w:r>
+        <w:drawing>
+          <wp:inline distT="0" distB="0" distL="0" distR="0" wp14:anchorId="568FA979" wp14:editId="5CCA6FA8">
+            <wp:extent cx="5400040" cy="3119755"/>
+            <wp:effectExtent l="0" t="0" r="0" b="0"/>
+            <wp:docPr id="1447174377" name="Imagen 1" descr="Gráfico, Gráfico de dispersión&#10;&#10;Descripción generada automáticamente"/>
+            <wp:cNvGraphicFramePr>
+              <a:graphicFrameLocks xmlns:a="http://schemas.openxmlformats.org/drawingml/2006/main" noChangeAspect="1"/>
+            </wp:cNvGraphicFramePr>
+            <a:graphic xmlns:a="http://schemas.openxmlformats.org/drawingml/2006/main">
+              <a:graphicData uri="http://schemas.openxmlformats.org/drawingml/2006/picture">
+                <pic:pic xmlns:pic="http://schemas.openxmlformats.org/drawingml/2006/picture">
+                  <pic:nvPicPr>
+                    <pic:cNvPr id="1447174377" name="Imagen 1" descr="Gráfico, Gráfico de dispersión&#10;&#10;Descripción generada automáticamente"/>
+                    <pic:cNvPicPr/>
+                  </pic:nvPicPr>
+                  <pic:blipFill>
+                    <a:blip r:embed="rId24"/>
+                    <a:stretch>
+                      <a:fillRect/>
+                    </a:stretch>
+                  </pic:blipFill>
+                  <pic:spPr>
+                    <a:xfrm>
+                      <a:off x="0" y="0"/>
+                      <a:ext cx="5400040" cy="3119755"/>
+                    </a:xfrm>
+                    <a:prstGeom prst="rect">
+                      <a:avLst/>
+                    </a:prstGeom>
+                  </pic:spPr>
+                </pic:pic>
+              </a:graphicData>
+            </a:graphic>
+          </wp:inline>
+        </w:drawing>
+      </w:r>
+    </w:p>
+    <w:p>
+      <w:pPr>
+        <w:pStyle w:val="Descripcin"/>
+        <w:jc w:val="center"/>
+      </w:pPr>
+      <w:r>
+        <w:t xml:space="preserve">Ilustración </w:t>
+      </w:r>
+      <w:fldSimple w:instr=" SEQ Ilustración \* ARABIC ">
+        <w:r>
+          <w:rPr>
+            <w:noProof/>
+          </w:rPr>
+          <w:t>18</w:t>
+        </w:r>
+      </w:fldSimple>
+      <w:r>
+        <w:t>: Visualización 3D de los datos aplicando PCA a las características originales</w:t>
+      </w:r>
+    </w:p>
+    <w:p>
+      <w:pPr>
+        <w:keepNext/>
+        <w:jc w:val="both"/>
+      </w:pPr>
+      <w:r>
+        <w:lastRenderedPageBreak/>
+        <w:drawing>
+          <wp:inline distT="0" distB="0" distL="0" distR="0" wp14:anchorId="0B3016D2" wp14:editId="7D19FF80">
+            <wp:extent cx="5400040" cy="2548890"/>
+            <wp:effectExtent l="0" t="0" r="0" b="0"/>
+            <wp:docPr id="123332817" name="Imagen 1" descr="Gráfico, Gráfico de dispersión&#10;&#10;Descripción generada automáticamente"/>
+            <wp:cNvGraphicFramePr>
+              <a:graphicFrameLocks xmlns:a="http://schemas.openxmlformats.org/drawingml/2006/main" noChangeAspect="1"/>
+            </wp:cNvGraphicFramePr>
+            <a:graphic xmlns:a="http://schemas.openxmlformats.org/drawingml/2006/main">
+              <a:graphicData uri="http://schemas.openxmlformats.org/drawingml/2006/picture">
+                <pic:pic xmlns:pic="http://schemas.openxmlformats.org/drawingml/2006/picture">
+                  <pic:nvPicPr>
+                    <pic:cNvPr id="123332817" name="Imagen 1" descr="Gráfico, Gráfico de dispersión&#10;&#10;Descripción generada automáticamente"/>
+                    <pic:cNvPicPr/>
+                  </pic:nvPicPr>
+                  <pic:blipFill>
+                    <a:blip r:embed="rId25"/>
+                    <a:stretch>
+                      <a:fillRect/>
+                    </a:stretch>
+                  </pic:blipFill>
+                  <pic:spPr>
+                    <a:xfrm>
+                      <a:off x="0" y="0"/>
+                      <a:ext cx="5400040" cy="2548890"/>
+                    </a:xfrm>
+                    <a:prstGeom prst="rect">
+                      <a:avLst/>
+                    </a:prstGeom>
+                  </pic:spPr>
+                </pic:pic>
+              </a:graphicData>
+            </a:graphic>
+          </wp:inline>
+        </w:drawing>
+      </w:r>
+    </w:p>
+    <w:p>
+      <w:pPr>
+        <w:pStyle w:val="Descripcin"/>
+        <w:jc w:val="center"/>
+      </w:pPr>
+      <w:r>
+        <w:t xml:space="preserve">Ilustración </w:t>
+      </w:r>
+      <w:fldSimple w:instr=" SEQ Ilustración \* ARABIC ">
+        <w:r>
+          <w:rPr>
+            <w:noProof/>
+          </w:rPr>
+          <w:t>19</w:t>
+        </w:r>
+      </w:fldSimple>
+      <w:r>
+        <w:t xml:space="preserve">: </w:t>
+      </w:r>
+      <w:r>
+        <w:t xml:space="preserve">Visualización 3D de los datos aplicando </w:t>
+      </w:r>
+      <w:r>
+        <w:t>MDS</w:t>
+      </w:r>
+      <w:r>
+        <w:t xml:space="preserve"> a las características orig</w:t>
+      </w:r>
+      <w:r>
+        <w:t>inales</w:t>
+      </w:r>
+    </w:p>
+    <w:p>
+      <w:pPr>
+        <w:keepNext/>
+        <w:jc w:val="both"/>
+      </w:pPr>
+      <w:r>
+        <w:drawing>
+          <wp:inline distT="0" distB="0" distL="0" distR="0" wp14:anchorId="4BA861F4" wp14:editId="5EEDBE26">
+            <wp:extent cx="5400040" cy="3201035"/>
+            <wp:effectExtent l="0" t="0" r="0" b="0"/>
+            <wp:docPr id="970637004" name="Imagen 1" descr="Gráfico, Gráfico de dispersión&#10;&#10;Descripción generada automáticamente"/>
+            <wp:cNvGraphicFramePr>
+              <a:graphicFrameLocks xmlns:a="http://schemas.openxmlformats.org/drawingml/2006/main" noChangeAspect="1"/>
+            </wp:cNvGraphicFramePr>
+            <a:graphic xmlns:a="http://schemas.openxmlformats.org/drawingml/2006/main">
+              <a:graphicData uri="http://schemas.openxmlformats.org/drawingml/2006/picture">
+                <pic:pic xmlns:pic="http://schemas.openxmlformats.org/drawingml/2006/picture">
+                  <pic:nvPicPr>
+                    <pic:cNvPr id="970637004" name="Imagen 1" descr="Gráfico, Gráfico de dispersión&#10;&#10;Descripción generada automáticamente"/>
+                    <pic:cNvPicPr/>
+                  </pic:nvPicPr>
+                  <pic:blipFill>
+                    <a:blip r:embed="rId26"/>
+                    <a:stretch>
+                      <a:fillRect/>
+                    </a:stretch>
+                  </pic:blipFill>
+                  <pic:spPr>
+                    <a:xfrm>
+                      <a:off x="0" y="0"/>
+                      <a:ext cx="5400040" cy="3201035"/>
+                    </a:xfrm>
+                    <a:prstGeom prst="rect">
+                      <a:avLst/>
+                    </a:prstGeom>
+                  </pic:spPr>
+                </pic:pic>
+              </a:graphicData>
+            </a:graphic>
+          </wp:inline>
+        </w:drawing>
+      </w:r>
+    </w:p>
+    <w:p>
+      <w:pPr>
+        <w:pStyle w:val="Descripcin"/>
+        <w:jc w:val="center"/>
+      </w:pPr>
+      <w:r>
+        <w:t xml:space="preserve">Ilustración </w:t>
+      </w:r>
+      <w:fldSimple w:instr=" SEQ Ilustración \* ARABIC ">
+        <w:r>
+          <w:rPr>
+            <w:noProof/>
+          </w:rPr>
+          <w:t>20</w:t>
+        </w:r>
+      </w:fldSimple>
+      <w:r>
+        <w:t xml:space="preserve">: </w:t>
+      </w:r>
+      <w:r>
+        <w:t xml:space="preserve">Visualización 3D de los datos aplicando </w:t>
+      </w:r>
+      <w:r>
+        <w:t>t-SNE</w:t>
+      </w:r>
+      <w:r>
+        <w:t xml:space="preserve"> a las características orig</w:t>
+      </w:r>
+      <w:r>
+        <w:t>inales</w:t>
+      </w:r>
+    </w:p>
+    <w:p>
+      <w:r>
+        <w:t>Para los 3 algoritmos es bastante fácil diferenciar el grupo de las imágenes de noche, sin embargo, para las imágenes nubladas y las soleadas no es tan fácil, esto se debe a que dentro de las soleadas también se incluyen una serie de imágenes que podrían clasificarse con otra etiqueta si se hubiera decidido aumentar la complejidad. Dentro de la clase soleada tenemos etiquetadas imágenes que representan también el atardecer, las cuáles tienen todavía tonos naranjas, pero también tonos oscuros y grises. Tampoco se ha diferenciado en el etiquetado, a partir de que cantidad de nubes se considera nublado, ya que puede pasar que en algunas imágenes se pueda observar por alguna parte el brillo del sol y por otras contener nubes. Estos hechos hacen que no se haya podido separar completamente los grupos nublado y soleado, sin embargo, a partir del conjunto de técnicas de preprocesamiento aplicadas y el modelo seleccionado se ha podido alcanzar un porcentaje de acierto bastante elevado.</w:t>
+      </w:r>
+    </w:p>
+    <w:p>
+      <w:pPr>
+        <w:pStyle w:val="Ttulo1"/>
+        <w:numPr>
+          <w:ilvl w:val="0"/>
+          <w:numId w:val="5"/>
+        </w:numPr>
+      </w:pPr>
+      <w:bookmarkStart w:id="10" w:name="_Toc187175862"/>
+      <w:r>
+        <w:lastRenderedPageBreak/>
+        <w:t>Conclusión</w:t>
       </w:r>
       <w:bookmarkEnd w:id="10"/>
     </w:p>
     <w:p>
-      <w:pPr>
-        <w:pStyle w:val="Ttulo1"/>
-      </w:pPr>
-      <w:bookmarkStart w:id="11" w:name="_Toc186444004"/>
-      <w:r>
-        <w:t>5</w:t>
-      </w:r>
-      <w:r>
-        <w:t xml:space="preserve">. </w:t>
-      </w:r>
-      <w:r>
-        <w:t>Conclusión</w:t>
-      </w:r>
-      <w:bookmarkEnd w:id="11"/>
+      <w:r>
+        <w:t>Dependiendo del modelo escogido se ha podido comprobar que el porcentaje de acierto aumenta o</w:t>
+      </w:r>
+      <w:r>
+        <w:t xml:space="preserve"> disminuye. Sin embargo, la mayoría se asemejan bastante y donde reside realmente la verdadera mejoría en las predicciones es en la selección de las características. Añadiendo, poco a poco, nuevas columnas al entrenamiento que contienen información relevante para la discriminación </w:t>
+      </w:r>
+      <w:proofErr w:type="gramStart"/>
+      <w:r>
+        <w:t>es</w:t>
+      </w:r>
+      <w:proofErr w:type="gramEnd"/>
+      <w:r>
+        <w:t xml:space="preserve"> cómo realmente se ha contribuido a la evolución del modelo.</w:t>
+      </w:r>
+    </w:p>
+    <w:p>
+      <w:r>
+        <w:t xml:space="preserve">También se ha podido comprobar como la construcción del </w:t>
+      </w:r>
+      <w:proofErr w:type="spellStart"/>
+      <w:r>
+        <w:t>dataset</w:t>
+      </w:r>
+      <w:proofErr w:type="spellEnd"/>
+      <w:r>
+        <w:t xml:space="preserve"> mientras se tiene en cuenta que información va a ser importante extraer para alimentar el algoritmo es clave para separar las distintas clases, porque cuanto más alejado esté la información contenida en una clase de las demás más asequible será para el modelo diferenciar entre esta y el resto.</w:t>
+      </w:r>
+    </w:p>
+    <w:p>
+      <w:r>
+        <w:t>Por último, recalcar también la importancia de una buena visualización de las características y de los datos porque además de ayudar a entender como predice el modelo y en base a que datos toma las decisiones, ha ayudado a encontrar varios errores en el código como la falta de la normalización de las características antes de ser consumidas por el modelo, que posteriormente se corrigió.</w:t>
+      </w:r>
     </w:p>
     <w:sectPr>
       <w:pgSz w:w="11906" w:h="16838"/>
@@ -3067,7 +4617,7 @@
       <w:lvlText w:val="%1."/>
       <w:lvlJc w:val="left"/>
       <w:pPr>
-        <w:ind w:left="744" w:hanging="384"/>
+        <w:ind w:left="526" w:hanging="384"/>
       </w:pPr>
       <w:rPr>
         <w:rFonts w:hint="default"/>
@@ -3080,7 +4630,7 @@
       <w:lvlText w:val="%1.%2"/>
       <w:lvlJc w:val="left"/>
       <w:pPr>
-        <w:ind w:left="840" w:hanging="480"/>
+        <w:ind w:left="622" w:hanging="480"/>
       </w:pPr>
       <w:rPr>
         <w:rFonts w:hint="default"/>
@@ -3093,7 +4643,7 @@
       <w:lvlText w:val="%1.%2.%3"/>
       <w:lvlJc w:val="left"/>
       <w:pPr>
-        <w:ind w:left="1080" w:hanging="720"/>
+        <w:ind w:left="862" w:hanging="720"/>
       </w:pPr>
       <w:rPr>
         <w:rFonts w:hint="default"/>
@@ -3106,7 +4656,7 @@
       <w:lvlText w:val="%1.%2.%3.%4"/>
       <w:lvlJc w:val="left"/>
       <w:pPr>
-        <w:ind w:left="1080" w:hanging="720"/>
+        <w:ind w:left="862" w:hanging="720"/>
       </w:pPr>
       <w:rPr>
         <w:rFonts w:hint="default"/>
@@ -3119,7 +4669,7 @@
       <w:lvlText w:val="%1.%2.%3.%4.%5"/>
       <w:lvlJc w:val="left"/>
       <w:pPr>
-        <w:ind w:left="1440" w:hanging="1080"/>
+        <w:ind w:left="1222" w:hanging="1080"/>
       </w:pPr>
       <w:rPr>
         <w:rFonts w:hint="default"/>
@@ -3132,7 +4682,7 @@
       <w:lvlText w:val="%1.%2.%3.%4.%5.%6"/>
       <w:lvlJc w:val="left"/>
       <w:pPr>
-        <w:ind w:left="1440" w:hanging="1080"/>
+        <w:ind w:left="1222" w:hanging="1080"/>
       </w:pPr>
       <w:rPr>
         <w:rFonts w:hint="default"/>
@@ -3145,7 +4695,7 @@
       <w:lvlText w:val="%1.%2.%3.%4.%5.%6.%7"/>
       <w:lvlJc w:val="left"/>
       <w:pPr>
-        <w:ind w:left="1800" w:hanging="1440"/>
+        <w:ind w:left="1582" w:hanging="1440"/>
       </w:pPr>
       <w:rPr>
         <w:rFonts w:hint="default"/>
@@ -3158,7 +4708,7 @@
       <w:lvlText w:val="%1.%2.%3.%4.%5.%6.%7.%8"/>
       <w:lvlJc w:val="left"/>
       <w:pPr>
-        <w:ind w:left="1800" w:hanging="1440"/>
+        <w:ind w:left="1582" w:hanging="1440"/>
       </w:pPr>
       <w:rPr>
         <w:rFonts w:hint="default"/>
@@ -3171,7 +4721,7 @@
       <w:lvlText w:val="%1.%2.%3.%4.%5.%6.%7.%8.%9"/>
       <w:lvlJc w:val="left"/>
       <w:pPr>
-        <w:ind w:left="2160" w:hanging="1800"/>
+        <w:ind w:left="1942" w:hanging="1800"/>
       </w:pPr>
       <w:rPr>
         <w:rFonts w:hint="default"/>
@@ -3623,6 +5173,119 @@
     </w:lvl>
   </w:abstractNum>
   <w:abstractNum w:abstractNumId="5" w15:restartNumberingAfterBreak="0">
+    <w:nsid w:val="57FB08CF"/>
+    <w:multiLevelType w:val="hybridMultilevel"/>
+    <w:tmpl w:val="5C9AD2D2"/>
+    <w:lvl w:ilvl="0" w:tplc="0C0A0001">
+      <w:start w:val="1"/>
+      <w:numFmt w:val="bullet"/>
+      <w:lvlText w:val=""/>
+      <w:lvlJc w:val="left"/>
+      <w:pPr>
+        <w:ind w:left="720" w:hanging="360"/>
+      </w:pPr>
+      <w:rPr>
+        <w:rFonts w:ascii="Symbol" w:hAnsi="Symbol" w:hint="default"/>
+      </w:rPr>
+    </w:lvl>
+    <w:lvl w:ilvl="1" w:tplc="0C0A0003" w:tentative="1">
+      <w:start w:val="1"/>
+      <w:numFmt w:val="bullet"/>
+      <w:lvlText w:val="o"/>
+      <w:lvlJc w:val="left"/>
+      <w:pPr>
+        <w:ind w:left="1440" w:hanging="360"/>
+      </w:pPr>
+      <w:rPr>
+        <w:rFonts w:ascii="Courier New" w:hAnsi="Courier New" w:cs="Courier New" w:hint="default"/>
+      </w:rPr>
+    </w:lvl>
+    <w:lvl w:ilvl="2" w:tplc="0C0A0005" w:tentative="1">
+      <w:start w:val="1"/>
+      <w:numFmt w:val="bullet"/>
+      <w:lvlText w:val=""/>
+      <w:lvlJc w:val="left"/>
+      <w:pPr>
+        <w:ind w:left="2160" w:hanging="360"/>
+      </w:pPr>
+      <w:rPr>
+        <w:rFonts w:ascii="Wingdings" w:hAnsi="Wingdings" w:hint="default"/>
+      </w:rPr>
+    </w:lvl>
+    <w:lvl w:ilvl="3" w:tplc="0C0A0001" w:tentative="1">
+      <w:start w:val="1"/>
+      <w:numFmt w:val="bullet"/>
+      <w:lvlText w:val=""/>
+      <w:lvlJc w:val="left"/>
+      <w:pPr>
+        <w:ind w:left="2880" w:hanging="360"/>
+      </w:pPr>
+      <w:rPr>
+        <w:rFonts w:ascii="Symbol" w:hAnsi="Symbol" w:hint="default"/>
+      </w:rPr>
+    </w:lvl>
+    <w:lvl w:ilvl="4" w:tplc="0C0A0003" w:tentative="1">
+      <w:start w:val="1"/>
+      <w:numFmt w:val="bullet"/>
+      <w:lvlText w:val="o"/>
+      <w:lvlJc w:val="left"/>
+      <w:pPr>
+        <w:ind w:left="3600" w:hanging="360"/>
+      </w:pPr>
+      <w:rPr>
+        <w:rFonts w:ascii="Courier New" w:hAnsi="Courier New" w:cs="Courier New" w:hint="default"/>
+      </w:rPr>
+    </w:lvl>
+    <w:lvl w:ilvl="5" w:tplc="0C0A0005" w:tentative="1">
+      <w:start w:val="1"/>
+      <w:numFmt w:val="bullet"/>
+      <w:lvlText w:val=""/>
+      <w:lvlJc w:val="left"/>
+      <w:pPr>
+        <w:ind w:left="4320" w:hanging="360"/>
+      </w:pPr>
+      <w:rPr>
+        <w:rFonts w:ascii="Wingdings" w:hAnsi="Wingdings" w:hint="default"/>
+      </w:rPr>
+    </w:lvl>
+    <w:lvl w:ilvl="6" w:tplc="0C0A0001" w:tentative="1">
+      <w:start w:val="1"/>
+      <w:numFmt w:val="bullet"/>
+      <w:lvlText w:val=""/>
+      <w:lvlJc w:val="left"/>
+      <w:pPr>
+        <w:ind w:left="5040" w:hanging="360"/>
+      </w:pPr>
+      <w:rPr>
+        <w:rFonts w:ascii="Symbol" w:hAnsi="Symbol" w:hint="default"/>
+      </w:rPr>
+    </w:lvl>
+    <w:lvl w:ilvl="7" w:tplc="0C0A0003" w:tentative="1">
+      <w:start w:val="1"/>
+      <w:numFmt w:val="bullet"/>
+      <w:lvlText w:val="o"/>
+      <w:lvlJc w:val="left"/>
+      <w:pPr>
+        <w:ind w:left="5760" w:hanging="360"/>
+      </w:pPr>
+      <w:rPr>
+        <w:rFonts w:ascii="Courier New" w:hAnsi="Courier New" w:cs="Courier New" w:hint="default"/>
+      </w:rPr>
+    </w:lvl>
+    <w:lvl w:ilvl="8" w:tplc="0C0A0005" w:tentative="1">
+      <w:start w:val="1"/>
+      <w:numFmt w:val="bullet"/>
+      <w:lvlText w:val=""/>
+      <w:lvlJc w:val="left"/>
+      <w:pPr>
+        <w:ind w:left="6480" w:hanging="360"/>
+      </w:pPr>
+      <w:rPr>
+        <w:rFonts w:ascii="Wingdings" w:hAnsi="Wingdings" w:hint="default"/>
+      </w:rPr>
+    </w:lvl>
+  </w:abstractNum>
+  <w:abstractNum w:abstractNumId="6" w15:restartNumberingAfterBreak="0">
     <w:nsid w:val="6ECD7222"/>
     <w:multiLevelType w:val="hybridMultilevel"/>
     <w:tmpl w:val="9A6EE848"/>
@@ -3751,6 +5414,9 @@
     <w:abstractNumId w:val="1"/>
   </w:num>
   <w:num w:numId="6" w16cid:durableId="782697564">
+    <w:abstractNumId w:val="6"/>
+  </w:num>
+  <w:num w:numId="7" w16cid:durableId="430778862">
     <w:abstractNumId w:val="5"/>
   </w:num>
 </w:numbering>
@@ -4357,7 +6023,6 @@
   <w:style w:type="character" w:default="1" w:styleId="Fuentedeprrafopredeter">
     <w:name w:val="Default Paragraph Font"/>
     <w:uiPriority w:val="1"/>
-    <w:semiHidden/>
     <w:unhideWhenUsed/>
   </w:style>
   <w:style w:type="table" w:default="1" w:styleId="Tablanormal">
@@ -4724,6 +6389,44 @@
       <w:u w:val="single"/>
     </w:rPr>
   </w:style>
+  <w:style w:type="table" w:styleId="Tablaconcuadrcula">
+    <w:name w:val="Table Grid"/>
+    <w:basedOn w:val="Tablanormal"/>
+    <w:uiPriority w:val="39"/>
+    <w:rsid w:val="006804F6"/>
+    <w:pPr>
+      <w:spacing w:after="0" w:line="240" w:lineRule="auto"/>
+    </w:pPr>
+    <w:tblPr>
+      <w:tblBorders>
+        <w:top w:val="single" w:sz="4" w:space="0" w:color="auto"/>
+        <w:left w:val="single" w:sz="4" w:space="0" w:color="auto"/>
+        <w:bottom w:val="single" w:sz="4" w:space="0" w:color="auto"/>
+        <w:right w:val="single" w:sz="4" w:space="0" w:color="auto"/>
+        <w:insideH w:val="single" w:sz="4" w:space="0" w:color="auto"/>
+        <w:insideV w:val="single" w:sz="4" w:space="0" w:color="auto"/>
+      </w:tblBorders>
+    </w:tblPr>
+  </w:style>
+  <w:style w:type="paragraph" w:styleId="Descripcin">
+    <w:name w:val="caption"/>
+    <w:basedOn w:val="Normal"/>
+    <w:next w:val="Normal"/>
+    <w:uiPriority w:val="35"/>
+    <w:unhideWhenUsed/>
+    <w:qFormat/>
+    <w:rsid w:val="005073C9"/>
+    <w:pPr>
+      <w:spacing w:after="200" w:line="240" w:lineRule="auto"/>
+    </w:pPr>
+    <w:rPr>
+      <w:i/>
+      <w:iCs/>
+      <w:color w:val="0E2841" w:themeColor="text2"/>
+      <w:sz w:val="18"/>
+      <w:szCs w:val="18"/>
+    </w:rPr>
+  </w:style>
 </w:styles>
 </file>
 

</xml_diff>

<commit_message>
Revisión de documento añadido
</commit_message>
<xml_diff>
--- a/Clasificación de Imágenes.docx
+++ b/Clasificación de Imágenes.docx
@@ -1,6 +1,6 @@
 
 <file path=word/document.xml><?xml version="1.0" encoding="utf-8"?>
-<w:document xmlns:wpc="http://schemas.microsoft.com/office/word/2010/wordprocessingCanvas" xmlns:cx="http://schemas.microsoft.com/office/drawing/2014/chartex" xmlns:cx1="http://schemas.microsoft.com/office/drawing/2015/9/8/chartex" xmlns:cx2="http://schemas.microsoft.com/office/drawing/2015/10/21/chartex" xmlns:cx3="http://schemas.microsoft.com/office/drawing/2016/5/9/chartex" xmlns:cx4="http://schemas.microsoft.com/office/drawing/2016/5/10/chartex" xmlns:cx5="http://schemas.microsoft.com/office/drawing/2016/5/11/chartex" xmlns:cx6="http://schemas.microsoft.com/office/drawing/2016/5/12/chartex" xmlns:cx7="http://schemas.microsoft.com/office/drawing/2016/5/13/chartex" xmlns:cx8="http://schemas.microsoft.com/office/drawing/2016/5/14/chartex" xmlns:mc="http://schemas.openxmlformats.org/markup-compatibility/2006" xmlns:aink="http://schemas.microsoft.com/office/drawing/2016/ink" xmlns:am3d="http://schemas.microsoft.com/office/drawing/2017/model3d" xmlns:o="urn:schemas-microsoft-com:office:office" xmlns:oel="http://schemas.microsoft.com/office/2019/extlst" xmlns:r="http://schemas.openxmlformats.org/officeDocument/2006/relationships" xmlns:m="http://schemas.openxmlformats.org/officeDocument/2006/math" xmlns:v="urn:schemas-microsoft-com:vml" xmlns:wp14="http://schemas.microsoft.com/office/word/2010/wordprocessingDrawing" xmlns:wp="http://schemas.openxmlformats.org/drawingml/2006/wordprocessingDrawing" xmlns:w10="urn:schemas-microsoft-com:office:word" xmlns:w="http://schemas.openxmlformats.org/wordprocessingml/2006/main" xmlns:w14="http://schemas.microsoft.com/office/word/2010/wordml" xmlns:w15="http://schemas.microsoft.com/office/word/2012/wordml" xmlns:w16cex="http://schemas.microsoft.com/office/word/2018/wordml/cex" xmlns:w16cid="http://schemas.microsoft.com/office/word/2016/wordml/cid" xmlns:w16="http://schemas.microsoft.com/office/word/2018/wordml" xmlns:w16du="http://schemas.microsoft.com/office/word/2023/wordml/word16du" xmlns:w16sdtdh="http://schemas.microsoft.com/office/word/2020/wordml/sdtdatahash" xmlns:w16se="http://schemas.microsoft.com/office/word/2015/wordml/symex" xmlns:wpg="http://schemas.microsoft.com/office/word/2010/wordprocessingGroup" xmlns:wpi="http://schemas.microsoft.com/office/word/2010/wordprocessingInk" xmlns:wne="http://schemas.microsoft.com/office/word/2006/wordml" xmlns:wps="http://schemas.microsoft.com/office/word/2010/wordprocessingShape" mc:Ignorable="w14 w15 w16se w16cid w16 w16cex w16sdtdh w16du wp14">
+<w:document xmlns:wpc="http://schemas.microsoft.com/office/word/2010/wordprocessingCanvas" xmlns:cx="http://schemas.microsoft.com/office/drawing/2014/chartex" xmlns:cx1="http://schemas.microsoft.com/office/drawing/2015/9/8/chartex" xmlns:cx2="http://schemas.microsoft.com/office/drawing/2015/10/21/chartex" xmlns:cx3="http://schemas.microsoft.com/office/drawing/2016/5/9/chartex" xmlns:cx4="http://schemas.microsoft.com/office/drawing/2016/5/10/chartex" xmlns:cx5="http://schemas.microsoft.com/office/drawing/2016/5/11/chartex" xmlns:cx6="http://schemas.microsoft.com/office/drawing/2016/5/12/chartex" xmlns:cx7="http://schemas.microsoft.com/office/drawing/2016/5/13/chartex" xmlns:cx8="http://schemas.microsoft.com/office/drawing/2016/5/14/chartex" xmlns:mc="http://schemas.openxmlformats.org/markup-compatibility/2006" xmlns:aink="http://schemas.microsoft.com/office/drawing/2016/ink" xmlns:am3d="http://schemas.microsoft.com/office/drawing/2017/model3d" xmlns:o="urn:schemas-microsoft-com:office:office" xmlns:oel="http://schemas.microsoft.com/office/2019/extlst" xmlns:r="http://schemas.openxmlformats.org/officeDocument/2006/relationships" xmlns:m="http://schemas.openxmlformats.org/officeDocument/2006/math" xmlns:v="urn:schemas-microsoft-com:vml" xmlns:wp14="http://schemas.microsoft.com/office/word/2010/wordprocessingDrawing" xmlns:wp="http://schemas.openxmlformats.org/drawingml/2006/wordprocessingDrawing" xmlns:w10="urn:schemas-microsoft-com:office:word" xmlns:w="http://schemas.openxmlformats.org/wordprocessingml/2006/main" xmlns:w14="http://schemas.microsoft.com/office/word/2010/wordml" xmlns:w15="http://schemas.microsoft.com/office/word/2012/wordml" xmlns:w16cex="http://schemas.microsoft.com/office/word/2018/wordml/cex" xmlns:w16cid="http://schemas.microsoft.com/office/word/2016/wordml/cid" xmlns:w16="http://schemas.microsoft.com/office/word/2018/wordml" xmlns:w16du="http://schemas.microsoft.com/office/word/2023/wordml/word16du" xmlns:w16sdtdh="http://schemas.microsoft.com/office/word/2020/wordml/sdtdatahash" xmlns:w16sdtfl="http://schemas.microsoft.com/office/word/2024/wordml/sdtformatlock" xmlns:w16se="http://schemas.microsoft.com/office/word/2015/wordml/symex" xmlns:wpg="http://schemas.microsoft.com/office/word/2010/wordprocessingGroup" xmlns:wpi="http://schemas.microsoft.com/office/word/2010/wordprocessingInk" xmlns:wne="http://schemas.microsoft.com/office/word/2006/wordml" xmlns:wps="http://schemas.microsoft.com/office/word/2010/wordprocessingShape" mc:Ignorable="w14 w15 w16se w16cid w16 w16cex w16sdtdh w16sdtfl w16du wp14">
   <w:body>
     <w:p/>
     <w:p>
@@ -1631,7 +1631,19 @@
       </w:r>
       <w:proofErr w:type="spellEnd"/>
       <w:r>
-        <w:t xml:space="preserve"> o conjunto de información que se ha construido ha sido elaborado a partir de fotografías reales de paisajes y ciudades tomadas por los integrantes del proyecto haciendo uso de sus dispositivos móviles.</w:t>
+        <w:t xml:space="preserve"> o conjunto de información que se ha construido ha sido elaborado a partir de fotografías reales de paisajes y ciudades</w:t>
+      </w:r>
+      <w:r>
+        <w:t>,</w:t>
+      </w:r>
+      <w:r>
+        <w:t xml:space="preserve"> tomadas por los integrantes del proyecto</w:t>
+      </w:r>
+      <w:r>
+        <w:t>,</w:t>
+      </w:r>
+      <w:r>
+        <w:t xml:space="preserve"> haciendo uso de sus dispositivos móviles.</w:t>
       </w:r>
     </w:p>
     <w:p>
@@ -1686,15 +1698,7 @@
       </w:r>
       <w:proofErr w:type="spellEnd"/>
       <w:r>
-        <w:t xml:space="preserve"> (</w:t>
-      </w:r>
-      <w:proofErr w:type="gramStart"/>
-      <w:r>
-        <w:t>“./</w:t>
-      </w:r>
-      <w:proofErr w:type="gramEnd"/>
-      <w:r>
-        <w:t xml:space="preserve">data”) para recorrer todas las imágenes y estructurar su </w:t>
+        <w:t xml:space="preserve"> (“./data”) para recorrer todas las imágenes y estructurar su </w:t>
       </w:r>
       <w:proofErr w:type="spellStart"/>
       <w:r>
@@ -1718,21 +1722,16 @@
         <w:t>El balanceo de estas tres clases va a ser un punto importante para que el modelo nos devuelva buenos resultados sin importar la clase que estemos intentado predecir. Para ello, se han obtenido unos porcentajes de la proporción por clase y se han mostrado con una gráfica circular para tener un control de la distribución.</w:t>
       </w:r>
     </w:p>
-    <w:p/>
-    <w:p>
-      <w:pPr>
-        <w:keepNext/>
+    <w:p>
+      <w:pPr>
         <w:jc w:val="center"/>
       </w:pPr>
       <w:r>
-        <w:rPr>
-          <w:noProof/>
-        </w:rPr>
         <w:drawing>
-          <wp:inline distT="0" distB="0" distL="0" distR="0" wp14:anchorId="41D3AA2F" wp14:editId="1D1F267B">
-            <wp:extent cx="4259580" cy="2465387"/>
+          <wp:inline distT="0" distB="0" distL="0" distR="0" wp14:anchorId="23459D1E" wp14:editId="13894C4D">
+            <wp:extent cx="4175760" cy="2651588"/>
             <wp:effectExtent l="0" t="0" r="0" b="0"/>
-            <wp:docPr id="748120269" name="Imagen 1" descr="Gráfico, Gráfico circular&#10;&#10;Descripción generada automáticamente"/>
+            <wp:docPr id="772301886" name="Imagen 1" descr="Gráfico, Gráfico circular&#10;&#10;Descripción generada automáticamente"/>
             <wp:cNvGraphicFramePr>
               <a:graphicFrameLocks xmlns:a="http://schemas.openxmlformats.org/drawingml/2006/main" noChangeAspect="1"/>
             </wp:cNvGraphicFramePr>
@@ -1740,7 +1739,7 @@
               <a:graphicData uri="http://schemas.openxmlformats.org/drawingml/2006/picture">
                 <pic:pic xmlns:pic="http://schemas.openxmlformats.org/drawingml/2006/picture">
                   <pic:nvPicPr>
-                    <pic:cNvPr id="748120269" name="Imagen 1" descr="Gráfico, Gráfico circular&#10;&#10;Descripción generada automáticamente"/>
+                    <pic:cNvPr id="772301886" name="Imagen 1" descr="Gráfico, Gráfico circular&#10;&#10;Descripción generada automáticamente"/>
                     <pic:cNvPicPr/>
                   </pic:nvPicPr>
                   <pic:blipFill>
@@ -1752,7 +1751,7 @@
                   <pic:spPr>
                     <a:xfrm>
                       <a:off x="0" y="0"/>
-                      <a:ext cx="4265922" cy="2469057"/>
+                      <a:ext cx="4190341" cy="2660847"/>
                     </a:xfrm>
                     <a:prstGeom prst="rect">
                       <a:avLst/>
@@ -1785,51 +1784,76 @@
         <w:t>: Distribución de Clases - Entrenamiento</w:t>
       </w:r>
     </w:p>
+    <w:p>
+      <w:r>
+        <w:t xml:space="preserve">Existen un total de 263 imágenes en el </w:t>
+      </w:r>
+      <w:proofErr w:type="spellStart"/>
+      <w:r>
+        <w:t>dataset</w:t>
+      </w:r>
+      <w:proofErr w:type="spellEnd"/>
+      <w:r>
+        <w:t xml:space="preserve">, de las cuáles </w:t>
+      </w:r>
+      <w:r>
+        <w:t xml:space="preserve">las etiquetadas como noche son 93, las etiquetadas como nublado son 78 y las 92 restantes son las etiquetadas como soleado. Al dividir en </w:t>
+      </w:r>
+      <w:proofErr w:type="spellStart"/>
+      <w:r>
+        <w:t>train</w:t>
+      </w:r>
+      <w:proofErr w:type="spellEnd"/>
+      <w:r>
+        <w:t xml:space="preserve"> y test quedan 188 para entrenamiento y 77 para probar el modelo</w:t>
+      </w:r>
+      <w:r>
+        <w:t>.</w:t>
+      </w:r>
+    </w:p>
+    <w:p>
+      <w:pPr>
+        <w:pStyle w:val="Ttulo2"/>
+      </w:pPr>
+      <w:bookmarkStart w:id="5" w:name="_Toc187175857"/>
+      <w:r>
+        <w:t xml:space="preserve">2.2 </w:t>
+      </w:r>
+      <w:r>
+        <w:t>Importación</w:t>
+      </w:r>
+      <w:bookmarkEnd w:id="5"/>
+    </w:p>
+    <w:p>
+      <w:r>
+        <w:t>Para el proceso de importación se han incluido las imágenes almacenadas en Google drive como una carpeta local del proyecto llamada “data”.</w:t>
+      </w:r>
+      <w:r>
+        <w:t xml:space="preserve"> A partir de esta carpeta se leerán cada una de las imágenes y se comprobarán si tienen formato “.</w:t>
+      </w:r>
+      <w:proofErr w:type="spellStart"/>
+      <w:r>
+        <w:t>jpg</w:t>
+      </w:r>
+      <w:proofErr w:type="spellEnd"/>
+      <w:r>
+        <w:t>” (es el formato estándar que hemos escogido para normalizar las imágenes)</w:t>
+      </w:r>
+      <w:r>
+        <w:t xml:space="preserve"> y las que tengan uno distinto serán transformada a este otro.</w:t>
+      </w:r>
+    </w:p>
+    <w:p>
+      <w:r>
+        <w:t xml:space="preserve">Una vez convertidas todas al mismo formato </w:t>
+      </w:r>
+      <w:r>
+        <w:t>se utilizarán las rutas para identificar a cada imagen y se dividirá en conjunto de entrenamiento y conjunto de pruebas. El mismo procedimiento se aplicará para el contenedor de metadatos que se construirá con el script explicado en el punto 2.1. Además, se codificarán las etiquetas con números para que pueda ser interpretado por el modelo. (NOCHE   -&gt; 0, SOLEADO -&gt; 1, NUBLADO -&gt; 2).</w:t>
+      </w:r>
+    </w:p>
     <w:p/>
     <w:p>
-      <w:pPr>
-        <w:pStyle w:val="Ttulo2"/>
-      </w:pPr>
-      <w:bookmarkStart w:id="5" w:name="_Toc187175857"/>
-      <w:r>
-        <w:t xml:space="preserve">2.2 </w:t>
-      </w:r>
-      <w:r>
-        <w:t>Importación</w:t>
-      </w:r>
-      <w:bookmarkEnd w:id="5"/>
-    </w:p>
-    <w:p>
-      <w:r>
-        <w:t>Para el proceso de importación se han incluido las imágenes almacenadas en Google drive como una carpeta local del proyecto llamada “data”.</w:t>
-      </w:r>
-      <w:r>
-        <w:t xml:space="preserve"> A partir de esta carpeta se leerán cada una de las imágenes y se comprobarán si tienen formato “.</w:t>
-      </w:r>
-      <w:proofErr w:type="spellStart"/>
-      <w:r>
-        <w:t>jpg</w:t>
-      </w:r>
-      <w:proofErr w:type="spellEnd"/>
-      <w:r>
-        <w:t>” (es el formato estándar que hemos escogido para normalizar las imágenes)</w:t>
-      </w:r>
-      <w:r>
-        <w:t xml:space="preserve"> y las que tengan uno distinto serán transformada a este otro.</w:t>
-      </w:r>
-    </w:p>
-    <w:p>
-      <w:r>
-        <w:t xml:space="preserve">Una vez convertidas todas al mismo formato </w:t>
-      </w:r>
-      <w:r>
-        <w:t>se utilizarán las rutas para identificar a cada imagen y se dividirá en conjunto de entrenamiento y conjunto de pruebas. El mismo procedimiento se aplicará para el contenedor de metadatos que se construirá con el script explicado en el punto 2.1. Además, se codificarán las etiquetas con números para que pueda ser interpretado por el modelo. (NOCHE   -&gt; 0, SOLEADO -&gt; 1, NUBLADO -&gt; 2).</w:t>
-      </w:r>
-    </w:p>
-    <w:p/>
-    <w:p>
-      <w:r>
-        <w:lastRenderedPageBreak/>
+      <w:r>
         <w:t xml:space="preserve">Por último, se aplicará un </w:t>
       </w:r>
       <w:proofErr w:type="spellStart"/>
@@ -1985,14 +2009,11 @@
     </w:p>
     <w:p>
       <w:r>
+        <w:lastRenderedPageBreak/>
         <w:t>A partir de las imágenes de entrada</w:t>
       </w:r>
       <w:r>
-        <w:t xml:space="preserve"> se aplicarán un conjunto de técnicas de preprocesamiento para extraer cualitativamente una serie de características que </w:t>
-      </w:r>
-      <w:r>
-        <w:lastRenderedPageBreak/>
-        <w:t>constituirán las entradas que se le suministrará al modelo, cada una de ellas será detallada en los siguientes subapartados.</w:t>
+        <w:t xml:space="preserve"> se aplicarán un conjunto de técnicas de preprocesamiento para extraer cualitativamente una serie de características que constituirán las entradas que se le suministrará al modelo, cada una de ellas será detallada en los siguientes subapartados.</w:t>
       </w:r>
     </w:p>
     <w:p>
@@ -2221,7 +2242,6 @@
         <w:rPr>
           <w:noProof/>
         </w:rPr>
-        <w:lastRenderedPageBreak/>
         <w:drawing>
           <wp:inline distT="0" distB="0" distL="0" distR="0" wp14:anchorId="2A8A6CD2" wp14:editId="67B7C608">
             <wp:extent cx="5400040" cy="2415540"/>
@@ -2314,14 +2334,11 @@
         <w:keepNext/>
       </w:pPr>
       <w:r>
-        <w:rPr>
-          <w:noProof/>
-        </w:rPr>
         <w:drawing>
-          <wp:inline distT="0" distB="0" distL="0" distR="0" wp14:anchorId="5D9EAA15" wp14:editId="2BAA3A19">
-            <wp:extent cx="5400040" cy="3121025"/>
+          <wp:inline distT="0" distB="0" distL="0" distR="0" wp14:anchorId="63B63C61" wp14:editId="7914FFB0">
+            <wp:extent cx="5400040" cy="3276600"/>
             <wp:effectExtent l="0" t="0" r="0" b="0"/>
-            <wp:docPr id="2038344907" name="Imagen 1" descr="Gráfico, Gráfico de cajas y bigotes&#10;&#10;Descripción generada automáticamente"/>
+            <wp:docPr id="1356527574" name="Imagen 1" descr="Gráfico, Gráfico de cajas y bigotes&#10;&#10;Descripción generada automáticamente"/>
             <wp:cNvGraphicFramePr>
               <a:graphicFrameLocks xmlns:a="http://schemas.openxmlformats.org/drawingml/2006/main" noChangeAspect="1"/>
             </wp:cNvGraphicFramePr>
@@ -2329,7 +2346,7 @@
               <a:graphicData uri="http://schemas.openxmlformats.org/drawingml/2006/picture">
                 <pic:pic xmlns:pic="http://schemas.openxmlformats.org/drawingml/2006/picture">
                   <pic:nvPicPr>
-                    <pic:cNvPr id="2038344907" name="Imagen 1" descr="Gráfico, Gráfico de cajas y bigotes&#10;&#10;Descripción generada automáticamente"/>
+                    <pic:cNvPr id="1356527574" name="Imagen 1" descr="Gráfico, Gráfico de cajas y bigotes&#10;&#10;Descripción generada automáticamente"/>
                     <pic:cNvPicPr/>
                   </pic:nvPicPr>
                   <pic:blipFill>
@@ -2341,7 +2358,7 @@
                   <pic:spPr>
                     <a:xfrm>
                       <a:off x="0" y="0"/>
-                      <a:ext cx="5400040" cy="3121025"/>
+                      <a:ext cx="5400040" cy="3276600"/>
                     </a:xfrm>
                     <a:prstGeom prst="rect">
                       <a:avLst/>
@@ -2396,12 +2413,12 @@
           <w:sz w:val="32"/>
           <w:szCs w:val="32"/>
         </w:rPr>
+        <w:lastRenderedPageBreak/>
         <w:t>HSV</w:t>
       </w:r>
     </w:p>
     <w:p>
       <w:r>
-        <w:lastRenderedPageBreak/>
         <w:t>Una transformación habitual durante el preprocesamiento de este tipo de datos es la de convertir los canales RGB a HSV ya que aún siendo sólo un cambio en el modelo de color, permite aportar información de valor al modelo porque en lugar de separar por colores separa por tonalidad, saturación y brillo las cuales son unas características que tienen un rango de valores definido para cada una de las clases que intentamos predecir (</w:t>
       </w:r>
       <w:r>
@@ -2500,14 +2517,11 @@
         <w:keepNext/>
       </w:pPr>
       <w:r>
-        <w:rPr>
-          <w:noProof/>
-        </w:rPr>
         <w:drawing>
-          <wp:inline distT="0" distB="0" distL="0" distR="0" wp14:anchorId="4DD0A8E1" wp14:editId="3C885437">
-            <wp:extent cx="5400040" cy="3046095"/>
+          <wp:inline distT="0" distB="0" distL="0" distR="0" wp14:anchorId="355B58FD" wp14:editId="242A9CB7">
+            <wp:extent cx="5400040" cy="3335655"/>
             <wp:effectExtent l="0" t="0" r="0" b="0"/>
-            <wp:docPr id="1950675862" name="Imagen 1" descr="Gráfico, Gráfico de cajas y bigotes&#10;&#10;Descripción generada automáticamente"/>
+            <wp:docPr id="1521411144" name="Imagen 1" descr="Gráfico, Gráfico de cajas y bigotes&#10;&#10;Descripción generada automáticamente"/>
             <wp:cNvGraphicFramePr>
               <a:graphicFrameLocks xmlns:a="http://schemas.openxmlformats.org/drawingml/2006/main" noChangeAspect="1"/>
             </wp:cNvGraphicFramePr>
@@ -2515,7 +2529,7 @@
               <a:graphicData uri="http://schemas.openxmlformats.org/drawingml/2006/picture">
                 <pic:pic xmlns:pic="http://schemas.openxmlformats.org/drawingml/2006/picture">
                   <pic:nvPicPr>
-                    <pic:cNvPr id="1950675862" name="Imagen 1" descr="Gráfico, Gráfico de cajas y bigotes&#10;&#10;Descripción generada automáticamente"/>
+                    <pic:cNvPr id="1521411144" name="Imagen 1" descr="Gráfico, Gráfico de cajas y bigotes&#10;&#10;Descripción generada automáticamente"/>
                     <pic:cNvPicPr/>
                   </pic:nvPicPr>
                   <pic:blipFill>
@@ -2527,7 +2541,7 @@
                   <pic:spPr>
                     <a:xfrm>
                       <a:off x="0" y="0"/>
-                      <a:ext cx="5400040" cy="3046095"/>
+                      <a:ext cx="5400040" cy="3335655"/>
                     </a:xfrm>
                     <a:prstGeom prst="rect">
                       <a:avLst/>
@@ -2612,6 +2626,7 @@
     </w:p>
     <w:p>
       <w:r>
+        <w:lastRenderedPageBreak/>
         <w:t xml:space="preserve">Además de la mediana para ambos modelos de color se pueden extraer características estadísticas avanzadas de las imágenes como el </w:t>
       </w:r>
       <w:proofErr w:type="spellStart"/>
@@ -2633,7 +2648,6 @@
     </w:p>
     <w:p>
       <w:r>
-        <w:lastRenderedPageBreak/>
         <w:t xml:space="preserve">El </w:t>
       </w:r>
       <w:proofErr w:type="spellStart"/>
@@ -2658,14 +2672,11 @@
         <w:keepNext/>
       </w:pPr>
       <w:r>
-        <w:rPr>
-          <w:noProof/>
-        </w:rPr>
         <w:drawing>
-          <wp:inline distT="0" distB="0" distL="0" distR="0" wp14:anchorId="485BBDFF" wp14:editId="1710FCB7">
-            <wp:extent cx="5400040" cy="3300730"/>
+          <wp:inline distT="0" distB="0" distL="0" distR="0" wp14:anchorId="35B266CF" wp14:editId="5BDB01B2">
+            <wp:extent cx="5400040" cy="3269615"/>
             <wp:effectExtent l="0" t="0" r="0" b="0"/>
-            <wp:docPr id="448833551" name="Imagen 1" descr="Gráfico, Gráfico de dispersión&#10;&#10;Descripción generada automáticamente"/>
+            <wp:docPr id="2017640554" name="Imagen 1" descr="Gráfico, Gráfico de cajas y bigotes&#10;&#10;Descripción generada automáticamente"/>
             <wp:cNvGraphicFramePr>
               <a:graphicFrameLocks xmlns:a="http://schemas.openxmlformats.org/drawingml/2006/main" noChangeAspect="1"/>
             </wp:cNvGraphicFramePr>
@@ -2673,7 +2684,7 @@
               <a:graphicData uri="http://schemas.openxmlformats.org/drawingml/2006/picture">
                 <pic:pic xmlns:pic="http://schemas.openxmlformats.org/drawingml/2006/picture">
                   <pic:nvPicPr>
-                    <pic:cNvPr id="448833551" name="Imagen 1" descr="Gráfico, Gráfico de dispersión&#10;&#10;Descripción generada automáticamente"/>
+                    <pic:cNvPr id="2017640554" name="Imagen 1" descr="Gráfico, Gráfico de cajas y bigotes&#10;&#10;Descripción generada automáticamente"/>
                     <pic:cNvPicPr/>
                   </pic:nvPicPr>
                   <pic:blipFill>
@@ -2685,7 +2696,7 @@
                   <pic:spPr>
                     <a:xfrm>
                       <a:off x="0" y="0"/>
-                      <a:ext cx="5400040" cy="3300730"/>
+                      <a:ext cx="5400040" cy="3269615"/>
                     </a:xfrm>
                     <a:prstGeom prst="rect">
                       <a:avLst/>
@@ -2737,15 +2748,7 @@
       </w:r>
       <w:proofErr w:type="spellEnd"/>
       <w:r>
-        <w:t xml:space="preserve"> mide la distribución de intensidades de los píxeles en imágenes digitales. Se estudia observando si es un valor grande positivo (&gt;3) el cual indica una distribución con picos muy elevados (representa valores muy similares, por lo </w:t>
-      </w:r>
-      <w:proofErr w:type="gramStart"/>
-      <w:r>
-        <w:t>tanto</w:t>
-      </w:r>
-      <w:proofErr w:type="gramEnd"/>
-      <w:r>
-        <w:t xml:space="preserve"> se identifican con zonas uniformes y con pocos bordes) y colas pesadas o, en cambio, si es un valor bajo (&lt;3) que determina lo contrario, más similar a una distribución uniforme, más plana y con colas </w:t>
+        <w:t xml:space="preserve"> mide la distribución de intensidades de los píxeles en imágenes digitales. Se estudia observando si es un valor grande positivo (&gt;3) el cual indica una distribución con picos muy elevados (representa valores muy similares, por lo tanto se identifican con zonas uniformes y con pocos bordes) y colas pesadas o, en cambio, si es un valor bajo (&lt;3) que determina lo contrario, más similar a una distribución uniforme, más plana y con colas </w:t>
       </w:r>
       <w:r>
         <w:t>más</w:t>
@@ -2768,15 +2771,12 @@
         <w:keepNext/>
       </w:pPr>
       <w:r>
-        <w:rPr>
-          <w:noProof/>
-        </w:rPr>
         <w:lastRenderedPageBreak/>
         <w:drawing>
-          <wp:inline distT="0" distB="0" distL="0" distR="0" wp14:anchorId="5056549A" wp14:editId="035D4C83">
-            <wp:extent cx="5400040" cy="3271520"/>
+          <wp:inline distT="0" distB="0" distL="0" distR="0" wp14:anchorId="315EC4FD" wp14:editId="7CB70ED8">
+            <wp:extent cx="5400040" cy="3318510"/>
             <wp:effectExtent l="0" t="0" r="0" b="0"/>
-            <wp:docPr id="255611213" name="Imagen 1" descr="Gráfico, Gráfico de dispersión&#10;&#10;Descripción generada automáticamente"/>
+            <wp:docPr id="1111981641" name="Imagen 1" descr="Gráfico, Gráfico de cajas y bigotes&#10;&#10;Descripción generada automáticamente"/>
             <wp:cNvGraphicFramePr>
               <a:graphicFrameLocks xmlns:a="http://schemas.openxmlformats.org/drawingml/2006/main" noChangeAspect="1"/>
             </wp:cNvGraphicFramePr>
@@ -2784,7 +2784,7 @@
               <a:graphicData uri="http://schemas.openxmlformats.org/drawingml/2006/picture">
                 <pic:pic xmlns:pic="http://schemas.openxmlformats.org/drawingml/2006/picture">
                   <pic:nvPicPr>
-                    <pic:cNvPr id="255611213" name="Imagen 1" descr="Gráfico, Gráfico de dispersión&#10;&#10;Descripción generada automáticamente"/>
+                    <pic:cNvPr id="1111981641" name="Imagen 1" descr="Gráfico, Gráfico de cajas y bigotes&#10;&#10;Descripción generada automáticamente"/>
                     <pic:cNvPicPr/>
                   </pic:nvPicPr>
                   <pic:blipFill>
@@ -2796,7 +2796,7 @@
                   <pic:spPr>
                     <a:xfrm>
                       <a:off x="0" y="0"/>
-                      <a:ext cx="5400040" cy="3271520"/>
+                      <a:ext cx="5400040" cy="3318510"/>
                     </a:xfrm>
                     <a:prstGeom prst="rect">
                       <a:avLst/>
@@ -2860,14 +2860,12 @@
         <w:keepNext/>
       </w:pPr>
       <w:r>
-        <w:rPr>
-          <w:noProof/>
-        </w:rPr>
+        <w:lastRenderedPageBreak/>
         <w:drawing>
-          <wp:inline distT="0" distB="0" distL="0" distR="0" wp14:anchorId="72BB3EEB" wp14:editId="35E79EC8">
-            <wp:extent cx="5400040" cy="3261360"/>
+          <wp:inline distT="0" distB="0" distL="0" distR="0" wp14:anchorId="4F1C6218" wp14:editId="25362C30">
+            <wp:extent cx="5400040" cy="3330575"/>
             <wp:effectExtent l="0" t="0" r="0" b="0"/>
-            <wp:docPr id="789609088" name="Imagen 1" descr="Gráfico, Gráfico de cajas y bigotes&#10;&#10;Descripción generada automáticamente"/>
+            <wp:docPr id="2070980329" name="Imagen 1" descr="Gráfico, Gráfico de cajas y bigotes&#10;&#10;Descripción generada automáticamente"/>
             <wp:cNvGraphicFramePr>
               <a:graphicFrameLocks xmlns:a="http://schemas.openxmlformats.org/drawingml/2006/main" noChangeAspect="1"/>
             </wp:cNvGraphicFramePr>
@@ -2875,7 +2873,7 @@
               <a:graphicData uri="http://schemas.openxmlformats.org/drawingml/2006/picture">
                 <pic:pic xmlns:pic="http://schemas.openxmlformats.org/drawingml/2006/picture">
                   <pic:nvPicPr>
-                    <pic:cNvPr id="789609088" name="Imagen 1" descr="Gráfico, Gráfico de cajas y bigotes&#10;&#10;Descripción generada automáticamente"/>
+                    <pic:cNvPr id="2070980329" name="Imagen 1" descr="Gráfico, Gráfico de cajas y bigotes&#10;&#10;Descripción generada automáticamente"/>
                     <pic:cNvPicPr/>
                   </pic:nvPicPr>
                   <pic:blipFill>
@@ -2887,7 +2885,7 @@
                   <pic:spPr>
                     <a:xfrm>
                       <a:off x="0" y="0"/>
-                      <a:ext cx="5400040" cy="3261360"/>
+                      <a:ext cx="5400040" cy="3330575"/>
                     </a:xfrm>
                     <a:prstGeom prst="rect">
                       <a:avLst/>
@@ -2922,7 +2920,6 @@
     </w:p>
     <w:p>
       <w:r>
-        <w:lastRenderedPageBreak/>
         <w:t>Tal y como se puede visualizar en la distribución de estas dos características podemos delimitar fácilmente la noche de las imágenes nubladas y soleadas y distinguir mejor, estas dos últimas con el rango de valores del brillo medio, ya que las imágenes nubladas muestran un brillo muy similar en sus muestras, mientras que las imágenes soleadas varían más en cuanto a la característica</w:t>
       </w:r>
     </w:p>
@@ -2959,14 +2956,12 @@
         <w:keepNext/>
       </w:pPr>
       <w:r>
-        <w:rPr>
-          <w:noProof/>
-        </w:rPr>
+        <w:lastRenderedPageBreak/>
         <w:drawing>
-          <wp:inline distT="0" distB="0" distL="0" distR="0" wp14:anchorId="5DA21A50" wp14:editId="1E9DA1E8">
-            <wp:extent cx="5400040" cy="3295650"/>
+          <wp:inline distT="0" distB="0" distL="0" distR="0" wp14:anchorId="10373BE3" wp14:editId="636E455B">
+            <wp:extent cx="5400040" cy="3357880"/>
             <wp:effectExtent l="0" t="0" r="0" b="0"/>
-            <wp:docPr id="183395445" name="Imagen 1" descr="Gráfico, Gráfico de cajas y bigotes&#10;&#10;Descripción generada automáticamente"/>
+            <wp:docPr id="214077527" name="Imagen 1" descr="Gráfico, Gráfico de cajas y bigotes&#10;&#10;Descripción generada automáticamente"/>
             <wp:cNvGraphicFramePr>
               <a:graphicFrameLocks xmlns:a="http://schemas.openxmlformats.org/drawingml/2006/main" noChangeAspect="1"/>
             </wp:cNvGraphicFramePr>
@@ -2974,7 +2969,7 @@
               <a:graphicData uri="http://schemas.openxmlformats.org/drawingml/2006/picture">
                 <pic:pic xmlns:pic="http://schemas.openxmlformats.org/drawingml/2006/picture">
                   <pic:nvPicPr>
-                    <pic:cNvPr id="183395445" name="Imagen 1" descr="Gráfico, Gráfico de cajas y bigotes&#10;&#10;Descripción generada automáticamente"/>
+                    <pic:cNvPr id="214077527" name="Imagen 1" descr="Gráfico, Gráfico de cajas y bigotes&#10;&#10;Descripción generada automáticamente"/>
                     <pic:cNvPicPr/>
                   </pic:nvPicPr>
                   <pic:blipFill>
@@ -2986,7 +2981,7 @@
                   <pic:spPr>
                     <a:xfrm>
                       <a:off x="0" y="0"/>
-                      <a:ext cx="5400040" cy="3295650"/>
+                      <a:ext cx="5400040" cy="3357880"/>
                     </a:xfrm>
                     <a:prstGeom prst="rect">
                       <a:avLst/>
@@ -3024,11 +3019,7 @@
         <w:t>Observando la distribución de estas dos características se puede observar como claramente para las imágenes de noche predominan los píxeles oscuros</w:t>
       </w:r>
       <w:r>
-        <w:t xml:space="preserve">, aunque, pueda haber partes donde exista iluminación. Las imágenes nubladas presentan tanto parte claras como partes oscuras, al igual que las soleadas, lo que tiene sentido teniendo en cuenta las imágenes que se han utilizado para la clase soleada, donde se incorporan también fotos de atardecer donde sólo una parte de las imágenes son claras, mientras el resto de la foto muestra las partes donde está oscureciendo. Otra peculiaridad que ocurre con este tipo de imágenes soleadas es que las que se han tomado durante el día no incluyen al sol ni partes con mucho brillo, es por eso por lo que parte de estas imágenes </w:t>
-      </w:r>
-      <w:r>
-        <w:lastRenderedPageBreak/>
-        <w:t>no son tomadas en cuenta por estas características, porque se sitúan por encima del umbral de oscuridad y por debajo del umbral de claridad.</w:t>
+        <w:t>, aunque, pueda haber partes donde exista iluminación. Las imágenes nubladas presentan tanto parte claras como partes oscuras, al igual que las soleadas, lo que tiene sentido teniendo en cuenta las imágenes que se han utilizado para la clase soleada, donde se incorporan también fotos de atardecer donde sólo una parte de las imágenes son claras, mientras el resto de la foto muestra las partes donde está oscureciendo. Otra peculiaridad que ocurre con este tipo de imágenes soleadas es que las que se han tomado durante el día no incluyen al sol ni partes con mucho brillo, es por eso por lo que parte de estas imágenes no son tomadas en cuenta por estas características, porque se sitúan por encima del umbral de oscuridad y por debajo del umbral de claridad.</w:t>
       </w:r>
     </w:p>
     <w:p>
@@ -3094,17 +3085,12 @@
         <w:t xml:space="preserve"> &lt;- </w:t>
       </w:r>
       <w:proofErr w:type="spellStart"/>
-      <w:proofErr w:type="gramStart"/>
       <w:r>
         <w:t>abs</w:t>
       </w:r>
       <w:proofErr w:type="spellEnd"/>
       <w:r>
-        <w:t>(</w:t>
-      </w:r>
-      <w:proofErr w:type="gramEnd"/>
-      <w:r>
-        <w:t xml:space="preserve">R - G) &lt; 0.1 &amp; </w:t>
+        <w:t xml:space="preserve">(R - G) &lt; 0.1 &amp; </w:t>
       </w:r>
       <w:proofErr w:type="spellStart"/>
       <w:r>
@@ -3153,6 +3139,7 @@
     </w:p>
     <w:p>
       <w:r>
+        <w:lastRenderedPageBreak/>
         <w:t>Con ello, obtenemos una distribución de colores de la siguiente forma:</w:t>
       </w:r>
     </w:p>
@@ -3161,14 +3148,11 @@
         <w:keepNext/>
       </w:pPr>
       <w:r>
-        <w:rPr>
-          <w:noProof/>
-        </w:rPr>
         <w:drawing>
-          <wp:inline distT="0" distB="0" distL="0" distR="0" wp14:anchorId="7D7EEC37" wp14:editId="451C772A">
-            <wp:extent cx="5400040" cy="3288665"/>
+          <wp:inline distT="0" distB="0" distL="0" distR="0" wp14:anchorId="72E750DD" wp14:editId="661E2886">
+            <wp:extent cx="5400040" cy="3340100"/>
             <wp:effectExtent l="0" t="0" r="0" b="0"/>
-            <wp:docPr id="771980040" name="Imagen 1" descr="Gráfico, Gráfico de cajas y bigotes&#10;&#10;Descripción generada automáticamente"/>
+            <wp:docPr id="1338898677" name="Imagen 1" descr="Gráfico, Gráfico de cajas y bigotes&#10;&#10;Descripción generada automáticamente"/>
             <wp:cNvGraphicFramePr>
               <a:graphicFrameLocks xmlns:a="http://schemas.openxmlformats.org/drawingml/2006/main" noChangeAspect="1"/>
             </wp:cNvGraphicFramePr>
@@ -3176,7 +3160,7 @@
               <a:graphicData uri="http://schemas.openxmlformats.org/drawingml/2006/picture">
                 <pic:pic xmlns:pic="http://schemas.openxmlformats.org/drawingml/2006/picture">
                   <pic:nvPicPr>
-                    <pic:cNvPr id="771980040" name="Imagen 1" descr="Gráfico, Gráfico de cajas y bigotes&#10;&#10;Descripción generada automáticamente"/>
+                    <pic:cNvPr id="1338898677" name="Imagen 1" descr="Gráfico, Gráfico de cajas y bigotes&#10;&#10;Descripción generada automáticamente"/>
                     <pic:cNvPicPr/>
                   </pic:nvPicPr>
                   <pic:blipFill>
@@ -3188,7 +3172,7 @@
                   <pic:spPr>
                     <a:xfrm>
                       <a:off x="0" y="0"/>
-                      <a:ext cx="5400040" cy="3288665"/>
+                      <a:ext cx="5400040" cy="3340100"/>
                     </a:xfrm>
                     <a:prstGeom prst="rect">
                       <a:avLst/>
@@ -3257,11 +3241,7 @@
         <w:t>).</w:t>
       </w:r>
       <w:r>
-        <w:t xml:space="preserve"> Nublado y Soleado sigue siendo muy similar comparando estas características más específicas, debido, como se ha explicado con anterioridad, a los atardeceres que también están incluidos en la categoría soleada, </w:t>
-      </w:r>
-      <w:r>
-        <w:lastRenderedPageBreak/>
-        <w:t>sin embargo, la mediana de los valores grises es mayor en las imágenes nubladas como cabría esperar.</w:t>
+        <w:t xml:space="preserve"> Nublado y Soleado sigue siendo muy similar comparando estas características más específicas, debido, como se ha explicado con anterioridad, a los atardeceres que también están incluidos en la categoría soleada, sin embargo, la mediana de los valores grises es mayor en las imágenes nubladas como cabría esperar.</w:t>
       </w:r>
     </w:p>
     <w:p>
@@ -3288,15 +3268,7 @@
         <w:t xml:space="preserve">Otra forma de determinar cómo varían los colores e intensidades a lo largo de la imagen, es fijarse en las frecuencias existentes de la señal, </w:t>
       </w:r>
       <w:r>
-        <w:t>frecuencias bajas representan cambios lentos y suaves, como áreas de color uniforme o gradientes suaves, como el brillo general o la uniformidad (útil para detectar nublado y noche</w:t>
-      </w:r>
-      <w:proofErr w:type="gramStart"/>
-      <w:r>
-        <w:t>).De</w:t>
-      </w:r>
-      <w:proofErr w:type="gramEnd"/>
-      <w:r>
-        <w:t xml:space="preserve"> la misma manera, frecuencias altas representan cambios rápidos, como bordes, texturas, detalles finos o ruido (útil para im</w:t>
+        <w:t>frecuencias bajas representan cambios lentos y suaves, como áreas de color uniforme o gradientes suaves, como el brillo general o la uniformidad (útil para detectar nublado y noche).De la misma manera, frecuencias altas representan cambios rápidos, como bordes, texturas, detalles finos o ruido (útil para im</w:t>
       </w:r>
       <w:r>
         <w:t>á</w:t>
@@ -3337,7 +3309,11 @@
         <w:t xml:space="preserve"> se obtiene</w:t>
       </w:r>
       <w:r>
-        <w:t xml:space="preserve"> simplemente sumando el valor absoluto (magnitud) de las componentes de frecuencia dentro de cada región (baja y alta). Esto </w:t>
+        <w:t xml:space="preserve"> simplemente sumando el valor absoluto (magnitud) de las componentes </w:t>
+      </w:r>
+      <w:r>
+        <w:lastRenderedPageBreak/>
+        <w:t xml:space="preserve">de frecuencia dentro de cada región (baja y alta). Esto </w:t>
       </w:r>
       <w:r>
         <w:t>devuelve</w:t>
@@ -3346,7 +3322,6 @@
         <w:t xml:space="preserve"> una medida de cuánta información está contenida en cada rango de frecuencias.</w:t>
       </w:r>
     </w:p>
-    <w:p/>
     <w:p>
       <w:pPr>
         <w:pStyle w:val="Ttulo1"/>
@@ -3434,7 +3409,9 @@
         <w:jc w:val="center"/>
       </w:pPr>
       <w:r>
-        <w:lastRenderedPageBreak/>
+        <w:rPr>
+          <w:noProof/>
+        </w:rPr>
         <w:drawing>
           <wp:inline distT="0" distB="0" distL="0" distR="0" wp14:anchorId="5D9A845C" wp14:editId="0BD498C3">
             <wp:extent cx="3724795" cy="200053"/>
@@ -3514,6 +3491,9 @@
         <w:jc w:val="center"/>
       </w:pPr>
       <w:r>
+        <w:rPr>
+          <w:noProof/>
+        </w:rPr>
         <w:drawing>
           <wp:inline distT="0" distB="0" distL="0" distR="0" wp14:anchorId="6A7005FF" wp14:editId="66A2E8D1">
             <wp:extent cx="2419688" cy="238158"/>
@@ -3600,20 +3580,25 @@
       </w:r>
       <w:proofErr w:type="spellEnd"/>
       <w:r>
-        <w:t xml:space="preserve"> con sus respectivas características y probándolo, utilizando el mismo para predecir resultados en base a los datos </w:t>
-      </w:r>
-      <w:proofErr w:type="gramStart"/>
-      <w:r>
-        <w:t>de test</w:t>
-      </w:r>
-      <w:proofErr w:type="gramEnd"/>
-      <w:r>
-        <w:t>. Por último, se evalúa el modelo comparando las etiquetas reales con las predichas, extrayendo el porcentaje de acierto y mostrando las matrices de confusión para poder visualizar más intuitivamente los resultados.</w:t>
-      </w:r>
-    </w:p>
-    <w:p>
-      <w:r>
-        <w:t>A continuación, se mostrará una tabla con los distintos algoritmos de entrenamiento utilizados y sus porcentajes de acierto:</w:t>
+        <w:t xml:space="preserve"> con sus respectivas características y probándolo, utilizando el mismo para predecir resultados en base a los datos de test. Por último, se evalúa el modelo comparando las etiquetas reales con las predichas, extrayendo el porcentaje de acierto y mostrando las matrices de confusión para poder visualizar más intuitivamente los resultados.</w:t>
+      </w:r>
+    </w:p>
+    <w:p>
+      <w:r>
+        <w:lastRenderedPageBreak/>
+        <w:t>A continuación, se mostrará una tabla con los distintos algoritmos de entrenamiento utilizados</w:t>
+      </w:r>
+      <w:r>
+        <w:t xml:space="preserve">, </w:t>
+      </w:r>
+      <w:r>
+        <w:t>sus porcentajes de acierto</w:t>
+      </w:r>
+      <w:r>
+        <w:t xml:space="preserve"> y los parámetros que han generado mejores resultados (análisis por prueba y error)</w:t>
+      </w:r>
+      <w:r>
+        <w:t>:</w:t>
       </w:r>
     </w:p>
     <w:p>
@@ -3621,7 +3606,6 @@
         <w:t xml:space="preserve"> </w:t>
       </w:r>
     </w:p>
-    <w:p/>
     <w:tbl>
       <w:tblPr>
         <w:tblStyle w:val="Tablaconcuadrcula"/>
@@ -3629,14 +3613,15 @@
         <w:tblLook w:val="04A0" w:firstRow="1" w:lastRow="0" w:firstColumn="1" w:lastColumn="0" w:noHBand="0" w:noVBand="1"/>
       </w:tblPr>
       <w:tblGrid>
-        <w:gridCol w:w="3369"/>
-        <w:gridCol w:w="2268"/>
-        <w:gridCol w:w="3083"/>
+        <w:gridCol w:w="2538"/>
+        <w:gridCol w:w="1539"/>
+        <w:gridCol w:w="1418"/>
+        <w:gridCol w:w="3225"/>
       </w:tblGrid>
       <w:tr>
         <w:tc>
           <w:tcPr>
-            <w:tcW w:w="3369" w:type="dxa"/>
+            <w:tcW w:w="2538" w:type="dxa"/>
             <w:shd w:val="clear" w:color="auto" w:fill="45B0E1" w:themeFill="accent1" w:themeFillTint="99"/>
           </w:tcPr>
           <w:p>
@@ -3647,7 +3632,7 @@
         </w:tc>
         <w:tc>
           <w:tcPr>
-            <w:tcW w:w="2268" w:type="dxa"/>
+            <w:tcW w:w="1539" w:type="dxa"/>
             <w:shd w:val="clear" w:color="auto" w:fill="45B0E1" w:themeFill="accent1" w:themeFillTint="99"/>
           </w:tcPr>
           <w:p>
@@ -3664,7 +3649,7 @@
         </w:tc>
         <w:tc>
           <w:tcPr>
-            <w:tcW w:w="3083" w:type="dxa"/>
+            <w:tcW w:w="1418" w:type="dxa"/>
             <w:shd w:val="clear" w:color="auto" w:fill="45B0E1" w:themeFill="accent1" w:themeFillTint="99"/>
           </w:tcPr>
           <w:p>
@@ -3678,6 +3663,25 @@
                 <w:shd w:val="clear" w:color="auto" w:fill="45B0E1" w:themeFill="accent1" w:themeFillTint="99"/>
               </w:rPr>
               <w:t>Índice Kappa</w:t>
+            </w:r>
+          </w:p>
+        </w:tc>
+        <w:tc>
+          <w:tcPr>
+            <w:tcW w:w="3225" w:type="dxa"/>
+            <w:shd w:val="clear" w:color="auto" w:fill="45B0E1" w:themeFill="accent1" w:themeFillTint="99"/>
+          </w:tcPr>
+          <w:p>
+            <w:pPr>
+              <w:rPr>
+                <w:shd w:val="clear" w:color="auto" w:fill="45B0E1" w:themeFill="accent1" w:themeFillTint="99"/>
+              </w:rPr>
+            </w:pPr>
+            <w:r>
+              <w:rPr>
+                <w:shd w:val="clear" w:color="auto" w:fill="45B0E1" w:themeFill="accent1" w:themeFillTint="99"/>
+              </w:rPr>
+              <w:t>Parámetros</w:t>
             </w:r>
           </w:p>
         </w:tc>
@@ -3685,7 +3689,7 @@
       <w:tr>
         <w:tc>
           <w:tcPr>
-            <w:tcW w:w="3369" w:type="dxa"/>
+            <w:tcW w:w="2538" w:type="dxa"/>
           </w:tcPr>
           <w:p>
             <w:pPr>
@@ -3737,7 +3741,7 @@
         </w:tc>
         <w:tc>
           <w:tcPr>
-            <w:tcW w:w="2268" w:type="dxa"/>
+            <w:tcW w:w="1539" w:type="dxa"/>
           </w:tcPr>
           <w:p>
             <w:pPr>
@@ -3751,13 +3755,31 @@
                 <w:b/>
                 <w:bCs/>
               </w:rPr>
-              <w:t>0.8805970</w:t>
+              <w:t>0.8051948</w:t>
             </w:r>
           </w:p>
         </w:tc>
         <w:tc>
           <w:tcPr>
-            <w:tcW w:w="3083" w:type="dxa"/>
+            <w:tcW w:w="1418" w:type="dxa"/>
+          </w:tcPr>
+          <w:p>
+            <w:r>
+              <w:t>0.7072985</w:t>
+            </w:r>
+          </w:p>
+          <w:p>
+            <w:pPr>
+              <w:rPr>
+                <w:b/>
+                <w:bCs/>
+              </w:rPr>
+            </w:pPr>
+          </w:p>
+        </w:tc>
+        <w:tc>
+          <w:tcPr>
+            <w:tcW w:w="3225" w:type="dxa"/>
           </w:tcPr>
           <w:p>
             <w:pPr>
@@ -3766,12 +3788,100 @@
                 <w:bCs/>
               </w:rPr>
             </w:pPr>
+            <w:proofErr w:type="spellStart"/>
             <w:r>
               <w:rPr>
                 <w:b/>
                 <w:bCs/>
               </w:rPr>
-              <w:t>0.8189189</w:t>
+              <w:t>Type</w:t>
+            </w:r>
+            <w:proofErr w:type="spellEnd"/>
+            <w:r>
+              <w:rPr>
+                <w:b/>
+                <w:bCs/>
+              </w:rPr>
+              <w:t xml:space="preserve"> = C-</w:t>
+            </w:r>
+            <w:proofErr w:type="spellStart"/>
+            <w:r>
+              <w:rPr>
+                <w:b/>
+                <w:bCs/>
+              </w:rPr>
+              <w:t>Classification</w:t>
+            </w:r>
+            <w:proofErr w:type="spellEnd"/>
+            <w:r>
+              <w:rPr>
+                <w:b/>
+                <w:bCs/>
+              </w:rPr>
+              <w:t xml:space="preserve"> </w:t>
+            </w:r>
+          </w:p>
+          <w:p>
+            <w:pPr>
+              <w:rPr>
+                <w:b/>
+                <w:bCs/>
+              </w:rPr>
+            </w:pPr>
+            <w:proofErr w:type="spellStart"/>
+            <w:r>
+              <w:rPr>
+                <w:b/>
+                <w:bCs/>
+              </w:rPr>
+              <w:t>Kernel</w:t>
+            </w:r>
+            <w:proofErr w:type="spellEnd"/>
+            <w:r>
+              <w:rPr>
+                <w:b/>
+                <w:bCs/>
+              </w:rPr>
+              <w:t xml:space="preserve"> = Radial</w:t>
+            </w:r>
+          </w:p>
+          <w:p>
+            <w:pPr>
+              <w:rPr>
+                <w:b/>
+                <w:bCs/>
+              </w:rPr>
+            </w:pPr>
+            <w:proofErr w:type="spellStart"/>
+            <w:r>
+              <w:rPr>
+                <w:b/>
+                <w:bCs/>
+              </w:rPr>
+              <w:t>Cost</w:t>
+            </w:r>
+            <w:proofErr w:type="spellEnd"/>
+            <w:r>
+              <w:rPr>
+                <w:b/>
+                <w:bCs/>
+              </w:rPr>
+              <w:t xml:space="preserve"> = 10</w:t>
+            </w:r>
+          </w:p>
+          <w:p>
+            <w:pPr>
+              <w:rPr>
+                <w:b/>
+                <w:bCs/>
+              </w:rPr>
+            </w:pPr>
+            <w:r>
+              <w:rPr>
+                <w:b/>
+                <w:bCs/>
+              </w:rPr>
+              <w:t>Gamma = 0.1</w:t>
             </w:r>
           </w:p>
         </w:tc>
@@ -3779,7 +3889,7 @@
       <w:tr>
         <w:tc>
           <w:tcPr>
-            <w:tcW w:w="3369" w:type="dxa"/>
+            <w:tcW w:w="2538" w:type="dxa"/>
           </w:tcPr>
           <w:p>
             <w:proofErr w:type="spellStart"/>
@@ -3791,21 +3901,61 @@
         </w:tc>
         <w:tc>
           <w:tcPr>
-            <w:tcW w:w="2268" w:type="dxa"/>
+            <w:tcW w:w="1539" w:type="dxa"/>
           </w:tcPr>
           <w:p>
             <w:r>
-              <w:t>0.8208955</w:t>
+              <w:t>0.7792208</w:t>
             </w:r>
           </w:p>
         </w:tc>
         <w:tc>
           <w:tcPr>
-            <w:tcW w:w="3083" w:type="dxa"/>
+            <w:tcW w:w="1418" w:type="dxa"/>
           </w:tcPr>
           <w:p>
             <w:r>
-              <w:t>0.7270876</w:t>
+              <w:t>0.6665818</w:t>
+            </w:r>
+          </w:p>
+        </w:tc>
+        <w:tc>
+          <w:tcPr>
+            <w:tcW w:w="3225" w:type="dxa"/>
+          </w:tcPr>
+          <w:p>
+            <w:r>
+              <w:t xml:space="preserve">Objetive = </w:t>
+            </w:r>
+            <w:proofErr w:type="spellStart"/>
+            <w:r>
+              <w:t>multi:softmax</w:t>
+            </w:r>
+            <w:proofErr w:type="spellEnd"/>
+          </w:p>
+          <w:p>
+            <w:proofErr w:type="spellStart"/>
+            <w:r>
+              <w:t>Num_class</w:t>
+            </w:r>
+            <w:proofErr w:type="spellEnd"/>
+            <w:r>
+              <w:t xml:space="preserve"> = 3</w:t>
+            </w:r>
+          </w:p>
+          <w:p>
+            <w:r>
+              <w:t>Eta = 0.3</w:t>
+            </w:r>
+          </w:p>
+          <w:p>
+            <w:proofErr w:type="spellStart"/>
+            <w:r>
+              <w:t>Max_depth</w:t>
+            </w:r>
+            <w:proofErr w:type="spellEnd"/>
+            <w:r>
+              <w:t xml:space="preserve"> = 3</w:t>
             </w:r>
           </w:p>
         </w:tc>
@@ -3813,7 +3963,7 @@
       <w:tr>
         <w:tc>
           <w:tcPr>
-            <w:tcW w:w="3369" w:type="dxa"/>
+            <w:tcW w:w="2538" w:type="dxa"/>
           </w:tcPr>
           <w:p>
             <w:r>
@@ -3823,21 +3973,31 @@
         </w:tc>
         <w:tc>
           <w:tcPr>
-            <w:tcW w:w="2268" w:type="dxa"/>
+            <w:tcW w:w="1539" w:type="dxa"/>
           </w:tcPr>
           <w:p>
             <w:r>
-              <w:t>0.8208955</w:t>
+              <w:t>0.7792208</w:t>
             </w:r>
           </w:p>
         </w:tc>
         <w:tc>
           <w:tcPr>
-            <w:tcW w:w="3083" w:type="dxa"/>
+            <w:tcW w:w="1418" w:type="dxa"/>
           </w:tcPr>
           <w:p>
             <w:r>
-              <w:t>0.7283784</w:t>
+              <w:t>0.6702771</w:t>
+            </w:r>
+          </w:p>
+        </w:tc>
+        <w:tc>
+          <w:tcPr>
+            <w:tcW w:w="3225" w:type="dxa"/>
+          </w:tcPr>
+          <w:p>
+            <w:r>
+              <w:t>K = 6</w:t>
             </w:r>
           </w:p>
         </w:tc>
@@ -3845,7 +4005,7 @@
       <w:tr>
         <w:tc>
           <w:tcPr>
-            <w:tcW w:w="3369" w:type="dxa"/>
+            <w:tcW w:w="2538" w:type="dxa"/>
           </w:tcPr>
           <w:p>
             <w:proofErr w:type="spellStart"/>
@@ -3860,21 +4020,56 @@
         </w:tc>
         <w:tc>
           <w:tcPr>
-            <w:tcW w:w="2268" w:type="dxa"/>
+            <w:tcW w:w="1539" w:type="dxa"/>
           </w:tcPr>
           <w:p>
             <w:r>
-              <w:t>0.8507463</w:t>
+              <w:t>0.7922078</w:t>
             </w:r>
           </w:p>
         </w:tc>
         <w:tc>
           <w:tcPr>
-            <w:tcW w:w="3083" w:type="dxa"/>
+            <w:tcW w:w="1418" w:type="dxa"/>
           </w:tcPr>
           <w:p>
             <w:r>
-              <w:t>0.7741827</w:t>
+              <w:t>0.6868327</w:t>
+            </w:r>
+          </w:p>
+        </w:tc>
+        <w:tc>
+          <w:tcPr>
+            <w:tcW w:w="3225" w:type="dxa"/>
+          </w:tcPr>
+          <w:p>
+            <w:proofErr w:type="spellStart"/>
+            <w:r>
+              <w:t>Ntree</w:t>
+            </w:r>
+            <w:proofErr w:type="spellEnd"/>
+            <w:r>
+              <w:t xml:space="preserve"> = 100</w:t>
+            </w:r>
+          </w:p>
+          <w:p>
+            <w:proofErr w:type="spellStart"/>
+            <w:r>
+              <w:t>Mtry</w:t>
+            </w:r>
+            <w:proofErr w:type="spellEnd"/>
+            <w:r>
+              <w:t xml:space="preserve"> = 5</w:t>
+            </w:r>
+          </w:p>
+          <w:p>
+            <w:proofErr w:type="spellStart"/>
+            <w:r>
+              <w:t>Importance</w:t>
+            </w:r>
+            <w:proofErr w:type="spellEnd"/>
+            <w:r>
+              <w:t xml:space="preserve"> = TRUE</w:t>
             </w:r>
           </w:p>
         </w:tc>
@@ -3882,7 +4077,7 @@
       <w:tr>
         <w:tc>
           <w:tcPr>
-            <w:tcW w:w="3369" w:type="dxa"/>
+            <w:tcW w:w="2538" w:type="dxa"/>
           </w:tcPr>
           <w:p>
             <w:proofErr w:type="spellStart"/>
@@ -3897,21 +4092,34 @@
         </w:tc>
         <w:tc>
           <w:tcPr>
-            <w:tcW w:w="2268" w:type="dxa"/>
+            <w:tcW w:w="1539" w:type="dxa"/>
           </w:tcPr>
           <w:p>
             <w:r>
-              <w:t>0.5074627</w:t>
+              <w:t>0.4675325</w:t>
             </w:r>
           </w:p>
         </w:tc>
         <w:tc>
           <w:tcPr>
-            <w:tcW w:w="3083" w:type="dxa"/>
+            <w:tcW w:w="1418" w:type="dxa"/>
           </w:tcPr>
           <w:p>
             <w:r>
-              <w:t>0.2349481</w:t>
+              <w:t>0.1950535</w:t>
+            </w:r>
+          </w:p>
+        </w:tc>
+        <w:tc>
+          <w:tcPr>
+            <w:tcW w:w="3225" w:type="dxa"/>
+          </w:tcPr>
+          <w:p>
+            <w:r>
+              <w:t xml:space="preserve">Valores por defecto de la librería </w:t>
+            </w:r>
+            <w:r>
+              <w:t>e1071</w:t>
             </w:r>
           </w:p>
         </w:tc>
@@ -3919,7 +4127,7 @@
       <w:tr>
         <w:tc>
           <w:tcPr>
-            <w:tcW w:w="3369" w:type="dxa"/>
+            <w:tcW w:w="2538" w:type="dxa"/>
           </w:tcPr>
           <w:p>
             <w:r>
@@ -3929,22 +4137,37 @@
         </w:tc>
         <w:tc>
           <w:tcPr>
-            <w:tcW w:w="2268" w:type="dxa"/>
+            <w:tcW w:w="1539" w:type="dxa"/>
           </w:tcPr>
           <w:p>
             <w:r>
-              <w:t>0.5820896</w:t>
+              <w:t>0.5714286</w:t>
             </w:r>
           </w:p>
         </w:tc>
         <w:tc>
           <w:tcPr>
-            <w:tcW w:w="3083" w:type="dxa"/>
+            <w:tcW w:w="1418" w:type="dxa"/>
           </w:tcPr>
           <w:p>
             <w:r>
-              <w:t>0.3750833</w:t>
-            </w:r>
+              <w:t>0.3501279</w:t>
+            </w:r>
+          </w:p>
+        </w:tc>
+        <w:tc>
+          <w:tcPr>
+            <w:tcW w:w="3225" w:type="dxa"/>
+          </w:tcPr>
+          <w:p>
+            <w:r>
+              <w:t xml:space="preserve">Valores por defecto de la librería </w:t>
+            </w:r>
+            <w:proofErr w:type="spellStart"/>
+            <w:r>
+              <w:t>nnet</w:t>
+            </w:r>
+            <w:proofErr w:type="spellEnd"/>
           </w:p>
         </w:tc>
       </w:tr>
@@ -3972,7 +4195,9 @@
         <w:jc w:val="center"/>
       </w:pPr>
       <w:r>
-        <w:lastRenderedPageBreak/>
+        <w:rPr>
+          <w:noProof/>
+        </w:rPr>
         <w:drawing>
           <wp:inline distT="0" distB="0" distL="0" distR="0" wp14:anchorId="4D56CF5D" wp14:editId="3046A590">
             <wp:extent cx="1838582" cy="943107"/>
@@ -4048,6 +4273,7 @@
     </w:p>
     <w:p>
       <w:r>
+        <w:lastRenderedPageBreak/>
         <w:t>Como se puede observar, el algoritmo que devuelve mejores resultados para ambas métricas de evaluación es el SVR. Usando este algoritmo se van a mostrar algunas de las imágenes que no se han acertado durante la clasificación junto a su posible explicación.</w:t>
       </w:r>
     </w:p>
@@ -4062,6 +4288,9 @@
         <w:jc w:val="center"/>
       </w:pPr>
       <w:r>
+        <w:rPr>
+          <w:noProof/>
+        </w:rPr>
         <w:drawing>
           <wp:inline distT="0" distB="0" distL="0" distR="0" wp14:anchorId="53501282" wp14:editId="0FABA90C">
             <wp:extent cx="1981163" cy="2227668"/>
@@ -4141,6 +4370,9 @@
         <w:jc w:val="center"/>
       </w:pPr>
       <w:r>
+        <w:rPr>
+          <w:noProof/>
+        </w:rPr>
         <w:drawing>
           <wp:inline distT="0" distB="0" distL="0" distR="0" wp14:anchorId="22E84827" wp14:editId="6FA489B1">
             <wp:extent cx="1645920" cy="1908948"/>
@@ -4214,7 +4446,6 @@
         <w:jc w:val="both"/>
       </w:pPr>
       <w:r>
-        <w:lastRenderedPageBreak/>
         <w:t>En este caso es lo contrario, es una imagen de soleado, pero a punto de anochecer que se ha clasificado como soleada, pero, en cambio, se ha predicho como noche a causa de los colores oscuros que tiene la fotografía.</w:t>
       </w:r>
     </w:p>
@@ -4224,6 +4455,10 @@
         <w:jc w:val="center"/>
       </w:pPr>
       <w:r>
+        <w:rPr>
+          <w:noProof/>
+        </w:rPr>
+        <w:lastRenderedPageBreak/>
         <w:drawing>
           <wp:inline distT="0" distB="0" distL="0" distR="0" wp14:anchorId="69FCB685" wp14:editId="7EE6BF4D">
             <wp:extent cx="1656721" cy="1805940"/>
@@ -4333,6 +4568,9 @@
         <w:jc w:val="both"/>
       </w:pPr>
       <w:r>
+        <w:rPr>
+          <w:noProof/>
+        </w:rPr>
         <w:drawing>
           <wp:inline distT="0" distB="0" distL="0" distR="0" wp14:anchorId="568FA979" wp14:editId="5CCA6FA8">
             <wp:extent cx="5400040" cy="3119755"/>
@@ -4396,6 +4634,9 @@
         <w:jc w:val="both"/>
       </w:pPr>
       <w:r>
+        <w:rPr>
+          <w:noProof/>
+        </w:rPr>
         <w:lastRenderedPageBreak/>
         <w:drawing>
           <wp:inline distT="0" distB="0" distL="0" distR="0" wp14:anchorId="0B3016D2" wp14:editId="7D19FF80">
@@ -4472,6 +4713,9 @@
         <w:jc w:val="both"/>
       </w:pPr>
       <w:r>
+        <w:rPr>
+          <w:noProof/>
+        </w:rPr>
         <w:drawing>
           <wp:inline distT="0" distB="0" distL="0" distR="0" wp14:anchorId="4BA861F4" wp14:editId="5EEDBE26">
             <wp:extent cx="5400040" cy="3201035"/>
@@ -4547,6 +4791,338 @@
       </w:r>
     </w:p>
     <w:p>
+      <w:r>
+        <w:lastRenderedPageBreak/>
+        <w:t>Aprovechando la reducción de dimensionalidad realizada con estos últimos algoritmos se ha probado a entrenar un modelo con PCA y comprobar si se puede mejorar el porcentaje para alguno de los modelos</w:t>
+      </w:r>
+      <w:r>
+        <w:t>. L</w:t>
+      </w:r>
+      <w:r>
+        <w:t>os resultados han sido los siguientes:</w:t>
+      </w:r>
+    </w:p>
+    <w:tbl>
+      <w:tblPr>
+        <w:tblStyle w:val="Tablaconcuadrcula"/>
+        <w:tblW w:w="0" w:type="auto"/>
+        <w:tblLook w:val="04A0" w:firstRow="1" w:lastRow="0" w:firstColumn="1" w:lastColumn="0" w:noHBand="0" w:noVBand="1"/>
+      </w:tblPr>
+      <w:tblGrid>
+        <w:gridCol w:w="2538"/>
+        <w:gridCol w:w="3240"/>
+        <w:gridCol w:w="2835"/>
+      </w:tblGrid>
+      <w:tr>
+        <w:tc>
+          <w:tcPr>
+            <w:tcW w:w="2538" w:type="dxa"/>
+            <w:shd w:val="clear" w:color="auto" w:fill="45B0E1" w:themeFill="accent1" w:themeFillTint="99"/>
+          </w:tcPr>
+          <w:p>
+            <w:r>
+              <w:t>Algoritmo</w:t>
+            </w:r>
+          </w:p>
+        </w:tc>
+        <w:tc>
+          <w:tcPr>
+            <w:tcW w:w="3240" w:type="dxa"/>
+            <w:shd w:val="clear" w:color="auto" w:fill="45B0E1" w:themeFill="accent1" w:themeFillTint="99"/>
+          </w:tcPr>
+          <w:p>
+            <w:r>
+              <w:rPr>
+                <w:shd w:val="clear" w:color="auto" w:fill="45B0E1" w:themeFill="accent1" w:themeFillTint="99"/>
+              </w:rPr>
+              <w:t>Porcentaje</w:t>
+            </w:r>
+            <w:r>
+              <w:t xml:space="preserve"> de Acierto</w:t>
+            </w:r>
+          </w:p>
+        </w:tc>
+        <w:tc>
+          <w:tcPr>
+            <w:tcW w:w="2835" w:type="dxa"/>
+            <w:shd w:val="clear" w:color="auto" w:fill="45B0E1" w:themeFill="accent1" w:themeFillTint="99"/>
+          </w:tcPr>
+          <w:p>
+            <w:pPr>
+              <w:rPr>
+                <w:shd w:val="clear" w:color="auto" w:fill="45B0E1" w:themeFill="accent1" w:themeFillTint="99"/>
+              </w:rPr>
+            </w:pPr>
+            <w:r>
+              <w:rPr>
+                <w:shd w:val="clear" w:color="auto" w:fill="45B0E1" w:themeFill="accent1" w:themeFillTint="99"/>
+              </w:rPr>
+              <w:t>Índice Kappa</w:t>
+            </w:r>
+          </w:p>
+        </w:tc>
+      </w:tr>
+      <w:tr>
+        <w:tc>
+          <w:tcPr>
+            <w:tcW w:w="2538" w:type="dxa"/>
+          </w:tcPr>
+          <w:p>
+            <w:r>
+              <w:t>SVR (</w:t>
+            </w:r>
+            <w:proofErr w:type="spellStart"/>
+            <w:r>
+              <w:t>Support</w:t>
+            </w:r>
+            <w:proofErr w:type="spellEnd"/>
+            <w:r>
+              <w:t xml:space="preserve"> Vector </w:t>
+            </w:r>
+            <w:proofErr w:type="spellStart"/>
+            <w:r>
+              <w:t>Classifier</w:t>
+            </w:r>
+            <w:proofErr w:type="spellEnd"/>
+            <w:r>
+              <w:t>)</w:t>
+            </w:r>
+          </w:p>
+        </w:tc>
+        <w:tc>
+          <w:tcPr>
+            <w:tcW w:w="3240" w:type="dxa"/>
+          </w:tcPr>
+          <w:p>
+            <w:r>
+              <w:t>0.7792208</w:t>
+            </w:r>
+          </w:p>
+        </w:tc>
+        <w:tc>
+          <w:tcPr>
+            <w:tcW w:w="2835" w:type="dxa"/>
+          </w:tcPr>
+          <w:p>
+            <w:r>
+              <w:t>0.6672598</w:t>
+            </w:r>
+          </w:p>
+        </w:tc>
+      </w:tr>
+      <w:tr>
+        <w:tc>
+          <w:tcPr>
+            <w:tcW w:w="2538" w:type="dxa"/>
+          </w:tcPr>
+          <w:p>
+            <w:proofErr w:type="spellStart"/>
+            <w:r>
+              <w:t>XGBoost</w:t>
+            </w:r>
+            <w:proofErr w:type="spellEnd"/>
+          </w:p>
+        </w:tc>
+        <w:tc>
+          <w:tcPr>
+            <w:tcW w:w="3240" w:type="dxa"/>
+          </w:tcPr>
+          <w:p>
+            <w:r>
+              <w:t>0.7402597</w:t>
+            </w:r>
+          </w:p>
+        </w:tc>
+        <w:tc>
+          <w:tcPr>
+            <w:tcW w:w="2835" w:type="dxa"/>
+          </w:tcPr>
+          <w:p>
+            <w:r>
+              <w:t>0.6097314</w:t>
+            </w:r>
+          </w:p>
+        </w:tc>
+      </w:tr>
+      <w:tr>
+        <w:tc>
+          <w:tcPr>
+            <w:tcW w:w="2538" w:type="dxa"/>
+          </w:tcPr>
+          <w:p>
+            <w:pPr>
+              <w:rPr>
+                <w:b/>
+                <w:bCs/>
+              </w:rPr>
+            </w:pPr>
+            <w:r>
+              <w:rPr>
+                <w:b/>
+                <w:bCs/>
+              </w:rPr>
+              <w:t>KNN</w:t>
+            </w:r>
+          </w:p>
+        </w:tc>
+        <w:tc>
+          <w:tcPr>
+            <w:tcW w:w="3240" w:type="dxa"/>
+          </w:tcPr>
+          <w:p>
+            <w:pPr>
+              <w:rPr>
+                <w:b/>
+                <w:bCs/>
+              </w:rPr>
+            </w:pPr>
+            <w:r>
+              <w:rPr>
+                <w:b/>
+                <w:bCs/>
+              </w:rPr>
+              <w:t>0.8311688</w:t>
+            </w:r>
+          </w:p>
+        </w:tc>
+        <w:tc>
+          <w:tcPr>
+            <w:tcW w:w="2835" w:type="dxa"/>
+          </w:tcPr>
+          <w:p>
+            <w:pPr>
+              <w:rPr>
+                <w:b/>
+                <w:bCs/>
+              </w:rPr>
+            </w:pPr>
+            <w:r>
+              <w:rPr>
+                <w:b/>
+                <w:bCs/>
+              </w:rPr>
+              <w:t>0.7473498</w:t>
+            </w:r>
+          </w:p>
+        </w:tc>
+      </w:tr>
+      <w:tr>
+        <w:tc>
+          <w:tcPr>
+            <w:tcW w:w="2538" w:type="dxa"/>
+          </w:tcPr>
+          <w:p>
+            <w:proofErr w:type="spellStart"/>
+            <w:r>
+              <w:t>Random</w:t>
+            </w:r>
+            <w:proofErr w:type="spellEnd"/>
+            <w:r>
+              <w:t xml:space="preserve"> Forest</w:t>
+            </w:r>
+          </w:p>
+        </w:tc>
+        <w:tc>
+          <w:tcPr>
+            <w:tcW w:w="3240" w:type="dxa"/>
+          </w:tcPr>
+          <w:p>
+            <w:r>
+              <w:t>0.7402597</w:t>
+            </w:r>
+          </w:p>
+        </w:tc>
+        <w:tc>
+          <w:tcPr>
+            <w:tcW w:w="2835" w:type="dxa"/>
+          </w:tcPr>
+          <w:p>
+            <w:r>
+              <w:t>0.6081425</w:t>
+            </w:r>
+          </w:p>
+        </w:tc>
+      </w:tr>
+      <w:tr>
+        <w:tc>
+          <w:tcPr>
+            <w:tcW w:w="2538" w:type="dxa"/>
+          </w:tcPr>
+          <w:p>
+            <w:proofErr w:type="spellStart"/>
+            <w:r>
+              <w:t>Naive</w:t>
+            </w:r>
+            <w:proofErr w:type="spellEnd"/>
+            <w:r>
+              <w:t xml:space="preserve"> Bayes</w:t>
+            </w:r>
+          </w:p>
+        </w:tc>
+        <w:tc>
+          <w:tcPr>
+            <w:tcW w:w="3240" w:type="dxa"/>
+          </w:tcPr>
+          <w:p>
+            <w:r>
+              <w:t>0.7922078</w:t>
+            </w:r>
+          </w:p>
+        </w:tc>
+        <w:tc>
+          <w:tcPr>
+            <w:tcW w:w="2835" w:type="dxa"/>
+          </w:tcPr>
+          <w:p>
+            <w:r>
+              <w:t>0.6871508</w:t>
+            </w:r>
+          </w:p>
+        </w:tc>
+      </w:tr>
+      <w:tr>
+        <w:tc>
+          <w:tcPr>
+            <w:tcW w:w="2538" w:type="dxa"/>
+          </w:tcPr>
+          <w:p>
+            <w:r>
+              <w:t>Regresión logística</w:t>
+            </w:r>
+          </w:p>
+        </w:tc>
+        <w:tc>
+          <w:tcPr>
+            <w:tcW w:w="3240" w:type="dxa"/>
+          </w:tcPr>
+          <w:p>
+            <w:r>
+              <w:t>0.7662338</w:t>
+            </w:r>
+          </w:p>
+        </w:tc>
+        <w:tc>
+          <w:tcPr>
+            <w:tcW w:w="2835" w:type="dxa"/>
+          </w:tcPr>
+          <w:p>
+            <w:r>
+              <w:t>0.6451613</w:t>
+            </w:r>
+          </w:p>
+        </w:tc>
+      </w:tr>
+    </w:tbl>
+    <w:p/>
+    <w:p>
+      <w:r>
+        <w:t>Tras incluir todas las características utilizadas en el entrenamiento sin PCA y transformarlas usando este algoritmo, KNN es el modelo que mejores resultados ha mostrado</w:t>
+      </w:r>
+      <w:r>
+        <w:t>. Para ello se ha limitado la reducción de la dimensionalidad hasta 7 variables ya que analizando la proporción acumulativa de la información que se perdía (0.933) y la desviación estándar (0.77) representaba un valor adecuado para no perder calidad en los datos introducidos pudiendo, a la vez, reducir el número de características.</w:t>
+      </w:r>
+    </w:p>
+    <w:p>
       <w:pPr>
         <w:pStyle w:val="Ttulo1"/>
         <w:numPr>
@@ -4556,7 +5132,6 @@
       </w:pPr>
       <w:bookmarkStart w:id="10" w:name="_Toc187175862"/>
       <w:r>
-        <w:lastRenderedPageBreak/>
         <w:t>Conclusión</w:t>
       </w:r>
       <w:bookmarkEnd w:id="10"/>
@@ -4566,15 +5141,7 @@
         <w:t>Dependiendo del modelo escogido se ha podido comprobar que el porcentaje de acierto aumenta o</w:t>
       </w:r>
       <w:r>
-        <w:t xml:space="preserve"> disminuye. Sin embargo, la mayoría se asemejan bastante y donde reside realmente la verdadera mejoría en las predicciones es en la selección de las características. Añadiendo, poco a poco, nuevas columnas al entrenamiento que contienen información relevante para la discriminación </w:t>
-      </w:r>
-      <w:proofErr w:type="gramStart"/>
-      <w:r>
-        <w:t>es</w:t>
-      </w:r>
-      <w:proofErr w:type="gramEnd"/>
-      <w:r>
-        <w:t xml:space="preserve"> cómo realmente se ha contribuido a la evolución del modelo.</w:t>
+        <w:t xml:space="preserve"> disminuye. Sin embargo, la mayoría se asemejan bastante y donde reside realmente la verdadera mejoría en las predicciones es en la selección de las características. Añadiendo, poco a poco, nuevas columnas al entrenamiento que contienen información relevante para la discriminación es cómo realmente se ha contribuido a la evolución del modelo.</w:t>
       </w:r>
     </w:p>
     <w:p>
@@ -4606,7 +5173,7 @@
 </file>
 
 <file path=word/numbering.xml><?xml version="1.0" encoding="utf-8"?>
-<w:numbering xmlns:wpc="http://schemas.microsoft.com/office/word/2010/wordprocessingCanvas" xmlns:cx="http://schemas.microsoft.com/office/drawing/2014/chartex" xmlns:cx1="http://schemas.microsoft.com/office/drawing/2015/9/8/chartex" xmlns:cx2="http://schemas.microsoft.com/office/drawing/2015/10/21/chartex" xmlns:cx3="http://schemas.microsoft.com/office/drawing/2016/5/9/chartex" xmlns:cx4="http://schemas.microsoft.com/office/drawing/2016/5/10/chartex" xmlns:cx5="http://schemas.microsoft.com/office/drawing/2016/5/11/chartex" xmlns:cx6="http://schemas.microsoft.com/office/drawing/2016/5/12/chartex" xmlns:cx7="http://schemas.microsoft.com/office/drawing/2016/5/13/chartex" xmlns:cx8="http://schemas.microsoft.com/office/drawing/2016/5/14/chartex" xmlns:mc="http://schemas.openxmlformats.org/markup-compatibility/2006" xmlns:aink="http://schemas.microsoft.com/office/drawing/2016/ink" xmlns:am3d="http://schemas.microsoft.com/office/drawing/2017/model3d" xmlns:o="urn:schemas-microsoft-com:office:office" xmlns:oel="http://schemas.microsoft.com/office/2019/extlst" xmlns:r="http://schemas.openxmlformats.org/officeDocument/2006/relationships" xmlns:m="http://schemas.openxmlformats.org/officeDocument/2006/math" xmlns:v="urn:schemas-microsoft-com:vml" xmlns:wp14="http://schemas.microsoft.com/office/word/2010/wordprocessingDrawing" xmlns:wp="http://schemas.openxmlformats.org/drawingml/2006/wordprocessingDrawing" xmlns:w10="urn:schemas-microsoft-com:office:word" xmlns:w="http://schemas.openxmlformats.org/wordprocessingml/2006/main" xmlns:w14="http://schemas.microsoft.com/office/word/2010/wordml" xmlns:w15="http://schemas.microsoft.com/office/word/2012/wordml" xmlns:w16cex="http://schemas.microsoft.com/office/word/2018/wordml/cex" xmlns:w16cid="http://schemas.microsoft.com/office/word/2016/wordml/cid" xmlns:w16="http://schemas.microsoft.com/office/word/2018/wordml" xmlns:w16du="http://schemas.microsoft.com/office/word/2023/wordml/word16du" xmlns:w16sdtdh="http://schemas.microsoft.com/office/word/2020/wordml/sdtdatahash" xmlns:w16se="http://schemas.microsoft.com/office/word/2015/wordml/symex" xmlns:wpg="http://schemas.microsoft.com/office/word/2010/wordprocessingGroup" xmlns:wpi="http://schemas.microsoft.com/office/word/2010/wordprocessingInk" xmlns:wne="http://schemas.microsoft.com/office/word/2006/wordml" xmlns:wps="http://schemas.microsoft.com/office/word/2010/wordprocessingShape" mc:Ignorable="w14 w15 w16se w16cid w16 w16cex w16sdtdh w16du wp14">
+<w:numbering xmlns:wpc="http://schemas.microsoft.com/office/word/2010/wordprocessingCanvas" xmlns:cx="http://schemas.microsoft.com/office/drawing/2014/chartex" xmlns:cx1="http://schemas.microsoft.com/office/drawing/2015/9/8/chartex" xmlns:cx2="http://schemas.microsoft.com/office/drawing/2015/10/21/chartex" xmlns:cx3="http://schemas.microsoft.com/office/drawing/2016/5/9/chartex" xmlns:cx4="http://schemas.microsoft.com/office/drawing/2016/5/10/chartex" xmlns:cx5="http://schemas.microsoft.com/office/drawing/2016/5/11/chartex" xmlns:cx6="http://schemas.microsoft.com/office/drawing/2016/5/12/chartex" xmlns:cx7="http://schemas.microsoft.com/office/drawing/2016/5/13/chartex" xmlns:cx8="http://schemas.microsoft.com/office/drawing/2016/5/14/chartex" xmlns:mc="http://schemas.openxmlformats.org/markup-compatibility/2006" xmlns:aink="http://schemas.microsoft.com/office/drawing/2016/ink" xmlns:am3d="http://schemas.microsoft.com/office/drawing/2017/model3d" xmlns:o="urn:schemas-microsoft-com:office:office" xmlns:oel="http://schemas.microsoft.com/office/2019/extlst" xmlns:r="http://schemas.openxmlformats.org/officeDocument/2006/relationships" xmlns:m="http://schemas.openxmlformats.org/officeDocument/2006/math" xmlns:v="urn:schemas-microsoft-com:vml" xmlns:wp14="http://schemas.microsoft.com/office/word/2010/wordprocessingDrawing" xmlns:wp="http://schemas.openxmlformats.org/drawingml/2006/wordprocessingDrawing" xmlns:w10="urn:schemas-microsoft-com:office:word" xmlns:w="http://schemas.openxmlformats.org/wordprocessingml/2006/main" xmlns:w14="http://schemas.microsoft.com/office/word/2010/wordml" xmlns:w15="http://schemas.microsoft.com/office/word/2012/wordml" xmlns:w16cex="http://schemas.microsoft.com/office/word/2018/wordml/cex" xmlns:w16cid="http://schemas.microsoft.com/office/word/2016/wordml/cid" xmlns:w16="http://schemas.microsoft.com/office/word/2018/wordml" xmlns:w16du="http://schemas.microsoft.com/office/word/2023/wordml/word16du" xmlns:w16sdtdh="http://schemas.microsoft.com/office/word/2020/wordml/sdtdatahash" xmlns:w16sdtfl="http://schemas.microsoft.com/office/word/2024/wordml/sdtformatlock" xmlns:w16se="http://schemas.microsoft.com/office/word/2015/wordml/symex" xmlns:wpg="http://schemas.microsoft.com/office/word/2010/wordprocessingGroup" xmlns:wpi="http://schemas.microsoft.com/office/word/2010/wordprocessingInk" xmlns:wne="http://schemas.microsoft.com/office/word/2006/wordml" xmlns:wps="http://schemas.microsoft.com/office/word/2010/wordprocessingShape" mc:Ignorable="w14 w15 w16se w16cid w16 w16cex w16sdtdh w16sdtfl w16du wp14">
   <w:abstractNum w:abstractNumId="0" w15:restartNumberingAfterBreak="0">
     <w:nsid w:val="114C4096"/>
     <w:multiLevelType w:val="multilevel"/>
@@ -5423,7 +5990,7 @@
 </file>
 
 <file path=word/styles.xml><?xml version="1.0" encoding="utf-8"?>
-<w:styles xmlns:mc="http://schemas.openxmlformats.org/markup-compatibility/2006" xmlns:r="http://schemas.openxmlformats.org/officeDocument/2006/relationships" xmlns:w="http://schemas.openxmlformats.org/wordprocessingml/2006/main" xmlns:w14="http://schemas.microsoft.com/office/word/2010/wordml" xmlns:w15="http://schemas.microsoft.com/office/word/2012/wordml" xmlns:w16cex="http://schemas.microsoft.com/office/word/2018/wordml/cex" xmlns:w16cid="http://schemas.microsoft.com/office/word/2016/wordml/cid" xmlns:w16="http://schemas.microsoft.com/office/word/2018/wordml" xmlns:w16du="http://schemas.microsoft.com/office/word/2023/wordml/word16du" xmlns:w16sdtdh="http://schemas.microsoft.com/office/word/2020/wordml/sdtdatahash" xmlns:w16se="http://schemas.microsoft.com/office/word/2015/wordml/symex" mc:Ignorable="w14 w15 w16se w16cid w16 w16cex w16sdtdh w16du">
+<w:styles xmlns:mc="http://schemas.openxmlformats.org/markup-compatibility/2006" xmlns:r="http://schemas.openxmlformats.org/officeDocument/2006/relationships" xmlns:w="http://schemas.openxmlformats.org/wordprocessingml/2006/main" xmlns:w14="http://schemas.microsoft.com/office/word/2010/wordml" xmlns:w15="http://schemas.microsoft.com/office/word/2012/wordml" xmlns:w16cex="http://schemas.microsoft.com/office/word/2018/wordml/cex" xmlns:w16cid="http://schemas.microsoft.com/office/word/2016/wordml/cid" xmlns:w16="http://schemas.microsoft.com/office/word/2018/wordml" xmlns:w16du="http://schemas.microsoft.com/office/word/2023/wordml/word16du" xmlns:w16sdtdh="http://schemas.microsoft.com/office/word/2020/wordml/sdtdatahash" xmlns:w16sdtfl="http://schemas.microsoft.com/office/word/2024/wordml/sdtformatlock" xmlns:w16se="http://schemas.microsoft.com/office/word/2015/wordml/symex" mc:Ignorable="w14 w15 w16se w16cid w16 w16cex w16sdtdh w16sdtfl w16du">
   <w:docDefaults>
     <w:rPrDefault>
       <w:rPr>

</xml_diff>

<commit_message>
Ultima modificacion de la memoria y exportado pdf
</commit_message>
<xml_diff>
--- a/Clasificación de Imágenes.docx
+++ b/Clasificación de Imágenes.docx
@@ -370,7 +370,7 @@
           <w:r>
             <w:fldChar w:fldCharType="separate"/>
           </w:r>
-          <w:hyperlink w:anchor="_Toc187175852" w:history="1">
+          <w:hyperlink w:anchor="_Toc187363241" w:history="1">
             <w:r>
               <w:rPr>
                 <w:rStyle w:val="Hipervnculo"/>
@@ -414,7 +414,7 @@
                 <w:noProof/>
                 <w:webHidden/>
               </w:rPr>
-              <w:instrText xml:space="preserve"> PAGEREF _Toc187175852 \h </w:instrText>
+              <w:instrText xml:space="preserve"> PAGEREF _Toc187363241 \h </w:instrText>
             </w:r>
             <w:r>
               <w:rPr>
@@ -460,7 +460,7 @@
               <w:lang w:eastAsia="es-ES"/>
             </w:rPr>
           </w:pPr>
-          <w:hyperlink w:anchor="_Toc187175853" w:history="1">
+          <w:hyperlink w:anchor="_Toc187363242" w:history="1">
             <w:r>
               <w:rPr>
                 <w:rStyle w:val="Hipervnculo"/>
@@ -504,7 +504,7 @@
                 <w:noProof/>
                 <w:webHidden/>
               </w:rPr>
-              <w:instrText xml:space="preserve"> PAGEREF _Toc187175853 \h </w:instrText>
+              <w:instrText xml:space="preserve"> PAGEREF _Toc187363242 \h </w:instrText>
             </w:r>
             <w:r>
               <w:rPr>
@@ -550,7 +550,7 @@
               <w:lang w:eastAsia="es-ES"/>
             </w:rPr>
           </w:pPr>
-          <w:hyperlink w:anchor="_Toc187175854" w:history="1">
+          <w:hyperlink w:anchor="_Toc187363243" w:history="1">
             <w:r>
               <w:rPr>
                 <w:rStyle w:val="Hipervnculo"/>
@@ -594,7 +594,7 @@
                 <w:noProof/>
                 <w:webHidden/>
               </w:rPr>
-              <w:instrText xml:space="preserve"> PAGEREF _Toc187175854 \h </w:instrText>
+              <w:instrText xml:space="preserve"> PAGEREF _Toc187363243 \h </w:instrText>
             </w:r>
             <w:r>
               <w:rPr>
@@ -639,7 +639,7 @@
               <w:lang w:eastAsia="es-ES"/>
             </w:rPr>
           </w:pPr>
-          <w:hyperlink w:anchor="_Toc187175855" w:history="1">
+          <w:hyperlink w:anchor="_Toc187363244" w:history="1">
             <w:r>
               <w:rPr>
                 <w:rStyle w:val="Hipervnculo"/>
@@ -666,7 +666,7 @@
                 <w:noProof/>
                 <w:webHidden/>
               </w:rPr>
-              <w:instrText xml:space="preserve"> PAGEREF _Toc187175855 \h </w:instrText>
+              <w:instrText xml:space="preserve"> PAGEREF _Toc187363244 \h </w:instrText>
             </w:r>
             <w:r>
               <w:rPr>
@@ -711,7 +711,7 @@
               <w:lang w:eastAsia="es-ES"/>
             </w:rPr>
           </w:pPr>
-          <w:hyperlink w:anchor="_Toc187175856" w:history="1">
+          <w:hyperlink w:anchor="_Toc187363245" w:history="1">
             <w:r>
               <w:rPr>
                 <w:rStyle w:val="Hipervnculo"/>
@@ -738,7 +738,7 @@
                 <w:noProof/>
                 <w:webHidden/>
               </w:rPr>
-              <w:instrText xml:space="preserve"> PAGEREF _Toc187175856 \h </w:instrText>
+              <w:instrText xml:space="preserve"> PAGEREF _Toc187363245 \h </w:instrText>
             </w:r>
             <w:r>
               <w:rPr>
@@ -783,7 +783,7 @@
               <w:lang w:eastAsia="es-ES"/>
             </w:rPr>
           </w:pPr>
-          <w:hyperlink w:anchor="_Toc187175857" w:history="1">
+          <w:hyperlink w:anchor="_Toc187363246" w:history="1">
             <w:r>
               <w:rPr>
                 <w:rStyle w:val="Hipervnculo"/>
@@ -810,7 +810,7 @@
                 <w:noProof/>
                 <w:webHidden/>
               </w:rPr>
-              <w:instrText xml:space="preserve"> PAGEREF _Toc187175857 \h </w:instrText>
+              <w:instrText xml:space="preserve"> PAGEREF _Toc187363246 \h </w:instrText>
             </w:r>
             <w:r>
               <w:rPr>
@@ -856,7 +856,7 @@
               <w:lang w:eastAsia="es-ES"/>
             </w:rPr>
           </w:pPr>
-          <w:hyperlink w:anchor="_Toc187175858" w:history="1">
+          <w:hyperlink w:anchor="_Toc187363247" w:history="1">
             <w:r>
               <w:rPr>
                 <w:rStyle w:val="Hipervnculo"/>
@@ -900,7 +900,7 @@
                 <w:noProof/>
                 <w:webHidden/>
               </w:rPr>
-              <w:instrText xml:space="preserve"> PAGEREF _Toc187175858 \h </w:instrText>
+              <w:instrText xml:space="preserve"> PAGEREF _Toc187363247 \h </w:instrText>
             </w:r>
             <w:r>
               <w:rPr>
@@ -946,7 +946,7 @@
               <w:lang w:eastAsia="es-ES"/>
             </w:rPr>
           </w:pPr>
-          <w:hyperlink w:anchor="_Toc187175859" w:history="1">
+          <w:hyperlink w:anchor="_Toc187363248" w:history="1">
             <w:r>
               <w:rPr>
                 <w:rStyle w:val="Hipervnculo"/>
@@ -990,7 +990,7 @@
                 <w:noProof/>
                 <w:webHidden/>
               </w:rPr>
-              <w:instrText xml:space="preserve"> PAGEREF _Toc187175859 \h </w:instrText>
+              <w:instrText xml:space="preserve"> PAGEREF _Toc187363248 \h </w:instrText>
             </w:r>
             <w:r>
               <w:rPr>
@@ -1036,7 +1036,7 @@
               <w:lang w:eastAsia="es-ES"/>
             </w:rPr>
           </w:pPr>
-          <w:hyperlink w:anchor="_Toc187175860" w:history="1">
+          <w:hyperlink w:anchor="_Toc187363249" w:history="1">
             <w:r>
               <w:rPr>
                 <w:rStyle w:val="Hipervnculo"/>
@@ -1080,7 +1080,7 @@
                 <w:noProof/>
                 <w:webHidden/>
               </w:rPr>
-              <w:instrText xml:space="preserve"> PAGEREF _Toc187175860 \h </w:instrText>
+              <w:instrText xml:space="preserve"> PAGEREF _Toc187363249 \h </w:instrText>
             </w:r>
             <w:r>
               <w:rPr>
@@ -1126,7 +1126,7 @@
               <w:lang w:eastAsia="es-ES"/>
             </w:rPr>
           </w:pPr>
-          <w:hyperlink w:anchor="_Toc187175861" w:history="1">
+          <w:hyperlink w:anchor="_Toc187363250" w:history="1">
             <w:r>
               <w:rPr>
                 <w:rStyle w:val="Hipervnculo"/>
@@ -1170,7 +1170,7 @@
                 <w:noProof/>
                 <w:webHidden/>
               </w:rPr>
-              <w:instrText xml:space="preserve"> PAGEREF _Toc187175861 \h </w:instrText>
+              <w:instrText xml:space="preserve"> PAGEREF _Toc187363250 \h </w:instrText>
             </w:r>
             <w:r>
               <w:rPr>
@@ -1190,7 +1190,7 @@
                 <w:noProof/>
                 <w:webHidden/>
               </w:rPr>
-              <w:t>14</w:t>
+              <w:t>16</w:t>
             </w:r>
             <w:r>
               <w:rPr>
@@ -1216,7 +1216,7 @@
               <w:lang w:eastAsia="es-ES"/>
             </w:rPr>
           </w:pPr>
-          <w:hyperlink w:anchor="_Toc187175862" w:history="1">
+          <w:hyperlink w:anchor="_Toc187363251" w:history="1">
             <w:r>
               <w:rPr>
                 <w:rStyle w:val="Hipervnculo"/>
@@ -1260,7 +1260,7 @@
                 <w:noProof/>
                 <w:webHidden/>
               </w:rPr>
-              <w:instrText xml:space="preserve"> PAGEREF _Toc187175862 \h </w:instrText>
+              <w:instrText xml:space="preserve"> PAGEREF _Toc187363251 \h </w:instrText>
             </w:r>
             <w:r>
               <w:rPr>
@@ -1280,7 +1280,7 @@
                 <w:noProof/>
                 <w:webHidden/>
               </w:rPr>
-              <w:t>19</w:t>
+              <w:t>22</w:t>
             </w:r>
             <w:r>
               <w:rPr>
@@ -1349,7 +1349,7 @@
           <w:numId w:val="3"/>
         </w:numPr>
       </w:pPr>
-      <w:bookmarkStart w:id="0" w:name="_Toc187175852"/>
+      <w:bookmarkStart w:id="0" w:name="_Toc187363241"/>
       <w:r>
         <w:lastRenderedPageBreak/>
         <w:t>Introducción</w:t>
@@ -1408,7 +1408,7 @@
           <w:numId w:val="3"/>
         </w:numPr>
       </w:pPr>
-      <w:bookmarkStart w:id="1" w:name="_Toc187175853"/>
+      <w:bookmarkStart w:id="1" w:name="_Toc187363242"/>
       <w:r>
         <w:t>Datos</w:t>
       </w:r>
@@ -1451,7 +1451,7 @@
           <w:numId w:val="3"/>
         </w:numPr>
       </w:pPr>
-      <w:bookmarkStart w:id="2" w:name="_Toc187175854"/>
+      <w:bookmarkStart w:id="2" w:name="_Toc187363243"/>
       <w:r>
         <w:t>Metodología de Trabajo</w:t>
       </w:r>
@@ -1584,7 +1584,7 @@
       <w:pPr>
         <w:pStyle w:val="Ttulo1"/>
       </w:pPr>
-      <w:bookmarkStart w:id="3" w:name="_Toc187175855"/>
+      <w:bookmarkStart w:id="3" w:name="_Toc187363244"/>
       <w:r>
         <w:t xml:space="preserve">2. </w:t>
       </w:r>
@@ -1607,7 +1607,7 @@
       <w:pPr>
         <w:pStyle w:val="Ttulo2"/>
       </w:pPr>
-      <w:bookmarkStart w:id="4" w:name="_Toc187175856"/>
+      <w:bookmarkStart w:id="4" w:name="_Toc187363245"/>
       <w:r>
         <w:t xml:space="preserve">2.1 </w:t>
       </w:r>
@@ -1698,7 +1698,15 @@
       </w:r>
       <w:proofErr w:type="spellEnd"/>
       <w:r>
-        <w:t xml:space="preserve"> (“./data”) para recorrer todas las imágenes y estructurar su </w:t>
+        <w:t xml:space="preserve"> (</w:t>
+      </w:r>
+      <w:proofErr w:type="gramStart"/>
+      <w:r>
+        <w:t>“./</w:t>
+      </w:r>
+      <w:proofErr w:type="gramEnd"/>
+      <w:r>
+        <w:t xml:space="preserve">data”) para recorrer todas las imágenes y estructurar su </w:t>
       </w:r>
       <w:proofErr w:type="spellStart"/>
       <w:r>
@@ -1728,10 +1736,10 @@
       </w:pPr>
       <w:r>
         <w:drawing>
-          <wp:inline distT="0" distB="0" distL="0" distR="0" wp14:anchorId="23459D1E" wp14:editId="13894C4D">
-            <wp:extent cx="4175760" cy="2651588"/>
+          <wp:inline distT="0" distB="0" distL="0" distR="0" wp14:anchorId="7F177E83" wp14:editId="00919662">
+            <wp:extent cx="5400040" cy="3357245"/>
             <wp:effectExtent l="0" t="0" r="0" b="0"/>
-            <wp:docPr id="772301886" name="Imagen 1" descr="Gráfico, Gráfico circular&#10;&#10;Descripción generada automáticamente"/>
+            <wp:docPr id="2124759480" name="Imagen 1" descr="Gráfico, Gráfico circular&#10;&#10;Descripción generada automáticamente"/>
             <wp:cNvGraphicFramePr>
               <a:graphicFrameLocks xmlns:a="http://schemas.openxmlformats.org/drawingml/2006/main" noChangeAspect="1"/>
             </wp:cNvGraphicFramePr>
@@ -1739,7 +1747,7 @@
               <a:graphicData uri="http://schemas.openxmlformats.org/drawingml/2006/picture">
                 <pic:pic xmlns:pic="http://schemas.openxmlformats.org/drawingml/2006/picture">
                   <pic:nvPicPr>
-                    <pic:cNvPr id="772301886" name="Imagen 1" descr="Gráfico, Gráfico circular&#10;&#10;Descripción generada automáticamente"/>
+                    <pic:cNvPr id="2124759480" name="Imagen 1" descr="Gráfico, Gráfico circular&#10;&#10;Descripción generada automáticamente"/>
                     <pic:cNvPicPr/>
                   </pic:nvPicPr>
                   <pic:blipFill>
@@ -1751,7 +1759,7 @@
                   <pic:spPr>
                     <a:xfrm>
                       <a:off x="0" y="0"/>
-                      <a:ext cx="4190341" cy="2660847"/>
+                      <a:ext cx="5400040" cy="3357245"/>
                     </a:xfrm>
                     <a:prstGeom prst="rect">
                       <a:avLst/>
@@ -1786,7 +1794,13 @@
     </w:p>
     <w:p>
       <w:r>
-        <w:t xml:space="preserve">Existen un total de 263 imágenes en el </w:t>
+        <w:t>Existen un total de 2</w:t>
+      </w:r>
+      <w:r>
+        <w:t>51</w:t>
+      </w:r>
+      <w:r>
+        <w:t xml:space="preserve"> imágenes en el </w:t>
       </w:r>
       <w:proofErr w:type="spellStart"/>
       <w:r>
@@ -1797,7 +1811,27 @@
         <w:t xml:space="preserve">, de las cuáles </w:t>
       </w:r>
       <w:r>
-        <w:t xml:space="preserve">las etiquetadas como noche son 93, las etiquetadas como nublado son 78 y las 92 restantes son las etiquetadas como soleado. Al dividir en </w:t>
+        <w:t>las etiquetadas como noche son 9</w:t>
+      </w:r>
+      <w:r>
+        <w:t>2</w:t>
+      </w:r>
+      <w:r>
+        <w:t xml:space="preserve">, las etiquetadas como nublado son 78 y </w:t>
+      </w:r>
+      <w:proofErr w:type="gramStart"/>
+      <w:r>
+        <w:t xml:space="preserve">las </w:t>
+      </w:r>
+      <w:r>
+        <w:t>81</w:t>
+      </w:r>
+      <w:r>
+        <w:t xml:space="preserve"> restantes</w:t>
+      </w:r>
+      <w:proofErr w:type="gramEnd"/>
+      <w:r>
+        <w:t xml:space="preserve"> son las etiquetadas como soleado. Al dividir en </w:t>
       </w:r>
       <w:proofErr w:type="spellStart"/>
       <w:r>
@@ -1805,7 +1839,19 @@
       </w:r>
       <w:proofErr w:type="spellEnd"/>
       <w:r>
-        <w:t xml:space="preserve"> y test quedan 188 para entrenamiento y 77 para probar el modelo</w:t>
+        <w:t xml:space="preserve"> y test quedan </w:t>
+      </w:r>
+      <w:r>
+        <w:t>178</w:t>
+      </w:r>
+      <w:r>
+        <w:t xml:space="preserve"> para entrenamiento y 7</w:t>
+      </w:r>
+      <w:r>
+        <w:t>4</w:t>
+      </w:r>
+      <w:r>
+        <w:t xml:space="preserve"> para probar el modelo</w:t>
       </w:r>
       <w:r>
         <w:t>.</w:t>
@@ -1815,7 +1861,7 @@
       <w:pPr>
         <w:pStyle w:val="Ttulo2"/>
       </w:pPr>
-      <w:bookmarkStart w:id="5" w:name="_Toc187175857"/>
+      <w:bookmarkStart w:id="5" w:name="_Toc187363246"/>
       <w:r>
         <w:t xml:space="preserve">2.2 </w:t>
       </w:r>
@@ -1848,7 +1894,11 @@
         <w:t xml:space="preserve">Una vez convertidas todas al mismo formato </w:t>
       </w:r>
       <w:r>
-        <w:t>se utilizarán las rutas para identificar a cada imagen y se dividirá en conjunto de entrenamiento y conjunto de pruebas. El mismo procedimiento se aplicará para el contenedor de metadatos que se construirá con el script explicado en el punto 2.1. Además, se codificarán las etiquetas con números para que pueda ser interpretado por el modelo. (NOCHE   -&gt; 0, SOLEADO -&gt; 1, NUBLADO -&gt; 2).</w:t>
+        <w:t xml:space="preserve">se utilizarán las rutas para identificar a cada imagen y se dividirá en conjunto de entrenamiento y conjunto de pruebas. El mismo </w:t>
+      </w:r>
+      <w:r>
+        <w:lastRenderedPageBreak/>
+        <w:t>procedimiento se aplicará para el contenedor de metadatos que se construirá con el script explicado en el punto 2.1. Además, se codificarán las etiquetas con números para que pueda ser interpretado por el modelo. (NOCHE   -&gt; 0, SOLEADO -&gt; 1, NUBLADO -&gt; 2).</w:t>
       </w:r>
     </w:p>
     <w:p/>
@@ -1946,7 +1996,7 @@
           <w:numId w:val="5"/>
         </w:numPr>
       </w:pPr>
-      <w:bookmarkStart w:id="6" w:name="_Toc187175858"/>
+      <w:bookmarkStart w:id="6" w:name="_Toc187363247"/>
       <w:r>
         <w:t>Preprocesamiento de Imágenes</w:t>
       </w:r>
@@ -2004,12 +2054,15 @@
       </w:r>
       <w:proofErr w:type="spellEnd"/>
       <w:r>
-        <w:t xml:space="preserve"> de imágenes ha sido desarrollado desde cero, el equipo se ha asegurado de introducir valores válidos y, por lo tanto, no es necesario tener en cuenta este tipo de problemática ya que se ha tenido en consideración desde el principio de toma de datos.</w:t>
-      </w:r>
-    </w:p>
-    <w:p>
+        <w:t xml:space="preserve"> de imágenes ha sido desarrollado desde cero, el equipo se ha asegurado de introducir valores válidos y, por lo </w:t>
+      </w:r>
       <w:r>
         <w:lastRenderedPageBreak/>
+        <w:t>tanto, no es necesario tener en cuenta este tipo de problemática ya que se ha tenido en consideración desde el principio de toma de datos.</w:t>
+      </w:r>
+    </w:p>
+    <w:p>
+      <w:r>
         <w:t>A partir de las imágenes de entrada</w:t>
       </w:r>
       <w:r>
@@ -2024,7 +2077,7 @@
           <w:numId w:val="5"/>
         </w:numPr>
       </w:pPr>
-      <w:bookmarkStart w:id="7" w:name="_Toc187175859"/>
+      <w:bookmarkStart w:id="7" w:name="_Toc187363248"/>
       <w:r>
         <w:t>Selección de Características</w:t>
       </w:r>
@@ -2190,7 +2243,7 @@
           <w:numId w:val="5"/>
         </w:numPr>
       </w:pPr>
-      <w:bookmarkStart w:id="8" w:name="_Toc187175860"/>
+      <w:bookmarkStart w:id="8" w:name="_Toc187363249"/>
       <w:r>
         <w:t>Técnicas de preprocesado</w:t>
       </w:r>
@@ -2222,7 +2275,11 @@
     </w:p>
     <w:p>
       <w:r>
-        <w:t xml:space="preserve">Para comenzar, la más sencilla consiste en condensar toda la información de los canales de colores para cada píxel a partir de la media o la mediana. En este caso, se escogió la mediana ya que es menos sensible a </w:t>
+        <w:t xml:space="preserve">Para comenzar, la más sencilla consiste en condensar toda la información de los canales de colores para cada píxel a partir de la media o la mediana. En este caso, se escogió la </w:t>
+      </w:r>
+      <w:r>
+        <w:lastRenderedPageBreak/>
+        <w:t xml:space="preserve">mediana ya que es menos sensible a </w:t>
       </w:r>
       <w:proofErr w:type="spellStart"/>
       <w:r>
@@ -2335,10 +2392,10 @@
       </w:pPr>
       <w:r>
         <w:drawing>
-          <wp:inline distT="0" distB="0" distL="0" distR="0" wp14:anchorId="63B63C61" wp14:editId="7914FFB0">
-            <wp:extent cx="5400040" cy="3276600"/>
+          <wp:inline distT="0" distB="0" distL="0" distR="0" wp14:anchorId="32E4214B" wp14:editId="4D3E6362">
+            <wp:extent cx="5400040" cy="3324225"/>
             <wp:effectExtent l="0" t="0" r="0" b="0"/>
-            <wp:docPr id="1356527574" name="Imagen 1" descr="Gráfico, Gráfico de cajas y bigotes&#10;&#10;Descripción generada automáticamente"/>
+            <wp:docPr id="1736042178" name="Imagen 1" descr="Gráfico, Gráfico de cajas y bigotes&#10;&#10;Descripción generada automáticamente"/>
             <wp:cNvGraphicFramePr>
               <a:graphicFrameLocks xmlns:a="http://schemas.openxmlformats.org/drawingml/2006/main" noChangeAspect="1"/>
             </wp:cNvGraphicFramePr>
@@ -2346,7 +2403,7 @@
               <a:graphicData uri="http://schemas.openxmlformats.org/drawingml/2006/picture">
                 <pic:pic xmlns:pic="http://schemas.openxmlformats.org/drawingml/2006/picture">
                   <pic:nvPicPr>
-                    <pic:cNvPr id="1356527574" name="Imagen 1" descr="Gráfico, Gráfico de cajas y bigotes&#10;&#10;Descripción generada automáticamente"/>
+                    <pic:cNvPr id="1736042178" name="Imagen 1" descr="Gráfico, Gráfico de cajas y bigotes&#10;&#10;Descripción generada automáticamente"/>
                     <pic:cNvPicPr/>
                   </pic:nvPicPr>
                   <pic:blipFill>
@@ -2358,7 +2415,7 @@
                   <pic:spPr>
                     <a:xfrm>
                       <a:off x="0" y="0"/>
-                      <a:ext cx="5400040" cy="3276600"/>
+                      <a:ext cx="5400040" cy="3324225"/>
                     </a:xfrm>
                     <a:prstGeom prst="rect">
                       <a:avLst/>
@@ -2394,7 +2451,11 @@
     <w:p/>
     <w:p>
       <w:r>
-        <w:t>En base a nuestro datos lo que podemos visualizar en este gráfico es que las imágenes de noche tienen valores por debajo de 0.3 (Los valores de cada componente están delimitados entre 0 y 1) en cada uno de los componentes de color, lo que hará que sea fácil de distinguir para el modelo de las otras dos clases, sin embargo, a pesar de que las distribuciones de las clases nublado y soleado son distintas, se solapan para una gran conjunto de valores, lo que hará más difícil de distinguir si es de una u otra.</w:t>
+        <w:t xml:space="preserve">En base a nuestro datos lo que podemos visualizar en este gráfico es que las imágenes de noche tienen valores por debajo de 0.3 (Los valores de cada componente están </w:t>
+      </w:r>
+      <w:r>
+        <w:lastRenderedPageBreak/>
+        <w:t>delimitados entre 0 y 1) en cada uno de los componentes de color, lo que hará que sea fácil de distinguir para el modelo de las otras dos clases, sin embargo, a pesar de que las distribuciones de las clases nublado y soleado son distintas, se solapan para una gran conjunto de valores, lo que hará más difícil de distinguir si es de una u otra.</w:t>
       </w:r>
     </w:p>
     <w:p>
@@ -2413,7 +2474,6 @@
           <w:sz w:val="32"/>
           <w:szCs w:val="32"/>
         </w:rPr>
-        <w:lastRenderedPageBreak/>
         <w:t>HSV</w:t>
       </w:r>
     </w:p>
@@ -2517,11 +2577,12 @@
         <w:keepNext/>
       </w:pPr>
       <w:r>
+        <w:lastRenderedPageBreak/>
         <w:drawing>
-          <wp:inline distT="0" distB="0" distL="0" distR="0" wp14:anchorId="355B58FD" wp14:editId="242A9CB7">
-            <wp:extent cx="5400040" cy="3335655"/>
+          <wp:inline distT="0" distB="0" distL="0" distR="0" wp14:anchorId="63360CCD" wp14:editId="72CF4D3A">
+            <wp:extent cx="5400040" cy="3286125"/>
             <wp:effectExtent l="0" t="0" r="0" b="0"/>
-            <wp:docPr id="1521411144" name="Imagen 1" descr="Gráfico, Gráfico de cajas y bigotes&#10;&#10;Descripción generada automáticamente"/>
+            <wp:docPr id="293148918" name="Imagen 1" descr="Gráfico, Gráfico de cajas y bigotes&#10;&#10;Descripción generada automáticamente"/>
             <wp:cNvGraphicFramePr>
               <a:graphicFrameLocks xmlns:a="http://schemas.openxmlformats.org/drawingml/2006/main" noChangeAspect="1"/>
             </wp:cNvGraphicFramePr>
@@ -2529,7 +2590,7 @@
               <a:graphicData uri="http://schemas.openxmlformats.org/drawingml/2006/picture">
                 <pic:pic xmlns:pic="http://schemas.openxmlformats.org/drawingml/2006/picture">
                   <pic:nvPicPr>
-                    <pic:cNvPr id="1521411144" name="Imagen 1" descr="Gráfico, Gráfico de cajas y bigotes&#10;&#10;Descripción generada automáticamente"/>
+                    <pic:cNvPr id="293148918" name="Imagen 1" descr="Gráfico, Gráfico de cajas y bigotes&#10;&#10;Descripción generada automáticamente"/>
                     <pic:cNvPicPr/>
                   </pic:nvPicPr>
                   <pic:blipFill>
@@ -2541,7 +2602,7 @@
                   <pic:spPr>
                     <a:xfrm>
                       <a:off x="0" y="0"/>
-                      <a:ext cx="5400040" cy="3335655"/>
+                      <a:ext cx="5400040" cy="3286125"/>
                     </a:xfrm>
                     <a:prstGeom prst="rect">
                       <a:avLst/>
@@ -2626,57 +2687,57 @@
     </w:p>
     <w:p>
       <w:r>
+        <w:t xml:space="preserve">Además de la mediana para ambos modelos de color se pueden extraer características estadísticas avanzadas de las imágenes como el </w:t>
+      </w:r>
+      <w:proofErr w:type="spellStart"/>
+      <w:r>
+        <w:t>skewness</w:t>
+      </w:r>
+      <w:proofErr w:type="spellEnd"/>
+      <w:r>
+        <w:t xml:space="preserve">, </w:t>
+      </w:r>
+      <w:proofErr w:type="spellStart"/>
+      <w:r>
+        <w:t>kurtosis</w:t>
+      </w:r>
+      <w:proofErr w:type="spellEnd"/>
+      <w:r>
+        <w:t xml:space="preserve"> y contraste promedio.</w:t>
+      </w:r>
+    </w:p>
+    <w:p>
+      <w:r>
+        <w:t xml:space="preserve">El </w:t>
+      </w:r>
+      <w:proofErr w:type="spellStart"/>
+      <w:r>
+        <w:t>skewness</w:t>
+      </w:r>
+      <w:proofErr w:type="spellEnd"/>
+      <w:r>
+        <w:t xml:space="preserve"> o asimetría mide si los datos están </w:t>
+      </w:r>
+      <w:proofErr w:type="spellStart"/>
+      <w:r>
+        <w:t>distribuídos</w:t>
+      </w:r>
+      <w:proofErr w:type="spellEnd"/>
+      <w:r>
+        <w:t xml:space="preserve"> simétricamente o tienen un sesgo en algún lado. La interpretación de este valor se observa de la siguiente manera: Si el valor es 0, la distribución es simétrica, si es positivo los valores tienden a acumularse en el lado izquierdo y si es negativo, en cambio, al lado derecho. Tratándose se procesamiento de imágenes tanto si el coeficiente obtenido es negativo como positivo puede significar cambios en los niveles de brillos o de color predominantes.</w:t>
+      </w:r>
+    </w:p>
+    <w:p>
+      <w:pPr>
+        <w:keepNext/>
+      </w:pPr>
+      <w:r>
         <w:lastRenderedPageBreak/>
-        <w:t xml:space="preserve">Además de la mediana para ambos modelos de color se pueden extraer características estadísticas avanzadas de las imágenes como el </w:t>
-      </w:r>
-      <w:proofErr w:type="spellStart"/>
-      <w:r>
-        <w:t>skewness</w:t>
-      </w:r>
-      <w:proofErr w:type="spellEnd"/>
-      <w:r>
-        <w:t xml:space="preserve">, </w:t>
-      </w:r>
-      <w:proofErr w:type="spellStart"/>
-      <w:r>
-        <w:t>kurtosis</w:t>
-      </w:r>
-      <w:proofErr w:type="spellEnd"/>
-      <w:r>
-        <w:t xml:space="preserve"> y contraste promedio.</w:t>
-      </w:r>
-    </w:p>
-    <w:p>
-      <w:r>
-        <w:t xml:space="preserve">El </w:t>
-      </w:r>
-      <w:proofErr w:type="spellStart"/>
-      <w:r>
-        <w:t>skewness</w:t>
-      </w:r>
-      <w:proofErr w:type="spellEnd"/>
-      <w:r>
-        <w:t xml:space="preserve"> o asimetría mide si los datos están </w:t>
-      </w:r>
-      <w:proofErr w:type="spellStart"/>
-      <w:r>
-        <w:t>distribuídos</w:t>
-      </w:r>
-      <w:proofErr w:type="spellEnd"/>
-      <w:r>
-        <w:t xml:space="preserve"> simétricamente o tienen un sesgo en algún lado. La interpretación de este valor se observa de la siguiente manera: Si el valor es 0, la distribución es simétrica, si es positivo los valores tienden a acumularse en el lado izquierdo y si es negativo, en cambio, al lado derecho. Tratándose se procesamiento de imágenes tanto si el coeficiente obtenido es negativo como positivo puede significar cambios en los niveles de brillos o de color predominantes.</w:t>
-      </w:r>
-    </w:p>
-    <w:p>
-      <w:pPr>
-        <w:keepNext/>
-      </w:pPr>
-      <w:r>
         <w:drawing>
-          <wp:inline distT="0" distB="0" distL="0" distR="0" wp14:anchorId="35B266CF" wp14:editId="5BDB01B2">
-            <wp:extent cx="5400040" cy="3269615"/>
+          <wp:inline distT="0" distB="0" distL="0" distR="0" wp14:anchorId="2B7ED45E" wp14:editId="7E504759">
+            <wp:extent cx="5400040" cy="3301365"/>
             <wp:effectExtent l="0" t="0" r="0" b="0"/>
-            <wp:docPr id="2017640554" name="Imagen 1" descr="Gráfico, Gráfico de cajas y bigotes&#10;&#10;Descripción generada automáticamente"/>
+            <wp:docPr id="697552869" name="Imagen 1" descr="Gráfico, Gráfico de cajas y bigotes&#10;&#10;Descripción generada automáticamente"/>
             <wp:cNvGraphicFramePr>
               <a:graphicFrameLocks xmlns:a="http://schemas.openxmlformats.org/drawingml/2006/main" noChangeAspect="1"/>
             </wp:cNvGraphicFramePr>
@@ -2684,7 +2745,7 @@
               <a:graphicData uri="http://schemas.openxmlformats.org/drawingml/2006/picture">
                 <pic:pic xmlns:pic="http://schemas.openxmlformats.org/drawingml/2006/picture">
                   <pic:nvPicPr>
-                    <pic:cNvPr id="2017640554" name="Imagen 1" descr="Gráfico, Gráfico de cajas y bigotes&#10;&#10;Descripción generada automáticamente"/>
+                    <pic:cNvPr id="697552869" name="Imagen 1" descr="Gráfico, Gráfico de cajas y bigotes&#10;&#10;Descripción generada automáticamente"/>
                     <pic:cNvPicPr/>
                   </pic:nvPicPr>
                   <pic:blipFill>
@@ -2696,7 +2757,7 @@
                   <pic:spPr>
                     <a:xfrm>
                       <a:off x="0" y="0"/>
-                      <a:ext cx="5400040" cy="3269615"/>
+                      <a:ext cx="5400040" cy="3301365"/>
                     </a:xfrm>
                     <a:prstGeom prst="rect">
                       <a:avLst/>
@@ -2748,7 +2809,15 @@
       </w:r>
       <w:proofErr w:type="spellEnd"/>
       <w:r>
-        <w:t xml:space="preserve"> mide la distribución de intensidades de los píxeles en imágenes digitales. Se estudia observando si es un valor grande positivo (&gt;3) el cual indica una distribución con picos muy elevados (representa valores muy similares, por lo tanto se identifican con zonas uniformes y con pocos bordes) y colas pesadas o, en cambio, si es un valor bajo (&lt;3) que determina lo contrario, más similar a una distribución uniforme, más plana y con colas </w:t>
+        <w:t xml:space="preserve"> mide la distribución de intensidades de los píxeles en imágenes digitales. Se estudia observando si es un valor grande positivo (&gt;3) el cual indica una distribución con picos muy elevados (representa valores muy similares, por lo </w:t>
+      </w:r>
+      <w:proofErr w:type="gramStart"/>
+      <w:r>
+        <w:t>tanto</w:t>
+      </w:r>
+      <w:proofErr w:type="gramEnd"/>
+      <w:r>
+        <w:t xml:space="preserve"> se identifican con zonas uniformes y con pocos bordes) y colas pesadas o, en cambio, si es un valor bajo (&lt;3) que determina lo contrario, más similar a una distribución uniforme, más plana y con colas </w:t>
       </w:r>
       <w:r>
         <w:t>más</w:t>
@@ -2773,10 +2842,10 @@
       <w:r>
         <w:lastRenderedPageBreak/>
         <w:drawing>
-          <wp:inline distT="0" distB="0" distL="0" distR="0" wp14:anchorId="315EC4FD" wp14:editId="7CB70ED8">
-            <wp:extent cx="5400040" cy="3318510"/>
+          <wp:inline distT="0" distB="0" distL="0" distR="0" wp14:anchorId="1BCE9E3D" wp14:editId="6D012621">
+            <wp:extent cx="5400040" cy="3288030"/>
             <wp:effectExtent l="0" t="0" r="0" b="0"/>
-            <wp:docPr id="1111981641" name="Imagen 1" descr="Gráfico, Gráfico de cajas y bigotes&#10;&#10;Descripción generada automáticamente"/>
+            <wp:docPr id="1739938386" name="Imagen 1" descr="Gráfico, Gráfico de cajas y bigotes&#10;&#10;Descripción generada automáticamente"/>
             <wp:cNvGraphicFramePr>
               <a:graphicFrameLocks xmlns:a="http://schemas.openxmlformats.org/drawingml/2006/main" noChangeAspect="1"/>
             </wp:cNvGraphicFramePr>
@@ -2784,7 +2853,7 @@
               <a:graphicData uri="http://schemas.openxmlformats.org/drawingml/2006/picture">
                 <pic:pic xmlns:pic="http://schemas.openxmlformats.org/drawingml/2006/picture">
                   <pic:nvPicPr>
-                    <pic:cNvPr id="1111981641" name="Imagen 1" descr="Gráfico, Gráfico de cajas y bigotes&#10;&#10;Descripción generada automáticamente"/>
+                    <pic:cNvPr id="1739938386" name="Imagen 1" descr="Gráfico, Gráfico de cajas y bigotes&#10;&#10;Descripción generada automáticamente"/>
                     <pic:cNvPicPr/>
                   </pic:nvPicPr>
                   <pic:blipFill>
@@ -2796,7 +2865,7 @@
                   <pic:spPr>
                     <a:xfrm>
                       <a:off x="0" y="0"/>
-                      <a:ext cx="5400040" cy="3318510"/>
+                      <a:ext cx="5400040" cy="3288030"/>
                     </a:xfrm>
                     <a:prstGeom prst="rect">
                       <a:avLst/>
@@ -2862,10 +2931,10 @@
       <w:r>
         <w:lastRenderedPageBreak/>
         <w:drawing>
-          <wp:inline distT="0" distB="0" distL="0" distR="0" wp14:anchorId="4F1C6218" wp14:editId="25362C30">
-            <wp:extent cx="5400040" cy="3330575"/>
+          <wp:inline distT="0" distB="0" distL="0" distR="0" wp14:anchorId="0A6BAF7C" wp14:editId="3B50CF1B">
+            <wp:extent cx="5400040" cy="3298825"/>
             <wp:effectExtent l="0" t="0" r="0" b="0"/>
-            <wp:docPr id="2070980329" name="Imagen 1" descr="Gráfico, Gráfico de cajas y bigotes&#10;&#10;Descripción generada automáticamente"/>
+            <wp:docPr id="1035868159" name="Imagen 1" descr="Gráfico, Gráfico de cajas y bigotes&#10;&#10;Descripción generada automáticamente"/>
             <wp:cNvGraphicFramePr>
               <a:graphicFrameLocks xmlns:a="http://schemas.openxmlformats.org/drawingml/2006/main" noChangeAspect="1"/>
             </wp:cNvGraphicFramePr>
@@ -2873,7 +2942,7 @@
               <a:graphicData uri="http://schemas.openxmlformats.org/drawingml/2006/picture">
                 <pic:pic xmlns:pic="http://schemas.openxmlformats.org/drawingml/2006/picture">
                   <pic:nvPicPr>
-                    <pic:cNvPr id="2070980329" name="Imagen 1" descr="Gráfico, Gráfico de cajas y bigotes&#10;&#10;Descripción generada automáticamente"/>
+                    <pic:cNvPr id="1035868159" name="Imagen 1" descr="Gráfico, Gráfico de cajas y bigotes&#10;&#10;Descripción generada automáticamente"/>
                     <pic:cNvPicPr/>
                   </pic:nvPicPr>
                   <pic:blipFill>
@@ -2885,7 +2954,7 @@
                   <pic:spPr>
                     <a:xfrm>
                       <a:off x="0" y="0"/>
-                      <a:ext cx="5400040" cy="3330575"/>
+                      <a:ext cx="5400040" cy="3298825"/>
                     </a:xfrm>
                     <a:prstGeom prst="rect">
                       <a:avLst/>
@@ -2958,10 +3027,10 @@
       <w:r>
         <w:lastRenderedPageBreak/>
         <w:drawing>
-          <wp:inline distT="0" distB="0" distL="0" distR="0" wp14:anchorId="10373BE3" wp14:editId="636E455B">
-            <wp:extent cx="5400040" cy="3357880"/>
+          <wp:inline distT="0" distB="0" distL="0" distR="0" wp14:anchorId="7DB5F547" wp14:editId="1841789F">
+            <wp:extent cx="5400040" cy="3326765"/>
             <wp:effectExtent l="0" t="0" r="0" b="0"/>
-            <wp:docPr id="214077527" name="Imagen 1" descr="Gráfico, Gráfico de cajas y bigotes&#10;&#10;Descripción generada automáticamente"/>
+            <wp:docPr id="1966754835" name="Imagen 1" descr="Gráfico, Gráfico de cajas y bigotes&#10;&#10;Descripción generada automáticamente"/>
             <wp:cNvGraphicFramePr>
               <a:graphicFrameLocks xmlns:a="http://schemas.openxmlformats.org/drawingml/2006/main" noChangeAspect="1"/>
             </wp:cNvGraphicFramePr>
@@ -2969,7 +3038,7 @@
               <a:graphicData uri="http://schemas.openxmlformats.org/drawingml/2006/picture">
                 <pic:pic xmlns:pic="http://schemas.openxmlformats.org/drawingml/2006/picture">
                   <pic:nvPicPr>
-                    <pic:cNvPr id="214077527" name="Imagen 1" descr="Gráfico, Gráfico de cajas y bigotes&#10;&#10;Descripción generada automáticamente"/>
+                    <pic:cNvPr id="1966754835" name="Imagen 1" descr="Gráfico, Gráfico de cajas y bigotes&#10;&#10;Descripción generada automáticamente"/>
                     <pic:cNvPicPr/>
                   </pic:nvPicPr>
                   <pic:blipFill>
@@ -2981,7 +3050,7 @@
                   <pic:spPr>
                     <a:xfrm>
                       <a:off x="0" y="0"/>
-                      <a:ext cx="5400040" cy="3357880"/>
+                      <a:ext cx="5400040" cy="3326765"/>
                     </a:xfrm>
                     <a:prstGeom prst="rect">
                       <a:avLst/>
@@ -3085,12 +3154,17 @@
         <w:t xml:space="preserve"> &lt;- </w:t>
       </w:r>
       <w:proofErr w:type="spellStart"/>
+      <w:proofErr w:type="gramStart"/>
       <w:r>
         <w:t>abs</w:t>
       </w:r>
       <w:proofErr w:type="spellEnd"/>
       <w:r>
-        <w:t xml:space="preserve">(R - G) &lt; 0.1 &amp; </w:t>
+        <w:t>(</w:t>
+      </w:r>
+      <w:proofErr w:type="gramEnd"/>
+      <w:r>
+        <w:t xml:space="preserve">R - G) &lt; 0.1 &amp; </w:t>
       </w:r>
       <w:proofErr w:type="spellStart"/>
       <w:r>
@@ -3149,10 +3223,10 @@
       </w:pPr>
       <w:r>
         <w:drawing>
-          <wp:inline distT="0" distB="0" distL="0" distR="0" wp14:anchorId="72E750DD" wp14:editId="661E2886">
+          <wp:inline distT="0" distB="0" distL="0" distR="0" wp14:anchorId="4437720B" wp14:editId="42182A43">
             <wp:extent cx="5400040" cy="3340100"/>
             <wp:effectExtent l="0" t="0" r="0" b="0"/>
-            <wp:docPr id="1338898677" name="Imagen 1" descr="Gráfico, Gráfico de cajas y bigotes&#10;&#10;Descripción generada automáticamente"/>
+            <wp:docPr id="550194518" name="Imagen 1" descr="Gráfico, Gráfico de cajas y bigotes&#10;&#10;Descripción generada automáticamente"/>
             <wp:cNvGraphicFramePr>
               <a:graphicFrameLocks xmlns:a="http://schemas.openxmlformats.org/drawingml/2006/main" noChangeAspect="1"/>
             </wp:cNvGraphicFramePr>
@@ -3160,7 +3234,7 @@
               <a:graphicData uri="http://schemas.openxmlformats.org/drawingml/2006/picture">
                 <pic:pic xmlns:pic="http://schemas.openxmlformats.org/drawingml/2006/picture">
                   <pic:nvPicPr>
-                    <pic:cNvPr id="1338898677" name="Imagen 1" descr="Gráfico, Gráfico de cajas y bigotes&#10;&#10;Descripción generada automáticamente"/>
+                    <pic:cNvPr id="550194518" name="Imagen 1" descr="Gráfico, Gráfico de cajas y bigotes&#10;&#10;Descripción generada automáticamente"/>
                     <pic:cNvPicPr/>
                   </pic:nvPicPr>
                   <pic:blipFill>
@@ -3268,7 +3342,15 @@
         <w:t xml:space="preserve">Otra forma de determinar cómo varían los colores e intensidades a lo largo de la imagen, es fijarse en las frecuencias existentes de la señal, </w:t>
       </w:r>
       <w:r>
-        <w:t>frecuencias bajas representan cambios lentos y suaves, como áreas de color uniforme o gradientes suaves, como el brillo general o la uniformidad (útil para detectar nublado y noche).De la misma manera, frecuencias altas representan cambios rápidos, como bordes, texturas, detalles finos o ruido (útil para im</w:t>
+        <w:t>frecuencias bajas representan cambios lentos y suaves, como áreas de color uniforme o gradientes suaves, como el brillo general o la uniformidad (útil para detectar nublado y noche</w:t>
+      </w:r>
+      <w:proofErr w:type="gramStart"/>
+      <w:r>
+        <w:t>).De</w:t>
+      </w:r>
+      <w:proofErr w:type="gramEnd"/>
+      <w:r>
+        <w:t xml:space="preserve"> la misma manera, frecuencias altas representan cambios rápidos, como bordes, texturas, detalles finos o ruido (útil para im</w:t>
       </w:r>
       <w:r>
         <w:t>á</w:t>
@@ -3320,6 +3402,87 @@
       </w:r>
       <w:r>
         <w:t xml:space="preserve"> una medida de cuánta información está contenida en cada rango de frecuencias.</w:t>
+      </w:r>
+      <w:r>
+        <w:t xml:space="preserve"> Como se puede comprobar en las siguientes gráficas, las que tienen menor frecuencia son las etiquetadas como noche y nublado y las que tienen mayor valor en las altas frecuencias son las soleadas.</w:t>
+      </w:r>
+    </w:p>
+    <w:p>
+      <w:r>
+        <w:drawing>
+          <wp:inline distT="0" distB="0" distL="0" distR="0" wp14:anchorId="3B096790" wp14:editId="788DFC4B">
+            <wp:extent cx="5400040" cy="3333750"/>
+            <wp:effectExtent l="0" t="0" r="0" b="0"/>
+            <wp:docPr id="1331335958" name="Imagen 1" descr="Gráfico&#10;&#10;Descripción generada automáticamente"/>
+            <wp:cNvGraphicFramePr>
+              <a:graphicFrameLocks xmlns:a="http://schemas.openxmlformats.org/drawingml/2006/main" noChangeAspect="1"/>
+            </wp:cNvGraphicFramePr>
+            <a:graphic xmlns:a="http://schemas.openxmlformats.org/drawingml/2006/main">
+              <a:graphicData uri="http://schemas.openxmlformats.org/drawingml/2006/picture">
+                <pic:pic xmlns:pic="http://schemas.openxmlformats.org/drawingml/2006/picture">
+                  <pic:nvPicPr>
+                    <pic:cNvPr id="1331335958" name="Imagen 1" descr="Gráfico&#10;&#10;Descripción generada automáticamente"/>
+                    <pic:cNvPicPr/>
+                  </pic:nvPicPr>
+                  <pic:blipFill>
+                    <a:blip r:embed="rId18"/>
+                    <a:stretch>
+                      <a:fillRect/>
+                    </a:stretch>
+                  </pic:blipFill>
+                  <pic:spPr>
+                    <a:xfrm>
+                      <a:off x="0" y="0"/>
+                      <a:ext cx="5400040" cy="3333750"/>
+                    </a:xfrm>
+                    <a:prstGeom prst="rect">
+                      <a:avLst/>
+                    </a:prstGeom>
+                  </pic:spPr>
+                </pic:pic>
+              </a:graphicData>
+            </a:graphic>
+          </wp:inline>
+        </w:drawing>
+      </w:r>
+    </w:p>
+    <w:p>
+      <w:r>
+        <w:drawing>
+          <wp:inline distT="0" distB="0" distL="0" distR="0" wp14:anchorId="4176581D" wp14:editId="1BF67D96">
+            <wp:extent cx="5400040" cy="3281680"/>
+            <wp:effectExtent l="0" t="0" r="0" b="0"/>
+            <wp:docPr id="830379522" name="Imagen 1" descr="Gráfico, Gráfico de cajas y bigotes&#10;&#10;Descripción generada automáticamente"/>
+            <wp:cNvGraphicFramePr>
+              <a:graphicFrameLocks xmlns:a="http://schemas.openxmlformats.org/drawingml/2006/main" noChangeAspect="1"/>
+            </wp:cNvGraphicFramePr>
+            <a:graphic xmlns:a="http://schemas.openxmlformats.org/drawingml/2006/main">
+              <a:graphicData uri="http://schemas.openxmlformats.org/drawingml/2006/picture">
+                <pic:pic xmlns:pic="http://schemas.openxmlformats.org/drawingml/2006/picture">
+                  <pic:nvPicPr>
+                    <pic:cNvPr id="830379522" name="Imagen 1" descr="Gráfico, Gráfico de cajas y bigotes&#10;&#10;Descripción generada automáticamente"/>
+                    <pic:cNvPicPr/>
+                  </pic:nvPicPr>
+                  <pic:blipFill>
+                    <a:blip r:embed="rId19"/>
+                    <a:stretch>
+                      <a:fillRect/>
+                    </a:stretch>
+                  </pic:blipFill>
+                  <pic:spPr>
+                    <a:xfrm>
+                      <a:off x="0" y="0"/>
+                      <a:ext cx="5400040" cy="3281680"/>
+                    </a:xfrm>
+                    <a:prstGeom prst="rect">
+                      <a:avLst/>
+                    </a:prstGeom>
+                  </pic:spPr>
+                </pic:pic>
+              </a:graphicData>
+            </a:graphic>
+          </wp:inline>
+        </w:drawing>
       </w:r>
     </w:p>
     <w:p>
@@ -3330,7 +3493,7 @@
           <w:numId w:val="5"/>
         </w:numPr>
       </w:pPr>
-      <w:bookmarkStart w:id="9" w:name="_Toc187175861"/>
+      <w:bookmarkStart w:id="9" w:name="_Toc187363250"/>
       <w:r>
         <w:t>Selección del modelo</w:t>
       </w:r>
@@ -3339,7 +3502,11 @@
     <w:p/>
     <w:p>
       <w:r>
-        <w:t xml:space="preserve">Una vez los datos están preparados y contienen la información necesaria para que el modelo sea capaz de aprender a realizar una tarea, comienza el proceso de entrenamiento. Depende del algoritmo que se escoja este entrenamiento minimizará la función de error de una forma u otra. </w:t>
+        <w:t xml:space="preserve">Una vez los datos están preparados y contienen la información necesaria para que el modelo sea capaz de aprender a realizar una tarea, comienza el proceso de </w:t>
+      </w:r>
+      <w:r>
+        <w:lastRenderedPageBreak/>
+        <w:t xml:space="preserve">entrenamiento. Depende del algoritmo que se escoja este entrenamiento minimizará la función de error de una forma u otra. </w:t>
       </w:r>
     </w:p>
     <w:p>
@@ -3428,7 +3595,7 @@
                     <pic:cNvPicPr/>
                   </pic:nvPicPr>
                   <pic:blipFill>
-                    <a:blip r:embed="rId18"/>
+                    <a:blip r:embed="rId20"/>
                     <a:stretch>
                       <a:fillRect/>
                     </a:stretch>
@@ -3510,7 +3677,7 @@
                     <pic:cNvPicPr/>
                   </pic:nvPicPr>
                   <pic:blipFill>
-                    <a:blip r:embed="rId19"/>
+                    <a:blip r:embed="rId21"/>
                     <a:stretch>
                       <a:fillRect/>
                     </a:stretch>
@@ -3580,12 +3747,19 @@
       </w:r>
       <w:proofErr w:type="spellEnd"/>
       <w:r>
-        <w:t xml:space="preserve"> con sus respectivas características y probándolo, utilizando el mismo para predecir resultados en base a los datos de test. Por último, se evalúa el modelo comparando las etiquetas reales con las predichas, extrayendo el porcentaje de acierto y mostrando las matrices de confusión para poder visualizar más intuitivamente los resultados.</w:t>
-      </w:r>
-    </w:p>
-    <w:p>
-      <w:r>
-        <w:lastRenderedPageBreak/>
+        <w:t xml:space="preserve"> con sus respectivas características y probándolo, utilizando el mismo para predecir resultados en base a los datos </w:t>
+      </w:r>
+      <w:proofErr w:type="gramStart"/>
+      <w:r>
+        <w:t>de test</w:t>
+      </w:r>
+      <w:proofErr w:type="gramEnd"/>
+      <w:r>
+        <w:t>. Por último, se evalúa el modelo comparando las etiquetas reales con las predichas, extrayendo el porcentaje de acierto y mostrando las matrices de confusión para poder visualizar más intuitivamente los resultados.</w:t>
+      </w:r>
+    </w:p>
+    <w:p>
+      <w:r>
         <w:t>A continuación, se mostrará una tabla con los distintos algoritmos de entrenamiento utilizados</w:t>
       </w:r>
       <w:r>
@@ -3606,6 +3780,9 @@
         <w:t xml:space="preserve"> </w:t>
       </w:r>
     </w:p>
+    <w:p/>
+    <w:p/>
+    <w:p/>
     <w:tbl>
       <w:tblPr>
         <w:tblStyle w:val="Tablaconcuadrcula"/>
@@ -3626,6 +3803,7 @@
           </w:tcPr>
           <w:p>
             <w:r>
+              <w:lastRenderedPageBreak/>
               <w:t>Algoritmo</w:t>
             </w:r>
           </w:p>
@@ -3755,7 +3933,7 @@
                 <w:b/>
                 <w:bCs/>
               </w:rPr>
-              <w:t>0.8051948</w:t>
+              <w:t>0.8918919</w:t>
             </w:r>
           </w:p>
         </w:tc>
@@ -3764,17 +3942,19 @@
             <w:tcW w:w="1418" w:type="dxa"/>
           </w:tcPr>
           <w:p>
-            <w:r>
-              <w:t>0.7072985</w:t>
-            </w:r>
-          </w:p>
-          <w:p>
             <w:pPr>
               <w:rPr>
                 <w:b/>
                 <w:bCs/>
               </w:rPr>
             </w:pPr>
+            <w:r>
+              <w:rPr>
+                <w:b/>
+                <w:bCs/>
+              </w:rPr>
+              <w:t>0.8375412</w:t>
+            </w:r>
           </w:p>
         </w:tc>
         <w:tc>
@@ -3905,7 +4085,7 @@
           </w:tcPr>
           <w:p>
             <w:r>
-              <w:t>0.7792208</w:t>
+              <w:t>0.8513514</w:t>
             </w:r>
           </w:p>
         </w:tc>
@@ -3915,7 +4095,7 @@
           </w:tcPr>
           <w:p>
             <w:r>
-              <w:t>0.6665818</w:t>
+              <w:t>0.7764350</w:t>
             </w:r>
           </w:p>
         </w:tc>
@@ -3928,10 +4108,12 @@
               <w:t xml:space="preserve">Objetive = </w:t>
             </w:r>
             <w:proofErr w:type="spellStart"/>
+            <w:proofErr w:type="gramStart"/>
             <w:r>
               <w:t>multi:softmax</w:t>
             </w:r>
             <w:proofErr w:type="spellEnd"/>
+            <w:proofErr w:type="gramEnd"/>
           </w:p>
           <w:p>
             <w:proofErr w:type="spellStart"/>
@@ -3977,7 +4159,7 @@
           </w:tcPr>
           <w:p>
             <w:r>
-              <w:t>0.7792208</w:t>
+              <w:t>0.8378378</w:t>
             </w:r>
           </w:p>
         </w:tc>
@@ -3987,7 +4169,7 @@
           </w:tcPr>
           <w:p>
             <w:r>
-              <w:t>0.6702771</w:t>
+              <w:t>0.7564454</w:t>
             </w:r>
           </w:p>
         </w:tc>
@@ -4024,7 +4206,7 @@
           </w:tcPr>
           <w:p>
             <w:r>
-              <w:t>0.7922078</w:t>
+              <w:t>0.8378378</w:t>
             </w:r>
           </w:p>
         </w:tc>
@@ -4034,7 +4216,7 @@
           </w:tcPr>
           <w:p>
             <w:r>
-              <w:t>0.6868327</w:t>
+              <w:t>0.7560440</w:t>
             </w:r>
           </w:p>
         </w:tc>
@@ -4096,7 +4278,7 @@
           </w:tcPr>
           <w:p>
             <w:r>
-              <w:t>0.4675325</w:t>
+              <w:t>0.6621622</w:t>
             </w:r>
           </w:p>
         </w:tc>
@@ -4106,7 +4288,7 @@
           </w:tcPr>
           <w:p>
             <w:r>
-              <w:t>0.1950535</w:t>
+              <w:t>0.4896552</w:t>
             </w:r>
           </w:p>
         </w:tc>
@@ -4141,7 +4323,7 @@
           </w:tcPr>
           <w:p>
             <w:r>
-              <w:t>0.5714286</w:t>
+              <w:t>0.7432432</w:t>
             </w:r>
           </w:p>
         </w:tc>
@@ -4151,7 +4333,7 @@
           </w:tcPr>
           <w:p>
             <w:r>
-              <w:t>0.3501279</w:t>
+              <w:t>0.6144777</w:t>
             </w:r>
           </w:p>
         </w:tc>
@@ -4214,7 +4396,7 @@
                     <pic:cNvPicPr/>
                   </pic:nvPicPr>
                   <pic:blipFill>
-                    <a:blip r:embed="rId20"/>
+                    <a:blip r:embed="rId22"/>
                     <a:stretch>
                       <a:fillRect/>
                     </a:stretch>
@@ -4273,7 +4455,6 @@
     </w:p>
     <w:p>
       <w:r>
-        <w:lastRenderedPageBreak/>
         <w:t>Como se puede observar, el algoritmo que devuelve mejores resultados para ambas métricas de evaluación es el SVR. Usando este algoritmo se van a mostrar algunas de las imágenes que no se han acertado durante la clasificación junto a su posible explicación.</w:t>
       </w:r>
     </w:p>
@@ -4288,14 +4469,12 @@
         <w:jc w:val="center"/>
       </w:pPr>
       <w:r>
-        <w:rPr>
-          <w:noProof/>
-        </w:rPr>
+        <w:lastRenderedPageBreak/>
         <w:drawing>
-          <wp:inline distT="0" distB="0" distL="0" distR="0" wp14:anchorId="53501282" wp14:editId="0FABA90C">
-            <wp:extent cx="1981163" cy="2227668"/>
+          <wp:inline distT="0" distB="0" distL="0" distR="0" wp14:anchorId="548FCED5" wp14:editId="61793E2C">
+            <wp:extent cx="1501140" cy="1792938"/>
             <wp:effectExtent l="0" t="0" r="0" b="0"/>
-            <wp:docPr id="1635024626" name="Imagen 1"/>
+            <wp:docPr id="332367050" name="Imagen 1" descr="Edificio con letrero en frente y tienda al lado&#10;&#10;Descripción generada automáticamente con confianza media"/>
             <wp:cNvGraphicFramePr>
               <a:graphicFrameLocks xmlns:a="http://schemas.openxmlformats.org/drawingml/2006/main" noChangeAspect="1"/>
             </wp:cNvGraphicFramePr>
@@ -4303,175 +4482,7 @@
               <a:graphicData uri="http://schemas.openxmlformats.org/drawingml/2006/picture">
                 <pic:pic xmlns:pic="http://schemas.openxmlformats.org/drawingml/2006/picture">
                   <pic:nvPicPr>
-                    <pic:cNvPr id="1635024626" name=""/>
-                    <pic:cNvPicPr/>
-                  </pic:nvPicPr>
-                  <pic:blipFill>
-                    <a:blip r:embed="rId21"/>
-                    <a:stretch>
-                      <a:fillRect/>
-                    </a:stretch>
-                  </pic:blipFill>
-                  <pic:spPr>
-                    <a:xfrm>
-                      <a:off x="0" y="0"/>
-                      <a:ext cx="1984518" cy="2231440"/>
-                    </a:xfrm>
-                    <a:prstGeom prst="rect">
-                      <a:avLst/>
-                    </a:prstGeom>
-                  </pic:spPr>
-                </pic:pic>
-              </a:graphicData>
-            </a:graphic>
-          </wp:inline>
-        </w:drawing>
-      </w:r>
-    </w:p>
-    <w:p>
-      <w:pPr>
-        <w:pStyle w:val="Descripcin"/>
-        <w:jc w:val="center"/>
-      </w:pPr>
-      <w:r>
-        <w:t xml:space="preserve">Ilustración </w:t>
-      </w:r>
-      <w:fldSimple w:instr=" SEQ Ilustración \* ARABIC ">
-        <w:r>
-          <w:rPr>
-            <w:noProof/>
-          </w:rPr>
-          <w:t>15</w:t>
-        </w:r>
-      </w:fldSimple>
-      <w:r>
-        <w:t xml:space="preserve">: </w:t>
-      </w:r>
-      <w:proofErr w:type="spellStart"/>
-      <w:r>
-        <w:t>Imágen</w:t>
-      </w:r>
-      <w:proofErr w:type="spellEnd"/>
-      <w:r>
-        <w:t xml:space="preserve"> Test mal clasificada 1</w:t>
-      </w:r>
-    </w:p>
-    <w:p>
-      <w:pPr>
-        <w:jc w:val="both"/>
-      </w:pPr>
-      <w:r>
-        <w:t>Como se puede observar de esta predicción tiene sentido la equivocación ya que, a pesar de ser una imagen de noche, se compone de más colores claros y brillantes (a causa de la iluminación) que de colores oscuros.</w:t>
-      </w:r>
-    </w:p>
-    <w:p>
-      <w:pPr>
-        <w:keepNext/>
-        <w:jc w:val="center"/>
-      </w:pPr>
-      <w:r>
-        <w:rPr>
-          <w:noProof/>
-        </w:rPr>
-        <w:drawing>
-          <wp:inline distT="0" distB="0" distL="0" distR="0" wp14:anchorId="22E84827" wp14:editId="6FA489B1">
-            <wp:extent cx="1645920" cy="1908948"/>
-            <wp:effectExtent l="0" t="0" r="0" b="0"/>
-            <wp:docPr id="1796442827" name="Imagen 1" descr="Imagen digital de una ciudad&#10;&#10;Descripción generada automáticamente"/>
-            <wp:cNvGraphicFramePr>
-              <a:graphicFrameLocks xmlns:a="http://schemas.openxmlformats.org/drawingml/2006/main" noChangeAspect="1"/>
-            </wp:cNvGraphicFramePr>
-            <a:graphic xmlns:a="http://schemas.openxmlformats.org/drawingml/2006/main">
-              <a:graphicData uri="http://schemas.openxmlformats.org/drawingml/2006/picture">
-                <pic:pic xmlns:pic="http://schemas.openxmlformats.org/drawingml/2006/picture">
-                  <pic:nvPicPr>
-                    <pic:cNvPr id="1796442827" name="Imagen 1" descr="Imagen digital de una ciudad&#10;&#10;Descripción generada automáticamente"/>
-                    <pic:cNvPicPr/>
-                  </pic:nvPicPr>
-                  <pic:blipFill>
-                    <a:blip r:embed="rId22"/>
-                    <a:stretch>
-                      <a:fillRect/>
-                    </a:stretch>
-                  </pic:blipFill>
-                  <pic:spPr>
-                    <a:xfrm>
-                      <a:off x="0" y="0"/>
-                      <a:ext cx="1647303" cy="1910552"/>
-                    </a:xfrm>
-                    <a:prstGeom prst="rect">
-                      <a:avLst/>
-                    </a:prstGeom>
-                  </pic:spPr>
-                </pic:pic>
-              </a:graphicData>
-            </a:graphic>
-          </wp:inline>
-        </w:drawing>
-      </w:r>
-    </w:p>
-    <w:p>
-      <w:pPr>
-        <w:pStyle w:val="Descripcin"/>
-        <w:jc w:val="center"/>
-      </w:pPr>
-      <w:r>
-        <w:t xml:space="preserve">Ilustración </w:t>
-      </w:r>
-      <w:fldSimple w:instr=" SEQ Ilustración \* ARABIC ">
-        <w:r>
-          <w:rPr>
-            <w:noProof/>
-          </w:rPr>
-          <w:t>16</w:t>
-        </w:r>
-      </w:fldSimple>
-      <w:r>
-        <w:t xml:space="preserve">: </w:t>
-      </w:r>
-      <w:proofErr w:type="spellStart"/>
-      <w:r>
-        <w:t>Imágen</w:t>
-      </w:r>
-      <w:proofErr w:type="spellEnd"/>
-      <w:r>
-        <w:t xml:space="preserve"> Test mal clasificada </w:t>
-      </w:r>
-      <w:r>
-        <w:t>2</w:t>
-      </w:r>
-    </w:p>
-    <w:p>
-      <w:pPr>
-        <w:jc w:val="both"/>
-      </w:pPr>
-      <w:r>
-        <w:t>En este caso es lo contrario, es una imagen de soleado, pero a punto de anochecer que se ha clasificado como soleada, pero, en cambio, se ha predicho como noche a causa de los colores oscuros que tiene la fotografía.</w:t>
-      </w:r>
-    </w:p>
-    <w:p>
-      <w:pPr>
-        <w:keepNext/>
-        <w:jc w:val="center"/>
-      </w:pPr>
-      <w:r>
-        <w:rPr>
-          <w:noProof/>
-        </w:rPr>
-        <w:lastRenderedPageBreak/>
-        <w:drawing>
-          <wp:inline distT="0" distB="0" distL="0" distR="0" wp14:anchorId="69FCB685" wp14:editId="7EE6BF4D">
-            <wp:extent cx="1656721" cy="1805940"/>
-            <wp:effectExtent l="0" t="0" r="0" b="0"/>
-            <wp:docPr id="687863740" name="Imagen 1" descr="Foto montaje de una roca&#10;&#10;Descripción generada automáticamente con confianza baja"/>
-            <wp:cNvGraphicFramePr>
-              <a:graphicFrameLocks xmlns:a="http://schemas.openxmlformats.org/drawingml/2006/main" noChangeAspect="1"/>
-            </wp:cNvGraphicFramePr>
-            <a:graphic xmlns:a="http://schemas.openxmlformats.org/drawingml/2006/main">
-              <a:graphicData uri="http://schemas.openxmlformats.org/drawingml/2006/picture">
-                <pic:pic xmlns:pic="http://schemas.openxmlformats.org/drawingml/2006/picture">
-                  <pic:nvPicPr>
-                    <pic:cNvPr id="687863740" name="Imagen 1" descr="Foto montaje de una roca&#10;&#10;Descripción generada automáticamente con confianza baja"/>
+                    <pic:cNvPr id="332367050" name="Imagen 1" descr="Edificio con letrero en frente y tienda al lado&#10;&#10;Descripción generada automáticamente con confianza media"/>
                     <pic:cNvPicPr/>
                   </pic:nvPicPr>
                   <pic:blipFill>
@@ -4483,7 +4494,7 @@
                   <pic:spPr>
                     <a:xfrm>
                       <a:off x="0" y="0"/>
-                      <a:ext cx="1663728" cy="1813578"/>
+                      <a:ext cx="1508459" cy="1801680"/>
                     </a:xfrm>
                     <a:prstGeom prst="rect">
                       <a:avLst/>
@@ -4509,6 +4520,167 @@
           <w:rPr>
             <w:noProof/>
           </w:rPr>
+          <w:t>15</w:t>
+        </w:r>
+      </w:fldSimple>
+      <w:r>
+        <w:t xml:space="preserve">: </w:t>
+      </w:r>
+      <w:proofErr w:type="spellStart"/>
+      <w:r>
+        <w:t>Imágen</w:t>
+      </w:r>
+      <w:proofErr w:type="spellEnd"/>
+      <w:r>
+        <w:t xml:space="preserve"> Test mal clasificada 1</w:t>
+      </w:r>
+    </w:p>
+    <w:p>
+      <w:pPr>
+        <w:jc w:val="both"/>
+      </w:pPr>
+      <w:r>
+        <w:t>Como se puede observar de esta predicción tiene sentido la equivocación ya que, a pesar de ser una imagen de noche, se compone de más colores claros y brillantes (a causa de la iluminación) que de colores oscuros.</w:t>
+      </w:r>
+    </w:p>
+    <w:p>
+      <w:pPr>
+        <w:keepNext/>
+        <w:jc w:val="center"/>
+      </w:pPr>
+      <w:r>
+        <w:drawing>
+          <wp:inline distT="0" distB="0" distL="0" distR="0" wp14:anchorId="236C3E46" wp14:editId="5887D9E5">
+            <wp:extent cx="1752838" cy="2072640"/>
+            <wp:effectExtent l="0" t="0" r="0" b="0"/>
+            <wp:docPr id="1796521814" name="Imagen 1" descr="Un dibujo de una ciudad&#10;&#10;Descripción generada automáticamente con confianza media"/>
+            <wp:cNvGraphicFramePr>
+              <a:graphicFrameLocks xmlns:a="http://schemas.openxmlformats.org/drawingml/2006/main" noChangeAspect="1"/>
+            </wp:cNvGraphicFramePr>
+            <a:graphic xmlns:a="http://schemas.openxmlformats.org/drawingml/2006/main">
+              <a:graphicData uri="http://schemas.openxmlformats.org/drawingml/2006/picture">
+                <pic:pic xmlns:pic="http://schemas.openxmlformats.org/drawingml/2006/picture">
+                  <pic:nvPicPr>
+                    <pic:cNvPr id="1796521814" name="Imagen 1" descr="Un dibujo de una ciudad&#10;&#10;Descripción generada automáticamente con confianza media"/>
+                    <pic:cNvPicPr/>
+                  </pic:nvPicPr>
+                  <pic:blipFill>
+                    <a:blip r:embed="rId24"/>
+                    <a:stretch>
+                      <a:fillRect/>
+                    </a:stretch>
+                  </pic:blipFill>
+                  <pic:spPr>
+                    <a:xfrm>
+                      <a:off x="0" y="0"/>
+                      <a:ext cx="1763362" cy="2085085"/>
+                    </a:xfrm>
+                    <a:prstGeom prst="rect">
+                      <a:avLst/>
+                    </a:prstGeom>
+                  </pic:spPr>
+                </pic:pic>
+              </a:graphicData>
+            </a:graphic>
+          </wp:inline>
+        </w:drawing>
+      </w:r>
+    </w:p>
+    <w:p>
+      <w:pPr>
+        <w:pStyle w:val="Descripcin"/>
+        <w:jc w:val="center"/>
+      </w:pPr>
+      <w:r>
+        <w:t xml:space="preserve">Ilustración </w:t>
+      </w:r>
+      <w:fldSimple w:instr=" SEQ Ilustración \* ARABIC ">
+        <w:r>
+          <w:rPr>
+            <w:noProof/>
+          </w:rPr>
+          <w:t>16</w:t>
+        </w:r>
+      </w:fldSimple>
+      <w:r>
+        <w:t xml:space="preserve">: </w:t>
+      </w:r>
+      <w:proofErr w:type="spellStart"/>
+      <w:r>
+        <w:t>Imágen</w:t>
+      </w:r>
+      <w:proofErr w:type="spellEnd"/>
+      <w:r>
+        <w:t xml:space="preserve"> Test mal clasificada </w:t>
+      </w:r>
+      <w:r>
+        <w:t>2</w:t>
+      </w:r>
+    </w:p>
+    <w:p>
+      <w:pPr>
+        <w:jc w:val="both"/>
+      </w:pPr>
+      <w:r>
+        <w:t>En este caso es lo contrario, es una imagen de soleado, pero a punto de anochecer que se ha clasificado como soleada, pero, en cambio, se ha predicho como noche a causa de los colores oscuros que tiene la fotografía.</w:t>
+      </w:r>
+    </w:p>
+    <w:p>
+      <w:pPr>
+        <w:keepNext/>
+        <w:jc w:val="center"/>
+      </w:pPr>
+      <w:r>
+        <w:drawing>
+          <wp:inline distT="0" distB="0" distL="0" distR="0" wp14:anchorId="12FDAE4E" wp14:editId="00FE8615">
+            <wp:extent cx="1577340" cy="1764045"/>
+            <wp:effectExtent l="0" t="0" r="0" b="0"/>
+            <wp:docPr id="1124027617" name="Imagen 1" descr="Vista de una carretera&#10;&#10;Descripción generada automáticamente"/>
+            <wp:cNvGraphicFramePr>
+              <a:graphicFrameLocks xmlns:a="http://schemas.openxmlformats.org/drawingml/2006/main" noChangeAspect="1"/>
+            </wp:cNvGraphicFramePr>
+            <a:graphic xmlns:a="http://schemas.openxmlformats.org/drawingml/2006/main">
+              <a:graphicData uri="http://schemas.openxmlformats.org/drawingml/2006/picture">
+                <pic:pic xmlns:pic="http://schemas.openxmlformats.org/drawingml/2006/picture">
+                  <pic:nvPicPr>
+                    <pic:cNvPr id="1124027617" name="Imagen 1" descr="Vista de una carretera&#10;&#10;Descripción generada automáticamente"/>
+                    <pic:cNvPicPr/>
+                  </pic:nvPicPr>
+                  <pic:blipFill>
+                    <a:blip r:embed="rId25"/>
+                    <a:stretch>
+                      <a:fillRect/>
+                    </a:stretch>
+                  </pic:blipFill>
+                  <pic:spPr>
+                    <a:xfrm>
+                      <a:off x="0" y="0"/>
+                      <a:ext cx="1606193" cy="1796313"/>
+                    </a:xfrm>
+                    <a:prstGeom prst="rect">
+                      <a:avLst/>
+                    </a:prstGeom>
+                  </pic:spPr>
+                </pic:pic>
+              </a:graphicData>
+            </a:graphic>
+          </wp:inline>
+        </w:drawing>
+      </w:r>
+    </w:p>
+    <w:p>
+      <w:pPr>
+        <w:pStyle w:val="Descripcin"/>
+        <w:jc w:val="center"/>
+      </w:pPr>
+      <w:r>
+        <w:t xml:space="preserve">Ilustración </w:t>
+      </w:r>
+      <w:fldSimple w:instr=" SEQ Ilustración \* ARABIC ">
+        <w:r>
+          <w:rPr>
+            <w:noProof/>
+          </w:rPr>
           <w:t>17</w:t>
         </w:r>
       </w:fldSimple>
@@ -4551,7 +4723,11 @@
       </w:r>
       <w:proofErr w:type="spellEnd"/>
       <w:r>
-        <w:t xml:space="preserve"> baja y frecuencias bajas que caracterizan a las imágenes nubladas ya que gran parte de la imagen es el cielo que presenta cambios suaves y uniformes a lo largo del eje Y. Tampoco existen brillos, cambios bruscos ni sombras que es lo que más identifica a una imagen soleada.</w:t>
+        <w:t xml:space="preserve"> baja y frecuencias bajas que caracterizan a las imágenes </w:t>
+      </w:r>
+      <w:r>
+        <w:lastRenderedPageBreak/>
+        <w:t>nubladas ya que gran parte de la imagen es el cielo que presenta cambios suaves y uniformes a lo largo del eje Y. Tampoco existen brillos, cambios bruscos ni sombras que es lo que más identifica a una imagen soleada.</w:t>
       </w:r>
     </w:p>
     <w:p>
@@ -4587,7 +4763,7 @@
                     <pic:cNvPicPr/>
                   </pic:nvPicPr>
                   <pic:blipFill>
-                    <a:blip r:embed="rId24"/>
+                    <a:blip r:embed="rId26"/>
                     <a:stretch>
                       <a:fillRect/>
                     </a:stretch>
@@ -4637,7 +4813,6 @@
         <w:rPr>
           <w:noProof/>
         </w:rPr>
-        <w:lastRenderedPageBreak/>
         <w:drawing>
           <wp:inline distT="0" distB="0" distL="0" distR="0" wp14:anchorId="0B3016D2" wp14:editId="7D19FF80">
             <wp:extent cx="5400040" cy="2548890"/>
@@ -4654,7 +4829,7 @@
                     <pic:cNvPicPr/>
                   </pic:nvPicPr>
                   <pic:blipFill>
-                    <a:blip r:embed="rId25"/>
+                    <a:blip r:embed="rId27"/>
                     <a:stretch>
                       <a:fillRect/>
                     </a:stretch>
@@ -4716,6 +4891,7 @@
         <w:rPr>
           <w:noProof/>
         </w:rPr>
+        <w:lastRenderedPageBreak/>
         <w:drawing>
           <wp:inline distT="0" distB="0" distL="0" distR="0" wp14:anchorId="4BA861F4" wp14:editId="5EEDBE26">
             <wp:extent cx="5400040" cy="3201035"/>
@@ -4732,7 +4908,7 @@
                     <pic:cNvPicPr/>
                   </pic:nvPicPr>
                   <pic:blipFill>
-                    <a:blip r:embed="rId26"/>
+                    <a:blip r:embed="rId28"/>
                     <a:stretch>
                       <a:fillRect/>
                     </a:stretch>
@@ -4792,7 +4968,6 @@
     </w:p>
     <w:p>
       <w:r>
-        <w:lastRenderedPageBreak/>
         <w:t>Aprovechando la reducción de dimensionalidad realizada con estos últimos algoritmos se ha probado a entrenar un modelo con PCA y comprobar si se puede mejorar el porcentaje para alguno de los modelos</w:t>
       </w:r>
       <w:r>
@@ -4868,23 +5043,49 @@
             <w:tcW w:w="2538" w:type="dxa"/>
           </w:tcPr>
           <w:p>
-            <w:r>
+            <w:pPr>
+              <w:rPr>
+                <w:b/>
+                <w:bCs/>
+              </w:rPr>
+            </w:pPr>
+            <w:r>
+              <w:rPr>
+                <w:b/>
+                <w:bCs/>
+              </w:rPr>
               <w:t>SVR (</w:t>
             </w:r>
             <w:proofErr w:type="spellStart"/>
             <w:r>
+              <w:rPr>
+                <w:b/>
+                <w:bCs/>
+              </w:rPr>
               <w:t>Support</w:t>
             </w:r>
             <w:proofErr w:type="spellEnd"/>
             <w:r>
+              <w:rPr>
+                <w:b/>
+                <w:bCs/>
+              </w:rPr>
               <w:t xml:space="preserve"> Vector </w:t>
             </w:r>
             <w:proofErr w:type="spellStart"/>
             <w:r>
+              <w:rPr>
+                <w:b/>
+                <w:bCs/>
+              </w:rPr>
               <w:t>Classifier</w:t>
             </w:r>
             <w:proofErr w:type="spellEnd"/>
             <w:r>
+              <w:rPr>
+                <w:b/>
+                <w:bCs/>
+              </w:rPr>
               <w:t>)</w:t>
             </w:r>
           </w:p>
@@ -4894,8 +5095,18 @@
             <w:tcW w:w="3240" w:type="dxa"/>
           </w:tcPr>
           <w:p>
-            <w:r>
-              <w:t>0.7792208</w:t>
+            <w:pPr>
+              <w:rPr>
+                <w:b/>
+                <w:bCs/>
+              </w:rPr>
+            </w:pPr>
+            <w:r>
+              <w:rPr>
+                <w:b/>
+                <w:bCs/>
+              </w:rPr>
+              <w:t>0.8918919</w:t>
             </w:r>
           </w:p>
         </w:tc>
@@ -4904,8 +5115,18 @@
             <w:tcW w:w="2835" w:type="dxa"/>
           </w:tcPr>
           <w:p>
-            <w:r>
-              <w:t>0.6672598</w:t>
+            <w:pPr>
+              <w:rPr>
+                <w:b/>
+                <w:bCs/>
+              </w:rPr>
+            </w:pPr>
+            <w:r>
+              <w:rPr>
+                <w:b/>
+                <w:bCs/>
+              </w:rPr>
+              <w:t>0.8376303</w:t>
             </w:r>
           </w:p>
         </w:tc>
@@ -4929,7 +5150,7 @@
           </w:tcPr>
           <w:p>
             <w:r>
-              <w:t>0.7402597</w:t>
+              <w:t>0.8378378</w:t>
             </w:r>
           </w:p>
         </w:tc>
@@ -4939,7 +5160,7 @@
           </w:tcPr>
           <w:p>
             <w:r>
-              <w:t>0.6097314</w:t>
+              <w:t>0.7560440</w:t>
             </w:r>
           </w:p>
         </w:tc>
@@ -4950,17 +5171,7 @@
             <w:tcW w:w="2538" w:type="dxa"/>
           </w:tcPr>
           <w:p>
-            <w:pPr>
-              <w:rPr>
-                <w:b/>
-                <w:bCs/>
-              </w:rPr>
-            </w:pPr>
-            <w:r>
-              <w:rPr>
-                <w:b/>
-                <w:bCs/>
-              </w:rPr>
+            <w:r>
               <w:t>KNN</w:t>
             </w:r>
           </w:p>
@@ -4970,18 +5181,8 @@
             <w:tcW w:w="3240" w:type="dxa"/>
           </w:tcPr>
           <w:p>
-            <w:pPr>
-              <w:rPr>
-                <w:b/>
-                <w:bCs/>
-              </w:rPr>
-            </w:pPr>
-            <w:r>
-              <w:rPr>
-                <w:b/>
-                <w:bCs/>
-              </w:rPr>
-              <w:t>0.8311688</w:t>
+            <w:r>
+              <w:t>0.8243243</w:t>
             </w:r>
           </w:p>
         </w:tc>
@@ -4990,18 +5191,8 @@
             <w:tcW w:w="2835" w:type="dxa"/>
           </w:tcPr>
           <w:p>
-            <w:pPr>
-              <w:rPr>
-                <w:b/>
-                <w:bCs/>
-              </w:rPr>
-            </w:pPr>
-            <w:r>
-              <w:rPr>
-                <w:b/>
-                <w:bCs/>
-              </w:rPr>
-              <w:t>0.7473498</w:t>
+            <w:r>
+              <w:t>0.7360768</w:t>
             </w:r>
           </w:p>
         </w:tc>
@@ -5028,7 +5219,7 @@
           </w:tcPr>
           <w:p>
             <w:r>
-              <w:t>0.7402597</w:t>
+              <w:t>0.8783784</w:t>
             </w:r>
           </w:p>
         </w:tc>
@@ -5038,7 +5229,7 @@
           </w:tcPr>
           <w:p>
             <w:r>
-              <w:t>0.6081425</w:t>
+              <w:t>0.8171836</w:t>
             </w:r>
           </w:p>
         </w:tc>
@@ -5065,7 +5256,7 @@
           </w:tcPr>
           <w:p>
             <w:r>
-              <w:t>0.7922078</w:t>
+              <w:t>0.8513514</w:t>
             </w:r>
           </w:p>
         </w:tc>
@@ -5075,7 +5266,7 @@
           </w:tcPr>
           <w:p>
             <w:r>
-              <w:t>0.6871508</w:t>
+              <w:t>0.7766804</w:t>
             </w:r>
           </w:p>
         </w:tc>
@@ -5097,7 +5288,7 @@
           </w:tcPr>
           <w:p>
             <w:r>
-              <w:t>0.7662338</w:t>
+              <w:t>0.8378378</w:t>
             </w:r>
           </w:p>
         </w:tc>
@@ -5107,7 +5298,7 @@
           </w:tcPr>
           <w:p>
             <w:r>
-              <w:t>0.6451613</w:t>
+              <w:t>0.7565789</w:t>
             </w:r>
           </w:p>
         </w:tc>
@@ -5116,10 +5307,20 @@
     <w:p/>
     <w:p>
       <w:r>
-        <w:t>Tras incluir todas las características utilizadas en el entrenamiento sin PCA y transformarlas usando este algoritmo, KNN es el modelo que mejores resultados ha mostrado</w:t>
-      </w:r>
-      <w:r>
-        <w:t>. Para ello se ha limitado la reducción de la dimensionalidad hasta 7 variables ya que analizando la proporción acumulativa de la información que se perdía (0.933) y la desviación estándar (0.77) representaba un valor adecuado para no perder calidad en los datos introducidos pudiendo, a la vez, reducir el número de características.</w:t>
+        <w:t xml:space="preserve">Tras incluir todas las características utilizadas en el entrenamiento sin PCA y transformarlas usando este algoritmo, </w:t>
+      </w:r>
+      <w:r>
+        <w:t>SVR</w:t>
+      </w:r>
+      <w:r>
+        <w:t xml:space="preserve"> es el modelo que mejores resultados ha mostrado</w:t>
+      </w:r>
+      <w:r>
+        <w:t xml:space="preserve">. Para ello se ha limitado la reducción de la dimensionalidad hasta 7 variables ya </w:t>
+      </w:r>
+      <w:r>
+        <w:lastRenderedPageBreak/>
+        <w:t>que analizando la proporción acumulativa de la información que se perdía (0.933) y la desviación estándar (0.77) representaba un valor adecuado para no perder calidad en los datos introducidos pudiendo, a la vez, reducir el número de características.</w:t>
       </w:r>
     </w:p>
     <w:p>
@@ -5130,7 +5331,7 @@
           <w:numId w:val="5"/>
         </w:numPr>
       </w:pPr>
-      <w:bookmarkStart w:id="10" w:name="_Toc187175862"/>
+      <w:bookmarkStart w:id="10" w:name="_Toc187363251"/>
       <w:r>
         <w:t>Conclusión</w:t>
       </w:r>
@@ -5141,7 +5342,15 @@
         <w:t>Dependiendo del modelo escogido se ha podido comprobar que el porcentaje de acierto aumenta o</w:t>
       </w:r>
       <w:r>
-        <w:t xml:space="preserve"> disminuye. Sin embargo, la mayoría se asemejan bastante y donde reside realmente la verdadera mejoría en las predicciones es en la selección de las características. Añadiendo, poco a poco, nuevas columnas al entrenamiento que contienen información relevante para la discriminación es cómo realmente se ha contribuido a la evolución del modelo.</w:t>
+        <w:t xml:space="preserve"> disminuye. Sin embargo, la mayoría se asemejan bastante y donde reside realmente la verdadera mejoría en las predicciones es en la selección de las características. Añadiendo, poco a poco, nuevas columnas al entrenamiento que contienen información relevante para la discriminación </w:t>
+      </w:r>
+      <w:proofErr w:type="gramStart"/>
+      <w:r>
+        <w:t>es</w:t>
+      </w:r>
+      <w:proofErr w:type="gramEnd"/>
+      <w:r>
+        <w:t xml:space="preserve"> cómo realmente se ha contribuido a la evolución del modelo.</w:t>
       </w:r>
     </w:p>
     <w:p>

</xml_diff>

<commit_message>
Ultima revision de la memoria
</commit_message>
<xml_diff>
--- a/Clasificación de Imágenes.docx
+++ b/Clasificación de Imágenes.docx
@@ -29,7 +29,7 @@
                     </pic:cNvPicPr>
                   </pic:nvPicPr>
                   <pic:blipFill>
-                    <a:blip r:embed="rId6">
+                    <a:blip r:embed="rId8">
                       <a:extLst>
                         <a:ext uri="{28A0092B-C50C-407E-A947-70E740481C1C}">
                           <a14:useLocalDpi xmlns:a14="http://schemas.microsoft.com/office/drawing/2010/main" val="0"/>
@@ -370,7 +370,7 @@
           <w:r>
             <w:fldChar w:fldCharType="separate"/>
           </w:r>
-          <w:hyperlink w:anchor="_Toc187363241" w:history="1">
+          <w:hyperlink w:anchor="_Toc187421076" w:history="1">
             <w:r>
               <w:rPr>
                 <w:rStyle w:val="Hipervnculo"/>
@@ -414,7 +414,7 @@
                 <w:noProof/>
                 <w:webHidden/>
               </w:rPr>
-              <w:instrText xml:space="preserve"> PAGEREF _Toc187363241 \h </w:instrText>
+              <w:instrText xml:space="preserve"> PAGEREF _Toc187421076 \h </w:instrText>
             </w:r>
             <w:r>
               <w:rPr>
@@ -460,7 +460,7 @@
               <w:lang w:eastAsia="es-ES"/>
             </w:rPr>
           </w:pPr>
-          <w:hyperlink w:anchor="_Toc187363242" w:history="1">
+          <w:hyperlink w:anchor="_Toc187421077" w:history="1">
             <w:r>
               <w:rPr>
                 <w:rStyle w:val="Hipervnculo"/>
@@ -504,7 +504,7 @@
                 <w:noProof/>
                 <w:webHidden/>
               </w:rPr>
-              <w:instrText xml:space="preserve"> PAGEREF _Toc187363242 \h </w:instrText>
+              <w:instrText xml:space="preserve"> PAGEREF _Toc187421077 \h </w:instrText>
             </w:r>
             <w:r>
               <w:rPr>
@@ -550,7 +550,7 @@
               <w:lang w:eastAsia="es-ES"/>
             </w:rPr>
           </w:pPr>
-          <w:hyperlink w:anchor="_Toc187363243" w:history="1">
+          <w:hyperlink w:anchor="_Toc187421078" w:history="1">
             <w:r>
               <w:rPr>
                 <w:rStyle w:val="Hipervnculo"/>
@@ -594,7 +594,7 @@
                 <w:noProof/>
                 <w:webHidden/>
               </w:rPr>
-              <w:instrText xml:space="preserve"> PAGEREF _Toc187363243 \h </w:instrText>
+              <w:instrText xml:space="preserve"> PAGEREF _Toc187421078 \h </w:instrText>
             </w:r>
             <w:r>
               <w:rPr>
@@ -639,7 +639,7 @@
               <w:lang w:eastAsia="es-ES"/>
             </w:rPr>
           </w:pPr>
-          <w:hyperlink w:anchor="_Toc187363244" w:history="1">
+          <w:hyperlink w:anchor="_Toc187421079" w:history="1">
             <w:r>
               <w:rPr>
                 <w:rStyle w:val="Hipervnculo"/>
@@ -666,7 +666,7 @@
                 <w:noProof/>
                 <w:webHidden/>
               </w:rPr>
-              <w:instrText xml:space="preserve"> PAGEREF _Toc187363244 \h </w:instrText>
+              <w:instrText xml:space="preserve"> PAGEREF _Toc187421079 \h </w:instrText>
             </w:r>
             <w:r>
               <w:rPr>
@@ -711,7 +711,7 @@
               <w:lang w:eastAsia="es-ES"/>
             </w:rPr>
           </w:pPr>
-          <w:hyperlink w:anchor="_Toc187363245" w:history="1">
+          <w:hyperlink w:anchor="_Toc187421080" w:history="1">
             <w:r>
               <w:rPr>
                 <w:rStyle w:val="Hipervnculo"/>
@@ -738,7 +738,7 @@
                 <w:noProof/>
                 <w:webHidden/>
               </w:rPr>
-              <w:instrText xml:space="preserve"> PAGEREF _Toc187363245 \h </w:instrText>
+              <w:instrText xml:space="preserve"> PAGEREF _Toc187421080 \h </w:instrText>
             </w:r>
             <w:r>
               <w:rPr>
@@ -783,7 +783,7 @@
               <w:lang w:eastAsia="es-ES"/>
             </w:rPr>
           </w:pPr>
-          <w:hyperlink w:anchor="_Toc187363246" w:history="1">
+          <w:hyperlink w:anchor="_Toc187421081" w:history="1">
             <w:r>
               <w:rPr>
                 <w:rStyle w:val="Hipervnculo"/>
@@ -810,7 +810,7 @@
                 <w:noProof/>
                 <w:webHidden/>
               </w:rPr>
-              <w:instrText xml:space="preserve"> PAGEREF _Toc187363246 \h </w:instrText>
+              <w:instrText xml:space="preserve"> PAGEREF _Toc187421081 \h </w:instrText>
             </w:r>
             <w:r>
               <w:rPr>
@@ -856,7 +856,7 @@
               <w:lang w:eastAsia="es-ES"/>
             </w:rPr>
           </w:pPr>
-          <w:hyperlink w:anchor="_Toc187363247" w:history="1">
+          <w:hyperlink w:anchor="_Toc187421082" w:history="1">
             <w:r>
               <w:rPr>
                 <w:rStyle w:val="Hipervnculo"/>
@@ -900,7 +900,7 @@
                 <w:noProof/>
                 <w:webHidden/>
               </w:rPr>
-              <w:instrText xml:space="preserve"> PAGEREF _Toc187363247 \h </w:instrText>
+              <w:instrText xml:space="preserve"> PAGEREF _Toc187421082 \h </w:instrText>
             </w:r>
             <w:r>
               <w:rPr>
@@ -946,7 +946,7 @@
               <w:lang w:eastAsia="es-ES"/>
             </w:rPr>
           </w:pPr>
-          <w:hyperlink w:anchor="_Toc187363248" w:history="1">
+          <w:hyperlink w:anchor="_Toc187421083" w:history="1">
             <w:r>
               <w:rPr>
                 <w:rStyle w:val="Hipervnculo"/>
@@ -990,7 +990,7 @@
                 <w:noProof/>
                 <w:webHidden/>
               </w:rPr>
-              <w:instrText xml:space="preserve"> PAGEREF _Toc187363248 \h </w:instrText>
+              <w:instrText xml:space="preserve"> PAGEREF _Toc187421083 \h </w:instrText>
             </w:r>
             <w:r>
               <w:rPr>
@@ -1010,7 +1010,7 @@
                 <w:noProof/>
                 <w:webHidden/>
               </w:rPr>
-              <w:t>7</w:t>
+              <w:t>6</w:t>
             </w:r>
             <w:r>
               <w:rPr>
@@ -1036,7 +1036,7 @@
               <w:lang w:eastAsia="es-ES"/>
             </w:rPr>
           </w:pPr>
-          <w:hyperlink w:anchor="_Toc187363249" w:history="1">
+          <w:hyperlink w:anchor="_Toc187421084" w:history="1">
             <w:r>
               <w:rPr>
                 <w:rStyle w:val="Hipervnculo"/>
@@ -1080,7 +1080,7 @@
                 <w:noProof/>
                 <w:webHidden/>
               </w:rPr>
-              <w:instrText xml:space="preserve"> PAGEREF _Toc187363249 \h </w:instrText>
+              <w:instrText xml:space="preserve"> PAGEREF _Toc187421084 \h </w:instrText>
             </w:r>
             <w:r>
               <w:rPr>
@@ -1126,7 +1126,7 @@
               <w:lang w:eastAsia="es-ES"/>
             </w:rPr>
           </w:pPr>
-          <w:hyperlink w:anchor="_Toc187363250" w:history="1">
+          <w:hyperlink w:anchor="_Toc187421085" w:history="1">
             <w:r>
               <w:rPr>
                 <w:rStyle w:val="Hipervnculo"/>
@@ -1170,7 +1170,7 @@
                 <w:noProof/>
                 <w:webHidden/>
               </w:rPr>
-              <w:instrText xml:space="preserve"> PAGEREF _Toc187363250 \h </w:instrText>
+              <w:instrText xml:space="preserve"> PAGEREF _Toc187421085 \h </w:instrText>
             </w:r>
             <w:r>
               <w:rPr>
@@ -1190,7 +1190,7 @@
                 <w:noProof/>
                 <w:webHidden/>
               </w:rPr>
-              <w:t>16</w:t>
+              <w:t>13</w:t>
             </w:r>
             <w:r>
               <w:rPr>
@@ -1216,7 +1216,7 @@
               <w:lang w:eastAsia="es-ES"/>
             </w:rPr>
           </w:pPr>
-          <w:hyperlink w:anchor="_Toc187363251" w:history="1">
+          <w:hyperlink w:anchor="_Toc187421086" w:history="1">
             <w:r>
               <w:rPr>
                 <w:rStyle w:val="Hipervnculo"/>
@@ -1260,7 +1260,7 @@
                 <w:noProof/>
                 <w:webHidden/>
               </w:rPr>
-              <w:instrText xml:space="preserve"> PAGEREF _Toc187363251 \h </w:instrText>
+              <w:instrText xml:space="preserve"> PAGEREF _Toc187421086 \h </w:instrText>
             </w:r>
             <w:r>
               <w:rPr>
@@ -1280,7 +1280,7 @@
                 <w:noProof/>
                 <w:webHidden/>
               </w:rPr>
-              <w:t>22</w:t>
+              <w:t>17</w:t>
             </w:r>
             <w:r>
               <w:rPr>
@@ -1348,16 +1348,24 @@
           <w:ilvl w:val="0"/>
           <w:numId w:val="3"/>
         </w:numPr>
-      </w:pPr>
-      <w:bookmarkStart w:id="0" w:name="_Toc187363241"/>
+        <w:spacing w:line="240" w:lineRule="auto"/>
+      </w:pPr>
+      <w:bookmarkStart w:id="0" w:name="_Toc187421076"/>
       <w:r>
         <w:lastRenderedPageBreak/>
         <w:t>Introducción</w:t>
       </w:r>
       <w:bookmarkEnd w:id="0"/>
     </w:p>
-    <w:p/>
-    <w:p>
+    <w:p>
+      <w:pPr>
+        <w:spacing w:line="240" w:lineRule="auto"/>
+      </w:pPr>
+    </w:p>
+    <w:p>
+      <w:pPr>
+        <w:spacing w:line="240" w:lineRule="auto"/>
+      </w:pPr>
       <w:r>
         <w:t xml:space="preserve">El entendimiento y procesamiento de los datos son puntos primordiales para desarrollar </w:t>
       </w:r>
@@ -1399,7 +1407,11 @@
         <w:t xml:space="preserve"> y la diversidad de resoluciones y canales en los que se codifican, entre otros.</w:t>
       </w:r>
     </w:p>
-    <w:p/>
+    <w:p>
+      <w:pPr>
+        <w:spacing w:line="240" w:lineRule="auto"/>
+      </w:pPr>
+    </w:p>
     <w:p>
       <w:pPr>
         <w:pStyle w:val="Ttulo2"/>
@@ -1407,14 +1419,18 @@
           <w:ilvl w:val="1"/>
           <w:numId w:val="3"/>
         </w:numPr>
-      </w:pPr>
-      <w:bookmarkStart w:id="1" w:name="_Toc187363242"/>
+        <w:spacing w:line="240" w:lineRule="auto"/>
+      </w:pPr>
+      <w:bookmarkStart w:id="1" w:name="_Toc187421077"/>
       <w:r>
         <w:t>Datos</w:t>
       </w:r>
       <w:bookmarkEnd w:id="1"/>
     </w:p>
     <w:p>
+      <w:pPr>
+        <w:spacing w:line="240" w:lineRule="auto"/>
+      </w:pPr>
       <w:r>
         <w:t>Los datos que han sido necesarios recopilar para el entrenamiento y prueba del modelo son fotografías de distintos paisajes de noche, de día y nublado. Estos tres tipos son las distintas posibilidades en las que se puede etiquetar una imagen</w:t>
       </w:r>
@@ -1423,11 +1439,17 @@
       </w:r>
     </w:p>
     <w:p>
+      <w:pPr>
+        <w:spacing w:line="240" w:lineRule="auto"/>
+      </w:pPr>
       <w:r>
         <w:t xml:space="preserve">Cada integrante ha capturado distintas imágenes con su dispositivo móvil de los paisajes y de parte del cielo para facilitar la identificación de las clases. </w:t>
       </w:r>
     </w:p>
     <w:p>
+      <w:pPr>
+        <w:spacing w:line="240" w:lineRule="auto"/>
+      </w:pPr>
       <w:r>
         <w:t xml:space="preserve">A la hora de juntar todas las imágenes </w:t>
       </w:r>
@@ -1436,12 +1458,20 @@
       </w:r>
     </w:p>
     <w:p>
+      <w:pPr>
+        <w:spacing w:line="240" w:lineRule="auto"/>
+      </w:pPr>
       <w:r>
         <w:t>Todos estos datos han sido almacenados en distintas carpetas por clase, de forma que nos facilite el etiquetado manual de las entradas</w:t>
       </w:r>
       <w:r>
         <w:t>.</w:t>
       </w:r>
+    </w:p>
+    <w:p>
+      <w:pPr>
+        <w:spacing w:line="240" w:lineRule="auto"/>
+      </w:pPr>
     </w:p>
     <w:p>
       <w:pPr>
@@ -1450,14 +1480,18 @@
           <w:ilvl w:val="1"/>
           <w:numId w:val="3"/>
         </w:numPr>
-      </w:pPr>
-      <w:bookmarkStart w:id="2" w:name="_Toc187363243"/>
+        <w:spacing w:line="240" w:lineRule="auto"/>
+      </w:pPr>
+      <w:bookmarkStart w:id="2" w:name="_Toc187421078"/>
       <w:r>
         <w:t>Metodología de Trabajo</w:t>
       </w:r>
       <w:bookmarkEnd w:id="2"/>
     </w:p>
     <w:p>
+      <w:pPr>
+        <w:spacing w:line="240" w:lineRule="auto"/>
+      </w:pPr>
       <w:r>
         <w:t xml:space="preserve">La forma de trabajar </w:t>
       </w:r>
@@ -1478,6 +1512,9 @@
       </w:r>
     </w:p>
     <w:p>
+      <w:pPr>
+        <w:spacing w:line="240" w:lineRule="auto"/>
+      </w:pPr>
       <w:r>
         <w:t>Las distintas áreas de trabajo que hemos identificado son las siguientes:</w:t>
       </w:r>
@@ -1489,9 +1526,17 @@
           <w:ilvl w:val="0"/>
           <w:numId w:val="4"/>
         </w:numPr>
-      </w:pPr>
-      <w:r>
-        <w:t xml:space="preserve">Importación y Normalización de Datos: En esta área se implementa la importación del </w:t>
+        <w:spacing w:line="240" w:lineRule="auto"/>
+      </w:pPr>
+      <w:r>
+        <w:rPr>
+          <w:b/>
+          <w:bCs/>
+        </w:rPr>
+        <w:t>Importación y Normalización de Datos:</w:t>
+      </w:r>
+      <w:r>
+        <w:t xml:space="preserve"> En esta área se implementa la importación del </w:t>
       </w:r>
       <w:proofErr w:type="spellStart"/>
       <w:r>
@@ -1502,16 +1547,13 @@
         <w:t xml:space="preserve"> en la aplicación</w:t>
       </w:r>
       <w:r>
-        <w:t xml:space="preserve"> y se normalizan los datos para que las características extraídas durante la siguiente fase de preprocesamiento determinen las </w:t>
-      </w:r>
-      <w:r>
-        <w:lastRenderedPageBreak/>
-        <w:t>decisiones del modelo y no factores externos como la resolución de las imágenes, su estructura o su formato.</w:t>
-      </w:r>
-    </w:p>
-    <w:p>
-      <w:pPr>
-        <w:pStyle w:val="Prrafodelista"/>
+        <w:t xml:space="preserve"> y se normalizan los datos para que las características extraídas durante la siguiente fase de preprocesamiento determinen las decisiones del modelo y no factores externos como la resolución de las imágenes, su estructura o su formato.</w:t>
+      </w:r>
+    </w:p>
+    <w:p>
+      <w:pPr>
+        <w:spacing w:line="240" w:lineRule="auto"/>
+        <w:ind w:left="360"/>
       </w:pPr>
     </w:p>
     <w:p>
@@ -1521,15 +1563,25 @@
           <w:ilvl w:val="0"/>
           <w:numId w:val="4"/>
         </w:numPr>
-      </w:pPr>
-      <w:r>
+        <w:spacing w:line="240" w:lineRule="auto"/>
+      </w:pPr>
+      <w:r>
+        <w:rPr>
+          <w:b/>
+          <w:bCs/>
+        </w:rPr>
         <w:t>Preprocesamiento de las Datos:</w:t>
       </w:r>
       <w:r>
-        <w:t xml:space="preserve"> El preprocesamiento consiste en realizar transformaciones de los datos de entrada que los preparan para ser consumidos por el modelo y facilitar el aprendizaje de este, además de conducirlo hacía el objetivo que debe lograr.</w:t>
-      </w:r>
-    </w:p>
-    <w:p/>
+        <w:t xml:space="preserve"> El preprocesamiento consiste en realizar transformaciones de los datos de entrada que los preparan para ser consumidos por el modelo y facilitar el aprendizaje de este, además de conducirlo hac</w:t>
+      </w:r>
+      <w:r>
+        <w:t>i</w:t>
+      </w:r>
+      <w:r>
+        <w:t>a el objetivo que debe lograr.</w:t>
+      </w:r>
+    </w:p>
     <w:p>
       <w:pPr>
         <w:pStyle w:val="Prrafodelista"/>
@@ -1537,15 +1589,19 @@
           <w:ilvl w:val="0"/>
           <w:numId w:val="4"/>
         </w:numPr>
-      </w:pPr>
-      <w:r>
+        <w:spacing w:line="240" w:lineRule="auto"/>
+      </w:pPr>
+      <w:r>
+        <w:rPr>
+          <w:b/>
+          <w:bCs/>
+        </w:rPr>
         <w:t>Selección del Modelo:</w:t>
       </w:r>
       <w:r>
         <w:t xml:space="preserve"> La selección del modelo también es un punto importante para obtener unos resultados adecuados. Depende del tipo de datos que estemos tratando y del aprendizaje compararemos entre unos posibles candidatos u otros. En el caso de este proyecto, como trabajamos con datos etiquetados será necesario comparar distintos algoritmos de aprendizaje supervisado.</w:t>
       </w:r>
     </w:p>
-    <w:p/>
     <w:p>
       <w:pPr>
         <w:pStyle w:val="Prrafodelista"/>
@@ -1553,15 +1609,19 @@
           <w:ilvl w:val="0"/>
           <w:numId w:val="4"/>
         </w:numPr>
-      </w:pPr>
-      <w:r>
+        <w:spacing w:line="240" w:lineRule="auto"/>
+      </w:pPr>
+      <w:r>
+        <w:rPr>
+          <w:b/>
+          <w:bCs/>
+        </w:rPr>
         <w:t>Interpretación y Visualización de resultados:</w:t>
       </w:r>
       <w:r>
         <w:t xml:space="preserve"> La interpretación de los resultados tiene mucho peso a la hora de seleccionar el modelo definitivo que queremos utilizar para conseguir el objetivo que estemos buscando. Como es necesario comparar entre los distintos resultados que nos devuelve cada modelo será necesario incluir visualizaciones de estos para tomar la solución óptima.</w:t>
       </w:r>
     </w:p>
-    <w:p/>
     <w:p>
       <w:pPr>
         <w:pStyle w:val="Prrafodelista"/>
@@ -1569,8 +1629,13 @@
           <w:ilvl w:val="0"/>
           <w:numId w:val="4"/>
         </w:numPr>
-      </w:pPr>
-      <w:r>
+        <w:spacing w:line="240" w:lineRule="auto"/>
+      </w:pPr>
+      <w:r>
+        <w:rPr>
+          <w:b/>
+          <w:bCs/>
+        </w:rPr>
         <w:t>Desarrollo de la documentación:</w:t>
       </w:r>
       <w:r>
@@ -1583,8 +1648,9 @@
     <w:p>
       <w:pPr>
         <w:pStyle w:val="Ttulo1"/>
-      </w:pPr>
-      <w:bookmarkStart w:id="3" w:name="_Toc187363244"/>
+        <w:spacing w:line="240" w:lineRule="auto"/>
+      </w:pPr>
+      <w:bookmarkStart w:id="3" w:name="_Toc187421079"/>
       <w:r>
         <w:t xml:space="preserve">2. </w:t>
       </w:r>
@@ -1594,20 +1660,33 @@
       <w:bookmarkEnd w:id="3"/>
     </w:p>
     <w:p>
+      <w:pPr>
+        <w:spacing w:line="240" w:lineRule="auto"/>
+      </w:pPr>
       <w:r>
         <w:t>Esta fase del proyecto es el inicio de la implementación en código y consiste en importar todas las imágenes recopiladas dentro de nuestro programa para, posteriormente, ser procesadas, manipuladas y utilizadas por los modelos.</w:t>
       </w:r>
     </w:p>
     <w:p>
-      <w:r>
-        <w:t>Dentro de este punto se explicará cómo se han obtenido las imágenes, cómo se han almacenado y que pasos han sido necesarios implementar para poder hacer uso de ellas dentro del código.</w:t>
+      <w:pPr>
+        <w:spacing w:line="240" w:lineRule="auto"/>
+      </w:pPr>
+      <w:r>
+        <w:t>Dentro de este punto se explicará cómo se han obtenido las imágenes, cómo se han almacenado y qu</w:t>
+      </w:r>
+      <w:r>
+        <w:t>é</w:t>
+      </w:r>
+      <w:r>
+        <w:t xml:space="preserve"> pasos han sido necesarios implementar para poder hacer uso de ellas dentro del código.</w:t>
       </w:r>
     </w:p>
     <w:p>
       <w:pPr>
         <w:pStyle w:val="Ttulo2"/>
-      </w:pPr>
-      <w:bookmarkStart w:id="4" w:name="_Toc187363245"/>
+        <w:spacing w:line="240" w:lineRule="auto"/>
+      </w:pPr>
+      <w:bookmarkStart w:id="4" w:name="_Toc187421080"/>
       <w:r>
         <w:t xml:space="preserve">2.1 </w:t>
       </w:r>
@@ -1622,6 +1701,9 @@
       <w:proofErr w:type="spellEnd"/>
     </w:p>
     <w:p>
+      <w:pPr>
+        <w:spacing w:line="240" w:lineRule="auto"/>
+      </w:pPr>
       <w:r>
         <w:t xml:space="preserve">El </w:t>
       </w:r>
@@ -1647,11 +1729,17 @@
       </w:r>
     </w:p>
     <w:p>
+      <w:pPr>
+        <w:spacing w:line="240" w:lineRule="auto"/>
+      </w:pPr>
       <w:r>
         <w:t>El requisito necesario para escoger las fotos era que pudiera visualizarse, al menos, una parte del cielo. Esto se debe al objetivo principal del modelo de inteligencia artificial que es clasificar si las imágenes son de un día soleado, nublado o si, en cambio, se han tomado durante la noche.</w:t>
       </w:r>
     </w:p>
     <w:p>
+      <w:pPr>
+        <w:spacing w:line="240" w:lineRule="auto"/>
+      </w:pPr>
       <w:r>
         <w:t xml:space="preserve">Para almacenar y compartir este </w:t>
       </w:r>
@@ -1664,80 +1752,90 @@
         <w:t xml:space="preserve"> entre los integrantes del grupo </w:t>
       </w:r>
       <w:r>
-        <w:t xml:space="preserve">se ha creado una carpeta con tres subcarpetas (una por cada clase) usando Google Drive. Esta estructura </w:t>
+        <w:t>se ha creado una carpeta con tres subcarpetas (una por cada clase) usando Google Drive. Esta estructura también permite facilitar el etiquetado de las muestras manual desde el código ya que cada subcarpeta tiene el nombre de la clase correspondiente.</w:t>
+      </w:r>
+    </w:p>
+    <w:p>
+      <w:pPr>
+        <w:spacing w:line="240" w:lineRule="auto"/>
+      </w:pPr>
+      <w:r>
+        <w:t>La implementación del etiquetado se ha realizado a parte del código principal</w:t>
+      </w:r>
+      <w:r>
+        <w:t>,</w:t>
+      </w:r>
+      <w:r>
+        <w:t xml:space="preserve"> en el script “</w:t>
+      </w:r>
+      <w:proofErr w:type="spellStart"/>
+      <w:r>
+        <w:t>generacionMetadatos.R</w:t>
+      </w:r>
+      <w:proofErr w:type="spellEnd"/>
+      <w:r>
+        <w:t>”</w:t>
+      </w:r>
+      <w:r>
+        <w:t xml:space="preserve">. En este script se utilizan los nombres de las carpetas, junto a la dirección de la carpeta local del </w:t>
+      </w:r>
+      <w:proofErr w:type="spellStart"/>
+      <w:r>
+        <w:t>dataset</w:t>
+      </w:r>
+      <w:proofErr w:type="spellEnd"/>
+      <w:r>
+        <w:t xml:space="preserve"> (</w:t>
+      </w:r>
+      <w:proofErr w:type="gramStart"/>
+      <w:r>
+        <w:t>“./</w:t>
+      </w:r>
+      <w:proofErr w:type="gramEnd"/>
+      <w:r>
+        <w:t xml:space="preserve">data”) para recorrer todas las imágenes y estructurar su </w:t>
+      </w:r>
+      <w:proofErr w:type="spellStart"/>
+      <w:r>
+        <w:t>path</w:t>
+      </w:r>
+      <w:proofErr w:type="spellEnd"/>
+      <w:r>
+        <w:t xml:space="preserve"> local junto con el nombre de la clase a la que pertenecen, todo ello almacenado dentro de un contenedor de tipo </w:t>
+      </w:r>
+      <w:proofErr w:type="spellStart"/>
+      <w:r>
+        <w:t>dataframe</w:t>
+      </w:r>
+      <w:proofErr w:type="spellEnd"/>
+      <w:r>
+        <w:t xml:space="preserve"> y posteriormente exportado a un CSV para poder acceder desde el código principal cuando se considere necesario.</w:t>
+      </w:r>
+    </w:p>
+    <w:p>
+      <w:pPr>
+        <w:spacing w:line="240" w:lineRule="auto"/>
+      </w:pPr>
+      <w:r>
+        <w:t xml:space="preserve">El balanceo de estas tres clases va a ser un punto importante para que el modelo nos devuelva buenos resultados sin importar la clase que estemos intentado predecir. Para </w:t>
       </w:r>
       <w:r>
         <w:lastRenderedPageBreak/>
-        <w:t>también permite facilitar el etiquetado de las muestras manual desde el código ya que cada subcarpeta tiene el nombre de la clase correspondiente.</w:t>
-      </w:r>
-    </w:p>
-    <w:p>
-      <w:r>
-        <w:t>La implementación del etiquetado se ha realizado a parte del código principal</w:t>
-      </w:r>
-      <w:r>
-        <w:t>,</w:t>
-      </w:r>
-      <w:r>
-        <w:t xml:space="preserve"> en el script “</w:t>
-      </w:r>
-      <w:proofErr w:type="spellStart"/>
-      <w:r>
-        <w:t>generacionMetadatos.R</w:t>
-      </w:r>
-      <w:proofErr w:type="spellEnd"/>
-      <w:r>
-        <w:t>”</w:t>
-      </w:r>
-      <w:r>
-        <w:t xml:space="preserve">. En este script se utilizan los nombres de las carpetas, junto a la dirección de la carpeta local del </w:t>
-      </w:r>
-      <w:proofErr w:type="spellStart"/>
-      <w:r>
-        <w:t>dataset</w:t>
-      </w:r>
-      <w:proofErr w:type="spellEnd"/>
-      <w:r>
-        <w:t xml:space="preserve"> (</w:t>
-      </w:r>
-      <w:proofErr w:type="gramStart"/>
-      <w:r>
-        <w:t>“./</w:t>
-      </w:r>
-      <w:proofErr w:type="gramEnd"/>
-      <w:r>
-        <w:t xml:space="preserve">data”) para recorrer todas las imágenes y estructurar su </w:t>
-      </w:r>
-      <w:proofErr w:type="spellStart"/>
-      <w:r>
-        <w:t>path</w:t>
-      </w:r>
-      <w:proofErr w:type="spellEnd"/>
-      <w:r>
-        <w:t xml:space="preserve"> local junto con el nombre de la clase a la que pertenecen, todo ello almacenado dentro de un contenedor de tipo </w:t>
-      </w:r>
-      <w:proofErr w:type="spellStart"/>
-      <w:r>
-        <w:t>dataframe</w:t>
-      </w:r>
-      <w:proofErr w:type="spellEnd"/>
-      <w:r>
-        <w:t xml:space="preserve"> y posteriormente exportado a un CSV para poder acceder desde el código principal cuando se considere necesario.</w:t>
-      </w:r>
-    </w:p>
-    <w:p>
-      <w:r>
-        <w:t>El balanceo de estas tres clases va a ser un punto importante para que el modelo nos devuelva buenos resultados sin importar la clase que estemos intentado predecir. Para ello, se han obtenido unos porcentajes de la proporción por clase y se han mostrado con una gráfica circular para tener un control de la distribución.</w:t>
-      </w:r>
-    </w:p>
-    <w:p>
-      <w:pPr>
+        <w:t>ello, se han obtenido unos porcentajes de la proporción por clase y se han mostrado con una gráfica circular para tener un control de la distribución.</w:t>
+      </w:r>
+    </w:p>
+    <w:p>
+      <w:pPr>
+        <w:spacing w:line="240" w:lineRule="auto"/>
         <w:jc w:val="center"/>
       </w:pPr>
       <w:r>
+        <w:rPr>
+          <w:noProof/>
+        </w:rPr>
         <w:drawing>
-          <wp:inline distT="0" distB="0" distL="0" distR="0" wp14:anchorId="7F177E83" wp14:editId="00919662">
-            <wp:extent cx="5400040" cy="3357245"/>
+          <wp:inline distT="0" distB="0" distL="0" distR="0" wp14:anchorId="7F177E83" wp14:editId="6904739E">
+            <wp:extent cx="3063240" cy="1904440"/>
             <wp:effectExtent l="0" t="0" r="0" b="0"/>
             <wp:docPr id="2124759480" name="Imagen 1" descr="Gráfico, Gráfico circular&#10;&#10;Descripción generada automáticamente"/>
             <wp:cNvGraphicFramePr>
@@ -1751,7 +1849,7 @@
                     <pic:cNvPicPr/>
                   </pic:nvPicPr>
                   <pic:blipFill>
-                    <a:blip r:embed="rId7"/>
+                    <a:blip r:embed="rId9"/>
                     <a:stretch>
                       <a:fillRect/>
                     </a:stretch>
@@ -1759,7 +1857,7 @@
                   <pic:spPr>
                     <a:xfrm>
                       <a:off x="0" y="0"/>
-                      <a:ext cx="5400040" cy="3357245"/>
+                      <a:ext cx="3079119" cy="1914312"/>
                     </a:xfrm>
                     <a:prstGeom prst="rect">
                       <a:avLst/>
@@ -1793,6 +1891,9 @@
       </w:r>
     </w:p>
     <w:p>
+      <w:pPr>
+        <w:spacing w:line="240" w:lineRule="auto"/>
+      </w:pPr>
       <w:r>
         <w:t>Existen un total de 2</w:t>
       </w:r>
@@ -1860,8 +1961,9 @@
     <w:p>
       <w:pPr>
         <w:pStyle w:val="Ttulo2"/>
-      </w:pPr>
-      <w:bookmarkStart w:id="5" w:name="_Toc187363246"/>
+        <w:spacing w:line="240" w:lineRule="auto"/>
+      </w:pPr>
+      <w:bookmarkStart w:id="5" w:name="_Toc187421081"/>
       <w:r>
         <w:t xml:space="preserve">2.2 </w:t>
       </w:r>
@@ -1871,8 +1973,17 @@
       <w:bookmarkEnd w:id="5"/>
     </w:p>
     <w:p>
-      <w:r>
-        <w:t>Para el proceso de importación se han incluido las imágenes almacenadas en Google drive como una carpeta local del proyecto llamada “data”.</w:t>
+      <w:pPr>
+        <w:spacing w:line="240" w:lineRule="auto"/>
+      </w:pPr>
+      <w:r>
+        <w:t xml:space="preserve">Para el proceso de importación se han incluido las imágenes almacenadas en Google </w:t>
+      </w:r>
+      <w:r>
+        <w:t>D</w:t>
+      </w:r>
+      <w:r>
+        <w:t>rive como una carpeta local del proyecto llamada “data”.</w:t>
       </w:r>
       <w:r>
         <w:t xml:space="preserve"> A partir de esta carpeta se leerán cada una de las imágenes y se comprobarán si tienen formato “.</w:t>
@@ -1890,19 +2001,20 @@
       </w:r>
     </w:p>
     <w:p>
+      <w:pPr>
+        <w:spacing w:line="240" w:lineRule="auto"/>
+      </w:pPr>
       <w:r>
         <w:t xml:space="preserve">Una vez convertidas todas al mismo formato </w:t>
       </w:r>
       <w:r>
-        <w:t xml:space="preserve">se utilizarán las rutas para identificar a cada imagen y se dividirá en conjunto de entrenamiento y conjunto de pruebas. El mismo </w:t>
-      </w:r>
-      <w:r>
-        <w:lastRenderedPageBreak/>
-        <w:t>procedimiento se aplicará para el contenedor de metadatos que se construirá con el script explicado en el punto 2.1. Además, se codificarán las etiquetas con números para que pueda ser interpretado por el modelo. (NOCHE   -&gt; 0, SOLEADO -&gt; 1, NUBLADO -&gt; 2).</w:t>
-      </w:r>
-    </w:p>
-    <w:p/>
-    <w:p>
+        <w:t>se utilizarán las rutas para identificar a cada imagen y se dividirá en conjunto de entrenamiento y conjunto de pruebas. El mismo procedimiento se aplicará para el contenedor de metadatos que se construirá con el script explicado en el punto 2.1. Además, se codificarán las etiquetas con números para que pueda ser interpretado por el modelo. (NOCHE   -&gt; 0, SOLEADO -&gt; 1, NUBLADO -&gt; 2).</w:t>
+      </w:r>
+    </w:p>
+    <w:p>
+      <w:pPr>
+        <w:spacing w:line="240" w:lineRule="auto"/>
+      </w:pPr>
       <w:r>
         <w:t xml:space="preserve">Por último, se aplicará un </w:t>
       </w:r>
@@ -1918,14 +2030,16 @@
     <w:p>
       <w:pPr>
         <w:keepNext/>
+        <w:spacing w:line="240" w:lineRule="auto"/>
+        <w:jc w:val="center"/>
       </w:pPr>
       <w:r>
         <w:rPr>
           <w:noProof/>
         </w:rPr>
         <w:drawing>
-          <wp:inline distT="0" distB="0" distL="0" distR="0" wp14:anchorId="12FC34DB" wp14:editId="276F8FB8">
-            <wp:extent cx="5400040" cy="2978785"/>
+          <wp:inline distT="0" distB="0" distL="0" distR="0" wp14:anchorId="12FC34DB" wp14:editId="6014326F">
+            <wp:extent cx="3232428" cy="1783080"/>
             <wp:effectExtent l="0" t="0" r="0" b="0"/>
             <wp:docPr id="1468793338" name="Imagen 1" descr="Interfaz de usuario gráfica, Aplicación, PowerPoint&#10;&#10;Descripción generada automáticamente"/>
             <wp:cNvGraphicFramePr>
@@ -1939,7 +2053,7 @@
                     <pic:cNvPicPr/>
                   </pic:nvPicPr>
                   <pic:blipFill>
-                    <a:blip r:embed="rId8"/>
+                    <a:blip r:embed="rId10"/>
                     <a:stretch>
                       <a:fillRect/>
                     </a:stretch>
@@ -1947,7 +2061,7 @@
                   <pic:spPr>
                     <a:xfrm>
                       <a:off x="0" y="0"/>
-                      <a:ext cx="5400040" cy="2978785"/>
+                      <a:ext cx="3254409" cy="1795205"/>
                     </a:xfrm>
                     <a:prstGeom prst="rect">
                       <a:avLst/>
@@ -1995,14 +2109,19 @@
           <w:ilvl w:val="0"/>
           <w:numId w:val="5"/>
         </w:numPr>
-      </w:pPr>
-      <w:bookmarkStart w:id="6" w:name="_Toc187363247"/>
-      <w:r>
+        <w:spacing w:line="240" w:lineRule="auto"/>
+      </w:pPr>
+      <w:bookmarkStart w:id="6" w:name="_Toc187421082"/>
+      <w:r>
+        <w:lastRenderedPageBreak/>
         <w:t>Preprocesamiento de Imágenes</w:t>
       </w:r>
       <w:bookmarkEnd w:id="6"/>
     </w:p>
     <w:p>
+      <w:pPr>
+        <w:spacing w:line="240" w:lineRule="auto"/>
+      </w:pPr>
       <w:r>
         <w:t>Para que el modelo sea capaz de aprender adecuadamente a resolver un problema específico, dependiendo de los datos con los que estemos tratando, puede ser necesario ciertos preprocesamientos sobre ellos que faciliten</w:t>
       </w:r>
@@ -2019,11 +2138,17 @@
       </w:r>
     </w:p>
     <w:p>
+      <w:pPr>
+        <w:spacing w:line="240" w:lineRule="auto"/>
+      </w:pPr>
       <w:r>
         <w:t>A los datos que se utilizan como entradas para el entrenamiento del modelo se le denominan características y pueden ser datos crudos sin preprocesamiento, combinaciones de varios datos o funciones matemáticas que tienen un significado el cual le permite al modelo tomar mejores decisiones.</w:t>
       </w:r>
     </w:p>
     <w:p>
+      <w:pPr>
+        <w:spacing w:line="240" w:lineRule="auto"/>
+      </w:pPr>
       <w:r>
         <w:t xml:space="preserve">Gran parte de las veces la fase de preprocesamiento no sólo consiste en extraer información significativa para la toma de decisiones, sino que también es necesario preparar o estructurar los datos ya disponibles en un formato que sea compatible y entendible para el modelo que estamos utilizando (Estructurar los datos en contenedores, </w:t>
       </w:r>
@@ -2045,8 +2170,17 @@
       </w:r>
     </w:p>
     <w:p>
-      <w:r>
-        <w:t xml:space="preserve">Un problema típico, es el de la aparición de datos total o parcialmente vacíos o nulos que pueden añadir complejidad al entrenamiento del modelo sino se procesan adecuadamente. En el caso de este proyecto, como el </w:t>
+      <w:pPr>
+        <w:spacing w:line="240" w:lineRule="auto"/>
+      </w:pPr>
+      <w:r>
+        <w:t>Un problema típico, es el de la aparición de datos total o parcialmente vacíos o nulos que pueden añadir complejidad al entrenamiento del modelo si</w:t>
+      </w:r>
+      <w:r>
+        <w:t xml:space="preserve"> </w:t>
+      </w:r>
+      <w:r>
+        <w:t xml:space="preserve">no se procesan adecuadamente. En el caso de este proyecto, como el </w:t>
       </w:r>
       <w:proofErr w:type="spellStart"/>
       <w:r>
@@ -2054,14 +2188,13 @@
       </w:r>
       <w:proofErr w:type="spellEnd"/>
       <w:r>
-        <w:t xml:space="preserve"> de imágenes ha sido desarrollado desde cero, el equipo se ha asegurado de introducir valores válidos y, por lo </w:t>
-      </w:r>
-      <w:r>
-        <w:lastRenderedPageBreak/>
-        <w:t>tanto, no es necesario tener en cuenta este tipo de problemática ya que se ha tenido en consideración desde el principio de toma de datos.</w:t>
-      </w:r>
-    </w:p>
-    <w:p>
+        <w:t xml:space="preserve"> de imágenes ha sido desarrollado desde cero, el equipo se ha asegurado de introducir valores válidos y, por lo tanto, no es necesario tener en cuenta este tipo de problemática ya que se ha tenido en consideración desde el principio de toma de datos.</w:t>
+      </w:r>
+    </w:p>
+    <w:p>
+      <w:pPr>
+        <w:spacing w:line="240" w:lineRule="auto"/>
+      </w:pPr>
       <w:r>
         <w:t>A partir de las imágenes de entrada</w:t>
       </w:r>
@@ -2076,14 +2209,18 @@
           <w:ilvl w:val="1"/>
           <w:numId w:val="5"/>
         </w:numPr>
-      </w:pPr>
-      <w:bookmarkStart w:id="7" w:name="_Toc187363248"/>
+        <w:spacing w:line="240" w:lineRule="auto"/>
+      </w:pPr>
+      <w:bookmarkStart w:id="7" w:name="_Toc187421083"/>
       <w:r>
         <w:t>Selección de Características</w:t>
       </w:r>
       <w:bookmarkEnd w:id="7"/>
     </w:p>
     <w:p>
+      <w:pPr>
+        <w:spacing w:line="240" w:lineRule="auto"/>
+      </w:pPr>
       <w:r>
         <w:t xml:space="preserve">De los datos disponibles en </w:t>
       </w:r>
@@ -2117,6 +2254,9 @@
       </w:r>
     </w:p>
     <w:p>
+      <w:pPr>
+        <w:spacing w:line="240" w:lineRule="auto"/>
+      </w:pPr>
       <w:r>
         <w:t xml:space="preserve">Por ello, será necesario aplicar una serie de funciones a los datos que nos devuelvan valores significativos para </w:t>
       </w:r>
@@ -2125,6 +2265,9 @@
       </w:r>
     </w:p>
     <w:p>
+      <w:pPr>
+        <w:spacing w:line="240" w:lineRule="auto"/>
+      </w:pPr>
       <w:r>
         <w:t>Las características que se han seleccionado como entradas al modelo son listadas y se explicarán en detalle durante el siguiente subapartado:</w:t>
       </w:r>
@@ -2136,6 +2279,7 @@
           <w:ilvl w:val="0"/>
           <w:numId w:val="6"/>
         </w:numPr>
+        <w:spacing w:line="240" w:lineRule="auto"/>
       </w:pPr>
       <w:r>
         <w:t>Medianas de la imagen en cada componente de color RGB (3 características)</w:t>
@@ -2148,9 +2292,11 @@
           <w:ilvl w:val="0"/>
           <w:numId w:val="6"/>
         </w:numPr>
+        <w:spacing w:line="240" w:lineRule="auto"/>
       </w:pPr>
       <w:proofErr w:type="spellStart"/>
       <w:r>
+        <w:lastRenderedPageBreak/>
         <w:t>Skewness</w:t>
       </w:r>
       <w:proofErr w:type="spellEnd"/>
@@ -2165,6 +2311,7 @@
           <w:ilvl w:val="0"/>
           <w:numId w:val="6"/>
         </w:numPr>
+        <w:spacing w:line="240" w:lineRule="auto"/>
       </w:pPr>
       <w:proofErr w:type="spellStart"/>
       <w:r>
@@ -2182,6 +2329,7 @@
           <w:ilvl w:val="0"/>
           <w:numId w:val="6"/>
         </w:numPr>
+        <w:spacing w:line="240" w:lineRule="auto"/>
       </w:pPr>
       <w:r>
         <w:t xml:space="preserve">Contraste promedio </w:t>
@@ -2194,6 +2342,7 @@
           <w:ilvl w:val="0"/>
           <w:numId w:val="6"/>
         </w:numPr>
+        <w:spacing w:line="240" w:lineRule="auto"/>
       </w:pPr>
       <w:r>
         <w:t>Porcentaje de colores claros y oscuros (2 características)</w:t>
@@ -2206,6 +2355,7 @@
           <w:ilvl w:val="0"/>
           <w:numId w:val="6"/>
         </w:numPr>
+        <w:spacing w:line="240" w:lineRule="auto"/>
       </w:pPr>
       <w:r>
         <w:t>Porcentaje de colores grises, negro azulado y azul claro (3 características)</w:t>
@@ -2218,6 +2368,7 @@
           <w:ilvl w:val="0"/>
           <w:numId w:val="6"/>
         </w:numPr>
+        <w:spacing w:line="240" w:lineRule="auto"/>
       </w:pPr>
       <w:r>
         <w:t>Medianas de la imagen en cada componente de color HSV (3 características)</w:t>
@@ -2230,6 +2381,7 @@
           <w:ilvl w:val="0"/>
           <w:numId w:val="6"/>
         </w:numPr>
+        <w:spacing w:line="240" w:lineRule="auto"/>
       </w:pPr>
       <w:r>
         <w:t xml:space="preserve">Frecuencias altas y bajas de la imagen (Cambios en las intensidades y colores) (2 características) </w:t>
@@ -2242,20 +2394,25 @@
           <w:ilvl w:val="1"/>
           <w:numId w:val="5"/>
         </w:numPr>
-      </w:pPr>
-      <w:bookmarkStart w:id="8" w:name="_Toc187363249"/>
+        <w:spacing w:line="240" w:lineRule="auto"/>
+      </w:pPr>
+      <w:bookmarkStart w:id="8" w:name="_Toc187421084"/>
       <w:r>
         <w:t>Técnicas de preprocesado</w:t>
       </w:r>
       <w:bookmarkEnd w:id="8"/>
     </w:p>
     <w:p>
+      <w:pPr>
+        <w:spacing w:line="240" w:lineRule="auto"/>
+      </w:pPr>
       <w:r>
         <w:t>Todas las técnicas que se han listado durante el apartado anterior serán explicadas a continuación:</w:t>
       </w:r>
     </w:p>
     <w:p>
       <w:pPr>
+        <w:spacing w:line="240" w:lineRule="auto"/>
         <w:rPr>
           <w:b/>
           <w:bCs/>
@@ -2274,12 +2431,11 @@
       </w:r>
     </w:p>
     <w:p>
-      <w:r>
-        <w:t xml:space="preserve">Para comenzar, la más sencilla consiste en condensar toda la información de los canales de colores para cada píxel a partir de la media o la mediana. En este caso, se escogió la </w:t>
-      </w:r>
-      <w:r>
-        <w:lastRenderedPageBreak/>
-        <w:t xml:space="preserve">mediana ya que es menos sensible a </w:t>
+      <w:pPr>
+        <w:spacing w:line="240" w:lineRule="auto"/>
+      </w:pPr>
+      <w:r>
+        <w:t xml:space="preserve">Para comenzar, la más sencilla consiste en condensar toda la información de los canales de colores para cada píxel a partir de la media o la mediana. En este caso, se escogió la mediana ya que es menos sensible a </w:t>
       </w:r>
       <w:proofErr w:type="spellStart"/>
       <w:r>
@@ -2290,18 +2446,24 @@
         <w:t xml:space="preserve"> y por los datos que estamos tratando es probable que existan durante transiciones bruscas de color. Esto permite obtener tres características, una por cada canal de color.</w:t>
       </w:r>
     </w:p>
-    <w:p/>
+    <w:p>
+      <w:pPr>
+        <w:spacing w:line="240" w:lineRule="auto"/>
+      </w:pPr>
+    </w:p>
     <w:p>
       <w:pPr>
         <w:keepNext/>
+        <w:spacing w:line="240" w:lineRule="auto"/>
+        <w:jc w:val="center"/>
       </w:pPr>
       <w:r>
         <w:rPr>
           <w:noProof/>
         </w:rPr>
         <w:drawing>
-          <wp:inline distT="0" distB="0" distL="0" distR="0" wp14:anchorId="2A8A6CD2" wp14:editId="67B7C608">
-            <wp:extent cx="5400040" cy="2415540"/>
+          <wp:inline distT="0" distB="0" distL="0" distR="0" wp14:anchorId="2A8A6CD2" wp14:editId="2CC5E874">
+            <wp:extent cx="3078480" cy="1377062"/>
             <wp:effectExtent l="0" t="0" r="0" b="0"/>
             <wp:docPr id="349392812" name="Imagen 1" descr="Imagen que contiene PowerPoint&#10;&#10;Descripción generada automáticamente"/>
             <wp:cNvGraphicFramePr>
@@ -2315,7 +2477,7 @@
                     <pic:cNvPicPr/>
                   </pic:nvPicPr>
                   <pic:blipFill>
-                    <a:blip r:embed="rId9"/>
+                    <a:blip r:embed="rId11"/>
                     <a:stretch>
                       <a:fillRect/>
                     </a:stretch>
@@ -2323,7 +2485,7 @@
                   <pic:spPr>
                     <a:xfrm>
                       <a:off x="0" y="0"/>
-                      <a:ext cx="5400040" cy="2415540"/>
+                      <a:ext cx="3105424" cy="1389114"/>
                     </a:xfrm>
                     <a:prstGeom prst="rect">
                       <a:avLst/>
@@ -2373,6 +2535,9 @@
       </w:r>
     </w:p>
     <w:p>
+      <w:pPr>
+        <w:spacing w:line="240" w:lineRule="auto"/>
+      </w:pPr>
       <w:r>
         <w:t xml:space="preserve">La distribución de los rangos de valores por cada componente la podemos visualizar utilizando un </w:t>
       </w:r>
@@ -2385,15 +2550,24 @@
         <w:t xml:space="preserve"> para cada clase.</w:t>
       </w:r>
     </w:p>
-    <w:p/>
+    <w:p>
+      <w:pPr>
+        <w:spacing w:line="240" w:lineRule="auto"/>
+      </w:pPr>
+    </w:p>
     <w:p>
       <w:pPr>
         <w:keepNext/>
-      </w:pPr>
-      <w:r>
+        <w:spacing w:line="240" w:lineRule="auto"/>
+        <w:jc w:val="center"/>
+      </w:pPr>
+      <w:r>
+        <w:rPr>
+          <w:noProof/>
+        </w:rPr>
         <w:drawing>
-          <wp:inline distT="0" distB="0" distL="0" distR="0" wp14:anchorId="32E4214B" wp14:editId="4D3E6362">
-            <wp:extent cx="5400040" cy="3324225"/>
+          <wp:inline distT="0" distB="0" distL="0" distR="0" wp14:anchorId="32E4214B" wp14:editId="2640C887">
+            <wp:extent cx="3474720" cy="2139014"/>
             <wp:effectExtent l="0" t="0" r="0" b="0"/>
             <wp:docPr id="1736042178" name="Imagen 1" descr="Gráfico, Gráfico de cajas y bigotes&#10;&#10;Descripción generada automáticamente"/>
             <wp:cNvGraphicFramePr>
@@ -2407,7 +2581,7 @@
                     <pic:cNvPicPr/>
                   </pic:nvPicPr>
                   <pic:blipFill>
-                    <a:blip r:embed="rId10"/>
+                    <a:blip r:embed="rId12"/>
                     <a:stretch>
                       <a:fillRect/>
                     </a:stretch>
@@ -2415,7 +2589,7 @@
                   <pic:spPr>
                     <a:xfrm>
                       <a:off x="0" y="0"/>
-                      <a:ext cx="5400040" cy="3324225"/>
+                      <a:ext cx="3512935" cy="2162539"/>
                     </a:xfrm>
                     <a:prstGeom prst="rect">
                       <a:avLst/>
@@ -2448,18 +2622,28 @@
         <w:t>: Distribución de valores en los canales de color para cada clase</w:t>
       </w:r>
     </w:p>
-    <w:p/>
-    <w:p>
-      <w:r>
-        <w:t xml:space="preserve">En base a nuestro datos lo que podemos visualizar en este gráfico es que las imágenes de noche tienen valores por debajo de 0.3 (Los valores de cada componente están </w:t>
-      </w:r>
-      <w:r>
-        <w:lastRenderedPageBreak/>
-        <w:t>delimitados entre 0 y 1) en cada uno de los componentes de color, lo que hará que sea fácil de distinguir para el modelo de las otras dos clases, sin embargo, a pesar de que las distribuciones de las clases nublado y soleado son distintas, se solapan para una gran conjunto de valores, lo que hará más difícil de distinguir si es de una u otra.</w:t>
-      </w:r>
-    </w:p>
-    <w:p>
-      <w:pPr>
+    <w:p>
+      <w:pPr>
+        <w:spacing w:line="240" w:lineRule="auto"/>
+      </w:pPr>
+    </w:p>
+    <w:p>
+      <w:pPr>
+        <w:spacing w:line="240" w:lineRule="auto"/>
+      </w:pPr>
+      <w:r>
+        <w:t>En base a nuestro</w:t>
+      </w:r>
+      <w:r>
+        <w:t>s</w:t>
+      </w:r>
+      <w:r>
+        <w:t xml:space="preserve"> datos lo que podemos visualizar en este gráfico es que las imágenes de noche tienen valores por debajo de 0.3 (Los valores de cada componente están delimitados entre 0 y 1) en cada uno de los componentes de color, lo que hará que sea fácil de distinguir para el modelo de las otras dos clases, sin embargo, a pesar de que las distribuciones de las clases nublado y soleado son distintas, se solapan para una gran conjunto de valores, lo que hará más difícil de distinguir si es de una u otra.</w:t>
+      </w:r>
+    </w:p>
+    <w:p>
+      <w:pPr>
+        <w:spacing w:line="240" w:lineRule="auto"/>
         <w:rPr>
           <w:b/>
           <w:bCs/>
@@ -2478,6 +2662,9 @@
       </w:r>
     </w:p>
     <w:p>
+      <w:pPr>
+        <w:spacing w:line="240" w:lineRule="auto"/>
+      </w:pPr>
       <w:r>
         <w:t>Una transformación habitual durante el preprocesamiento de este tipo de datos es la de convertir los canales RGB a HSV ya que aún siendo sólo un cambio en el modelo de color, permite aportar información de valor al modelo porque en lugar de separar por colores separa por tonalidad, saturación y brillo las cuales son unas características que tienen un rango de valores definido para cada una de las clases que intentamos predecir (</w:t>
       </w:r>
@@ -2494,14 +2681,16 @@
     <w:p>
       <w:pPr>
         <w:keepNext/>
+        <w:spacing w:line="240" w:lineRule="auto"/>
+        <w:jc w:val="center"/>
       </w:pPr>
       <w:r>
         <w:rPr>
           <w:noProof/>
         </w:rPr>
         <w:drawing>
-          <wp:inline distT="0" distB="0" distL="0" distR="0" wp14:anchorId="52BC0BFE" wp14:editId="724A530E">
-            <wp:extent cx="5400040" cy="2254250"/>
+          <wp:inline distT="0" distB="0" distL="0" distR="0" wp14:anchorId="52BC0BFE" wp14:editId="13967345">
+            <wp:extent cx="3459480" cy="1444163"/>
             <wp:effectExtent l="0" t="0" r="0" b="0"/>
             <wp:docPr id="1819444605" name="Imagen 1" descr="PowerPoint&#10;&#10;Descripción generada automáticamente"/>
             <wp:cNvGraphicFramePr>
@@ -2515,7 +2704,7 @@
                     <pic:cNvPicPr/>
                   </pic:nvPicPr>
                   <pic:blipFill>
-                    <a:blip r:embed="rId11"/>
+                    <a:blip r:embed="rId13"/>
                     <a:stretch>
                       <a:fillRect/>
                     </a:stretch>
@@ -2523,7 +2712,7 @@
                   <pic:spPr>
                     <a:xfrm>
                       <a:off x="0" y="0"/>
-                      <a:ext cx="5400040" cy="2254250"/>
+                      <a:ext cx="3487041" cy="1455668"/>
                     </a:xfrm>
                     <a:prstGeom prst="rect">
                       <a:avLst/>
@@ -2575,12 +2764,16 @@
     <w:p>
       <w:pPr>
         <w:keepNext/>
-      </w:pPr>
-      <w:r>
-        <w:lastRenderedPageBreak/>
+        <w:spacing w:line="240" w:lineRule="auto"/>
+        <w:jc w:val="center"/>
+      </w:pPr>
+      <w:r>
+        <w:rPr>
+          <w:noProof/>
+        </w:rPr>
         <w:drawing>
-          <wp:inline distT="0" distB="0" distL="0" distR="0" wp14:anchorId="63360CCD" wp14:editId="72CF4D3A">
-            <wp:extent cx="5400040" cy="3286125"/>
+          <wp:inline distT="0" distB="0" distL="0" distR="0" wp14:anchorId="63360CCD" wp14:editId="75DA1754">
+            <wp:extent cx="3566160" cy="2170140"/>
             <wp:effectExtent l="0" t="0" r="0" b="0"/>
             <wp:docPr id="293148918" name="Imagen 1" descr="Gráfico, Gráfico de cajas y bigotes&#10;&#10;Descripción generada automáticamente"/>
             <wp:cNvGraphicFramePr>
@@ -2594,7 +2787,7 @@
                     <pic:cNvPicPr/>
                   </pic:nvPicPr>
                   <pic:blipFill>
-                    <a:blip r:embed="rId12"/>
+                    <a:blip r:embed="rId14"/>
                     <a:stretch>
                       <a:fillRect/>
                     </a:stretch>
@@ -2602,7 +2795,7 @@
                   <pic:spPr>
                     <a:xfrm>
                       <a:off x="0" y="0"/>
-                      <a:ext cx="5400040" cy="3286125"/>
+                      <a:ext cx="3584413" cy="2181248"/>
                     </a:xfrm>
                     <a:prstGeom prst="rect">
                       <a:avLst/>
@@ -2637,6 +2830,7 @@
     </w:p>
     <w:p>
       <w:pPr>
+        <w:spacing w:line="240" w:lineRule="auto"/>
         <w:rPr>
           <w:b/>
           <w:bCs/>
@@ -2686,6 +2880,9 @@
       </w:r>
     </w:p>
     <w:p>
+      <w:pPr>
+        <w:spacing w:line="240" w:lineRule="auto"/>
+      </w:pPr>
       <w:r>
         <w:t xml:space="preserve">Además de la mediana para ambos modelos de color se pueden extraer características estadísticas avanzadas de las imágenes como el </w:t>
       </w:r>
@@ -2707,7 +2904,11 @@
       </w:r>
     </w:p>
     <w:p>
-      <w:r>
+      <w:pPr>
+        <w:spacing w:line="240" w:lineRule="auto"/>
+      </w:pPr>
+      <w:r>
+        <w:lastRenderedPageBreak/>
         <w:t xml:space="preserve">El </w:t>
       </w:r>
       <w:proofErr w:type="spellStart"/>
@@ -2724,18 +2925,28 @@
       </w:r>
       <w:proofErr w:type="spellEnd"/>
       <w:r>
-        <w:t xml:space="preserve"> simétricamente o tienen un sesgo en algún lado. La interpretación de este valor se observa de la siguiente manera: Si el valor es 0, la distribución es simétrica, si es positivo los valores tienden a acumularse en el lado izquierdo y si es negativo, en cambio, al lado derecho. Tratándose se procesamiento de imágenes tanto si el coeficiente obtenido es negativo como positivo puede significar cambios en los niveles de brillos o de color predominantes.</w:t>
+        <w:t xml:space="preserve"> simétricamente o tienen un sesgo en algún lado. La interpretación de este valor se observa de la siguiente manera: Si el valor es 0, la distribución es simétrica, si es positivo los valores tienden a acumularse en el lado izquierdo y si es negativo, en cambio, al lado derecho. Tratándose </w:t>
+      </w:r>
+      <w:r>
+        <w:t>del</w:t>
+      </w:r>
+      <w:r>
+        <w:t xml:space="preserve"> procesamiento de imágenes tanto si el coeficiente obtenido es negativo como positivo puede significar cambios en los niveles de brillos o de color predominantes.</w:t>
       </w:r>
     </w:p>
     <w:p>
       <w:pPr>
         <w:keepNext/>
-      </w:pPr>
-      <w:r>
-        <w:lastRenderedPageBreak/>
+        <w:spacing w:line="240" w:lineRule="auto"/>
+        <w:jc w:val="center"/>
+      </w:pPr>
+      <w:r>
+        <w:rPr>
+          <w:noProof/>
+        </w:rPr>
         <w:drawing>
-          <wp:inline distT="0" distB="0" distL="0" distR="0" wp14:anchorId="2B7ED45E" wp14:editId="7E504759">
-            <wp:extent cx="5400040" cy="3301365"/>
+          <wp:inline distT="0" distB="0" distL="0" distR="0" wp14:anchorId="2B7ED45E" wp14:editId="006330A7">
+            <wp:extent cx="3581400" cy="2189523"/>
             <wp:effectExtent l="0" t="0" r="0" b="0"/>
             <wp:docPr id="697552869" name="Imagen 1" descr="Gráfico, Gráfico de cajas y bigotes&#10;&#10;Descripción generada automáticamente"/>
             <wp:cNvGraphicFramePr>
@@ -2749,7 +2960,7 @@
                     <pic:cNvPicPr/>
                   </pic:nvPicPr>
                   <pic:blipFill>
-                    <a:blip r:embed="rId13"/>
+                    <a:blip r:embed="rId15"/>
                     <a:stretch>
                       <a:fillRect/>
                     </a:stretch>
@@ -2757,7 +2968,7 @@
                   <pic:spPr>
                     <a:xfrm>
                       <a:off x="0" y="0"/>
-                      <a:ext cx="5400040" cy="3301365"/>
+                      <a:ext cx="3593069" cy="2196657"/>
                     </a:xfrm>
                     <a:prstGeom prst="rect">
                       <a:avLst/>
@@ -2798,8 +3009,15 @@
         <w:t xml:space="preserve"> por cada canal de color para cada clase</w:t>
       </w:r>
     </w:p>
-    <w:p/>
-    <w:p>
+    <w:p>
+      <w:pPr>
+        <w:spacing w:line="240" w:lineRule="auto"/>
+      </w:pPr>
+    </w:p>
+    <w:p>
+      <w:pPr>
+        <w:spacing w:line="240" w:lineRule="auto"/>
+      </w:pPr>
       <w:r>
         <w:t xml:space="preserve">La </w:t>
       </w:r>
@@ -2838,12 +3056,16 @@
     <w:p>
       <w:pPr>
         <w:keepNext/>
-      </w:pPr>
-      <w:r>
-        <w:lastRenderedPageBreak/>
+        <w:spacing w:line="240" w:lineRule="auto"/>
+        <w:jc w:val="center"/>
+      </w:pPr>
+      <w:r>
+        <w:rPr>
+          <w:noProof/>
+        </w:rPr>
         <w:drawing>
-          <wp:inline distT="0" distB="0" distL="0" distR="0" wp14:anchorId="1BCE9E3D" wp14:editId="6D012621">
-            <wp:extent cx="5400040" cy="3288030"/>
+          <wp:inline distT="0" distB="0" distL="0" distR="0" wp14:anchorId="1BCE9E3D" wp14:editId="563CA193">
+            <wp:extent cx="3573780" cy="2176039"/>
             <wp:effectExtent l="0" t="0" r="0" b="0"/>
             <wp:docPr id="1739938386" name="Imagen 1" descr="Gráfico, Gráfico de cajas y bigotes&#10;&#10;Descripción generada automáticamente"/>
             <wp:cNvGraphicFramePr>
@@ -2857,7 +3079,7 @@
                     <pic:cNvPicPr/>
                   </pic:nvPicPr>
                   <pic:blipFill>
-                    <a:blip r:embed="rId14"/>
+                    <a:blip r:embed="rId16"/>
                     <a:stretch>
                       <a:fillRect/>
                     </a:stretch>
@@ -2865,7 +3087,7 @@
                   <pic:spPr>
                     <a:xfrm>
                       <a:off x="0" y="0"/>
-                      <a:ext cx="5400040" cy="3288030"/>
+                      <a:ext cx="3595208" cy="2189086"/>
                     </a:xfrm>
                     <a:prstGeom prst="rect">
                       <a:avLst/>
@@ -2906,8 +3128,10 @@
         <w:t xml:space="preserve"> por cada canal de color para cada clase</w:t>
       </w:r>
     </w:p>
-    <w:p/>
-    <w:p>
+    <w:p>
+      <w:pPr>
+        <w:spacing w:line="240" w:lineRule="auto"/>
+      </w:pPr>
       <w:r>
         <w:t>El contraste promedio</w:t>
       </w:r>
@@ -2918,7 +3142,17 @@
         <w:t>mide la diferencia media de intensidad entre píxeles adyacentes en una imagen. Es útil para evaluar la "nitidez" de los patrones, donde un contraste alto indica bordes marcados y transiciones abruptas, típico en imágenes soleadas con sombras fuertes y un contraste bajo indica transiciones suaves, típico en imágenes nubladas o nocturnas.</w:t>
       </w:r>
       <w:r>
-        <w:t xml:space="preserve"> A partir del contraste promedio también se puede obtener el brillo promedio ya que esté </w:t>
+        <w:t xml:space="preserve"> A partir del contraste promedio también se puede obtener el brillo </w:t>
+      </w:r>
+      <w:r>
+        <w:lastRenderedPageBreak/>
+        <w:t>promedio ya que est</w:t>
+      </w:r>
+      <w:r>
+        <w:t>e</w:t>
+      </w:r>
+      <w:r>
+        <w:t xml:space="preserve"> </w:t>
       </w:r>
       <w:r>
         <w:t>simplemente lo calculamos a partir de la media de los píxeles por filas y por componentes de color.</w:t>
@@ -2927,12 +3161,16 @@
     <w:p>
       <w:pPr>
         <w:keepNext/>
-      </w:pPr>
-      <w:r>
-        <w:lastRenderedPageBreak/>
+        <w:spacing w:line="240" w:lineRule="auto"/>
+        <w:jc w:val="center"/>
+      </w:pPr>
+      <w:r>
+        <w:rPr>
+          <w:noProof/>
+        </w:rPr>
         <w:drawing>
-          <wp:inline distT="0" distB="0" distL="0" distR="0" wp14:anchorId="0A6BAF7C" wp14:editId="3B50CF1B">
-            <wp:extent cx="5400040" cy="3298825"/>
+          <wp:inline distT="0" distB="0" distL="0" distR="0" wp14:anchorId="0A6BAF7C" wp14:editId="4C4AEA67">
+            <wp:extent cx="3383280" cy="2066809"/>
             <wp:effectExtent l="0" t="0" r="0" b="0"/>
             <wp:docPr id="1035868159" name="Imagen 1" descr="Gráfico, Gráfico de cajas y bigotes&#10;&#10;Descripción generada automáticamente"/>
             <wp:cNvGraphicFramePr>
@@ -2946,7 +3184,7 @@
                     <pic:cNvPicPr/>
                   </pic:nvPicPr>
                   <pic:blipFill>
-                    <a:blip r:embed="rId15"/>
+                    <a:blip r:embed="rId17"/>
                     <a:stretch>
                       <a:fillRect/>
                     </a:stretch>
@@ -2954,7 +3192,7 @@
                   <pic:spPr>
                     <a:xfrm>
                       <a:off x="0" y="0"/>
-                      <a:ext cx="5400040" cy="3298825"/>
+                      <a:ext cx="3426570" cy="2093255"/>
                     </a:xfrm>
                     <a:prstGeom prst="rect">
                       <a:avLst/>
@@ -2988,12 +3226,26 @@
       </w:r>
     </w:p>
     <w:p>
+      <w:pPr>
+        <w:spacing w:line="240" w:lineRule="auto"/>
+      </w:pPr>
       <w:r>
         <w:t>Tal y como se puede visualizar en la distribución de estas dos características podemos delimitar fácilmente la noche de las imágenes nubladas y soleadas y distinguir mejor, estas dos últimas con el rango de valores del brillo medio, ya que las imágenes nubladas muestran un brillo muy similar en sus muestras, mientras que las imágenes soleadas varían más en cuanto a la característica</w:t>
       </w:r>
     </w:p>
     <w:p>
       <w:pPr>
+        <w:spacing w:line="240" w:lineRule="auto"/>
+      </w:pPr>
+    </w:p>
+    <w:p>
+      <w:pPr>
+        <w:spacing w:line="240" w:lineRule="auto"/>
+      </w:pPr>
+    </w:p>
+    <w:p>
+      <w:pPr>
+        <w:spacing w:line="240" w:lineRule="auto"/>
         <w:rPr>
           <w:b/>
           <w:bCs/>
@@ -3012,23 +3264,46 @@
       </w:r>
     </w:p>
     <w:p>
+      <w:pPr>
+        <w:spacing w:line="240" w:lineRule="auto"/>
+      </w:pPr>
       <w:r>
         <w:t>A partir de</w:t>
       </w:r>
       <w:r>
-        <w:t>l brillo y, sabiendo el aspecto o características típicas de las distintas clases con las que el modelo clasifica (para noche brillos bajos y para soleados y nublados brillos altos) podemos simplificarla más, delimitando cuanta parte de la imagen es oscura y cuánta es clara. Para ello consideramos que, por encima de 0.7 del valor del brillo el píxel es claro y si, en cambio, el valor está por debajo de 0.3 es oscuro. Con estos dos umbrales fijos determinamos en proporción, cuantos píxeles oscuros y claros tiene la imagen.</w:t>
-      </w:r>
-    </w:p>
-    <w:p/>
+        <w:t>l brillo y, sabiendo el aspecto o características típicas de las distintas clases con las que el modelo clasifica (para noche brillos bajos y para soleados y nublados brillos altos) podemos simplificarla más, delimitando cu</w:t>
+      </w:r>
+      <w:r>
+        <w:t>á</w:t>
+      </w:r>
+      <w:r>
+        <w:t>nta parte de la imagen es oscura y cuánta es clara. Para ello consideramos que, por encima de 0.7 del valor del brillo el píxel es claro y si, en cambio, el valor está por debajo de 0.3 es oscuro. Con estos dos umbrales fijos determinamos en proporción, cu</w:t>
+      </w:r>
+      <w:r>
+        <w:t>á</w:t>
+      </w:r>
+      <w:r>
+        <w:t>ntos píxeles oscuros y claros tiene la imagen.</w:t>
+      </w:r>
+    </w:p>
+    <w:p>
+      <w:pPr>
+        <w:spacing w:line="240" w:lineRule="auto"/>
+      </w:pPr>
+    </w:p>
     <w:p>
       <w:pPr>
         <w:keepNext/>
-      </w:pPr>
-      <w:r>
-        <w:lastRenderedPageBreak/>
+        <w:spacing w:line="240" w:lineRule="auto"/>
+        <w:jc w:val="center"/>
+      </w:pPr>
+      <w:r>
+        <w:rPr>
+          <w:noProof/>
+        </w:rPr>
         <w:drawing>
-          <wp:inline distT="0" distB="0" distL="0" distR="0" wp14:anchorId="7DB5F547" wp14:editId="1841789F">
-            <wp:extent cx="5400040" cy="3326765"/>
+          <wp:inline distT="0" distB="0" distL="0" distR="0" wp14:anchorId="7DB5F547" wp14:editId="063D5F83">
+            <wp:extent cx="3284220" cy="2023287"/>
             <wp:effectExtent l="0" t="0" r="0" b="0"/>
             <wp:docPr id="1966754835" name="Imagen 1" descr="Gráfico, Gráfico de cajas y bigotes&#10;&#10;Descripción generada automáticamente"/>
             <wp:cNvGraphicFramePr>
@@ -3042,7 +3317,7 @@
                     <pic:cNvPicPr/>
                   </pic:nvPicPr>
                   <pic:blipFill>
-                    <a:blip r:embed="rId16"/>
+                    <a:blip r:embed="rId18"/>
                     <a:stretch>
                       <a:fillRect/>
                     </a:stretch>
@@ -3050,7 +3325,7 @@
                   <pic:spPr>
                     <a:xfrm>
                       <a:off x="0" y="0"/>
-                      <a:ext cx="5400040" cy="3326765"/>
+                      <a:ext cx="3313314" cy="2041211"/>
                     </a:xfrm>
                     <a:prstGeom prst="rect">
                       <a:avLst/>
@@ -3084,15 +3359,31 @@
       </w:r>
     </w:p>
     <w:p>
-      <w:r>
-        <w:t>Observando la distribución de estas dos características se puede observar como claramente para las imágenes de noche predominan los píxeles oscuros</w:t>
-      </w:r>
-      <w:r>
-        <w:t>, aunque, pueda haber partes donde exista iluminación. Las imágenes nubladas presentan tanto parte claras como partes oscuras, al igual que las soleadas, lo que tiene sentido teniendo en cuenta las imágenes que se han utilizado para la clase soleada, donde se incorporan también fotos de atardecer donde sólo una parte de las imágenes son claras, mientras el resto de la foto muestra las partes donde está oscureciendo. Otra peculiaridad que ocurre con este tipo de imágenes soleadas es que las que se han tomado durante el día no incluyen al sol ni partes con mucho brillo, es por eso por lo que parte de estas imágenes no son tomadas en cuenta por estas características, porque se sitúan por encima del umbral de oscuridad y por debajo del umbral de claridad.</w:t>
-      </w:r>
-    </w:p>
-    <w:p>
-      <w:pPr>
+      <w:pPr>
+        <w:spacing w:line="240" w:lineRule="auto"/>
+      </w:pPr>
+      <w:r>
+        <w:lastRenderedPageBreak/>
+        <w:t xml:space="preserve">Observando la distribución de estas dos características se puede observar como claramente para las imágenes de noche predominan los píxeles </w:t>
+      </w:r>
+      <w:proofErr w:type="gramStart"/>
+      <w:r>
+        <w:t>oscuros</w:t>
+      </w:r>
+      <w:proofErr w:type="gramEnd"/>
+      <w:r>
+        <w:t xml:space="preserve"> aunque pueda haber partes donde exista iluminación. Las imágenes nubladas presentan tanto parte</w:t>
+      </w:r>
+      <w:r>
+        <w:t>s</w:t>
+      </w:r>
+      <w:r>
+        <w:t xml:space="preserve"> claras como partes oscuras, al igual que las soleadas, lo que tiene sentido teniendo en cuenta las imágenes que se han utilizado para la clase soleada, donde se incorporan también fotos de atardecer donde sólo una parte de las imágenes son claras, mientras el resto de la foto muestra las partes donde está oscureciendo. Otra peculiaridad que ocurre con este tipo de imágenes soleadas es que las que se han tomado durante el día no incluyen al sol ni partes con mucho brillo, es por eso por lo que parte de estas imágenes no son tomadas en cuenta por estas características, porque se sitúan por encima del umbral de oscuridad y por debajo del umbral de claridad.</w:t>
+      </w:r>
+    </w:p>
+    <w:p>
+      <w:pPr>
+        <w:spacing w:line="240" w:lineRule="auto"/>
         <w:rPr>
           <w:b/>
           <w:bCs/>
@@ -3111,6 +3402,9 @@
       </w:r>
     </w:p>
     <w:p>
+      <w:pPr>
+        <w:spacing w:line="240" w:lineRule="auto"/>
+      </w:pPr>
       <w:r>
         <w:t xml:space="preserve">Al haber descubierto que este tipo de </w:t>
       </w:r>
@@ -3130,6 +3424,9 @@
       </w:r>
     </w:p>
     <w:p>
+      <w:pPr>
+        <w:spacing w:line="240" w:lineRule="auto"/>
+      </w:pPr>
       <w:r>
         <w:t xml:space="preserve">Utilizando los componentes de color RGB se han realizado operaciones condicionales para </w:t>
       </w:r>
@@ -3143,6 +3440,9 @@
       </w:r>
     </w:p>
     <w:p>
+      <w:pPr>
+        <w:spacing w:line="240" w:lineRule="auto"/>
+      </w:pPr>
       <w:r>
         <w:rPr>
           <w:b/>
@@ -3184,6 +3484,9 @@
       </w:r>
     </w:p>
     <w:p>
+      <w:pPr>
+        <w:spacing w:line="240" w:lineRule="auto"/>
+      </w:pPr>
       <w:proofErr w:type="spellStart"/>
       <w:r>
         <w:rPr>
@@ -3198,6 +3501,9 @@
       </w:r>
     </w:p>
     <w:p>
+      <w:pPr>
+        <w:spacing w:line="240" w:lineRule="auto"/>
+      </w:pPr>
       <w:proofErr w:type="spellStart"/>
       <w:r>
         <w:rPr>
@@ -3212,19 +3518,26 @@
       </w:r>
     </w:p>
     <w:p>
-      <w:r>
-        <w:lastRenderedPageBreak/>
+      <w:pPr>
+        <w:spacing w:line="240" w:lineRule="auto"/>
+      </w:pPr>
+      <w:r>
         <w:t>Con ello, obtenemos una distribución de colores de la siguiente forma:</w:t>
       </w:r>
     </w:p>
     <w:p>
       <w:pPr>
         <w:keepNext/>
-      </w:pPr>
-      <w:r>
+        <w:spacing w:line="240" w:lineRule="auto"/>
+        <w:jc w:val="center"/>
+      </w:pPr>
+      <w:r>
+        <w:rPr>
+          <w:noProof/>
+        </w:rPr>
         <w:drawing>
-          <wp:inline distT="0" distB="0" distL="0" distR="0" wp14:anchorId="4437720B" wp14:editId="42182A43">
-            <wp:extent cx="5400040" cy="3340100"/>
+          <wp:inline distT="0" distB="0" distL="0" distR="0" wp14:anchorId="4437720B" wp14:editId="0212296D">
+            <wp:extent cx="3581400" cy="2215212"/>
             <wp:effectExtent l="0" t="0" r="0" b="0"/>
             <wp:docPr id="550194518" name="Imagen 1" descr="Gráfico, Gráfico de cajas y bigotes&#10;&#10;Descripción generada automáticamente"/>
             <wp:cNvGraphicFramePr>
@@ -3238,7 +3551,7 @@
                     <pic:cNvPicPr/>
                   </pic:nvPicPr>
                   <pic:blipFill>
-                    <a:blip r:embed="rId17"/>
+                    <a:blip r:embed="rId19"/>
                     <a:stretch>
                       <a:fillRect/>
                     </a:stretch>
@@ -3246,7 +3559,7 @@
                   <pic:spPr>
                     <a:xfrm>
                       <a:off x="0" y="0"/>
-                      <a:ext cx="5400040" cy="3340100"/>
+                      <a:ext cx="3617240" cy="2237380"/>
                     </a:xfrm>
                     <a:prstGeom prst="rect">
                       <a:avLst/>
@@ -3281,6 +3594,9 @@
     </w:p>
     <w:p/>
     <w:p>
+      <w:pPr>
+        <w:spacing w:line="240" w:lineRule="auto"/>
+      </w:pPr>
       <w:r>
         <w:t xml:space="preserve">Las imágenes nocturnas se componen principalmente de los grises que hemos </w:t>
       </w:r>
@@ -3315,11 +3631,16 @@
         <w:t>).</w:t>
       </w:r>
       <w:r>
-        <w:t xml:space="preserve"> Nublado y Soleado sigue siendo muy similar comparando estas características más específicas, debido, como se ha explicado con anterioridad, a los atardeceres que también están incluidos en la categoría soleada, sin embargo, la mediana de los valores grises es mayor en las imágenes nubladas como cabría esperar.</w:t>
-      </w:r>
-    </w:p>
-    <w:p>
-      <w:pPr>
+        <w:t xml:space="preserve"> Nublado y Soleado sigue siendo muy similar comparando estas características más específicas, debido, como se ha explicado con anterioridad, a los atardeceres que también están incluidos en la categoría soleada, </w:t>
+      </w:r>
+      <w:r>
+        <w:lastRenderedPageBreak/>
+        <w:t>sin embargo, la mediana de los valores grises es mayor en las imágenes nubladas como cabría esperar.</w:t>
+      </w:r>
+    </w:p>
+    <w:p>
+      <w:pPr>
+        <w:spacing w:line="240" w:lineRule="auto"/>
         <w:rPr>
           <w:b/>
           <w:bCs/>
@@ -3338,15 +3659,21 @@
       </w:r>
     </w:p>
     <w:p>
+      <w:pPr>
+        <w:spacing w:line="240" w:lineRule="auto"/>
+      </w:pPr>
       <w:r>
         <w:t xml:space="preserve">Otra forma de determinar cómo varían los colores e intensidades a lo largo de la imagen, es fijarse en las frecuencias existentes de la señal, </w:t>
       </w:r>
       <w:r>
-        <w:t>frecuencias bajas representan cambios lentos y suaves, como áreas de color uniforme o gradientes suaves, como el brillo general o la uniformidad (útil para detectar nublado y noche</w:t>
+        <w:t>frecuencias bajas representan cambios lentos y suaves, como áreas de color uniforme o gradientes suaves, como el brillo general o la uniformidad (útil para detectar nublado y noche).</w:t>
+      </w:r>
+      <w:r>
+        <w:t xml:space="preserve"> </w:t>
       </w:r>
       <w:proofErr w:type="gramStart"/>
       <w:r>
-        <w:t>).De</w:t>
+        <w:t>De</w:t>
       </w:r>
       <w:proofErr w:type="gramEnd"/>
       <w:r>
@@ -3363,6 +3690,9 @@
       </w:r>
     </w:p>
     <w:p>
+      <w:pPr>
+        <w:spacing w:line="240" w:lineRule="auto"/>
+      </w:pPr>
       <w:r>
         <w:t>A</w:t>
       </w:r>
@@ -3391,11 +3721,7 @@
         <w:t xml:space="preserve"> se obtiene</w:t>
       </w:r>
       <w:r>
-        <w:t xml:space="preserve"> simplemente sumando el valor absoluto (magnitud) de las componentes </w:t>
-      </w:r>
-      <w:r>
-        <w:lastRenderedPageBreak/>
-        <w:t xml:space="preserve">de frecuencia dentro de cada región (baja y alta). Esto </w:t>
+        <w:t xml:space="preserve"> simplemente sumando el valor absoluto (magnitud) de las componentes de frecuencia dentro de cada región (baja y alta). Esto </w:t>
       </w:r>
       <w:r>
         <w:t>devuelve</w:t>
@@ -3408,10 +3734,23 @@
       </w:r>
     </w:p>
     <w:p>
-      <w:r>
+      <w:pPr>
+        <w:spacing w:line="240" w:lineRule="auto"/>
+      </w:pPr>
+    </w:p>
+    <w:p>
+      <w:pPr>
+        <w:keepNext/>
+        <w:spacing w:line="240" w:lineRule="auto"/>
+        <w:jc w:val="center"/>
+      </w:pPr>
+      <w:r>
+        <w:rPr>
+          <w:noProof/>
+        </w:rPr>
         <w:drawing>
-          <wp:inline distT="0" distB="0" distL="0" distR="0" wp14:anchorId="3B096790" wp14:editId="788DFC4B">
-            <wp:extent cx="5400040" cy="3333750"/>
+          <wp:inline distT="0" distB="0" distL="0" distR="0" wp14:anchorId="3B096790" wp14:editId="209EBF9D">
+            <wp:extent cx="2887980" cy="1782913"/>
             <wp:effectExtent l="0" t="0" r="0" b="0"/>
             <wp:docPr id="1331335958" name="Imagen 1" descr="Gráfico&#10;&#10;Descripción generada automáticamente"/>
             <wp:cNvGraphicFramePr>
@@ -3425,7 +3764,7 @@
                     <pic:cNvPicPr/>
                   </pic:nvPicPr>
                   <pic:blipFill>
-                    <a:blip r:embed="rId18"/>
+                    <a:blip r:embed="rId20"/>
                     <a:stretch>
                       <a:fillRect/>
                     </a:stretch>
@@ -3433,7 +3772,7 @@
                   <pic:spPr>
                     <a:xfrm>
                       <a:off x="0" y="0"/>
-                      <a:ext cx="5400040" cy="3333750"/>
+                      <a:ext cx="2923240" cy="1804681"/>
                     </a:xfrm>
                     <a:prstGeom prst="rect">
                       <a:avLst/>
@@ -3447,10 +3786,39 @@
       </w:r>
     </w:p>
     <w:p>
-      <w:r>
+      <w:pPr>
+        <w:pStyle w:val="Descripcin"/>
+        <w:jc w:val="center"/>
+      </w:pPr>
+      <w:r>
+        <w:t xml:space="preserve">Ilustración </w:t>
+      </w:r>
+      <w:fldSimple w:instr=" SEQ Ilustración \* ARABIC ">
+        <w:r>
+          <w:rPr>
+            <w:noProof/>
+          </w:rPr>
+          <w:t>12</w:t>
+        </w:r>
+      </w:fldSimple>
+      <w:r>
+        <w:t>: Valor de bajas frecuencias por clase</w:t>
+      </w:r>
+    </w:p>
+    <w:p/>
+    <w:p>
+      <w:pPr>
+        <w:keepNext/>
+        <w:spacing w:line="240" w:lineRule="auto"/>
+        <w:jc w:val="center"/>
+      </w:pPr>
+      <w:r>
+        <w:rPr>
+          <w:noProof/>
+        </w:rPr>
         <w:drawing>
-          <wp:inline distT="0" distB="0" distL="0" distR="0" wp14:anchorId="4176581D" wp14:editId="1BF67D96">
-            <wp:extent cx="5400040" cy="3281680"/>
+          <wp:inline distT="0" distB="0" distL="0" distR="0" wp14:anchorId="4176581D" wp14:editId="4C1DE2BE">
+            <wp:extent cx="2910840" cy="1768959"/>
             <wp:effectExtent l="0" t="0" r="0" b="0"/>
             <wp:docPr id="830379522" name="Imagen 1" descr="Gráfico, Gráfico de cajas y bigotes&#10;&#10;Descripción generada automáticamente"/>
             <wp:cNvGraphicFramePr>
@@ -3464,7 +3832,7 @@
                     <pic:cNvPicPr/>
                   </pic:nvPicPr>
                   <pic:blipFill>
-                    <a:blip r:embed="rId19"/>
+                    <a:blip r:embed="rId21"/>
                     <a:stretch>
                       <a:fillRect/>
                     </a:stretch>
@@ -3472,7 +3840,7 @@
                   <pic:spPr>
                     <a:xfrm>
                       <a:off x="0" y="0"/>
-                      <a:ext cx="5400040" cy="3281680"/>
+                      <a:ext cx="2949851" cy="1792666"/>
                     </a:xfrm>
                     <a:prstGeom prst="rect">
                       <a:avLst/>
@@ -3487,35 +3855,70 @@
     </w:p>
     <w:p>
       <w:pPr>
+        <w:pStyle w:val="Descripcin"/>
+        <w:jc w:val="center"/>
+      </w:pPr>
+      <w:r>
+        <w:t xml:space="preserve">Ilustración </w:t>
+      </w:r>
+      <w:fldSimple w:instr=" SEQ Ilustración \* ARABIC ">
+        <w:r>
+          <w:rPr>
+            <w:noProof/>
+          </w:rPr>
+          <w:t>13</w:t>
+        </w:r>
+      </w:fldSimple>
+      <w:r>
+        <w:t>: Valor de altas frecuencias por clase</w:t>
+      </w:r>
+    </w:p>
+    <w:p>
+      <w:pPr>
         <w:pStyle w:val="Ttulo1"/>
         <w:numPr>
           <w:ilvl w:val="0"/>
           <w:numId w:val="5"/>
         </w:numPr>
-      </w:pPr>
-      <w:bookmarkStart w:id="9" w:name="_Toc187363250"/>
-      <w:r>
+        <w:spacing w:line="240" w:lineRule="auto"/>
+      </w:pPr>
+      <w:bookmarkStart w:id="9" w:name="_Toc187421085"/>
+      <w:r>
+        <w:lastRenderedPageBreak/>
         <w:t>Selección del modelo</w:t>
       </w:r>
       <w:bookmarkEnd w:id="9"/>
     </w:p>
-    <w:p/>
-    <w:p>
-      <w:r>
-        <w:t xml:space="preserve">Una vez los datos están preparados y contienen la información necesaria para que el modelo sea capaz de aprender a realizar una tarea, comienza el proceso de </w:t>
-      </w:r>
-      <w:r>
-        <w:lastRenderedPageBreak/>
-        <w:t xml:space="preserve">entrenamiento. Depende del algoritmo que se escoja este entrenamiento minimizará la función de error de una forma u otra. </w:t>
-      </w:r>
-    </w:p>
-    <w:p>
-      <w:r>
-        <w:t>Ya que durante esta asignatura no se ha trabajado ni se ha estudiado los diferentes modelos de aprendizaje máquina, cómo funcionan y para que tipo de datos se suelen utilizar se realizará una comparativa de los resultados para distintos modelos que sean adecuados para los datos que tratamos y para el aprendizaje supervisado que buscamos.</w:t>
-      </w:r>
-    </w:p>
-    <w:p>
-      <w:pPr>
+    <w:p>
+      <w:pPr>
+        <w:spacing w:line="240" w:lineRule="auto"/>
+      </w:pPr>
+    </w:p>
+    <w:p>
+      <w:pPr>
+        <w:spacing w:line="240" w:lineRule="auto"/>
+      </w:pPr>
+      <w:r>
+        <w:t xml:space="preserve">Una vez los datos están preparados y contienen la información necesaria para que el modelo sea capaz de aprender a realizar una tarea, comienza el proceso de entrenamiento. Depende del algoritmo que se escoja este entrenamiento minimizará la función de error de una forma u otra. </w:t>
+      </w:r>
+    </w:p>
+    <w:p>
+      <w:pPr>
+        <w:spacing w:line="240" w:lineRule="auto"/>
+      </w:pPr>
+      <w:r>
+        <w:t>Ya que durante esta asignatura no se ha trabajado ni se ha estudiado los diferentes modelos de aprendizaje máquina, cómo funcionan y para qu</w:t>
+      </w:r>
+      <w:r>
+        <w:t>é</w:t>
+      </w:r>
+      <w:r>
+        <w:t xml:space="preserve"> tipo de datos se suelen utilizar se realizará una comparativa de los resultados para distintos modelos que sean adecuados para los datos que tratamos y para el aprendizaje supervisado que buscamos.</w:t>
+      </w:r>
+    </w:p>
+    <w:p>
+      <w:pPr>
+        <w:spacing w:line="240" w:lineRule="auto"/>
         <w:rPr>
           <w:b/>
           <w:bCs/>
@@ -3545,11 +3948,17 @@
       </w:r>
     </w:p>
     <w:p>
+      <w:pPr>
+        <w:spacing w:line="240" w:lineRule="auto"/>
+      </w:pPr>
       <w:r>
         <w:t xml:space="preserve">Previamente a entrenar los modelos se realizará un normalizado o estandarización de las características ya que, como se puede apreciar en las gráficas del apartado de preprocesamiento, cada una tiene distribuciones distintas y algunas con magnitudes muy superiores al resto, lo que daría más importancia a estas características y lo que se quiere lograr es que se le de la misma importancia a cada una. </w:t>
       </w:r>
     </w:p>
     <w:p>
+      <w:pPr>
+        <w:spacing w:line="240" w:lineRule="auto"/>
+      </w:pPr>
       <w:r>
         <w:t xml:space="preserve">Después de probar la normalización basada en máximos y mínimos, se observó que existían características que tomaban valores muy bajos. Todo esto a causa de los </w:t>
       </w:r>
@@ -3559,20 +3968,19 @@
       </w:r>
       <w:proofErr w:type="spellEnd"/>
       <w:r>
-        <w:t xml:space="preserve">, los </w:t>
-      </w:r>
-      <w:proofErr w:type="spellStart"/>
-      <w:r>
-        <w:t>cúales</w:t>
-      </w:r>
-      <w:proofErr w:type="spellEnd"/>
-      <w:r>
-        <w:t xml:space="preserve"> representaban máximos o mínimos muy alejados de la distribución real de los datos. </w:t>
+        <w:t>, los c</w:t>
+      </w:r>
+      <w:r>
+        <w:t>uá</w:t>
+      </w:r>
+      <w:r>
+        <w:t xml:space="preserve">les representaban máximos o mínimos muy alejados de la distribución real de los datos. </w:t>
       </w:r>
     </w:p>
     <w:p>
       <w:pPr>
         <w:keepNext/>
+        <w:spacing w:line="240" w:lineRule="auto"/>
         <w:jc w:val="center"/>
       </w:pPr>
       <w:r>
@@ -3595,7 +4003,7 @@
                     <pic:cNvPicPr/>
                   </pic:nvPicPr>
                   <pic:blipFill>
-                    <a:blip r:embed="rId20"/>
+                    <a:blip r:embed="rId22"/>
                     <a:stretch>
                       <a:fillRect/>
                     </a:stretch>
@@ -3629,7 +4037,7 @@
           <w:rPr>
             <w:noProof/>
           </w:rPr>
-          <w:t>12</w:t>
+          <w:t>14</w:t>
         </w:r>
       </w:fldSimple>
       <w:r>
@@ -3637,6 +4045,9 @@
       </w:r>
     </w:p>
     <w:p>
+      <w:pPr>
+        <w:spacing w:line="240" w:lineRule="auto"/>
+      </w:pPr>
       <w:r>
         <w:t>Para resolver este problema se aplicó una estandarización de los datos</w:t>
       </w:r>
@@ -3655,6 +4066,7 @@
     <w:p>
       <w:pPr>
         <w:keepNext/>
+        <w:spacing w:line="240" w:lineRule="auto"/>
         <w:jc w:val="center"/>
       </w:pPr>
       <w:r>
@@ -3677,7 +4089,7 @@
                     <pic:cNvPicPr/>
                   </pic:nvPicPr>
                   <pic:blipFill>
-                    <a:blip r:embed="rId21"/>
+                    <a:blip r:embed="rId23"/>
                     <a:stretch>
                       <a:fillRect/>
                     </a:stretch>
@@ -3711,7 +4123,7 @@
           <w:rPr>
             <w:noProof/>
           </w:rPr>
-          <w:t>13</w:t>
+          <w:t>15</w:t>
         </w:r>
       </w:fldSimple>
       <w:r>
@@ -3720,6 +4132,7 @@
     </w:p>
     <w:p>
       <w:pPr>
+        <w:spacing w:line="240" w:lineRule="auto"/>
         <w:rPr>
           <w:b/>
           <w:bCs/>
@@ -3738,6 +4151,9 @@
       </w:r>
     </w:p>
     <w:p>
+      <w:pPr>
+        <w:spacing w:line="240" w:lineRule="auto"/>
+      </w:pPr>
       <w:r>
         <w:t xml:space="preserve">Para probar cada uno de los modelos compatibles con el problema a resolver se ha utilizado una metodología sencilla. Primero instanciando el modelo, entrenándolo para los datos de </w:t>
       </w:r>
@@ -3759,6 +4175,9 @@
       </w:r>
     </w:p>
     <w:p>
+      <w:pPr>
+        <w:spacing w:line="240" w:lineRule="auto"/>
+      </w:pPr>
       <w:r>
         <w:t>A continuación, se mostrará una tabla con los distintos algoritmos de entrenamiento utilizados</w:t>
       </w:r>
@@ -3776,13 +4195,18 @@
       </w:r>
     </w:p>
     <w:p>
+      <w:pPr>
+        <w:spacing w:line="240" w:lineRule="auto"/>
+      </w:pPr>
       <w:r>
         <w:t xml:space="preserve"> </w:t>
       </w:r>
     </w:p>
-    <w:p/>
-    <w:p/>
-    <w:p/>
+    <w:p>
+      <w:pPr>
+        <w:spacing w:line="240" w:lineRule="auto"/>
+      </w:pPr>
+    </w:p>
     <w:tbl>
       <w:tblPr>
         <w:tblStyle w:val="Tablaconcuadrcula"/>
@@ -3933,7 +4357,7 @@
                 <w:b/>
                 <w:bCs/>
               </w:rPr>
-              <w:t>0.8918919</w:t>
+              <w:t>0.8243243</w:t>
             </w:r>
           </w:p>
         </w:tc>
@@ -3953,7 +4377,7 @@
                 <w:b/>
                 <w:bCs/>
               </w:rPr>
-              <w:t>0.8375412</w:t>
+              <w:t>0.7363661</w:t>
             </w:r>
           </w:p>
         </w:tc>
@@ -4085,7 +4509,7 @@
           </w:tcPr>
           <w:p>
             <w:r>
-              <w:t>0.8513514</w:t>
+              <w:t>0.8108108</w:t>
             </w:r>
           </w:p>
         </w:tc>
@@ -4095,7 +4519,7 @@
           </w:tcPr>
           <w:p>
             <w:r>
-              <w:t>0.7764350</w:t>
+              <w:t>0.7153846</w:t>
             </w:r>
           </w:p>
         </w:tc>
@@ -4159,7 +4583,7 @@
           </w:tcPr>
           <w:p>
             <w:r>
-              <w:t>0.8378378</w:t>
+              <w:t>0.7972973</w:t>
             </w:r>
           </w:p>
         </w:tc>
@@ -4169,7 +4593,7 @@
           </w:tcPr>
           <w:p>
             <w:r>
-              <w:t>0.7564454</w:t>
+              <w:t>0.6963064</w:t>
             </w:r>
           </w:p>
         </w:tc>
@@ -4206,7 +4630,7 @@
           </w:tcPr>
           <w:p>
             <w:r>
-              <w:t>0.8378378</w:t>
+              <w:t>0.8243243</w:t>
             </w:r>
           </w:p>
         </w:tc>
@@ -4216,7 +4640,7 @@
           </w:tcPr>
           <w:p>
             <w:r>
-              <w:t>0.7560440</w:t>
+              <w:t>0.7354963</w:t>
             </w:r>
           </w:p>
         </w:tc>
@@ -4278,7 +4702,7 @@
           </w:tcPr>
           <w:p>
             <w:r>
-              <w:t>0.6621622</w:t>
+              <w:t>0.6081081</w:t>
             </w:r>
           </w:p>
         </w:tc>
@@ -4288,7 +4712,7 @@
           </w:tcPr>
           <w:p>
             <w:r>
-              <w:t>0.4896552</w:t>
+              <w:t>0.4048808</w:t>
             </w:r>
           </w:p>
         </w:tc>
@@ -4323,7 +4747,7 @@
           </w:tcPr>
           <w:p>
             <w:r>
-              <w:t>0.7432432</w:t>
+              <w:t>0.6486486</w:t>
             </w:r>
           </w:p>
         </w:tc>
@@ -4333,7 +4757,7 @@
           </w:tcPr>
           <w:p>
             <w:r>
-              <w:t>0.6144777</w:t>
+              <w:t>0.4705559</w:t>
             </w:r>
           </w:p>
         </w:tc>
@@ -4354,13 +4778,23 @@
         </w:tc>
       </w:tr>
     </w:tbl>
-    <w:p/>
-    <w:p>
+    <w:p>
+      <w:pPr>
+        <w:spacing w:line="240" w:lineRule="auto"/>
+      </w:pPr>
+    </w:p>
+    <w:p>
+      <w:pPr>
+        <w:spacing w:line="240" w:lineRule="auto"/>
+      </w:pPr>
       <w:r>
         <w:t>El porcentaje de acierto se calcula sumando todas las respuestas del modelo acertadas divididas entre el total de predicciones que se han hecho. Esto da lugar a un valor entre 0 y 1 en el que 0 significa que no ha acertado ninguna predicción y 1 significa que ha acertado todas.</w:t>
       </w:r>
     </w:p>
     <w:p>
+      <w:pPr>
+        <w:spacing w:line="240" w:lineRule="auto"/>
+      </w:pPr>
       <w:r>
         <w:t>El índice Kappa es otra medida de evaluación del modelo que se calcula de forma distinta</w:t>
       </w:r>
@@ -4374,6 +4808,7 @@
     <w:p>
       <w:pPr>
         <w:keepNext/>
+        <w:spacing w:line="240" w:lineRule="auto"/>
         <w:jc w:val="center"/>
       </w:pPr>
       <w:r>
@@ -4396,7 +4831,7 @@
                     <pic:cNvPicPr/>
                   </pic:nvPicPr>
                   <pic:blipFill>
-                    <a:blip r:embed="rId22"/>
+                    <a:blip r:embed="rId24"/>
                     <a:stretch>
                       <a:fillRect/>
                     </a:stretch>
@@ -4430,7 +4865,7 @@
           <w:rPr>
             <w:noProof/>
           </w:rPr>
-          <w:t>14</w:t>
+          <w:t>16</w:t>
         </w:r>
       </w:fldSimple>
       <w:r>
@@ -4438,6 +4873,9 @@
       </w:r>
     </w:p>
     <w:p>
+      <w:pPr>
+        <w:spacing w:line="240" w:lineRule="auto"/>
+      </w:pPr>
       <w:r>
         <w:t xml:space="preserve">Donde p0 es </w:t>
       </w:r>
@@ -4449,26 +4887,57 @@
       </w:r>
     </w:p>
     <w:p>
+      <w:pPr>
+        <w:spacing w:line="240" w:lineRule="auto"/>
+      </w:pPr>
       <w:r>
         <w:t>Cuanto mayor es el coeficiente kappa mayor es la concordancia entre las respuestas reales y las predichas y, por tanto, mayor es el número de muestras que acierta.</w:t>
       </w:r>
     </w:p>
     <w:p>
+      <w:pPr>
+        <w:spacing w:line="240" w:lineRule="auto"/>
+      </w:pPr>
       <w:r>
         <w:t>Como se puede observar, el algoritmo que devuelve mejores resultados para ambas métricas de evaluación es el SVR. Usando este algoritmo se van a mostrar algunas de las imágenes que no se han acertado durante la clasificación junto a su posible explicación.</w:t>
       </w:r>
     </w:p>
     <w:p>
-      <w:r>
-        <w:t>Del total de las imágenes a predecir (67) se han acertado 59 y 8 han fallado al clasificar algunas de ellas son las siguientes:</w:t>
+      <w:pPr>
+        <w:spacing w:line="240" w:lineRule="auto"/>
+      </w:pPr>
+      <w:r>
+        <w:t>Del total de las imágenes a predecir (</w:t>
+      </w:r>
+      <w:r>
+        <w:t>74</w:t>
+      </w:r>
+      <w:r>
+        <w:t xml:space="preserve">) se han acertado </w:t>
+      </w:r>
+      <w:r>
+        <w:t>61</w:t>
+      </w:r>
+      <w:r>
+        <w:t xml:space="preserve"> y </w:t>
+      </w:r>
+      <w:r>
+        <w:t>13</w:t>
+      </w:r>
+      <w:r>
+        <w:t xml:space="preserve"> han fallado al clasificar algunas de ellas son las siguientes:</w:t>
       </w:r>
     </w:p>
     <w:p>
       <w:pPr>
         <w:keepNext/>
+        <w:spacing w:line="240" w:lineRule="auto"/>
         <w:jc w:val="center"/>
       </w:pPr>
       <w:r>
+        <w:rPr>
+          <w:noProof/>
+        </w:rPr>
         <w:lastRenderedPageBreak/>
         <w:drawing>
           <wp:inline distT="0" distB="0" distL="0" distR="0" wp14:anchorId="548FCED5" wp14:editId="61793E2C">
@@ -4486,7 +4955,7 @@
                     <pic:cNvPicPr/>
                   </pic:nvPicPr>
                   <pic:blipFill>
-                    <a:blip r:embed="rId23"/>
+                    <a:blip r:embed="rId25"/>
                     <a:stretch>
                       <a:fillRect/>
                     </a:stretch>
@@ -4520,7 +4989,7 @@
           <w:rPr>
             <w:noProof/>
           </w:rPr>
-          <w:t>15</w:t>
+          <w:t>17</w:t>
         </w:r>
       </w:fldSimple>
       <w:r>
@@ -4537,6 +5006,7 @@
     </w:p>
     <w:p>
       <w:pPr>
+        <w:spacing w:line="240" w:lineRule="auto"/>
         <w:jc w:val="both"/>
       </w:pPr>
       <w:r>
@@ -4546,14 +5016,18 @@
     <w:p>
       <w:pPr>
         <w:keepNext/>
+        <w:spacing w:line="240" w:lineRule="auto"/>
         <w:jc w:val="center"/>
       </w:pPr>
       <w:r>
+        <w:rPr>
+          <w:noProof/>
+        </w:rPr>
         <w:drawing>
-          <wp:inline distT="0" distB="0" distL="0" distR="0" wp14:anchorId="236C3E46" wp14:editId="5887D9E5">
-            <wp:extent cx="1752838" cy="2072640"/>
+          <wp:inline distT="0" distB="0" distL="0" distR="0" wp14:anchorId="5242E4F4" wp14:editId="42EB120C">
+            <wp:extent cx="1509395" cy="1548600"/>
             <wp:effectExtent l="0" t="0" r="0" b="0"/>
-            <wp:docPr id="1796521814" name="Imagen 1" descr="Un dibujo de una ciudad&#10;&#10;Descripción generada automáticamente con confianza media"/>
+            <wp:docPr id="1122646983" name="Imagen 2" descr="Una captura de pantalla de un celular con texto e imagen&#10;&#10;Descripción generada automáticamente con confianza media"/>
             <wp:cNvGraphicFramePr>
               <a:graphicFrameLocks xmlns:a="http://schemas.openxmlformats.org/drawingml/2006/main" noChangeAspect="1"/>
             </wp:cNvGraphicFramePr>
@@ -4561,23 +5035,36 @@
               <a:graphicData uri="http://schemas.openxmlformats.org/drawingml/2006/picture">
                 <pic:pic xmlns:pic="http://schemas.openxmlformats.org/drawingml/2006/picture">
                   <pic:nvPicPr>
-                    <pic:cNvPr id="1796521814" name="Imagen 1" descr="Un dibujo de una ciudad&#10;&#10;Descripción generada automáticamente con confianza media"/>
-                    <pic:cNvPicPr/>
+                    <pic:cNvPr id="1122646983" name="Imagen 2" descr="Una captura de pantalla de un celular con texto e imagen&#10;&#10;Descripción generada automáticamente con confianza media"/>
+                    <pic:cNvPicPr>
+                      <a:picLocks noChangeAspect="1" noChangeArrowheads="1"/>
+                    </pic:cNvPicPr>
                   </pic:nvPicPr>
                   <pic:blipFill>
-                    <a:blip r:embed="rId24"/>
+                    <a:blip r:embed="rId26" cstate="print">
+                      <a:extLst>
+                        <a:ext uri="{28A0092B-C50C-407E-A947-70E740481C1C}">
+                          <a14:useLocalDpi xmlns:a14="http://schemas.microsoft.com/office/drawing/2010/main" val="0"/>
+                        </a:ext>
+                      </a:extLst>
+                    </a:blip>
+                    <a:srcRect/>
                     <a:stretch>
                       <a:fillRect/>
                     </a:stretch>
                   </pic:blipFill>
-                  <pic:spPr>
+                  <pic:spPr bwMode="auto">
                     <a:xfrm>
                       <a:off x="0" y="0"/>
-                      <a:ext cx="1763362" cy="2085085"/>
+                      <a:ext cx="1526783" cy="1566439"/>
                     </a:xfrm>
                     <a:prstGeom prst="rect">
                       <a:avLst/>
                     </a:prstGeom>
+                    <a:noFill/>
+                    <a:ln>
+                      <a:noFill/>
+                    </a:ln>
                   </pic:spPr>
                 </pic:pic>
               </a:graphicData>
@@ -4599,7 +5086,7 @@
           <w:rPr>
             <w:noProof/>
           </w:rPr>
-          <w:t>16</w:t>
+          <w:t>18</w:t>
         </w:r>
       </w:fldSimple>
       <w:r>
@@ -4619,23 +5106,42 @@
     </w:p>
     <w:p>
       <w:pPr>
+        <w:spacing w:line="240" w:lineRule="auto"/>
         <w:jc w:val="both"/>
       </w:pPr>
       <w:r>
-        <w:t>En este caso es lo contrario, es una imagen de soleado, pero a punto de anochecer que se ha clasificado como soleada, pero, en cambio, se ha predicho como noche a causa de los colores oscuros que tiene la fotografía.</w:t>
+        <w:t xml:space="preserve">En este caso es lo contrario, es una imagen de </w:t>
+      </w:r>
+      <w:proofErr w:type="gramStart"/>
+      <w:r>
+        <w:t>soleado</w:t>
+      </w:r>
+      <w:proofErr w:type="gramEnd"/>
+      <w:r>
+        <w:t xml:space="preserve"> </w:t>
+      </w:r>
+      <w:r>
+        <w:t xml:space="preserve">pero con una </w:t>
+      </w:r>
+      <w:r>
+        <w:t>gran parte oscura que presente un patrón uniforme, además no presenta brillos.</w:t>
       </w:r>
     </w:p>
     <w:p>
       <w:pPr>
         <w:keepNext/>
+        <w:spacing w:line="240" w:lineRule="auto"/>
         <w:jc w:val="center"/>
       </w:pPr>
       <w:r>
+        <w:rPr>
+          <w:noProof/>
+        </w:rPr>
         <w:drawing>
-          <wp:inline distT="0" distB="0" distL="0" distR="0" wp14:anchorId="12FDAE4E" wp14:editId="00FE8615">
-            <wp:extent cx="1577340" cy="1764045"/>
+          <wp:inline distT="0" distB="0" distL="0" distR="0" wp14:anchorId="777CFC9B" wp14:editId="5324B971">
+            <wp:extent cx="1531620" cy="1449998"/>
             <wp:effectExtent l="0" t="0" r="0" b="0"/>
-            <wp:docPr id="1124027617" name="Imagen 1" descr="Vista de una carretera&#10;&#10;Descripción generada automáticamente"/>
+            <wp:docPr id="1765882479" name="Imagen 1"/>
             <wp:cNvGraphicFramePr>
               <a:graphicFrameLocks xmlns:a="http://schemas.openxmlformats.org/drawingml/2006/main" noChangeAspect="1"/>
             </wp:cNvGraphicFramePr>
@@ -4643,23 +5149,36 @@
               <a:graphicData uri="http://schemas.openxmlformats.org/drawingml/2006/picture">
                 <pic:pic xmlns:pic="http://schemas.openxmlformats.org/drawingml/2006/picture">
                   <pic:nvPicPr>
-                    <pic:cNvPr id="1124027617" name="Imagen 1" descr="Vista de una carretera&#10;&#10;Descripción generada automáticamente"/>
-                    <pic:cNvPicPr/>
+                    <pic:cNvPr id="0" name="Picture 1"/>
+                    <pic:cNvPicPr>
+                      <a:picLocks noChangeAspect="1" noChangeArrowheads="1"/>
+                    </pic:cNvPicPr>
                   </pic:nvPicPr>
                   <pic:blipFill>
-                    <a:blip r:embed="rId25"/>
+                    <a:blip r:embed="rId27" cstate="print">
+                      <a:extLst>
+                        <a:ext uri="{28A0092B-C50C-407E-A947-70E740481C1C}">
+                          <a14:useLocalDpi xmlns:a14="http://schemas.microsoft.com/office/drawing/2010/main" val="0"/>
+                        </a:ext>
+                      </a:extLst>
+                    </a:blip>
+                    <a:srcRect/>
                     <a:stretch>
                       <a:fillRect/>
                     </a:stretch>
                   </pic:blipFill>
-                  <pic:spPr>
+                  <pic:spPr bwMode="auto">
                     <a:xfrm>
                       <a:off x="0" y="0"/>
-                      <a:ext cx="1606193" cy="1796313"/>
+                      <a:ext cx="1536164" cy="1454300"/>
                     </a:xfrm>
                     <a:prstGeom prst="rect">
                       <a:avLst/>
                     </a:prstGeom>
+                    <a:noFill/>
+                    <a:ln>
+                      <a:noFill/>
+                    </a:ln>
                   </pic:spPr>
                 </pic:pic>
               </a:graphicData>
@@ -4681,7 +5200,7 @@
           <w:rPr>
             <w:noProof/>
           </w:rPr>
-          <w:t>17</w:t>
+          <w:t>19</w:t>
         </w:r>
       </w:fldSimple>
       <w:r>
@@ -4698,6 +5217,7 @@
     </w:p>
     <w:p>
       <w:pPr>
+        <w:spacing w:line="240" w:lineRule="auto"/>
         <w:jc w:val="both"/>
       </w:pPr>
       <w:r>
@@ -4723,33 +5243,32 @@
       </w:r>
       <w:proofErr w:type="spellEnd"/>
       <w:r>
-        <w:t xml:space="preserve"> baja y frecuencias bajas que caracterizan a las imágenes </w:t>
-      </w:r>
-      <w:r>
+        <w:t xml:space="preserve"> baja y frecuencias bajas que caracterizan a las imágenes nubladas ya que gran parte de la imagen es el cielo que presenta cambios suaves y uniformes a lo largo del eje Y. </w:t>
+      </w:r>
+    </w:p>
+    <w:p>
+      <w:pPr>
+        <w:spacing w:line="240" w:lineRule="auto"/>
+        <w:jc w:val="both"/>
+      </w:pPr>
+      <w:r>
+        <w:t>Para visualizar mejor todo el conjunto de estadísticas e identificar distintos grupos de forma intuitiva se ha hecho uso de algunos algoritmos de reducción de dimensionalidad como PCA, MDS y T-SNE</w:t>
+      </w:r>
+    </w:p>
+    <w:p>
+      <w:pPr>
+        <w:keepNext/>
+        <w:spacing w:line="240" w:lineRule="auto"/>
+        <w:jc w:val="center"/>
+      </w:pPr>
+      <w:r>
+        <w:rPr>
+          <w:noProof/>
+        </w:rPr>
         <w:lastRenderedPageBreak/>
-        <w:t>nubladas ya que gran parte de la imagen es el cielo que presenta cambios suaves y uniformes a lo largo del eje Y. Tampoco existen brillos, cambios bruscos ni sombras que es lo que más identifica a una imagen soleada.</w:t>
-      </w:r>
-    </w:p>
-    <w:p>
-      <w:pPr>
-        <w:jc w:val="both"/>
-      </w:pPr>
-      <w:r>
-        <w:t>Para visualizar mejor todo el conjunto de estadísticas e identificar distintos grupos de forma intuitiva se ha hecho uso de algunos algoritmos de reducción de dimensionalidad como PCA, MDS y T-SNE</w:t>
-      </w:r>
-    </w:p>
-    <w:p>
-      <w:pPr>
-        <w:keepNext/>
-        <w:jc w:val="both"/>
-      </w:pPr>
-      <w:r>
-        <w:rPr>
-          <w:noProof/>
-        </w:rPr>
         <w:drawing>
-          <wp:inline distT="0" distB="0" distL="0" distR="0" wp14:anchorId="568FA979" wp14:editId="5CCA6FA8">
-            <wp:extent cx="5400040" cy="3119755"/>
+          <wp:inline distT="0" distB="0" distL="0" distR="0" wp14:anchorId="568FA979" wp14:editId="7DF4B8F6">
+            <wp:extent cx="3870047" cy="2235835"/>
             <wp:effectExtent l="0" t="0" r="0" b="0"/>
             <wp:docPr id="1447174377" name="Imagen 1" descr="Gráfico, Gráfico de dispersión&#10;&#10;Descripción generada automáticamente"/>
             <wp:cNvGraphicFramePr>
@@ -4763,7 +5282,7 @@
                     <pic:cNvPicPr/>
                   </pic:nvPicPr>
                   <pic:blipFill>
-                    <a:blip r:embed="rId26"/>
+                    <a:blip r:embed="rId28"/>
                     <a:stretch>
                       <a:fillRect/>
                     </a:stretch>
@@ -4771,7 +5290,7 @@
                   <pic:spPr>
                     <a:xfrm>
                       <a:off x="0" y="0"/>
-                      <a:ext cx="5400040" cy="3119755"/>
+                      <a:ext cx="3877517" cy="2240150"/>
                     </a:xfrm>
                     <a:prstGeom prst="rect">
                       <a:avLst/>
@@ -4797,7 +5316,7 @@
           <w:rPr>
             <w:noProof/>
           </w:rPr>
-          <w:t>18</w:t>
+          <w:t>20</w:t>
         </w:r>
       </w:fldSimple>
       <w:r>
@@ -4807,15 +5326,16 @@
     <w:p>
       <w:pPr>
         <w:keepNext/>
-        <w:jc w:val="both"/>
+        <w:spacing w:line="240" w:lineRule="auto"/>
+        <w:jc w:val="center"/>
       </w:pPr>
       <w:r>
         <w:rPr>
           <w:noProof/>
         </w:rPr>
         <w:drawing>
-          <wp:inline distT="0" distB="0" distL="0" distR="0" wp14:anchorId="0B3016D2" wp14:editId="7D19FF80">
-            <wp:extent cx="5400040" cy="2548890"/>
+          <wp:inline distT="0" distB="0" distL="0" distR="0" wp14:anchorId="0B3016D2" wp14:editId="1610549D">
+            <wp:extent cx="3906755" cy="1844040"/>
             <wp:effectExtent l="0" t="0" r="0" b="0"/>
             <wp:docPr id="123332817" name="Imagen 1" descr="Gráfico, Gráfico de dispersión&#10;&#10;Descripción generada automáticamente"/>
             <wp:cNvGraphicFramePr>
@@ -4829,7 +5349,7 @@
                     <pic:cNvPicPr/>
                   </pic:nvPicPr>
                   <pic:blipFill>
-                    <a:blip r:embed="rId27"/>
+                    <a:blip r:embed="rId29"/>
                     <a:stretch>
                       <a:fillRect/>
                     </a:stretch>
@@ -4837,7 +5357,7 @@
                   <pic:spPr>
                     <a:xfrm>
                       <a:off x="0" y="0"/>
-                      <a:ext cx="5400040" cy="2548890"/>
+                      <a:ext cx="3917560" cy="1849140"/>
                     </a:xfrm>
                     <a:prstGeom prst="rect">
                       <a:avLst/>
@@ -4863,7 +5383,7 @@
           <w:rPr>
             <w:noProof/>
           </w:rPr>
-          <w:t>19</w:t>
+          <w:t>21</w:t>
         </w:r>
       </w:fldSimple>
       <w:r>
@@ -4885,16 +5405,16 @@
     <w:p>
       <w:pPr>
         <w:keepNext/>
-        <w:jc w:val="both"/>
+        <w:spacing w:line="240" w:lineRule="auto"/>
+        <w:jc w:val="center"/>
       </w:pPr>
       <w:r>
         <w:rPr>
           <w:noProof/>
         </w:rPr>
-        <w:lastRenderedPageBreak/>
         <w:drawing>
-          <wp:inline distT="0" distB="0" distL="0" distR="0" wp14:anchorId="4BA861F4" wp14:editId="5EEDBE26">
-            <wp:extent cx="5400040" cy="3201035"/>
+          <wp:inline distT="0" distB="0" distL="0" distR="0" wp14:anchorId="4BA861F4" wp14:editId="62703F6A">
+            <wp:extent cx="3695700" cy="2190737"/>
             <wp:effectExtent l="0" t="0" r="0" b="0"/>
             <wp:docPr id="970637004" name="Imagen 1" descr="Gráfico, Gráfico de dispersión&#10;&#10;Descripción generada automáticamente"/>
             <wp:cNvGraphicFramePr>
@@ -4908,7 +5428,7 @@
                     <pic:cNvPicPr/>
                   </pic:nvPicPr>
                   <pic:blipFill>
-                    <a:blip r:embed="rId28"/>
+                    <a:blip r:embed="rId30"/>
                     <a:stretch>
                       <a:fillRect/>
                     </a:stretch>
@@ -4916,7 +5436,7 @@
                   <pic:spPr>
                     <a:xfrm>
                       <a:off x="0" y="0"/>
-                      <a:ext cx="5400040" cy="3201035"/>
+                      <a:ext cx="3711024" cy="2199821"/>
                     </a:xfrm>
                     <a:prstGeom prst="rect">
                       <a:avLst/>
@@ -4942,7 +5462,7 @@
           <w:rPr>
             <w:noProof/>
           </w:rPr>
-          <w:t>20</w:t>
+          <w:t>22</w:t>
         </w:r>
       </w:fldSimple>
       <w:r>
@@ -4962,11 +5482,27 @@
       </w:r>
     </w:p>
     <w:p>
-      <w:r>
-        <w:t>Para los 3 algoritmos es bastante fácil diferenciar el grupo de las imágenes de noche, sin embargo, para las imágenes nubladas y las soleadas no es tan fácil, esto se debe a que dentro de las soleadas también se incluyen una serie de imágenes que podrían clasificarse con otra etiqueta si se hubiera decidido aumentar la complejidad. Dentro de la clase soleada tenemos etiquetadas imágenes que representan también el atardecer, las cuáles tienen todavía tonos naranjas, pero también tonos oscuros y grises. Tampoco se ha diferenciado en el etiquetado, a partir de que cantidad de nubes se considera nublado, ya que puede pasar que en algunas imágenes se pueda observar por alguna parte el brillo del sol y por otras contener nubes. Estos hechos hacen que no se haya podido separar completamente los grupos nublado y soleado, sin embargo, a partir del conjunto de técnicas de preprocesamiento aplicadas y el modelo seleccionado se ha podido alcanzar un porcentaje de acierto bastante elevado.</w:t>
-      </w:r>
-    </w:p>
-    <w:p>
+      <w:pPr>
+        <w:spacing w:line="240" w:lineRule="auto"/>
+      </w:pPr>
+      <w:r>
+        <w:t>Para los 3 algoritmos es bastante fácil diferenciar el grupo de las imágenes de noche, sin embargo, para las imágenes nubladas y las soleadas no es tan fácil, esto se debe a que dentro de las soleadas también se incluyen una serie de imágenes que podrían clasificarse con otra etiqueta si se hubiera decidido aumentar la complejidad. Dentro de la clase soleada tenemos etiquetadas imágenes que representan también el atardecer, las cuáles tienen todavía tonos naranjas, pero también tonos oscuros y grises. Tampoco se ha diferenciado en el etiquetado, a partir de qu</w:t>
+      </w:r>
+      <w:r>
+        <w:t>é</w:t>
+      </w:r>
+      <w:r>
+        <w:t xml:space="preserve"> cantidad de nubes se considera nublado, ya que puede pasar que en algunas imágenes se pueda observar por alguna </w:t>
+      </w:r>
+      <w:r>
+        <w:lastRenderedPageBreak/>
+        <w:t>parte el brillo del sol y por otras contener nubes. Estos hechos hacen que no se haya podido separar completamente los grupos nublado y soleado, sin embargo, a partir del conjunto de técnicas de preprocesamiento aplicadas y el modelo seleccionado se ha podido alcanzar un porcentaje de acierto bastante elevado.</w:t>
+      </w:r>
+    </w:p>
+    <w:p>
+      <w:pPr>
+        <w:spacing w:line="240" w:lineRule="auto"/>
+      </w:pPr>
       <w:r>
         <w:t>Aprovechando la reducción de dimensionalidad realizada con estos últimos algoritmos se ha probado a entrenar un modelo con PCA y comprobar si se puede mejorar el porcentaje para alguno de los modelos</w:t>
       </w:r>
@@ -4974,7 +5510,13 @@
         <w:t>. L</w:t>
       </w:r>
       <w:r>
-        <w:t>os resultados han sido los siguientes:</w:t>
+        <w:t>os resultados</w:t>
+      </w:r>
+      <w:r>
+        <w:t>, teniendo en cuenta que se han usado los mismos parámetros de configuración que en la iteración anterior sin PCA para cada modelo,</w:t>
+      </w:r>
+      <w:r>
+        <w:t xml:space="preserve"> han sido los siguientes:</w:t>
       </w:r>
     </w:p>
     <w:tbl>
@@ -5043,49 +5585,23 @@
             <w:tcW w:w="2538" w:type="dxa"/>
           </w:tcPr>
           <w:p>
-            <w:pPr>
-              <w:rPr>
-                <w:b/>
-                <w:bCs/>
-              </w:rPr>
-            </w:pPr>
-            <w:r>
-              <w:rPr>
-                <w:b/>
-                <w:bCs/>
-              </w:rPr>
+            <w:r>
               <w:t>SVR (</w:t>
             </w:r>
             <w:proofErr w:type="spellStart"/>
             <w:r>
-              <w:rPr>
-                <w:b/>
-                <w:bCs/>
-              </w:rPr>
               <w:t>Support</w:t>
             </w:r>
             <w:proofErr w:type="spellEnd"/>
             <w:r>
-              <w:rPr>
-                <w:b/>
-                <w:bCs/>
-              </w:rPr>
               <w:t xml:space="preserve"> Vector </w:t>
             </w:r>
             <w:proofErr w:type="spellStart"/>
             <w:r>
-              <w:rPr>
-                <w:b/>
-                <w:bCs/>
-              </w:rPr>
               <w:t>Classifier</w:t>
             </w:r>
             <w:proofErr w:type="spellEnd"/>
             <w:r>
-              <w:rPr>
-                <w:b/>
-                <w:bCs/>
-              </w:rPr>
               <w:t>)</w:t>
             </w:r>
           </w:p>
@@ -5095,18 +5611,8 @@
             <w:tcW w:w="3240" w:type="dxa"/>
           </w:tcPr>
           <w:p>
-            <w:pPr>
-              <w:rPr>
-                <w:b/>
-                <w:bCs/>
-              </w:rPr>
-            </w:pPr>
-            <w:r>
-              <w:rPr>
-                <w:b/>
-                <w:bCs/>
-              </w:rPr>
-              <w:t>0.8918919</w:t>
+            <w:r>
+              <w:t>0.8108108</w:t>
             </w:r>
           </w:p>
         </w:tc>
@@ -5115,18 +5621,8 @@
             <w:tcW w:w="2835" w:type="dxa"/>
           </w:tcPr>
           <w:p>
-            <w:pPr>
-              <w:rPr>
-                <w:b/>
-                <w:bCs/>
-              </w:rPr>
-            </w:pPr>
-            <w:r>
-              <w:rPr>
-                <w:b/>
-                <w:bCs/>
-              </w:rPr>
-              <w:t>0.8376303</w:t>
+            <w:r>
+              <w:t>0.7157750</w:t>
             </w:r>
           </w:p>
         </w:tc>
@@ -5150,7 +5646,7 @@
           </w:tcPr>
           <w:p>
             <w:r>
-              <w:t>0.8378378</w:t>
+              <w:t>0.7837838</w:t>
             </w:r>
           </w:p>
         </w:tc>
@@ -5160,7 +5656,7 @@
           </w:tcPr>
           <w:p>
             <w:r>
-              <w:t>0.7560440</w:t>
+              <w:t>0.6753496</w:t>
             </w:r>
           </w:p>
         </w:tc>
@@ -5182,7 +5678,7 @@
           </w:tcPr>
           <w:p>
             <w:r>
-              <w:t>0.8243243</w:t>
+              <w:t>0.8378378</w:t>
             </w:r>
           </w:p>
         </w:tc>
@@ -5192,7 +5688,7 @@
           </w:tcPr>
           <w:p>
             <w:r>
-              <w:t>0.7360768</w:t>
+              <w:t>0.7570451</w:t>
             </w:r>
           </w:p>
         </w:tc>
@@ -5219,7 +5715,7 @@
           </w:tcPr>
           <w:p>
             <w:r>
-              <w:t>0.8783784</w:t>
+              <w:t>0.7837838</w:t>
             </w:r>
           </w:p>
         </w:tc>
@@ -5229,7 +5725,7 @@
           </w:tcPr>
           <w:p>
             <w:r>
-              <w:t>0.8171836</w:t>
+              <w:t>0.6754386</w:t>
             </w:r>
           </w:p>
         </w:tc>
@@ -5256,7 +5752,7 @@
           </w:tcPr>
           <w:p>
             <w:r>
-              <w:t>0.8513514</w:t>
+              <w:t>0.7702703</w:t>
             </w:r>
           </w:p>
         </w:tc>
@@ -5266,7 +5762,7 @@
           </w:tcPr>
           <w:p>
             <w:r>
-              <w:t>0.7766804</w:t>
+              <w:t>0.6544905</w:t>
             </w:r>
           </w:p>
         </w:tc>
@@ -5277,7 +5773,17 @@
             <w:tcW w:w="2538" w:type="dxa"/>
           </w:tcPr>
           <w:p>
-            <w:r>
+            <w:pPr>
+              <w:rPr>
+                <w:b/>
+                <w:bCs/>
+              </w:rPr>
+            </w:pPr>
+            <w:r>
+              <w:rPr>
+                <w:b/>
+                <w:bCs/>
+              </w:rPr>
               <w:t>Regresión logística</w:t>
             </w:r>
           </w:p>
@@ -5287,8 +5793,18 @@
             <w:tcW w:w="3240" w:type="dxa"/>
           </w:tcPr>
           <w:p>
-            <w:r>
-              <w:t>0.8378378</w:t>
+            <w:pPr>
+              <w:rPr>
+                <w:b/>
+                <w:bCs/>
+              </w:rPr>
+            </w:pPr>
+            <w:r>
+              <w:rPr>
+                <w:b/>
+                <w:bCs/>
+              </w:rPr>
+              <w:t>0.8648649</w:t>
             </w:r>
           </w:p>
         </w:tc>
@@ -5297,30 +5813,43 @@
             <w:tcW w:w="2835" w:type="dxa"/>
           </w:tcPr>
           <w:p>
-            <w:r>
-              <w:t>0.7565789</w:t>
+            <w:pPr>
+              <w:rPr>
+                <w:b/>
+                <w:bCs/>
+              </w:rPr>
+            </w:pPr>
+            <w:r>
+              <w:rPr>
+                <w:b/>
+                <w:bCs/>
+              </w:rPr>
+              <w:t>0.7963116</w:t>
             </w:r>
           </w:p>
         </w:tc>
       </w:tr>
     </w:tbl>
-    <w:p/>
-    <w:p>
+    <w:p>
+      <w:pPr>
+        <w:spacing w:line="240" w:lineRule="auto"/>
+      </w:pPr>
+    </w:p>
+    <w:p>
+      <w:pPr>
+        <w:spacing w:line="240" w:lineRule="auto"/>
+      </w:pPr>
       <w:r>
         <w:t xml:space="preserve">Tras incluir todas las características utilizadas en el entrenamiento sin PCA y transformarlas usando este algoritmo, </w:t>
       </w:r>
       <w:r>
-        <w:t>SVR</w:t>
-      </w:r>
-      <w:r>
-        <w:t xml:space="preserve"> es el modelo que mejores resultados ha mostrado</w:t>
-      </w:r>
-      <w:r>
-        <w:t xml:space="preserve">. Para ello se ha limitado la reducción de la dimensionalidad hasta 7 variables ya </w:t>
-      </w:r>
-      <w:r>
-        <w:lastRenderedPageBreak/>
-        <w:t>que analizando la proporción acumulativa de la información que se perdía (0.933) y la desviación estándar (0.77) representaba un valor adecuado para no perder calidad en los datos introducidos pudiendo, a la vez, reducir el número de características.</w:t>
+        <w:t xml:space="preserve">regresión logística </w:t>
+      </w:r>
+      <w:r>
+        <w:t>es el modelo que mejores resultados ha mostrado</w:t>
+      </w:r>
+      <w:r>
+        <w:t>. Para ello se ha limitado la reducción de la dimensionalidad hasta 7 variables ya que analizando la proporción acumulativa de la información que se perdía (0.933) y la desviación estándar (0.77) representaba un valor adecuado para no perder calidad en los datos introducidos pudiendo, a la vez, reducir el número de características.</w:t>
       </w:r>
     </w:p>
     <w:p>
@@ -5330,14 +5859,18 @@
           <w:ilvl w:val="0"/>
           <w:numId w:val="5"/>
         </w:numPr>
-      </w:pPr>
-      <w:bookmarkStart w:id="10" w:name="_Toc187363251"/>
+        <w:spacing w:line="240" w:lineRule="auto"/>
+      </w:pPr>
+      <w:bookmarkStart w:id="10" w:name="_Toc187421086"/>
       <w:r>
         <w:t>Conclusión</w:t>
       </w:r>
       <w:bookmarkEnd w:id="10"/>
     </w:p>
     <w:p>
+      <w:pPr>
+        <w:spacing w:line="240" w:lineRule="auto"/>
+      </w:pPr>
       <w:r>
         <w:t>Dependiendo del modelo escogido se ha podido comprobar que el porcentaje de acierto aumenta o</w:t>
       </w:r>
@@ -5354,6 +5887,9 @@
       </w:r>
     </w:p>
     <w:p>
+      <w:pPr>
+        <w:spacing w:line="240" w:lineRule="auto"/>
+      </w:pPr>
       <w:r>
         <w:t xml:space="preserve">También se ha podido comprobar como la construcción del </w:t>
       </w:r>
@@ -5367,6 +5903,9 @@
       </w:r>
     </w:p>
     <w:p>
+      <w:pPr>
+        <w:spacing w:line="240" w:lineRule="auto"/>
+      </w:pPr>
       <w:r>
         <w:t>Por último, recalcar también la importancia de una buena visualización de las características y de los datos porque además de ayudar a entender como predice el modelo y en base a que datos toma las decisiones, ha ayudado a encontrar varios errores en el código como la falta de la normalización de las características antes de ser consumidas por el modelo, que posteriormente se corrigió.</w:t>
       </w:r>
@@ -5379,6 +5918,56 @@
     </w:sectPr>
   </w:body>
 </w:document>
+</file>
+
+<file path=word/endnotes.xml><?xml version="1.0" encoding="utf-8"?>
+<w:endnotes xmlns:wpc="http://schemas.microsoft.com/office/word/2010/wordprocessingCanvas" xmlns:cx="http://schemas.microsoft.com/office/drawing/2014/chartex" xmlns:cx1="http://schemas.microsoft.com/office/drawing/2015/9/8/chartex" xmlns:cx2="http://schemas.microsoft.com/office/drawing/2015/10/21/chartex" xmlns:cx3="http://schemas.microsoft.com/office/drawing/2016/5/9/chartex" xmlns:cx4="http://schemas.microsoft.com/office/drawing/2016/5/10/chartex" xmlns:cx5="http://schemas.microsoft.com/office/drawing/2016/5/11/chartex" xmlns:cx6="http://schemas.microsoft.com/office/drawing/2016/5/12/chartex" xmlns:cx7="http://schemas.microsoft.com/office/drawing/2016/5/13/chartex" xmlns:cx8="http://schemas.microsoft.com/office/drawing/2016/5/14/chartex" xmlns:mc="http://schemas.openxmlformats.org/markup-compatibility/2006" xmlns:aink="http://schemas.microsoft.com/office/drawing/2016/ink" xmlns:am3d="http://schemas.microsoft.com/office/drawing/2017/model3d" xmlns:o="urn:schemas-microsoft-com:office:office" xmlns:oel="http://schemas.microsoft.com/office/2019/extlst" xmlns:r="http://schemas.openxmlformats.org/officeDocument/2006/relationships" xmlns:m="http://schemas.openxmlformats.org/officeDocument/2006/math" xmlns:v="urn:schemas-microsoft-com:vml" xmlns:wp14="http://schemas.microsoft.com/office/word/2010/wordprocessingDrawing" xmlns:wp="http://schemas.openxmlformats.org/drawingml/2006/wordprocessingDrawing" xmlns:w10="urn:schemas-microsoft-com:office:word" xmlns:w="http://schemas.openxmlformats.org/wordprocessingml/2006/main" xmlns:w14="http://schemas.microsoft.com/office/word/2010/wordml" xmlns:w15="http://schemas.microsoft.com/office/word/2012/wordml" xmlns:w16cex="http://schemas.microsoft.com/office/word/2018/wordml/cex" xmlns:w16cid="http://schemas.microsoft.com/office/word/2016/wordml/cid" xmlns:w16="http://schemas.microsoft.com/office/word/2018/wordml" xmlns:w16du="http://schemas.microsoft.com/office/word/2023/wordml/word16du" xmlns:w16sdtdh="http://schemas.microsoft.com/office/word/2020/wordml/sdtdatahash" xmlns:w16sdtfl="http://schemas.microsoft.com/office/word/2024/wordml/sdtformatlock" xmlns:w16se="http://schemas.microsoft.com/office/word/2015/wordml/symex" xmlns:wpg="http://schemas.microsoft.com/office/word/2010/wordprocessingGroup" xmlns:wpi="http://schemas.microsoft.com/office/word/2010/wordprocessingInk" xmlns:wne="http://schemas.microsoft.com/office/word/2006/wordml" xmlns:wps="http://schemas.microsoft.com/office/word/2010/wordprocessingShape" mc:Ignorable="w14 w15 w16se w16cid w16 w16cex w16sdtdh w16sdtfl w16du wp14">
+  <w:endnote w:type="separator" w:id="-1">
+    <w:p>
+      <w:pPr>
+        <w:spacing w:after="0" w:line="240" w:lineRule="auto"/>
+      </w:pPr>
+      <w:r>
+        <w:separator/>
+      </w:r>
+    </w:p>
+  </w:endnote>
+  <w:endnote w:type="continuationSeparator" w:id="0">
+    <w:p>
+      <w:pPr>
+        <w:spacing w:after="0" w:line="240" w:lineRule="auto"/>
+      </w:pPr>
+      <w:r>
+        <w:continuationSeparator/>
+      </w:r>
+    </w:p>
+  </w:endnote>
+</w:endnotes>
+</file>
+
+<file path=word/footnotes.xml><?xml version="1.0" encoding="utf-8"?>
+<w:footnotes xmlns:wpc="http://schemas.microsoft.com/office/word/2010/wordprocessingCanvas" xmlns:cx="http://schemas.microsoft.com/office/drawing/2014/chartex" xmlns:cx1="http://schemas.microsoft.com/office/drawing/2015/9/8/chartex" xmlns:cx2="http://schemas.microsoft.com/office/drawing/2015/10/21/chartex" xmlns:cx3="http://schemas.microsoft.com/office/drawing/2016/5/9/chartex" xmlns:cx4="http://schemas.microsoft.com/office/drawing/2016/5/10/chartex" xmlns:cx5="http://schemas.microsoft.com/office/drawing/2016/5/11/chartex" xmlns:cx6="http://schemas.microsoft.com/office/drawing/2016/5/12/chartex" xmlns:cx7="http://schemas.microsoft.com/office/drawing/2016/5/13/chartex" xmlns:cx8="http://schemas.microsoft.com/office/drawing/2016/5/14/chartex" xmlns:mc="http://schemas.openxmlformats.org/markup-compatibility/2006" xmlns:aink="http://schemas.microsoft.com/office/drawing/2016/ink" xmlns:am3d="http://schemas.microsoft.com/office/drawing/2017/model3d" xmlns:o="urn:schemas-microsoft-com:office:office" xmlns:oel="http://schemas.microsoft.com/office/2019/extlst" xmlns:r="http://schemas.openxmlformats.org/officeDocument/2006/relationships" xmlns:m="http://schemas.openxmlformats.org/officeDocument/2006/math" xmlns:v="urn:schemas-microsoft-com:vml" xmlns:wp14="http://schemas.microsoft.com/office/word/2010/wordprocessingDrawing" xmlns:wp="http://schemas.openxmlformats.org/drawingml/2006/wordprocessingDrawing" xmlns:w10="urn:schemas-microsoft-com:office:word" xmlns:w="http://schemas.openxmlformats.org/wordprocessingml/2006/main" xmlns:w14="http://schemas.microsoft.com/office/word/2010/wordml" xmlns:w15="http://schemas.microsoft.com/office/word/2012/wordml" xmlns:w16cex="http://schemas.microsoft.com/office/word/2018/wordml/cex" xmlns:w16cid="http://schemas.microsoft.com/office/word/2016/wordml/cid" xmlns:w16="http://schemas.microsoft.com/office/word/2018/wordml" xmlns:w16du="http://schemas.microsoft.com/office/word/2023/wordml/word16du" xmlns:w16sdtdh="http://schemas.microsoft.com/office/word/2020/wordml/sdtdatahash" xmlns:w16sdtfl="http://schemas.microsoft.com/office/word/2024/wordml/sdtformatlock" xmlns:w16se="http://schemas.microsoft.com/office/word/2015/wordml/symex" xmlns:wpg="http://schemas.microsoft.com/office/word/2010/wordprocessingGroup" xmlns:wpi="http://schemas.microsoft.com/office/word/2010/wordprocessingInk" xmlns:wne="http://schemas.microsoft.com/office/word/2006/wordml" xmlns:wps="http://schemas.microsoft.com/office/word/2010/wordprocessingShape" mc:Ignorable="w14 w15 w16se w16cid w16 w16cex w16sdtdh w16sdtfl w16du wp14">
+  <w:footnote w:type="separator" w:id="-1">
+    <w:p>
+      <w:pPr>
+        <w:spacing w:after="0" w:line="240" w:lineRule="auto"/>
+      </w:pPr>
+      <w:r>
+        <w:separator/>
+      </w:r>
+    </w:p>
+  </w:footnote>
+  <w:footnote w:type="continuationSeparator" w:id="0">
+    <w:p>
+      <w:pPr>
+        <w:spacing w:after="0" w:line="240" w:lineRule="auto"/>
+      </w:pPr>
+      <w:r>
+        <w:continuationSeparator/>
+      </w:r>
+    </w:p>
+  </w:footnote>
+</w:footnotes>
 </file>
 
 <file path=word/numbering.xml><?xml version="1.0" encoding="utf-8"?>
@@ -7203,6 +7792,50 @@
       <w:szCs w:val="18"/>
     </w:rPr>
   </w:style>
+  <w:style w:type="paragraph" w:styleId="Encabezado">
+    <w:name w:val="header"/>
+    <w:basedOn w:val="Normal"/>
+    <w:link w:val="EncabezadoCar"/>
+    <w:uiPriority w:val="99"/>
+    <w:unhideWhenUsed/>
+    <w:rsid w:val="00E930C2"/>
+    <w:pPr>
+      <w:tabs>
+        <w:tab w:val="center" w:pos="4252"/>
+        <w:tab w:val="right" w:pos="8504"/>
+      </w:tabs>
+      <w:spacing w:after="0" w:line="240" w:lineRule="auto"/>
+    </w:pPr>
+  </w:style>
+  <w:style w:type="character" w:customStyle="1" w:styleId="EncabezadoCar">
+    <w:name w:val="Encabezado Car"/>
+    <w:basedOn w:val="Fuentedeprrafopredeter"/>
+    <w:link w:val="Encabezado"/>
+    <w:uiPriority w:val="99"/>
+    <w:rsid w:val="00E930C2"/>
+  </w:style>
+  <w:style w:type="paragraph" w:styleId="Piedepgina">
+    <w:name w:val="footer"/>
+    <w:basedOn w:val="Normal"/>
+    <w:link w:val="PiedepginaCar"/>
+    <w:uiPriority w:val="99"/>
+    <w:unhideWhenUsed/>
+    <w:rsid w:val="00E930C2"/>
+    <w:pPr>
+      <w:tabs>
+        <w:tab w:val="center" w:pos="4252"/>
+        <w:tab w:val="right" w:pos="8504"/>
+      </w:tabs>
+      <w:spacing w:after="0" w:line="240" w:lineRule="auto"/>
+    </w:pPr>
+  </w:style>
+  <w:style w:type="character" w:customStyle="1" w:styleId="PiedepginaCar">
+    <w:name w:val="Pie de página Car"/>
+    <w:basedOn w:val="Fuentedeprrafopredeter"/>
+    <w:link w:val="Piedepgina"/>
+    <w:uiPriority w:val="99"/>
+    <w:rsid w:val="00E930C2"/>
+  </w:style>
 </w:styles>
 </file>
 

</xml_diff>

<commit_message>
Anyadido explicación de hiperparametros
</commit_message>
<xml_diff>
--- a/Clasificación de Imágenes.docx
+++ b/Clasificación de Imágenes.docx
@@ -4171,6 +4171,22 @@
       </w:r>
       <w:proofErr w:type="gramEnd"/>
       <w:r>
+        <w:t>. Además se han probado distintos parámetros de configuración para cada modelo (dentro de un script aislado del código principal llamado “</w:t>
+      </w:r>
+      <w:proofErr w:type="spellStart"/>
+      <w:r>
+        <w:t>parámetros_</w:t>
+      </w:r>
+      <w:proofErr w:type="gramStart"/>
+      <w:r>
+        <w:t>modelos.R</w:t>
+      </w:r>
+      <w:proofErr w:type="spellEnd"/>
+      <w:proofErr w:type="gramEnd"/>
+      <w:r>
+        <w:t>”) y se han seleccionado los que mejores resultados devolvían</w:t>
+      </w:r>
+      <w:r>
         <w:t>. Por último, se evalúa el modelo comparando las etiquetas reales con las predichas, extrayendo el porcentaje de acierto y mostrando las matrices de confusión para poder visualizar más intuitivamente los resultados.</w:t>
       </w:r>
     </w:p>
@@ -4227,7 +4243,6 @@
           </w:tcPr>
           <w:p>
             <w:r>
-              <w:lastRenderedPageBreak/>
               <w:t>Algoritmo</w:t>
             </w:r>
           </w:p>

</xml_diff>